<commit_message>
testrapport bevat registreren en inloggen als functionaliteit
</commit_message>
<xml_diff>
--- a/Documentatie/Testrapport.docx
+++ b/Documentatie/Testrapport.docx
@@ -40,19 +40,7 @@
         <w:rPr>
           <w:rFonts w:cstheme="minorHAnsi"/>
         </w:rPr>
-        <w:t xml:space="preserve">In dit document worden alle functionaliteiten getest en beschreven. Zo wordt beschreven welke functionaliteit getest is. </w:t>
-      </w:r>
-      <w:r>
-        <w:rPr>
-          <w:rFonts w:cstheme="minorHAnsi"/>
-        </w:rPr>
-        <w:t xml:space="preserve">Maar ook wat het verwachte resultaat van de functionaliteit is en wat het werkelijke resultaat is. Daarna wordt er nog beschreven welke aanpassingen er nodig zijn om wel het gewenste resultaat te krijgen. </w:t>
-      </w:r>
-      <w:r>
-        <w:rPr>
-          <w:rFonts w:cstheme="minorHAnsi"/>
-        </w:rPr>
-        <w:t>Als laats is er ook een tabel te zien waar alle informatie nog een keer in staat.</w:t>
+        <w:t>In dit document worden alle functionaliteiten getest en beschreven. Zo wordt beschreven welke functionaliteit getest is. Maar ook wat het verwachte resultaat van de functionaliteit is en wat het werkelijke resultaat is. Daarna wordt er nog beschreven welke aanpassingen er nodig zijn om wel het gewenste resultaat te krijgen. Als laats is er ook een tabel te zien waar alle informatie nog een keer in staat.</w:t>
       </w:r>
     </w:p>
     <w:p>
@@ -104,21 +92,14 @@
           <w:bCs/>
           <w:shd w:val="clear" w:color="auto" w:fill="FFFFFF"/>
         </w:rPr>
-        <w:t>…</w:t>
-      </w:r>
-      <w:r>
-        <w:rPr>
-          <w:rFonts w:ascii="Arial" w:hAnsi="Arial" w:cs="Arial"/>
-          <w:shd w:val="clear" w:color="auto" w:fill="FFFFFF"/>
-        </w:rPr>
-        <w:t xml:space="preserve"> </w:t>
-      </w:r>
-      <w:r>
-        <w:rPr>
-          <w:rFonts w:ascii="Arial" w:hAnsi="Arial" w:cs="Arial"/>
-          <w:shd w:val="clear" w:color="auto" w:fill="FFFFFF"/>
-        </w:rPr>
-        <w:t xml:space="preserve">: </w:t>
+        <w:t xml:space="preserve">Registreren </w:t>
+      </w:r>
+      <w:r>
+        <w:rPr>
+          <w:rFonts w:ascii="Arial" w:hAnsi="Arial" w:cs="Arial"/>
+          <w:shd w:val="clear" w:color="auto" w:fill="FFFFFF"/>
+        </w:rPr>
+        <w:t xml:space="preserve"> : </w:t>
       </w:r>
     </w:p>
     <w:p>
@@ -150,7 +131,7 @@
           <w:bCs/>
           <w:shd w:val="clear" w:color="auto" w:fill="FFFFFF"/>
         </w:rPr>
-        <w:t xml:space="preserve">… </w:t>
+        <w:t xml:space="preserve">Registreren </w:t>
       </w:r>
       <w:r>
         <w:rPr>
@@ -189,7 +170,7 @@
           <w:bCs/>
           <w:shd w:val="clear" w:color="auto" w:fill="FFFFFF"/>
         </w:rPr>
-        <w:t xml:space="preserve">… </w:t>
+        <w:t xml:space="preserve">Registreren </w:t>
       </w:r>
       <w:r>
         <w:rPr>
@@ -206,20 +187,12 @@
           <w:shd w:val="clear" w:color="auto" w:fill="FFFFFF"/>
         </w:rPr>
       </w:pPr>
-    </w:p>
-    <w:p>
-      <w:pPr>
-        <w:rPr>
-          <w:rFonts w:ascii="Arial" w:hAnsi="Arial" w:cs="Arial"/>
-          <w:shd w:val="clear" w:color="auto" w:fill="FFFFFF"/>
-        </w:rPr>
-      </w:pPr>
-      <w:r>
-        <w:rPr>
-          <w:rFonts w:ascii="Arial" w:hAnsi="Arial" w:cs="Arial"/>
-          <w:shd w:val="clear" w:color="auto" w:fill="FFFFFF"/>
-        </w:rPr>
-        <w:t xml:space="preserve">Het werkelijke resultaat van </w:t>
+      <w:r>
+        <w:rPr>
+          <w:rFonts w:ascii="Arial" w:hAnsi="Arial" w:cs="Arial"/>
+          <w:shd w:val="clear" w:color="auto" w:fill="FFFFFF"/>
+        </w:rPr>
+        <w:t xml:space="preserve">Bij registreren verwacht ik dat ik een email-adres kan invullen met een gebruikersnaam en 2 keer je mijn wachtwoord om het wachtwoord te verifiëren. Als ik deze gegevens heb ingevuld kan ik op </w:t>
       </w:r>
       <w:r>
         <w:rPr>
@@ -228,7 +201,46 @@
           <w:bCs/>
           <w:shd w:val="clear" w:color="auto" w:fill="FFFFFF"/>
         </w:rPr>
-        <w:t xml:space="preserve">… </w:t>
+        <w:t>‘registreren’</w:t>
+      </w:r>
+      <w:r>
+        <w:rPr>
+          <w:rFonts w:ascii="Arial" w:hAnsi="Arial" w:cs="Arial"/>
+          <w:shd w:val="clear" w:color="auto" w:fill="FFFFFF"/>
+        </w:rPr>
+        <w:t xml:space="preserve"> klikken. </w:t>
+      </w:r>
+    </w:p>
+    <w:p>
+      <w:pPr>
+        <w:rPr>
+          <w:rFonts w:ascii="Arial" w:hAnsi="Arial" w:cs="Arial"/>
+          <w:shd w:val="clear" w:color="auto" w:fill="FFFFFF"/>
+        </w:rPr>
+      </w:pPr>
+    </w:p>
+    <w:p>
+      <w:pPr>
+        <w:rPr>
+          <w:rFonts w:ascii="Arial" w:hAnsi="Arial" w:cs="Arial"/>
+          <w:shd w:val="clear" w:color="auto" w:fill="FFFFFF"/>
+        </w:rPr>
+      </w:pPr>
+      <w:r>
+        <w:rPr>
+          <w:rFonts w:ascii="Arial" w:hAnsi="Arial" w:cs="Arial"/>
+          <w:shd w:val="clear" w:color="auto" w:fill="FFFFFF"/>
+        </w:rPr>
+        <w:t xml:space="preserve">Het werkelijke resultaat van </w:t>
+      </w:r>
+      <w:r>
+        <w:rPr>
+          <w:rFonts w:ascii="Arial" w:hAnsi="Arial" w:cs="Arial"/>
+          <w:b/>
+          <w:bCs/>
+          <w:shd w:val="clear" w:color="auto" w:fill="FFFFFF"/>
+        </w:rPr>
+        <w:t xml:space="preserve">Registreren </w:t>
       </w:r>
       <w:r>
         <w:rPr>
@@ -245,6 +257,45 @@
           <w:shd w:val="clear" w:color="auto" w:fill="FFFFFF"/>
         </w:rPr>
       </w:pPr>
+      <w:r>
+        <w:rPr>
+          <w:rFonts w:ascii="Arial" w:hAnsi="Arial" w:cs="Arial"/>
+          <w:shd w:val="clear" w:color="auto" w:fill="FFFFFF"/>
+        </w:rPr>
+        <w:t xml:space="preserve">Bij registreren verwacht ik dat ik een email-adres kan invullen met een gebruikersnaam en 2 keer je mijn wachtwoord om het wachtwoord te verifiëren. Als ik deze gegevens heb ingevuld kan ik op </w:t>
+      </w:r>
+      <w:r>
+        <w:rPr>
+          <w:rFonts w:ascii="Arial" w:hAnsi="Arial" w:cs="Arial"/>
+          <w:b/>
+          <w:bCs/>
+          <w:shd w:val="clear" w:color="auto" w:fill="FFFFFF"/>
+        </w:rPr>
+        <w:t>‘inloggen’</w:t>
+      </w:r>
+      <w:r>
+        <w:rPr>
+          <w:rFonts w:ascii="Arial" w:hAnsi="Arial" w:cs="Arial"/>
+          <w:shd w:val="clear" w:color="auto" w:fill="FFFFFF"/>
+        </w:rPr>
+        <w:t xml:space="preserve"> klikken. </w:t>
+      </w:r>
+    </w:p>
+    <w:p>
+      <w:pPr>
+        <w:rPr>
+          <w:rFonts w:ascii="Arial" w:hAnsi="Arial" w:cs="Arial"/>
+          <w:shd w:val="clear" w:color="auto" w:fill="FFFFFF"/>
+        </w:rPr>
+      </w:pPr>
+    </w:p>
+    <w:p>
+      <w:pPr>
+        <w:rPr>
+          <w:rFonts w:ascii="Arial" w:hAnsi="Arial" w:cs="Arial"/>
+          <w:shd w:val="clear" w:color="auto" w:fill="FFFFFF"/>
+        </w:rPr>
+      </w:pPr>
     </w:p>
     <w:p>
       <w:pPr>
@@ -259,6 +310,21 @@
           <w:shd w:val="clear" w:color="auto" w:fill="FFFFFF"/>
         </w:rPr>
         <w:t xml:space="preserve">Wat is er nodig om de aanpassingen te verbeteren: </w:t>
+      </w:r>
+    </w:p>
+    <w:p>
+      <w:pPr>
+        <w:rPr>
+          <w:rFonts w:ascii="Arial" w:hAnsi="Arial" w:cs="Arial"/>
+          <w:shd w:val="clear" w:color="auto" w:fill="FFFFFF"/>
+        </w:rPr>
+      </w:pPr>
+      <w:r>
+        <w:rPr>
+          <w:rFonts w:ascii="Arial" w:hAnsi="Arial" w:cs="Arial"/>
+          <w:shd w:val="clear" w:color="auto" w:fill="FFFFFF"/>
+        </w:rPr>
+        <w:t xml:space="preserve">De tekst in de button aanpassen naar registreren i.p.v. inloggen zodat het duidelijker wordt voor de klant wat ze precies aan het doen zijn. </w:t>
       </w:r>
     </w:p>
     <w:p>
@@ -346,6 +412,13 @@
                 <w:b/>
               </w:rPr>
             </w:pPr>
+            <w:r>
+              <w:rPr>
+                <w:rFonts w:ascii="Calibri" w:hAnsi="Calibri"/>
+                <w:b/>
+              </w:rPr>
+              <w:t>Registreren</w:t>
+            </w:r>
           </w:p>
         </w:tc>
       </w:tr>
@@ -381,9 +454,33 @@
           <w:p>
             <w:pPr>
               <w:rPr>
-                <w:rFonts w:ascii="Calibri" w:hAnsi="Calibri"/>
-              </w:rPr>
-            </w:pPr>
+                <w:rFonts w:ascii="Arial" w:hAnsi="Arial" w:cs="Arial"/>
+                <w:shd w:val="clear" w:color="auto" w:fill="FFFFFF"/>
+              </w:rPr>
+            </w:pPr>
+            <w:r>
+              <w:rPr>
+                <w:rFonts w:ascii="Arial" w:hAnsi="Arial" w:cs="Arial"/>
+                <w:shd w:val="clear" w:color="auto" w:fill="FFFFFF"/>
+              </w:rPr>
+              <w:t xml:space="preserve">Bij registreren verwacht ik dat ik een email-adres kan invullen met een gebruikersnaam en 2 keer je mijn wachtwoord om het wachtwoord te verifiëren. Als ik deze gegevens heb ingevuld kan ik op </w:t>
+            </w:r>
+            <w:r>
+              <w:rPr>
+                <w:rFonts w:ascii="Arial" w:hAnsi="Arial" w:cs="Arial"/>
+                <w:b/>
+                <w:bCs/>
+                <w:shd w:val="clear" w:color="auto" w:fill="FFFFFF"/>
+              </w:rPr>
+              <w:t>‘registreren’</w:t>
+            </w:r>
+            <w:r>
+              <w:rPr>
+                <w:rFonts w:ascii="Arial" w:hAnsi="Arial" w:cs="Arial"/>
+                <w:shd w:val="clear" w:color="auto" w:fill="FFFFFF"/>
+              </w:rPr>
+              <w:t xml:space="preserve"> klikken. </w:t>
+            </w:r>
           </w:p>
         </w:tc>
       </w:tr>
@@ -420,9 +517,33 @@
           <w:p>
             <w:pPr>
               <w:rPr>
-                <w:rFonts w:ascii="Calibri" w:hAnsi="Calibri"/>
-              </w:rPr>
-            </w:pPr>
+                <w:rFonts w:ascii="Arial" w:hAnsi="Arial" w:cs="Arial"/>
+                <w:shd w:val="clear" w:color="auto" w:fill="FFFFFF"/>
+              </w:rPr>
+            </w:pPr>
+            <w:r>
+              <w:rPr>
+                <w:rFonts w:ascii="Arial" w:hAnsi="Arial" w:cs="Arial"/>
+                <w:shd w:val="clear" w:color="auto" w:fill="FFFFFF"/>
+              </w:rPr>
+              <w:t xml:space="preserve">Bij registreren verwacht ik dat ik een email-adres kan invullen met een gebruikersnaam en 2 keer je mijn wachtwoord om het wachtwoord te verifiëren. Als ik deze gegevens heb ingevuld kan ik op </w:t>
+            </w:r>
+            <w:r>
+              <w:rPr>
+                <w:rFonts w:ascii="Arial" w:hAnsi="Arial" w:cs="Arial"/>
+                <w:b/>
+                <w:bCs/>
+                <w:shd w:val="clear" w:color="auto" w:fill="FFFFFF"/>
+              </w:rPr>
+              <w:t>‘registreren’</w:t>
+            </w:r>
+            <w:r>
+              <w:rPr>
+                <w:rFonts w:ascii="Arial" w:hAnsi="Arial" w:cs="Arial"/>
+                <w:shd w:val="clear" w:color="auto" w:fill="FFFFFF"/>
+              </w:rPr>
+              <w:t xml:space="preserve"> klikken.</w:t>
+            </w:r>
           </w:p>
         </w:tc>
       </w:tr>
@@ -470,6 +591,37 @@
           </w:tcPr>
           <w:p>
             <w:pPr>
+              <w:rPr>
+                <w:rFonts w:ascii="Arial" w:hAnsi="Arial" w:cs="Arial"/>
+                <w:shd w:val="clear" w:color="auto" w:fill="FFFFFF"/>
+              </w:rPr>
+            </w:pPr>
+            <w:r>
+              <w:rPr>
+                <w:rFonts w:ascii="Arial" w:hAnsi="Arial" w:cs="Arial"/>
+                <w:shd w:val="clear" w:color="auto" w:fill="FFFFFF"/>
+              </w:rPr>
+              <w:t xml:space="preserve">Bij registreren verwacht ik dat ik een email-adres kan invullen met een gebruikersnaam en 2 keer je mijn wachtwoord om het wachtwoord te verifiëren. Als ik deze gegevens heb ingevuld kan ik op </w:t>
+            </w:r>
+            <w:r>
+              <w:rPr>
+                <w:rFonts w:ascii="Arial" w:hAnsi="Arial" w:cs="Arial"/>
+                <w:b/>
+                <w:bCs/>
+                <w:shd w:val="clear" w:color="auto" w:fill="FFFFFF"/>
+              </w:rPr>
+              <w:t>‘inloggen’</w:t>
+            </w:r>
+            <w:r>
+              <w:rPr>
+                <w:rFonts w:ascii="Arial" w:hAnsi="Arial" w:cs="Arial"/>
+                <w:shd w:val="clear" w:color="auto" w:fill="FFFFFF"/>
+              </w:rPr>
+              <w:t xml:space="preserve"> klikken. </w:t>
+            </w:r>
+          </w:p>
+          <w:p>
+            <w:pPr>
               <w:spacing w:line="240" w:lineRule="auto"/>
               <w:rPr>
                 <w:rFonts w:ascii="Calibri" w:hAnsi="Calibri"/>
@@ -512,6 +664,21 @@
           </w:tcPr>
           <w:p>
             <w:pPr>
+              <w:rPr>
+                <w:rFonts w:ascii="Arial" w:hAnsi="Arial" w:cs="Arial"/>
+                <w:shd w:val="clear" w:color="auto" w:fill="FFFFFF"/>
+              </w:rPr>
+            </w:pPr>
+            <w:r>
+              <w:rPr>
+                <w:rFonts w:ascii="Arial" w:hAnsi="Arial" w:cs="Arial"/>
+                <w:shd w:val="clear" w:color="auto" w:fill="FFFFFF"/>
+              </w:rPr>
+              <w:t xml:space="preserve">De tekst in de button aanpassen naar registreren i.p.v. inloggen zodat het duidelijker wordt voor de klant wat ze precies aan het doen zijn. </w:t>
+            </w:r>
+          </w:p>
+          <w:p>
+            <w:pPr>
               <w:spacing w:line="240" w:lineRule="auto"/>
               <w:rPr>
                 <w:rFonts w:ascii="Calibri" w:hAnsi="Calibri"/>
@@ -576,6 +743,12 @@
                 <w:rFonts w:ascii="Calibri" w:hAnsi="Calibri"/>
               </w:rPr>
             </w:pPr>
+            <w:r>
+              <w:rPr>
+                <w:rFonts w:ascii="Calibri" w:hAnsi="Calibri"/>
+              </w:rPr>
+              <w:t>0,5</w:t>
+            </w:r>
           </w:p>
         </w:tc>
         <w:tc>
@@ -608,6 +781,12 @@
                 <w:rFonts w:ascii="Calibri" w:hAnsi="Calibri"/>
               </w:rPr>
             </w:pPr>
+            <w:r>
+              <w:rPr>
+                <w:rFonts w:ascii="Calibri" w:hAnsi="Calibri"/>
+              </w:rPr>
+              <w:t>1</w:t>
+            </w:r>
           </w:p>
         </w:tc>
         <w:tc>
@@ -642,6 +821,13 @@
                 <w:b/>
               </w:rPr>
             </w:pPr>
+            <w:r>
+              <w:rPr>
+                <w:rFonts w:ascii="Calibri" w:hAnsi="Calibri"/>
+                <w:b/>
+              </w:rPr>
+              <w:t>Denise</w:t>
+            </w:r>
           </w:p>
         </w:tc>
       </w:tr>
@@ -683,7 +869,7 @@
           <w:bCs/>
           <w:shd w:val="clear" w:color="auto" w:fill="FFFFFF"/>
         </w:rPr>
-        <w:t>…</w:t>
+        <w:t>Login</w:t>
       </w:r>
       <w:r>
         <w:rPr>
@@ -722,7 +908,7 @@
           <w:bCs/>
           <w:shd w:val="clear" w:color="auto" w:fill="FFFFFF"/>
         </w:rPr>
-        <w:t xml:space="preserve">… </w:t>
+        <w:t xml:space="preserve">Login </w:t>
       </w:r>
       <w:r>
         <w:rPr>
@@ -761,7 +947,7 @@
           <w:bCs/>
           <w:shd w:val="clear" w:color="auto" w:fill="FFFFFF"/>
         </w:rPr>
-        <w:t xml:space="preserve">… </w:t>
+        <w:t xml:space="preserve">Login </w:t>
       </w:r>
       <w:r>
         <w:rPr>
@@ -769,6 +955,37 @@
           <w:shd w:val="clear" w:color="auto" w:fill="FFFFFF"/>
         </w:rPr>
         <w:t xml:space="preserve">is: </w:t>
+      </w:r>
+    </w:p>
+    <w:p>
+      <w:pPr>
+        <w:rPr>
+          <w:rFonts w:ascii="Arial" w:hAnsi="Arial" w:cs="Arial"/>
+          <w:shd w:val="clear" w:color="auto" w:fill="FFFFFF"/>
+        </w:rPr>
+      </w:pPr>
+      <w:r>
+        <w:rPr>
+          <w:rFonts w:ascii="Arial" w:hAnsi="Arial" w:cs="Arial"/>
+          <w:shd w:val="clear" w:color="auto" w:fill="FFFFFF"/>
+        </w:rPr>
+        <w:t xml:space="preserve">Nadat ik mij heb geregistreerd wil ik met mijn nieuwe account inloggen. Doormiddel van mijn email en wachtwoord in te vullen kan ik inloggen. Als ik op de knop inloggen heb geklikt wordt ik door getuurd naar homepage en zie ik onderin de </w:t>
+      </w:r>
+      <w:proofErr w:type="spellStart"/>
+      <w:r>
+        <w:rPr>
+          <w:rFonts w:ascii="Arial" w:hAnsi="Arial" w:cs="Arial"/>
+          <w:shd w:val="clear" w:color="auto" w:fill="FFFFFF"/>
+        </w:rPr>
+        <w:t>footer</w:t>
+      </w:r>
+      <w:proofErr w:type="spellEnd"/>
+      <w:r>
+        <w:rPr>
+          <w:rFonts w:ascii="Arial" w:hAnsi="Arial" w:cs="Arial"/>
+          <w:shd w:val="clear" w:color="auto" w:fill="FFFFFF"/>
+        </w:rPr>
+        <w:t xml:space="preserve"> uitloggen. </w:t>
       </w:r>
     </w:p>
     <w:p>
@@ -800,7 +1017,16 @@
           <w:bCs/>
           <w:shd w:val="clear" w:color="auto" w:fill="FFFFFF"/>
         </w:rPr>
-        <w:t xml:space="preserve">… </w:t>
+        <w:t>Login</w:t>
+      </w:r>
+      <w:r>
+        <w:rPr>
+          <w:rFonts w:ascii="Arial" w:hAnsi="Arial" w:cs="Arial"/>
+          <w:b/>
+          <w:bCs/>
+          <w:shd w:val="clear" w:color="auto" w:fill="FFFFFF"/>
+        </w:rPr>
+        <w:t xml:space="preserve"> </w:t>
       </w:r>
       <w:r>
         <w:rPr>
@@ -817,6 +1043,37 @@
           <w:shd w:val="clear" w:color="auto" w:fill="FFFFFF"/>
         </w:rPr>
       </w:pPr>
+      <w:r>
+        <w:rPr>
+          <w:rFonts w:ascii="Arial" w:hAnsi="Arial" w:cs="Arial"/>
+          <w:shd w:val="clear" w:color="auto" w:fill="FFFFFF"/>
+        </w:rPr>
+        <w:t xml:space="preserve">Nadat ik mij heb geregistreerd wil ik met mijn nieuwe account inloggen. Doormiddel van mijn email en wachtwoord in te vullen kan ik inloggen. Als ik op de knop inloggen heb geklikt wordt ik door getuurd naar homepage en zie ik onderin de </w:t>
+      </w:r>
+      <w:proofErr w:type="spellStart"/>
+      <w:r>
+        <w:rPr>
+          <w:rFonts w:ascii="Arial" w:hAnsi="Arial" w:cs="Arial"/>
+          <w:shd w:val="clear" w:color="auto" w:fill="FFFFFF"/>
+        </w:rPr>
+        <w:t>footer</w:t>
+      </w:r>
+      <w:proofErr w:type="spellEnd"/>
+      <w:r>
+        <w:rPr>
+          <w:rFonts w:ascii="Arial" w:hAnsi="Arial" w:cs="Arial"/>
+          <w:shd w:val="clear" w:color="auto" w:fill="FFFFFF"/>
+        </w:rPr>
+        <w:t xml:space="preserve"> uitloggen. </w:t>
+      </w:r>
+    </w:p>
+    <w:p>
+      <w:pPr>
+        <w:rPr>
+          <w:rFonts w:ascii="Arial" w:hAnsi="Arial" w:cs="Arial"/>
+          <w:shd w:val="clear" w:color="auto" w:fill="FFFFFF"/>
+        </w:rPr>
+      </w:pPr>
     </w:p>
     <w:p>
       <w:pPr>
@@ -831,6 +1088,21 @@
           <w:shd w:val="clear" w:color="auto" w:fill="FFFFFF"/>
         </w:rPr>
         <w:t xml:space="preserve">Wat is er nodig om de aanpassingen te verbeteren: </w:t>
+      </w:r>
+    </w:p>
+    <w:p>
+      <w:pPr>
+        <w:rPr>
+          <w:rFonts w:ascii="Arial" w:hAnsi="Arial" w:cs="Arial"/>
+          <w:shd w:val="clear" w:color="auto" w:fill="FFFFFF"/>
+        </w:rPr>
+      </w:pPr>
+      <w:r>
+        <w:rPr>
+          <w:rFonts w:ascii="Arial" w:hAnsi="Arial" w:cs="Arial"/>
+          <w:shd w:val="clear" w:color="auto" w:fill="FFFFFF"/>
+        </w:rPr>
+        <w:t>Er is niks nodig om aan te passen.</w:t>
       </w:r>
     </w:p>
     <w:p>
@@ -918,6 +1190,13 @@
                 <w:b/>
               </w:rPr>
             </w:pPr>
+            <w:r>
+              <w:rPr>
+                <w:rFonts w:ascii="Calibri" w:hAnsi="Calibri"/>
+                <w:b/>
+              </w:rPr>
+              <w:t>Login</w:t>
+            </w:r>
           </w:p>
         </w:tc>
       </w:tr>
@@ -956,6 +1235,29 @@
                 <w:rFonts w:ascii="Calibri" w:hAnsi="Calibri"/>
               </w:rPr>
             </w:pPr>
+            <w:r>
+              <w:rPr>
+                <w:rFonts w:ascii="Arial" w:hAnsi="Arial" w:cs="Arial"/>
+                <w:shd w:val="clear" w:color="auto" w:fill="FFFFFF"/>
+              </w:rPr>
+              <w:t xml:space="preserve">Nadat ik mij heb geregistreerd wil ik met mijn nieuwe account inloggen. Doormiddel van mijn email en wachtwoord in te vullen kan ik inloggen. Als ik op de knop inloggen heb geklikt wordt ik door getuurd naar homepage en zie ik onderin de </w:t>
+            </w:r>
+            <w:proofErr w:type="spellStart"/>
+            <w:r>
+              <w:rPr>
+                <w:rFonts w:ascii="Arial" w:hAnsi="Arial" w:cs="Arial"/>
+                <w:shd w:val="clear" w:color="auto" w:fill="FFFFFF"/>
+              </w:rPr>
+              <w:t>footer</w:t>
+            </w:r>
+            <w:proofErr w:type="spellEnd"/>
+            <w:r>
+              <w:rPr>
+                <w:rFonts w:ascii="Arial" w:hAnsi="Arial" w:cs="Arial"/>
+                <w:shd w:val="clear" w:color="auto" w:fill="FFFFFF"/>
+              </w:rPr>
+              <w:t xml:space="preserve"> uitloggen.</w:t>
+            </w:r>
           </w:p>
         </w:tc>
       </w:tr>
@@ -995,6 +1297,29 @@
                 <w:rFonts w:ascii="Calibri" w:hAnsi="Calibri"/>
               </w:rPr>
             </w:pPr>
+            <w:r>
+              <w:rPr>
+                <w:rFonts w:ascii="Arial" w:hAnsi="Arial" w:cs="Arial"/>
+                <w:shd w:val="clear" w:color="auto" w:fill="FFFFFF"/>
+              </w:rPr>
+              <w:t xml:space="preserve">Nadat ik mij heb geregistreerd wil ik met mijn nieuwe account inloggen. Doormiddel van mijn email en wachtwoord in te vullen kan ik inloggen. Als ik op de knop inloggen heb geklikt wordt ik door getuurd naar homepage en zie ik onderin de </w:t>
+            </w:r>
+            <w:proofErr w:type="spellStart"/>
+            <w:r>
+              <w:rPr>
+                <w:rFonts w:ascii="Arial" w:hAnsi="Arial" w:cs="Arial"/>
+                <w:shd w:val="clear" w:color="auto" w:fill="FFFFFF"/>
+              </w:rPr>
+              <w:t>footer</w:t>
+            </w:r>
+            <w:proofErr w:type="spellEnd"/>
+            <w:r>
+              <w:rPr>
+                <w:rFonts w:ascii="Arial" w:hAnsi="Arial" w:cs="Arial"/>
+                <w:shd w:val="clear" w:color="auto" w:fill="FFFFFF"/>
+              </w:rPr>
+              <w:t xml:space="preserve"> uitloggen.</w:t>
+            </w:r>
           </w:p>
         </w:tc>
       </w:tr>
@@ -1047,6 +1372,29 @@
                 <w:rFonts w:ascii="Calibri" w:hAnsi="Calibri"/>
               </w:rPr>
             </w:pPr>
+            <w:r>
+              <w:rPr>
+                <w:rFonts w:ascii="Arial" w:hAnsi="Arial" w:cs="Arial"/>
+                <w:shd w:val="clear" w:color="auto" w:fill="FFFFFF"/>
+              </w:rPr>
+              <w:t xml:space="preserve">Nadat ik mij heb geregistreerd wil ik met mijn nieuwe account inloggen. Doormiddel van mijn email en wachtwoord in te vullen kan ik inloggen. Als ik op de knop inloggen heb geklikt wordt ik door getuurd naar homepage en zie ik onderin de </w:t>
+            </w:r>
+            <w:proofErr w:type="spellStart"/>
+            <w:r>
+              <w:rPr>
+                <w:rFonts w:ascii="Arial" w:hAnsi="Arial" w:cs="Arial"/>
+                <w:shd w:val="clear" w:color="auto" w:fill="FFFFFF"/>
+              </w:rPr>
+              <w:t>footer</w:t>
+            </w:r>
+            <w:proofErr w:type="spellEnd"/>
+            <w:r>
+              <w:rPr>
+                <w:rFonts w:ascii="Arial" w:hAnsi="Arial" w:cs="Arial"/>
+                <w:shd w:val="clear" w:color="auto" w:fill="FFFFFF"/>
+              </w:rPr>
+              <w:t xml:space="preserve"> uitloggen.</w:t>
+            </w:r>
           </w:p>
         </w:tc>
       </w:tr>
@@ -1084,6 +1432,21 @@
           </w:tcPr>
           <w:p>
             <w:pPr>
+              <w:rPr>
+                <w:rFonts w:ascii="Arial" w:hAnsi="Arial" w:cs="Arial"/>
+                <w:shd w:val="clear" w:color="auto" w:fill="FFFFFF"/>
+              </w:rPr>
+            </w:pPr>
+            <w:r>
+              <w:rPr>
+                <w:rFonts w:ascii="Arial" w:hAnsi="Arial" w:cs="Arial"/>
+                <w:shd w:val="clear" w:color="auto" w:fill="FFFFFF"/>
+              </w:rPr>
+              <w:t>Er is niks nodig om aan te passen.</w:t>
+            </w:r>
+          </w:p>
+          <w:p>
+            <w:pPr>
               <w:spacing w:line="240" w:lineRule="auto"/>
               <w:rPr>
                 <w:rFonts w:ascii="Calibri" w:hAnsi="Calibri"/>
@@ -1148,6 +1511,12 @@
                 <w:rFonts w:ascii="Calibri" w:hAnsi="Calibri"/>
               </w:rPr>
             </w:pPr>
+            <w:r>
+              <w:rPr>
+                <w:rFonts w:ascii="Calibri" w:hAnsi="Calibri"/>
+              </w:rPr>
+              <w:t>-</w:t>
+            </w:r>
           </w:p>
         </w:tc>
         <w:tc>
@@ -1180,6 +1549,12 @@
                 <w:rFonts w:ascii="Calibri" w:hAnsi="Calibri"/>
               </w:rPr>
             </w:pPr>
+            <w:r>
+              <w:rPr>
+                <w:rFonts w:ascii="Calibri" w:hAnsi="Calibri"/>
+              </w:rPr>
+              <w:t>-</w:t>
+            </w:r>
           </w:p>
         </w:tc>
         <w:tc>
@@ -1214,6 +1589,13 @@
                 <w:b/>
               </w:rPr>
             </w:pPr>
+            <w:r>
+              <w:rPr>
+                <w:rFonts w:ascii="Calibri" w:hAnsi="Calibri"/>
+                <w:b/>
+              </w:rPr>
+              <w:t>-</w:t>
+            </w:r>
           </w:p>
         </w:tc>
       </w:tr>
@@ -1226,6 +1608,2879 @@
         </w:rPr>
       </w:pPr>
     </w:p>
+    <w:p>
+      <w:pPr>
+        <w:rPr>
+          <w:rFonts w:ascii="Arial" w:hAnsi="Arial" w:cs="Arial"/>
+          <w:shd w:val="clear" w:color="auto" w:fill="FFFFFF"/>
+        </w:rPr>
+      </w:pPr>
+      <w:r>
+        <w:rPr>
+          <w:rFonts w:ascii="Arial" w:hAnsi="Arial" w:cs="Arial"/>
+          <w:shd w:val="clear" w:color="auto" w:fill="FFFFFF"/>
+        </w:rPr>
+        <w:br w:type="page"/>
+      </w:r>
+    </w:p>
+    <w:p>
+      <w:pPr>
+        <w:rPr>
+          <w:rFonts w:ascii="Arial" w:hAnsi="Arial" w:cs="Arial"/>
+          <w:b/>
+          <w:bCs/>
+          <w:shd w:val="clear" w:color="auto" w:fill="FFFFFF"/>
+        </w:rPr>
+      </w:pPr>
+      <w:r>
+        <w:rPr>
+          <w:rFonts w:ascii="Arial" w:hAnsi="Arial" w:cs="Arial"/>
+          <w:shd w:val="clear" w:color="auto" w:fill="FFFFFF"/>
+        </w:rPr>
+        <w:lastRenderedPageBreak/>
+        <w:t xml:space="preserve">De pagina die getest is </w:t>
+      </w:r>
+      <w:r>
+        <w:rPr>
+          <w:rFonts w:ascii="Arial" w:hAnsi="Arial" w:cs="Arial"/>
+          <w:b/>
+          <w:bCs/>
+          <w:shd w:val="clear" w:color="auto" w:fill="FFFFFF"/>
+        </w:rPr>
+        <w:t>…</w:t>
+      </w:r>
+      <w:r>
+        <w:rPr>
+          <w:rFonts w:ascii="Arial" w:hAnsi="Arial" w:cs="Arial"/>
+          <w:shd w:val="clear" w:color="auto" w:fill="FFFFFF"/>
+        </w:rPr>
+        <w:t xml:space="preserve"> : </w:t>
+      </w:r>
+    </w:p>
+    <w:p>
+      <w:pPr>
+        <w:rPr>
+          <w:rFonts w:ascii="Arial" w:hAnsi="Arial" w:cs="Arial"/>
+          <w:shd w:val="clear" w:color="auto" w:fill="FFFFFF"/>
+        </w:rPr>
+      </w:pPr>
+    </w:p>
+    <w:p>
+      <w:pPr>
+        <w:rPr>
+          <w:rFonts w:ascii="Arial" w:hAnsi="Arial" w:cs="Arial"/>
+          <w:shd w:val="clear" w:color="auto" w:fill="FFFFFF"/>
+        </w:rPr>
+      </w:pPr>
+      <w:r>
+        <w:rPr>
+          <w:rFonts w:ascii="Arial" w:hAnsi="Arial" w:cs="Arial"/>
+          <w:shd w:val="clear" w:color="auto" w:fill="FFFFFF"/>
+        </w:rPr>
+        <w:t xml:space="preserve">Om </w:t>
+      </w:r>
+      <w:r>
+        <w:rPr>
+          <w:rFonts w:ascii="Arial" w:hAnsi="Arial" w:cs="Arial"/>
+          <w:b/>
+          <w:bCs/>
+          <w:shd w:val="clear" w:color="auto" w:fill="FFFFFF"/>
+        </w:rPr>
+        <w:t xml:space="preserve">… </w:t>
+      </w:r>
+      <w:r>
+        <w:rPr>
+          <w:rFonts w:ascii="Arial" w:hAnsi="Arial" w:cs="Arial"/>
+          <w:shd w:val="clear" w:color="auto" w:fill="FFFFFF"/>
+        </w:rPr>
+        <w:t xml:space="preserve">te testen gaan we de gemaakte code doorlopen en testen of alle functionaliteiten werken en voldoen aan de eisen. Testen doen we door stap voor stap de functionaliteit door te lopen en kijken wat er volgens verwachting gaat en wat er niet volgens verwachting gaat. Als er een stukje van een functionaliteit niet voldoet aan de wensen en eisen wordt dat aan gepast zodat het wel het gewenste resultaat geeft. </w:t>
+      </w:r>
+    </w:p>
+    <w:p>
+      <w:pPr>
+        <w:rPr>
+          <w:rFonts w:ascii="Arial" w:hAnsi="Arial" w:cs="Arial"/>
+          <w:shd w:val="clear" w:color="auto" w:fill="FFFFFF"/>
+        </w:rPr>
+      </w:pPr>
+    </w:p>
+    <w:p>
+      <w:pPr>
+        <w:rPr>
+          <w:rFonts w:ascii="Arial" w:hAnsi="Arial" w:cs="Arial"/>
+          <w:shd w:val="clear" w:color="auto" w:fill="FFFFFF"/>
+        </w:rPr>
+      </w:pPr>
+      <w:r>
+        <w:rPr>
+          <w:rFonts w:ascii="Arial" w:hAnsi="Arial" w:cs="Arial"/>
+          <w:shd w:val="clear" w:color="auto" w:fill="FFFFFF"/>
+        </w:rPr>
+        <w:t xml:space="preserve">Het verwachte resultaat van </w:t>
+      </w:r>
+      <w:r>
+        <w:rPr>
+          <w:rFonts w:ascii="Arial" w:hAnsi="Arial" w:cs="Arial"/>
+          <w:b/>
+          <w:bCs/>
+          <w:shd w:val="clear" w:color="auto" w:fill="FFFFFF"/>
+        </w:rPr>
+        <w:t xml:space="preserve">… </w:t>
+      </w:r>
+      <w:r>
+        <w:rPr>
+          <w:rFonts w:ascii="Arial" w:hAnsi="Arial" w:cs="Arial"/>
+          <w:shd w:val="clear" w:color="auto" w:fill="FFFFFF"/>
+        </w:rPr>
+        <w:t xml:space="preserve">is: </w:t>
+      </w:r>
+    </w:p>
+    <w:p>
+      <w:pPr>
+        <w:rPr>
+          <w:rFonts w:ascii="Arial" w:hAnsi="Arial" w:cs="Arial"/>
+          <w:shd w:val="clear" w:color="auto" w:fill="FFFFFF"/>
+        </w:rPr>
+      </w:pPr>
+    </w:p>
+    <w:p>
+      <w:pPr>
+        <w:rPr>
+          <w:rFonts w:ascii="Arial" w:hAnsi="Arial" w:cs="Arial"/>
+          <w:shd w:val="clear" w:color="auto" w:fill="FFFFFF"/>
+        </w:rPr>
+      </w:pPr>
+      <w:r>
+        <w:rPr>
+          <w:rFonts w:ascii="Arial" w:hAnsi="Arial" w:cs="Arial"/>
+          <w:shd w:val="clear" w:color="auto" w:fill="FFFFFF"/>
+        </w:rPr>
+        <w:t xml:space="preserve">Het werkelijke resultaat van </w:t>
+      </w:r>
+      <w:r>
+        <w:rPr>
+          <w:rFonts w:ascii="Arial" w:hAnsi="Arial" w:cs="Arial"/>
+          <w:b/>
+          <w:bCs/>
+          <w:shd w:val="clear" w:color="auto" w:fill="FFFFFF"/>
+        </w:rPr>
+        <w:t xml:space="preserve">… </w:t>
+      </w:r>
+      <w:r>
+        <w:rPr>
+          <w:rFonts w:ascii="Arial" w:hAnsi="Arial" w:cs="Arial"/>
+          <w:shd w:val="clear" w:color="auto" w:fill="FFFFFF"/>
+        </w:rPr>
+        <w:t>is:</w:t>
+      </w:r>
+    </w:p>
+    <w:p>
+      <w:pPr>
+        <w:rPr>
+          <w:rFonts w:ascii="Arial" w:hAnsi="Arial" w:cs="Arial"/>
+          <w:shd w:val="clear" w:color="auto" w:fill="FFFFFF"/>
+        </w:rPr>
+      </w:pPr>
+    </w:p>
+    <w:p>
+      <w:pPr>
+        <w:rPr>
+          <w:rFonts w:ascii="Arial" w:hAnsi="Arial" w:cs="Arial"/>
+          <w:shd w:val="clear" w:color="auto" w:fill="FFFFFF"/>
+        </w:rPr>
+      </w:pPr>
+      <w:r>
+        <w:rPr>
+          <w:rFonts w:ascii="Arial" w:hAnsi="Arial" w:cs="Arial"/>
+          <w:shd w:val="clear" w:color="auto" w:fill="FFFFFF"/>
+        </w:rPr>
+        <w:t xml:space="preserve">Wat is er nodig om de aanpassingen te verbeteren: </w:t>
+      </w:r>
+    </w:p>
+    <w:p>
+      <w:pPr>
+        <w:rPr>
+          <w:rFonts w:ascii="Arial" w:hAnsi="Arial" w:cs="Arial"/>
+          <w:shd w:val="clear" w:color="auto" w:fill="FFFFFF"/>
+        </w:rPr>
+      </w:pPr>
+    </w:p>
+    <w:p>
+      <w:pPr>
+        <w:rPr>
+          <w:rFonts w:ascii="Arial" w:hAnsi="Arial" w:cs="Arial"/>
+          <w:shd w:val="clear" w:color="auto" w:fill="FFFFFF"/>
+        </w:rPr>
+      </w:pPr>
+      <w:r>
+        <w:rPr>
+          <w:rFonts w:ascii="Arial" w:hAnsi="Arial" w:cs="Arial"/>
+          <w:shd w:val="clear" w:color="auto" w:fill="FFFFFF"/>
+        </w:rPr>
+        <w:br w:type="page"/>
+      </w:r>
+    </w:p>
+    <w:tbl>
+      <w:tblPr>
+        <w:tblW w:w="5000" w:type="pct"/>
+        <w:tblInd w:w="108" w:type="dxa"/>
+        <w:tblBorders>
+          <w:top w:val="single" w:sz="4" w:space="0" w:color="auto"/>
+          <w:left w:val="single" w:sz="4" w:space="0" w:color="auto"/>
+          <w:bottom w:val="single" w:sz="4" w:space="0" w:color="auto"/>
+          <w:right w:val="single" w:sz="4" w:space="0" w:color="auto"/>
+          <w:insideH w:val="single" w:sz="4" w:space="0" w:color="auto"/>
+          <w:insideV w:val="single" w:sz="4" w:space="0" w:color="auto"/>
+        </w:tblBorders>
+        <w:tblLook w:val="01E0" w:firstRow="1" w:lastRow="1" w:firstColumn="1" w:lastColumn="1" w:noHBand="0" w:noVBand="0"/>
+      </w:tblPr>
+      <w:tblGrid>
+        <w:gridCol w:w="1925"/>
+        <w:gridCol w:w="672"/>
+        <w:gridCol w:w="1423"/>
+        <w:gridCol w:w="1077"/>
+        <w:gridCol w:w="1620"/>
+        <w:gridCol w:w="674"/>
+        <w:gridCol w:w="1671"/>
+      </w:tblGrid>
+      <w:tr>
+        <w:trPr>
+          <w:trHeight w:val="483"/>
+        </w:trPr>
+        <w:tc>
+          <w:tcPr>
+            <w:tcW w:w="1062" w:type="pct"/>
+            <w:shd w:val="clear" w:color="auto" w:fill="8EAADB" w:themeFill="accent1" w:themeFillTint="99"/>
+          </w:tcPr>
+          <w:p>
+            <w:pPr>
+              <w:rPr>
+                <w:rFonts w:ascii="Calibri" w:hAnsi="Calibri"/>
+                <w:b/>
+              </w:rPr>
+            </w:pPr>
+            <w:r>
+              <w:rPr>
+                <w:rFonts w:ascii="Calibri" w:hAnsi="Calibri"/>
+                <w:b/>
+              </w:rPr>
+              <w:lastRenderedPageBreak/>
+              <w:t>Functionaliteit</w:t>
+            </w:r>
+          </w:p>
+        </w:tc>
+        <w:tc>
+          <w:tcPr>
+            <w:tcW w:w="3938" w:type="pct"/>
+            <w:gridSpan w:val="6"/>
+            <w:shd w:val="clear" w:color="auto" w:fill="auto"/>
+          </w:tcPr>
+          <w:p>
+            <w:pPr>
+              <w:rPr>
+                <w:rFonts w:ascii="Calibri" w:hAnsi="Calibri"/>
+                <w:b/>
+              </w:rPr>
+            </w:pPr>
+          </w:p>
+        </w:tc>
+      </w:tr>
+      <w:tr>
+        <w:trPr>
+          <w:trHeight w:val="483"/>
+        </w:trPr>
+        <w:tc>
+          <w:tcPr>
+            <w:tcW w:w="1062" w:type="pct"/>
+            <w:shd w:val="clear" w:color="auto" w:fill="8EAADB" w:themeFill="accent1" w:themeFillTint="99"/>
+          </w:tcPr>
+          <w:p>
+            <w:pPr>
+              <w:rPr>
+                <w:rFonts w:ascii="Calibri" w:hAnsi="Calibri"/>
+              </w:rPr>
+            </w:pPr>
+            <w:r>
+              <w:rPr>
+                <w:rFonts w:ascii="Calibri" w:hAnsi="Calibri"/>
+                <w:b/>
+              </w:rPr>
+              <w:t>Scenario</w:t>
+            </w:r>
+          </w:p>
+        </w:tc>
+        <w:tc>
+          <w:tcPr>
+            <w:tcW w:w="3938" w:type="pct"/>
+            <w:gridSpan w:val="6"/>
+          </w:tcPr>
+          <w:p>
+            <w:pPr>
+              <w:rPr>
+                <w:rFonts w:ascii="Calibri" w:hAnsi="Calibri"/>
+              </w:rPr>
+            </w:pPr>
+          </w:p>
+        </w:tc>
+      </w:tr>
+      <w:tr>
+        <w:trPr>
+          <w:trHeight w:val="795"/>
+        </w:trPr>
+        <w:tc>
+          <w:tcPr>
+            <w:tcW w:w="1062" w:type="pct"/>
+            <w:shd w:val="clear" w:color="auto" w:fill="8EAADB" w:themeFill="accent1" w:themeFillTint="99"/>
+          </w:tcPr>
+          <w:p>
+            <w:pPr>
+              <w:rPr>
+                <w:rFonts w:ascii="Calibri" w:hAnsi="Calibri"/>
+                <w:b/>
+              </w:rPr>
+            </w:pPr>
+            <w:r>
+              <w:rPr>
+                <w:rFonts w:ascii="Calibri" w:hAnsi="Calibri"/>
+                <w:b/>
+              </w:rPr>
+              <w:t>Verwacht resultaat</w:t>
+            </w:r>
+          </w:p>
+        </w:tc>
+        <w:tc>
+          <w:tcPr>
+            <w:tcW w:w="3938" w:type="pct"/>
+            <w:gridSpan w:val="6"/>
+          </w:tcPr>
+          <w:p>
+            <w:pPr>
+              <w:rPr>
+                <w:rFonts w:ascii="Calibri" w:hAnsi="Calibri"/>
+              </w:rPr>
+            </w:pPr>
+          </w:p>
+        </w:tc>
+      </w:tr>
+      <w:tr>
+        <w:trPr>
+          <w:trHeight w:val="795"/>
+        </w:trPr>
+        <w:tc>
+          <w:tcPr>
+            <w:tcW w:w="1062" w:type="pct"/>
+            <w:shd w:val="clear" w:color="auto" w:fill="8EAADB" w:themeFill="accent1" w:themeFillTint="99"/>
+          </w:tcPr>
+          <w:p>
+            <w:pPr>
+              <w:rPr>
+                <w:rFonts w:ascii="Calibri" w:hAnsi="Calibri"/>
+              </w:rPr>
+            </w:pPr>
+            <w:r>
+              <w:rPr>
+                <w:rFonts w:ascii="Calibri" w:hAnsi="Calibri"/>
+                <w:b/>
+              </w:rPr>
+              <w:t>Werkelijk</w:t>
+            </w:r>
+            <w:r>
+              <w:rPr>
+                <w:rFonts w:ascii="Calibri" w:hAnsi="Calibri"/>
+              </w:rPr>
+              <w:t xml:space="preserve"> </w:t>
+            </w:r>
+            <w:r>
+              <w:rPr>
+                <w:rFonts w:ascii="Calibri" w:hAnsi="Calibri"/>
+                <w:b/>
+              </w:rPr>
+              <w:t>resultaat</w:t>
+            </w:r>
+          </w:p>
+        </w:tc>
+        <w:tc>
+          <w:tcPr>
+            <w:tcW w:w="3938" w:type="pct"/>
+            <w:gridSpan w:val="6"/>
+          </w:tcPr>
+          <w:p>
+            <w:pPr>
+              <w:spacing w:line="240" w:lineRule="auto"/>
+              <w:rPr>
+                <w:rFonts w:ascii="Calibri" w:hAnsi="Calibri"/>
+              </w:rPr>
+            </w:pPr>
+          </w:p>
+        </w:tc>
+      </w:tr>
+      <w:tr>
+        <w:trPr>
+          <w:trHeight w:val="752"/>
+        </w:trPr>
+        <w:tc>
+          <w:tcPr>
+            <w:tcW w:w="1062" w:type="pct"/>
+            <w:shd w:val="clear" w:color="auto" w:fill="8EAADB" w:themeFill="accent1" w:themeFillTint="99"/>
+            <w:tcMar>
+              <w:right w:w="0" w:type="dxa"/>
+            </w:tcMar>
+          </w:tcPr>
+          <w:p>
+            <w:pPr>
+              <w:rPr>
+                <w:rFonts w:ascii="Calibri" w:hAnsi="Calibri"/>
+              </w:rPr>
+            </w:pPr>
+            <w:r>
+              <w:rPr>
+                <w:rFonts w:ascii="Calibri" w:hAnsi="Calibri"/>
+                <w:b/>
+              </w:rPr>
+              <w:t>Aanpassingen</w:t>
+            </w:r>
+          </w:p>
+        </w:tc>
+        <w:tc>
+          <w:tcPr>
+            <w:tcW w:w="3938" w:type="pct"/>
+            <w:gridSpan w:val="6"/>
+          </w:tcPr>
+          <w:p>
+            <w:pPr>
+              <w:rPr>
+                <w:rFonts w:ascii="Calibri" w:hAnsi="Calibri"/>
+              </w:rPr>
+            </w:pPr>
+          </w:p>
+        </w:tc>
+      </w:tr>
+      <w:tr>
+        <w:trPr>
+          <w:trHeight w:val="483"/>
+        </w:trPr>
+        <w:tc>
+          <w:tcPr>
+            <w:tcW w:w="1062" w:type="pct"/>
+            <w:shd w:val="clear" w:color="auto" w:fill="8EAADB" w:themeFill="accent1" w:themeFillTint="99"/>
+          </w:tcPr>
+          <w:p>
+            <w:pPr>
+              <w:rPr>
+                <w:rFonts w:ascii="Calibri" w:hAnsi="Calibri"/>
+              </w:rPr>
+            </w:pPr>
+            <w:r>
+              <w:rPr>
+                <w:rFonts w:ascii="Calibri" w:hAnsi="Calibri"/>
+                <w:b/>
+              </w:rPr>
+              <w:t>Uitvoering</w:t>
+            </w:r>
+          </w:p>
+        </w:tc>
+        <w:tc>
+          <w:tcPr>
+            <w:tcW w:w="371" w:type="pct"/>
+            <w:shd w:val="clear" w:color="auto" w:fill="8EAADB" w:themeFill="accent1" w:themeFillTint="99"/>
+          </w:tcPr>
+          <w:p>
+            <w:pPr>
+              <w:spacing w:line="256" w:lineRule="auto"/>
+              <w:rPr>
+                <w:rFonts w:ascii="Calibri" w:hAnsi="Calibri"/>
+              </w:rPr>
+            </w:pPr>
+            <w:r>
+              <w:rPr>
+                <w:rFonts w:ascii="Calibri" w:hAnsi="Calibri"/>
+                <w:b/>
+              </w:rPr>
+              <w:t>Uren</w:t>
+            </w:r>
+          </w:p>
+        </w:tc>
+        <w:tc>
+          <w:tcPr>
+            <w:tcW w:w="785" w:type="pct"/>
+          </w:tcPr>
+          <w:p>
+            <w:pPr>
+              <w:spacing w:line="256" w:lineRule="auto"/>
+              <w:rPr>
+                <w:rFonts w:ascii="Calibri" w:hAnsi="Calibri"/>
+              </w:rPr>
+            </w:pPr>
+          </w:p>
+        </w:tc>
+        <w:tc>
+          <w:tcPr>
+            <w:tcW w:w="594" w:type="pct"/>
+            <w:shd w:val="clear" w:color="auto" w:fill="8EAADB" w:themeFill="accent1" w:themeFillTint="99"/>
+          </w:tcPr>
+          <w:p>
+            <w:pPr>
+              <w:rPr>
+                <w:rFonts w:ascii="Calibri" w:hAnsi="Calibri"/>
+              </w:rPr>
+            </w:pPr>
+            <w:r>
+              <w:rPr>
+                <w:rFonts w:ascii="Calibri" w:hAnsi="Calibri"/>
+                <w:b/>
+              </w:rPr>
+              <w:t>Prioriteit</w:t>
+            </w:r>
+          </w:p>
+        </w:tc>
+        <w:tc>
+          <w:tcPr>
+            <w:tcW w:w="894" w:type="pct"/>
+          </w:tcPr>
+          <w:p>
+            <w:pPr>
+              <w:rPr>
+                <w:rFonts w:ascii="Calibri" w:hAnsi="Calibri"/>
+              </w:rPr>
+            </w:pPr>
+          </w:p>
+        </w:tc>
+        <w:tc>
+          <w:tcPr>
+            <w:tcW w:w="372" w:type="pct"/>
+            <w:shd w:val="clear" w:color="auto" w:fill="8EAADB" w:themeFill="accent1" w:themeFillTint="99"/>
+          </w:tcPr>
+          <w:p>
+            <w:pPr>
+              <w:rPr>
+                <w:rFonts w:ascii="Calibri" w:hAnsi="Calibri"/>
+                <w:b/>
+              </w:rPr>
+            </w:pPr>
+            <w:r>
+              <w:rPr>
+                <w:rFonts w:ascii="Calibri" w:hAnsi="Calibri"/>
+                <w:b/>
+              </w:rPr>
+              <w:t>Door</w:t>
+            </w:r>
+          </w:p>
+        </w:tc>
+        <w:tc>
+          <w:tcPr>
+            <w:tcW w:w="920" w:type="pct"/>
+          </w:tcPr>
+          <w:p>
+            <w:pPr>
+              <w:rPr>
+                <w:rFonts w:ascii="Calibri" w:hAnsi="Calibri"/>
+                <w:b/>
+              </w:rPr>
+            </w:pPr>
+          </w:p>
+        </w:tc>
+      </w:tr>
+    </w:tbl>
+    <w:p>
+      <w:pPr>
+        <w:rPr>
+          <w:rFonts w:ascii="Arial" w:hAnsi="Arial" w:cs="Arial"/>
+          <w:shd w:val="clear" w:color="auto" w:fill="FFFFFF"/>
+        </w:rPr>
+      </w:pPr>
+    </w:p>
+    <w:p/>
+    <w:p>
+      <w:r>
+        <w:br w:type="page"/>
+      </w:r>
+    </w:p>
+    <w:p>
+      <w:pPr>
+        <w:rPr>
+          <w:rFonts w:ascii="Arial" w:hAnsi="Arial" w:cs="Arial"/>
+          <w:b/>
+          <w:bCs/>
+          <w:shd w:val="clear" w:color="auto" w:fill="FFFFFF"/>
+        </w:rPr>
+      </w:pPr>
+      <w:r>
+        <w:rPr>
+          <w:rFonts w:ascii="Arial" w:hAnsi="Arial" w:cs="Arial"/>
+          <w:shd w:val="clear" w:color="auto" w:fill="FFFFFF"/>
+        </w:rPr>
+        <w:lastRenderedPageBreak/>
+        <w:t xml:space="preserve">De pagina die getest is </w:t>
+      </w:r>
+      <w:r>
+        <w:rPr>
+          <w:rFonts w:ascii="Arial" w:hAnsi="Arial" w:cs="Arial"/>
+          <w:b/>
+          <w:bCs/>
+          <w:shd w:val="clear" w:color="auto" w:fill="FFFFFF"/>
+        </w:rPr>
+        <w:t>…</w:t>
+      </w:r>
+      <w:r>
+        <w:rPr>
+          <w:rFonts w:ascii="Arial" w:hAnsi="Arial" w:cs="Arial"/>
+          <w:shd w:val="clear" w:color="auto" w:fill="FFFFFF"/>
+        </w:rPr>
+        <w:t xml:space="preserve"> : </w:t>
+      </w:r>
+    </w:p>
+    <w:p>
+      <w:pPr>
+        <w:rPr>
+          <w:rFonts w:ascii="Arial" w:hAnsi="Arial" w:cs="Arial"/>
+          <w:shd w:val="clear" w:color="auto" w:fill="FFFFFF"/>
+        </w:rPr>
+      </w:pPr>
+    </w:p>
+    <w:p>
+      <w:pPr>
+        <w:rPr>
+          <w:rFonts w:ascii="Arial" w:hAnsi="Arial" w:cs="Arial"/>
+          <w:shd w:val="clear" w:color="auto" w:fill="FFFFFF"/>
+        </w:rPr>
+      </w:pPr>
+      <w:r>
+        <w:rPr>
+          <w:rFonts w:ascii="Arial" w:hAnsi="Arial" w:cs="Arial"/>
+          <w:shd w:val="clear" w:color="auto" w:fill="FFFFFF"/>
+        </w:rPr>
+        <w:t xml:space="preserve">Om </w:t>
+      </w:r>
+      <w:r>
+        <w:rPr>
+          <w:rFonts w:ascii="Arial" w:hAnsi="Arial" w:cs="Arial"/>
+          <w:b/>
+          <w:bCs/>
+          <w:shd w:val="clear" w:color="auto" w:fill="FFFFFF"/>
+        </w:rPr>
+        <w:t xml:space="preserve">… </w:t>
+      </w:r>
+      <w:r>
+        <w:rPr>
+          <w:rFonts w:ascii="Arial" w:hAnsi="Arial" w:cs="Arial"/>
+          <w:shd w:val="clear" w:color="auto" w:fill="FFFFFF"/>
+        </w:rPr>
+        <w:t xml:space="preserve">te testen gaan we de gemaakte code doorlopen en testen of alle functionaliteiten werken en voldoen aan de eisen. Testen doen we door stap voor stap de functionaliteit door te lopen en kijken wat er volgens verwachting gaat en wat er niet volgens verwachting gaat. Als er een stukje van een functionaliteit niet voldoet aan de wensen en eisen wordt dat aan gepast zodat het wel het gewenste resultaat geeft. </w:t>
+      </w:r>
+    </w:p>
+    <w:p>
+      <w:pPr>
+        <w:rPr>
+          <w:rFonts w:ascii="Arial" w:hAnsi="Arial" w:cs="Arial"/>
+          <w:shd w:val="clear" w:color="auto" w:fill="FFFFFF"/>
+        </w:rPr>
+      </w:pPr>
+    </w:p>
+    <w:p>
+      <w:pPr>
+        <w:rPr>
+          <w:rFonts w:ascii="Arial" w:hAnsi="Arial" w:cs="Arial"/>
+          <w:shd w:val="clear" w:color="auto" w:fill="FFFFFF"/>
+        </w:rPr>
+      </w:pPr>
+      <w:r>
+        <w:rPr>
+          <w:rFonts w:ascii="Arial" w:hAnsi="Arial" w:cs="Arial"/>
+          <w:shd w:val="clear" w:color="auto" w:fill="FFFFFF"/>
+        </w:rPr>
+        <w:t xml:space="preserve">Het verwachte resultaat van </w:t>
+      </w:r>
+      <w:r>
+        <w:rPr>
+          <w:rFonts w:ascii="Arial" w:hAnsi="Arial" w:cs="Arial"/>
+          <w:b/>
+          <w:bCs/>
+          <w:shd w:val="clear" w:color="auto" w:fill="FFFFFF"/>
+        </w:rPr>
+        <w:t xml:space="preserve">… </w:t>
+      </w:r>
+      <w:r>
+        <w:rPr>
+          <w:rFonts w:ascii="Arial" w:hAnsi="Arial" w:cs="Arial"/>
+          <w:shd w:val="clear" w:color="auto" w:fill="FFFFFF"/>
+        </w:rPr>
+        <w:t xml:space="preserve">is: </w:t>
+      </w:r>
+    </w:p>
+    <w:p>
+      <w:pPr>
+        <w:rPr>
+          <w:rFonts w:ascii="Arial" w:hAnsi="Arial" w:cs="Arial"/>
+          <w:shd w:val="clear" w:color="auto" w:fill="FFFFFF"/>
+        </w:rPr>
+      </w:pPr>
+    </w:p>
+    <w:p>
+      <w:pPr>
+        <w:rPr>
+          <w:rFonts w:ascii="Arial" w:hAnsi="Arial" w:cs="Arial"/>
+          <w:shd w:val="clear" w:color="auto" w:fill="FFFFFF"/>
+        </w:rPr>
+      </w:pPr>
+      <w:r>
+        <w:rPr>
+          <w:rFonts w:ascii="Arial" w:hAnsi="Arial" w:cs="Arial"/>
+          <w:shd w:val="clear" w:color="auto" w:fill="FFFFFF"/>
+        </w:rPr>
+        <w:t xml:space="preserve">Het werkelijke resultaat van </w:t>
+      </w:r>
+      <w:r>
+        <w:rPr>
+          <w:rFonts w:ascii="Arial" w:hAnsi="Arial" w:cs="Arial"/>
+          <w:b/>
+          <w:bCs/>
+          <w:shd w:val="clear" w:color="auto" w:fill="FFFFFF"/>
+        </w:rPr>
+        <w:t xml:space="preserve">… </w:t>
+      </w:r>
+      <w:r>
+        <w:rPr>
+          <w:rFonts w:ascii="Arial" w:hAnsi="Arial" w:cs="Arial"/>
+          <w:shd w:val="clear" w:color="auto" w:fill="FFFFFF"/>
+        </w:rPr>
+        <w:t>is:</w:t>
+      </w:r>
+    </w:p>
+    <w:p>
+      <w:pPr>
+        <w:rPr>
+          <w:rFonts w:ascii="Arial" w:hAnsi="Arial" w:cs="Arial"/>
+          <w:shd w:val="clear" w:color="auto" w:fill="FFFFFF"/>
+        </w:rPr>
+      </w:pPr>
+    </w:p>
+    <w:p>
+      <w:pPr>
+        <w:rPr>
+          <w:rFonts w:ascii="Arial" w:hAnsi="Arial" w:cs="Arial"/>
+          <w:shd w:val="clear" w:color="auto" w:fill="FFFFFF"/>
+        </w:rPr>
+      </w:pPr>
+      <w:r>
+        <w:rPr>
+          <w:rFonts w:ascii="Arial" w:hAnsi="Arial" w:cs="Arial"/>
+          <w:shd w:val="clear" w:color="auto" w:fill="FFFFFF"/>
+        </w:rPr>
+        <w:t xml:space="preserve">Wat is er nodig om de aanpassingen te verbeteren: </w:t>
+      </w:r>
+    </w:p>
+    <w:p>
+      <w:pPr>
+        <w:rPr>
+          <w:rFonts w:ascii="Arial" w:hAnsi="Arial" w:cs="Arial"/>
+          <w:shd w:val="clear" w:color="auto" w:fill="FFFFFF"/>
+        </w:rPr>
+      </w:pPr>
+    </w:p>
+    <w:p>
+      <w:pPr>
+        <w:rPr>
+          <w:rFonts w:ascii="Arial" w:hAnsi="Arial" w:cs="Arial"/>
+          <w:shd w:val="clear" w:color="auto" w:fill="FFFFFF"/>
+        </w:rPr>
+      </w:pPr>
+      <w:r>
+        <w:rPr>
+          <w:rFonts w:ascii="Arial" w:hAnsi="Arial" w:cs="Arial"/>
+          <w:shd w:val="clear" w:color="auto" w:fill="FFFFFF"/>
+        </w:rPr>
+        <w:br w:type="page"/>
+      </w:r>
+    </w:p>
+    <w:tbl>
+      <w:tblPr>
+        <w:tblW w:w="5000" w:type="pct"/>
+        <w:tblInd w:w="108" w:type="dxa"/>
+        <w:tblBorders>
+          <w:top w:val="single" w:sz="4" w:space="0" w:color="auto"/>
+          <w:left w:val="single" w:sz="4" w:space="0" w:color="auto"/>
+          <w:bottom w:val="single" w:sz="4" w:space="0" w:color="auto"/>
+          <w:right w:val="single" w:sz="4" w:space="0" w:color="auto"/>
+          <w:insideH w:val="single" w:sz="4" w:space="0" w:color="auto"/>
+          <w:insideV w:val="single" w:sz="4" w:space="0" w:color="auto"/>
+        </w:tblBorders>
+        <w:tblLook w:val="01E0" w:firstRow="1" w:lastRow="1" w:firstColumn="1" w:lastColumn="1" w:noHBand="0" w:noVBand="0"/>
+      </w:tblPr>
+      <w:tblGrid>
+        <w:gridCol w:w="1925"/>
+        <w:gridCol w:w="672"/>
+        <w:gridCol w:w="1423"/>
+        <w:gridCol w:w="1077"/>
+        <w:gridCol w:w="1620"/>
+        <w:gridCol w:w="674"/>
+        <w:gridCol w:w="1671"/>
+      </w:tblGrid>
+      <w:tr>
+        <w:trPr>
+          <w:trHeight w:val="483"/>
+        </w:trPr>
+        <w:tc>
+          <w:tcPr>
+            <w:tcW w:w="1062" w:type="pct"/>
+            <w:shd w:val="clear" w:color="auto" w:fill="8EAADB" w:themeFill="accent1" w:themeFillTint="99"/>
+          </w:tcPr>
+          <w:p>
+            <w:pPr>
+              <w:rPr>
+                <w:rFonts w:ascii="Calibri" w:hAnsi="Calibri"/>
+                <w:b/>
+              </w:rPr>
+            </w:pPr>
+            <w:r>
+              <w:rPr>
+                <w:rFonts w:ascii="Calibri" w:hAnsi="Calibri"/>
+                <w:b/>
+              </w:rPr>
+              <w:lastRenderedPageBreak/>
+              <w:t>Functionaliteit</w:t>
+            </w:r>
+          </w:p>
+        </w:tc>
+        <w:tc>
+          <w:tcPr>
+            <w:tcW w:w="3938" w:type="pct"/>
+            <w:gridSpan w:val="6"/>
+            <w:shd w:val="clear" w:color="auto" w:fill="auto"/>
+          </w:tcPr>
+          <w:p>
+            <w:pPr>
+              <w:rPr>
+                <w:rFonts w:ascii="Calibri" w:hAnsi="Calibri"/>
+                <w:b/>
+              </w:rPr>
+            </w:pPr>
+          </w:p>
+        </w:tc>
+      </w:tr>
+      <w:tr>
+        <w:trPr>
+          <w:trHeight w:val="483"/>
+        </w:trPr>
+        <w:tc>
+          <w:tcPr>
+            <w:tcW w:w="1062" w:type="pct"/>
+            <w:shd w:val="clear" w:color="auto" w:fill="8EAADB" w:themeFill="accent1" w:themeFillTint="99"/>
+          </w:tcPr>
+          <w:p>
+            <w:pPr>
+              <w:rPr>
+                <w:rFonts w:ascii="Calibri" w:hAnsi="Calibri"/>
+              </w:rPr>
+            </w:pPr>
+            <w:r>
+              <w:rPr>
+                <w:rFonts w:ascii="Calibri" w:hAnsi="Calibri"/>
+                <w:b/>
+              </w:rPr>
+              <w:t>Scenario</w:t>
+            </w:r>
+          </w:p>
+        </w:tc>
+        <w:tc>
+          <w:tcPr>
+            <w:tcW w:w="3938" w:type="pct"/>
+            <w:gridSpan w:val="6"/>
+          </w:tcPr>
+          <w:p>
+            <w:pPr>
+              <w:rPr>
+                <w:rFonts w:ascii="Calibri" w:hAnsi="Calibri"/>
+              </w:rPr>
+            </w:pPr>
+          </w:p>
+        </w:tc>
+      </w:tr>
+      <w:tr>
+        <w:trPr>
+          <w:trHeight w:val="795"/>
+        </w:trPr>
+        <w:tc>
+          <w:tcPr>
+            <w:tcW w:w="1062" w:type="pct"/>
+            <w:shd w:val="clear" w:color="auto" w:fill="8EAADB" w:themeFill="accent1" w:themeFillTint="99"/>
+          </w:tcPr>
+          <w:p>
+            <w:pPr>
+              <w:rPr>
+                <w:rFonts w:ascii="Calibri" w:hAnsi="Calibri"/>
+                <w:b/>
+              </w:rPr>
+            </w:pPr>
+            <w:r>
+              <w:rPr>
+                <w:rFonts w:ascii="Calibri" w:hAnsi="Calibri"/>
+                <w:b/>
+              </w:rPr>
+              <w:t>Verwacht resultaat</w:t>
+            </w:r>
+          </w:p>
+        </w:tc>
+        <w:tc>
+          <w:tcPr>
+            <w:tcW w:w="3938" w:type="pct"/>
+            <w:gridSpan w:val="6"/>
+          </w:tcPr>
+          <w:p>
+            <w:pPr>
+              <w:rPr>
+                <w:rFonts w:ascii="Calibri" w:hAnsi="Calibri"/>
+              </w:rPr>
+            </w:pPr>
+          </w:p>
+        </w:tc>
+      </w:tr>
+      <w:tr>
+        <w:trPr>
+          <w:trHeight w:val="795"/>
+        </w:trPr>
+        <w:tc>
+          <w:tcPr>
+            <w:tcW w:w="1062" w:type="pct"/>
+            <w:shd w:val="clear" w:color="auto" w:fill="8EAADB" w:themeFill="accent1" w:themeFillTint="99"/>
+          </w:tcPr>
+          <w:p>
+            <w:pPr>
+              <w:rPr>
+                <w:rFonts w:ascii="Calibri" w:hAnsi="Calibri"/>
+              </w:rPr>
+            </w:pPr>
+            <w:r>
+              <w:rPr>
+                <w:rFonts w:ascii="Calibri" w:hAnsi="Calibri"/>
+                <w:b/>
+              </w:rPr>
+              <w:t>Werkelijk</w:t>
+            </w:r>
+            <w:r>
+              <w:rPr>
+                <w:rFonts w:ascii="Calibri" w:hAnsi="Calibri"/>
+              </w:rPr>
+              <w:t xml:space="preserve"> </w:t>
+            </w:r>
+            <w:r>
+              <w:rPr>
+                <w:rFonts w:ascii="Calibri" w:hAnsi="Calibri"/>
+                <w:b/>
+              </w:rPr>
+              <w:t>resultaat</w:t>
+            </w:r>
+          </w:p>
+        </w:tc>
+        <w:tc>
+          <w:tcPr>
+            <w:tcW w:w="3938" w:type="pct"/>
+            <w:gridSpan w:val="6"/>
+          </w:tcPr>
+          <w:p>
+            <w:pPr>
+              <w:spacing w:line="240" w:lineRule="auto"/>
+              <w:rPr>
+                <w:rFonts w:ascii="Calibri" w:hAnsi="Calibri"/>
+              </w:rPr>
+            </w:pPr>
+          </w:p>
+        </w:tc>
+      </w:tr>
+      <w:tr>
+        <w:trPr>
+          <w:trHeight w:val="752"/>
+        </w:trPr>
+        <w:tc>
+          <w:tcPr>
+            <w:tcW w:w="1062" w:type="pct"/>
+            <w:shd w:val="clear" w:color="auto" w:fill="8EAADB" w:themeFill="accent1" w:themeFillTint="99"/>
+            <w:tcMar>
+              <w:right w:w="0" w:type="dxa"/>
+            </w:tcMar>
+          </w:tcPr>
+          <w:p>
+            <w:pPr>
+              <w:rPr>
+                <w:rFonts w:ascii="Calibri" w:hAnsi="Calibri"/>
+              </w:rPr>
+            </w:pPr>
+            <w:r>
+              <w:rPr>
+                <w:rFonts w:ascii="Calibri" w:hAnsi="Calibri"/>
+                <w:b/>
+              </w:rPr>
+              <w:t>Aanpassingen</w:t>
+            </w:r>
+          </w:p>
+        </w:tc>
+        <w:tc>
+          <w:tcPr>
+            <w:tcW w:w="3938" w:type="pct"/>
+            <w:gridSpan w:val="6"/>
+          </w:tcPr>
+          <w:p>
+            <w:pPr>
+              <w:rPr>
+                <w:rFonts w:ascii="Calibri" w:hAnsi="Calibri"/>
+              </w:rPr>
+            </w:pPr>
+          </w:p>
+        </w:tc>
+      </w:tr>
+      <w:tr>
+        <w:trPr>
+          <w:trHeight w:val="483"/>
+        </w:trPr>
+        <w:tc>
+          <w:tcPr>
+            <w:tcW w:w="1062" w:type="pct"/>
+            <w:shd w:val="clear" w:color="auto" w:fill="8EAADB" w:themeFill="accent1" w:themeFillTint="99"/>
+          </w:tcPr>
+          <w:p>
+            <w:pPr>
+              <w:rPr>
+                <w:rFonts w:ascii="Calibri" w:hAnsi="Calibri"/>
+              </w:rPr>
+            </w:pPr>
+            <w:r>
+              <w:rPr>
+                <w:rFonts w:ascii="Calibri" w:hAnsi="Calibri"/>
+                <w:b/>
+              </w:rPr>
+              <w:t>Uitvoering</w:t>
+            </w:r>
+          </w:p>
+        </w:tc>
+        <w:tc>
+          <w:tcPr>
+            <w:tcW w:w="371" w:type="pct"/>
+            <w:shd w:val="clear" w:color="auto" w:fill="8EAADB" w:themeFill="accent1" w:themeFillTint="99"/>
+          </w:tcPr>
+          <w:p>
+            <w:pPr>
+              <w:spacing w:line="256" w:lineRule="auto"/>
+              <w:rPr>
+                <w:rFonts w:ascii="Calibri" w:hAnsi="Calibri"/>
+              </w:rPr>
+            </w:pPr>
+            <w:r>
+              <w:rPr>
+                <w:rFonts w:ascii="Calibri" w:hAnsi="Calibri"/>
+                <w:b/>
+              </w:rPr>
+              <w:t>Uren</w:t>
+            </w:r>
+          </w:p>
+        </w:tc>
+        <w:tc>
+          <w:tcPr>
+            <w:tcW w:w="785" w:type="pct"/>
+          </w:tcPr>
+          <w:p>
+            <w:pPr>
+              <w:spacing w:line="256" w:lineRule="auto"/>
+              <w:rPr>
+                <w:rFonts w:ascii="Calibri" w:hAnsi="Calibri"/>
+              </w:rPr>
+            </w:pPr>
+          </w:p>
+        </w:tc>
+        <w:tc>
+          <w:tcPr>
+            <w:tcW w:w="594" w:type="pct"/>
+            <w:shd w:val="clear" w:color="auto" w:fill="8EAADB" w:themeFill="accent1" w:themeFillTint="99"/>
+          </w:tcPr>
+          <w:p>
+            <w:pPr>
+              <w:rPr>
+                <w:rFonts w:ascii="Calibri" w:hAnsi="Calibri"/>
+              </w:rPr>
+            </w:pPr>
+            <w:r>
+              <w:rPr>
+                <w:rFonts w:ascii="Calibri" w:hAnsi="Calibri"/>
+                <w:b/>
+              </w:rPr>
+              <w:t>Prioriteit</w:t>
+            </w:r>
+          </w:p>
+        </w:tc>
+        <w:tc>
+          <w:tcPr>
+            <w:tcW w:w="894" w:type="pct"/>
+          </w:tcPr>
+          <w:p>
+            <w:pPr>
+              <w:rPr>
+                <w:rFonts w:ascii="Calibri" w:hAnsi="Calibri"/>
+              </w:rPr>
+            </w:pPr>
+          </w:p>
+        </w:tc>
+        <w:tc>
+          <w:tcPr>
+            <w:tcW w:w="372" w:type="pct"/>
+            <w:shd w:val="clear" w:color="auto" w:fill="8EAADB" w:themeFill="accent1" w:themeFillTint="99"/>
+          </w:tcPr>
+          <w:p>
+            <w:pPr>
+              <w:rPr>
+                <w:rFonts w:ascii="Calibri" w:hAnsi="Calibri"/>
+                <w:b/>
+              </w:rPr>
+            </w:pPr>
+            <w:r>
+              <w:rPr>
+                <w:rFonts w:ascii="Calibri" w:hAnsi="Calibri"/>
+                <w:b/>
+              </w:rPr>
+              <w:t>Door</w:t>
+            </w:r>
+          </w:p>
+        </w:tc>
+        <w:tc>
+          <w:tcPr>
+            <w:tcW w:w="920" w:type="pct"/>
+          </w:tcPr>
+          <w:p>
+            <w:pPr>
+              <w:rPr>
+                <w:rFonts w:ascii="Calibri" w:hAnsi="Calibri"/>
+                <w:b/>
+              </w:rPr>
+            </w:pPr>
+          </w:p>
+        </w:tc>
+      </w:tr>
+    </w:tbl>
+    <w:p>
+      <w:pPr>
+        <w:rPr>
+          <w:rFonts w:ascii="Arial" w:hAnsi="Arial" w:cs="Arial"/>
+          <w:shd w:val="clear" w:color="auto" w:fill="FFFFFF"/>
+        </w:rPr>
+      </w:pPr>
+    </w:p>
+    <w:p/>
+    <w:p/>
+    <w:p>
+      <w:pPr>
+        <w:rPr>
+          <w:rFonts w:ascii="Arial" w:hAnsi="Arial" w:cs="Arial"/>
+          <w:b/>
+          <w:bCs/>
+          <w:shd w:val="clear" w:color="auto" w:fill="FFFFFF"/>
+        </w:rPr>
+      </w:pPr>
+      <w:r>
+        <w:br w:type="page"/>
+      </w:r>
+      <w:r>
+        <w:rPr>
+          <w:rFonts w:ascii="Arial" w:hAnsi="Arial" w:cs="Arial"/>
+          <w:shd w:val="clear" w:color="auto" w:fill="FFFFFF"/>
+        </w:rPr>
+        <w:lastRenderedPageBreak/>
+        <w:t xml:space="preserve">De pagina die getest is </w:t>
+      </w:r>
+      <w:r>
+        <w:rPr>
+          <w:rFonts w:ascii="Arial" w:hAnsi="Arial" w:cs="Arial"/>
+          <w:b/>
+          <w:bCs/>
+          <w:shd w:val="clear" w:color="auto" w:fill="FFFFFF"/>
+        </w:rPr>
+        <w:t>…</w:t>
+      </w:r>
+      <w:r>
+        <w:rPr>
+          <w:rFonts w:ascii="Arial" w:hAnsi="Arial" w:cs="Arial"/>
+          <w:shd w:val="clear" w:color="auto" w:fill="FFFFFF"/>
+        </w:rPr>
+        <w:t xml:space="preserve"> : </w:t>
+      </w:r>
+    </w:p>
+    <w:p>
+      <w:pPr>
+        <w:rPr>
+          <w:rFonts w:ascii="Arial" w:hAnsi="Arial" w:cs="Arial"/>
+          <w:shd w:val="clear" w:color="auto" w:fill="FFFFFF"/>
+        </w:rPr>
+      </w:pPr>
+    </w:p>
+    <w:p>
+      <w:pPr>
+        <w:rPr>
+          <w:rFonts w:ascii="Arial" w:hAnsi="Arial" w:cs="Arial"/>
+          <w:shd w:val="clear" w:color="auto" w:fill="FFFFFF"/>
+        </w:rPr>
+      </w:pPr>
+      <w:r>
+        <w:rPr>
+          <w:rFonts w:ascii="Arial" w:hAnsi="Arial" w:cs="Arial"/>
+          <w:shd w:val="clear" w:color="auto" w:fill="FFFFFF"/>
+        </w:rPr>
+        <w:t xml:space="preserve">Om </w:t>
+      </w:r>
+      <w:r>
+        <w:rPr>
+          <w:rFonts w:ascii="Arial" w:hAnsi="Arial" w:cs="Arial"/>
+          <w:b/>
+          <w:bCs/>
+          <w:shd w:val="clear" w:color="auto" w:fill="FFFFFF"/>
+        </w:rPr>
+        <w:t xml:space="preserve">… </w:t>
+      </w:r>
+      <w:r>
+        <w:rPr>
+          <w:rFonts w:ascii="Arial" w:hAnsi="Arial" w:cs="Arial"/>
+          <w:shd w:val="clear" w:color="auto" w:fill="FFFFFF"/>
+        </w:rPr>
+        <w:t xml:space="preserve">te testen gaan we de gemaakte code doorlopen en testen of alle functionaliteiten werken en voldoen aan de eisen. Testen doen we door stap voor stap de functionaliteit door te lopen en kijken wat er volgens verwachting gaat en wat er niet volgens verwachting gaat. Als er een stukje van een functionaliteit niet voldoet aan de wensen en eisen wordt dat aan gepast zodat het wel het gewenste resultaat geeft. </w:t>
+      </w:r>
+    </w:p>
+    <w:p>
+      <w:pPr>
+        <w:rPr>
+          <w:rFonts w:ascii="Arial" w:hAnsi="Arial" w:cs="Arial"/>
+          <w:shd w:val="clear" w:color="auto" w:fill="FFFFFF"/>
+        </w:rPr>
+      </w:pPr>
+    </w:p>
+    <w:p>
+      <w:pPr>
+        <w:rPr>
+          <w:rFonts w:ascii="Arial" w:hAnsi="Arial" w:cs="Arial"/>
+          <w:shd w:val="clear" w:color="auto" w:fill="FFFFFF"/>
+        </w:rPr>
+      </w:pPr>
+      <w:r>
+        <w:rPr>
+          <w:rFonts w:ascii="Arial" w:hAnsi="Arial" w:cs="Arial"/>
+          <w:shd w:val="clear" w:color="auto" w:fill="FFFFFF"/>
+        </w:rPr>
+        <w:t xml:space="preserve">Het verwachte resultaat van </w:t>
+      </w:r>
+      <w:r>
+        <w:rPr>
+          <w:rFonts w:ascii="Arial" w:hAnsi="Arial" w:cs="Arial"/>
+          <w:b/>
+          <w:bCs/>
+          <w:shd w:val="clear" w:color="auto" w:fill="FFFFFF"/>
+        </w:rPr>
+        <w:t xml:space="preserve">… </w:t>
+      </w:r>
+      <w:r>
+        <w:rPr>
+          <w:rFonts w:ascii="Arial" w:hAnsi="Arial" w:cs="Arial"/>
+          <w:shd w:val="clear" w:color="auto" w:fill="FFFFFF"/>
+        </w:rPr>
+        <w:t xml:space="preserve">is: </w:t>
+      </w:r>
+    </w:p>
+    <w:p>
+      <w:pPr>
+        <w:rPr>
+          <w:rFonts w:ascii="Arial" w:hAnsi="Arial" w:cs="Arial"/>
+          <w:shd w:val="clear" w:color="auto" w:fill="FFFFFF"/>
+        </w:rPr>
+      </w:pPr>
+    </w:p>
+    <w:p>
+      <w:pPr>
+        <w:rPr>
+          <w:rFonts w:ascii="Arial" w:hAnsi="Arial" w:cs="Arial"/>
+          <w:shd w:val="clear" w:color="auto" w:fill="FFFFFF"/>
+        </w:rPr>
+      </w:pPr>
+      <w:r>
+        <w:rPr>
+          <w:rFonts w:ascii="Arial" w:hAnsi="Arial" w:cs="Arial"/>
+          <w:shd w:val="clear" w:color="auto" w:fill="FFFFFF"/>
+        </w:rPr>
+        <w:t xml:space="preserve">Het werkelijke resultaat van </w:t>
+      </w:r>
+      <w:r>
+        <w:rPr>
+          <w:rFonts w:ascii="Arial" w:hAnsi="Arial" w:cs="Arial"/>
+          <w:b/>
+          <w:bCs/>
+          <w:shd w:val="clear" w:color="auto" w:fill="FFFFFF"/>
+        </w:rPr>
+        <w:t xml:space="preserve">… </w:t>
+      </w:r>
+      <w:r>
+        <w:rPr>
+          <w:rFonts w:ascii="Arial" w:hAnsi="Arial" w:cs="Arial"/>
+          <w:shd w:val="clear" w:color="auto" w:fill="FFFFFF"/>
+        </w:rPr>
+        <w:t>is:</w:t>
+      </w:r>
+    </w:p>
+    <w:p>
+      <w:pPr>
+        <w:rPr>
+          <w:rFonts w:ascii="Arial" w:hAnsi="Arial" w:cs="Arial"/>
+          <w:shd w:val="clear" w:color="auto" w:fill="FFFFFF"/>
+        </w:rPr>
+      </w:pPr>
+    </w:p>
+    <w:p>
+      <w:pPr>
+        <w:rPr>
+          <w:rFonts w:ascii="Arial" w:hAnsi="Arial" w:cs="Arial"/>
+          <w:shd w:val="clear" w:color="auto" w:fill="FFFFFF"/>
+        </w:rPr>
+      </w:pPr>
+      <w:r>
+        <w:rPr>
+          <w:rFonts w:ascii="Arial" w:hAnsi="Arial" w:cs="Arial"/>
+          <w:shd w:val="clear" w:color="auto" w:fill="FFFFFF"/>
+        </w:rPr>
+        <w:t xml:space="preserve">Wat is er nodig om de aanpassingen te verbeteren: </w:t>
+      </w:r>
+    </w:p>
+    <w:p>
+      <w:pPr>
+        <w:rPr>
+          <w:rFonts w:ascii="Arial" w:hAnsi="Arial" w:cs="Arial"/>
+          <w:shd w:val="clear" w:color="auto" w:fill="FFFFFF"/>
+        </w:rPr>
+      </w:pPr>
+    </w:p>
+    <w:p>
+      <w:pPr>
+        <w:rPr>
+          <w:rFonts w:ascii="Arial" w:hAnsi="Arial" w:cs="Arial"/>
+          <w:shd w:val="clear" w:color="auto" w:fill="FFFFFF"/>
+        </w:rPr>
+      </w:pPr>
+      <w:r>
+        <w:rPr>
+          <w:rFonts w:ascii="Arial" w:hAnsi="Arial" w:cs="Arial"/>
+          <w:shd w:val="clear" w:color="auto" w:fill="FFFFFF"/>
+        </w:rPr>
+        <w:br w:type="page"/>
+      </w:r>
+    </w:p>
+    <w:tbl>
+      <w:tblPr>
+        <w:tblW w:w="5000" w:type="pct"/>
+        <w:tblInd w:w="108" w:type="dxa"/>
+        <w:tblBorders>
+          <w:top w:val="single" w:sz="4" w:space="0" w:color="auto"/>
+          <w:left w:val="single" w:sz="4" w:space="0" w:color="auto"/>
+          <w:bottom w:val="single" w:sz="4" w:space="0" w:color="auto"/>
+          <w:right w:val="single" w:sz="4" w:space="0" w:color="auto"/>
+          <w:insideH w:val="single" w:sz="4" w:space="0" w:color="auto"/>
+          <w:insideV w:val="single" w:sz="4" w:space="0" w:color="auto"/>
+        </w:tblBorders>
+        <w:tblLook w:val="01E0" w:firstRow="1" w:lastRow="1" w:firstColumn="1" w:lastColumn="1" w:noHBand="0" w:noVBand="0"/>
+      </w:tblPr>
+      <w:tblGrid>
+        <w:gridCol w:w="1925"/>
+        <w:gridCol w:w="672"/>
+        <w:gridCol w:w="1423"/>
+        <w:gridCol w:w="1077"/>
+        <w:gridCol w:w="1620"/>
+        <w:gridCol w:w="674"/>
+        <w:gridCol w:w="1671"/>
+      </w:tblGrid>
+      <w:tr>
+        <w:trPr>
+          <w:trHeight w:val="483"/>
+        </w:trPr>
+        <w:tc>
+          <w:tcPr>
+            <w:tcW w:w="1062" w:type="pct"/>
+            <w:shd w:val="clear" w:color="auto" w:fill="8EAADB" w:themeFill="accent1" w:themeFillTint="99"/>
+          </w:tcPr>
+          <w:p>
+            <w:pPr>
+              <w:rPr>
+                <w:rFonts w:ascii="Calibri" w:hAnsi="Calibri"/>
+                <w:b/>
+              </w:rPr>
+            </w:pPr>
+            <w:r>
+              <w:rPr>
+                <w:rFonts w:ascii="Calibri" w:hAnsi="Calibri"/>
+                <w:b/>
+              </w:rPr>
+              <w:lastRenderedPageBreak/>
+              <w:t>Functionaliteit</w:t>
+            </w:r>
+          </w:p>
+        </w:tc>
+        <w:tc>
+          <w:tcPr>
+            <w:tcW w:w="3938" w:type="pct"/>
+            <w:gridSpan w:val="6"/>
+            <w:shd w:val="clear" w:color="auto" w:fill="auto"/>
+          </w:tcPr>
+          <w:p>
+            <w:pPr>
+              <w:rPr>
+                <w:rFonts w:ascii="Calibri" w:hAnsi="Calibri"/>
+                <w:b/>
+              </w:rPr>
+            </w:pPr>
+          </w:p>
+        </w:tc>
+      </w:tr>
+      <w:tr>
+        <w:trPr>
+          <w:trHeight w:val="483"/>
+        </w:trPr>
+        <w:tc>
+          <w:tcPr>
+            <w:tcW w:w="1062" w:type="pct"/>
+            <w:shd w:val="clear" w:color="auto" w:fill="8EAADB" w:themeFill="accent1" w:themeFillTint="99"/>
+          </w:tcPr>
+          <w:p>
+            <w:pPr>
+              <w:rPr>
+                <w:rFonts w:ascii="Calibri" w:hAnsi="Calibri"/>
+              </w:rPr>
+            </w:pPr>
+            <w:r>
+              <w:rPr>
+                <w:rFonts w:ascii="Calibri" w:hAnsi="Calibri"/>
+                <w:b/>
+              </w:rPr>
+              <w:t>Scenario</w:t>
+            </w:r>
+          </w:p>
+        </w:tc>
+        <w:tc>
+          <w:tcPr>
+            <w:tcW w:w="3938" w:type="pct"/>
+            <w:gridSpan w:val="6"/>
+          </w:tcPr>
+          <w:p>
+            <w:pPr>
+              <w:rPr>
+                <w:rFonts w:ascii="Calibri" w:hAnsi="Calibri"/>
+              </w:rPr>
+            </w:pPr>
+          </w:p>
+        </w:tc>
+      </w:tr>
+      <w:tr>
+        <w:trPr>
+          <w:trHeight w:val="795"/>
+        </w:trPr>
+        <w:tc>
+          <w:tcPr>
+            <w:tcW w:w="1062" w:type="pct"/>
+            <w:shd w:val="clear" w:color="auto" w:fill="8EAADB" w:themeFill="accent1" w:themeFillTint="99"/>
+          </w:tcPr>
+          <w:p>
+            <w:pPr>
+              <w:rPr>
+                <w:rFonts w:ascii="Calibri" w:hAnsi="Calibri"/>
+                <w:b/>
+              </w:rPr>
+            </w:pPr>
+            <w:r>
+              <w:rPr>
+                <w:rFonts w:ascii="Calibri" w:hAnsi="Calibri"/>
+                <w:b/>
+              </w:rPr>
+              <w:t>Verwacht resultaat</w:t>
+            </w:r>
+          </w:p>
+        </w:tc>
+        <w:tc>
+          <w:tcPr>
+            <w:tcW w:w="3938" w:type="pct"/>
+            <w:gridSpan w:val="6"/>
+          </w:tcPr>
+          <w:p>
+            <w:pPr>
+              <w:rPr>
+                <w:rFonts w:ascii="Calibri" w:hAnsi="Calibri"/>
+              </w:rPr>
+            </w:pPr>
+          </w:p>
+        </w:tc>
+      </w:tr>
+      <w:tr>
+        <w:trPr>
+          <w:trHeight w:val="795"/>
+        </w:trPr>
+        <w:tc>
+          <w:tcPr>
+            <w:tcW w:w="1062" w:type="pct"/>
+            <w:shd w:val="clear" w:color="auto" w:fill="8EAADB" w:themeFill="accent1" w:themeFillTint="99"/>
+          </w:tcPr>
+          <w:p>
+            <w:pPr>
+              <w:rPr>
+                <w:rFonts w:ascii="Calibri" w:hAnsi="Calibri"/>
+              </w:rPr>
+            </w:pPr>
+            <w:r>
+              <w:rPr>
+                <w:rFonts w:ascii="Calibri" w:hAnsi="Calibri"/>
+                <w:b/>
+              </w:rPr>
+              <w:t>Werkelijk</w:t>
+            </w:r>
+            <w:r>
+              <w:rPr>
+                <w:rFonts w:ascii="Calibri" w:hAnsi="Calibri"/>
+              </w:rPr>
+              <w:t xml:space="preserve"> </w:t>
+            </w:r>
+            <w:r>
+              <w:rPr>
+                <w:rFonts w:ascii="Calibri" w:hAnsi="Calibri"/>
+                <w:b/>
+              </w:rPr>
+              <w:t>resultaat</w:t>
+            </w:r>
+          </w:p>
+        </w:tc>
+        <w:tc>
+          <w:tcPr>
+            <w:tcW w:w="3938" w:type="pct"/>
+            <w:gridSpan w:val="6"/>
+          </w:tcPr>
+          <w:p>
+            <w:pPr>
+              <w:spacing w:line="240" w:lineRule="auto"/>
+              <w:rPr>
+                <w:rFonts w:ascii="Calibri" w:hAnsi="Calibri"/>
+              </w:rPr>
+            </w:pPr>
+          </w:p>
+        </w:tc>
+      </w:tr>
+      <w:tr>
+        <w:trPr>
+          <w:trHeight w:val="752"/>
+        </w:trPr>
+        <w:tc>
+          <w:tcPr>
+            <w:tcW w:w="1062" w:type="pct"/>
+            <w:shd w:val="clear" w:color="auto" w:fill="8EAADB" w:themeFill="accent1" w:themeFillTint="99"/>
+            <w:tcMar>
+              <w:right w:w="0" w:type="dxa"/>
+            </w:tcMar>
+          </w:tcPr>
+          <w:p>
+            <w:pPr>
+              <w:rPr>
+                <w:rFonts w:ascii="Calibri" w:hAnsi="Calibri"/>
+              </w:rPr>
+            </w:pPr>
+            <w:r>
+              <w:rPr>
+                <w:rFonts w:ascii="Calibri" w:hAnsi="Calibri"/>
+                <w:b/>
+              </w:rPr>
+              <w:t>Aanpassingen</w:t>
+            </w:r>
+          </w:p>
+        </w:tc>
+        <w:tc>
+          <w:tcPr>
+            <w:tcW w:w="3938" w:type="pct"/>
+            <w:gridSpan w:val="6"/>
+          </w:tcPr>
+          <w:p>
+            <w:pPr>
+              <w:rPr>
+                <w:rFonts w:ascii="Calibri" w:hAnsi="Calibri"/>
+              </w:rPr>
+            </w:pPr>
+          </w:p>
+        </w:tc>
+      </w:tr>
+      <w:tr>
+        <w:trPr>
+          <w:trHeight w:val="483"/>
+        </w:trPr>
+        <w:tc>
+          <w:tcPr>
+            <w:tcW w:w="1062" w:type="pct"/>
+            <w:shd w:val="clear" w:color="auto" w:fill="8EAADB" w:themeFill="accent1" w:themeFillTint="99"/>
+          </w:tcPr>
+          <w:p>
+            <w:pPr>
+              <w:rPr>
+                <w:rFonts w:ascii="Calibri" w:hAnsi="Calibri"/>
+              </w:rPr>
+            </w:pPr>
+            <w:r>
+              <w:rPr>
+                <w:rFonts w:ascii="Calibri" w:hAnsi="Calibri"/>
+                <w:b/>
+              </w:rPr>
+              <w:t>Uitvoering</w:t>
+            </w:r>
+          </w:p>
+        </w:tc>
+        <w:tc>
+          <w:tcPr>
+            <w:tcW w:w="371" w:type="pct"/>
+            <w:shd w:val="clear" w:color="auto" w:fill="8EAADB" w:themeFill="accent1" w:themeFillTint="99"/>
+          </w:tcPr>
+          <w:p>
+            <w:pPr>
+              <w:spacing w:line="256" w:lineRule="auto"/>
+              <w:rPr>
+                <w:rFonts w:ascii="Calibri" w:hAnsi="Calibri"/>
+              </w:rPr>
+            </w:pPr>
+            <w:r>
+              <w:rPr>
+                <w:rFonts w:ascii="Calibri" w:hAnsi="Calibri"/>
+                <w:b/>
+              </w:rPr>
+              <w:t>Uren</w:t>
+            </w:r>
+          </w:p>
+        </w:tc>
+        <w:tc>
+          <w:tcPr>
+            <w:tcW w:w="785" w:type="pct"/>
+          </w:tcPr>
+          <w:p>
+            <w:pPr>
+              <w:spacing w:line="256" w:lineRule="auto"/>
+              <w:rPr>
+                <w:rFonts w:ascii="Calibri" w:hAnsi="Calibri"/>
+              </w:rPr>
+            </w:pPr>
+          </w:p>
+        </w:tc>
+        <w:tc>
+          <w:tcPr>
+            <w:tcW w:w="594" w:type="pct"/>
+            <w:shd w:val="clear" w:color="auto" w:fill="8EAADB" w:themeFill="accent1" w:themeFillTint="99"/>
+          </w:tcPr>
+          <w:p>
+            <w:pPr>
+              <w:rPr>
+                <w:rFonts w:ascii="Calibri" w:hAnsi="Calibri"/>
+              </w:rPr>
+            </w:pPr>
+            <w:r>
+              <w:rPr>
+                <w:rFonts w:ascii="Calibri" w:hAnsi="Calibri"/>
+                <w:b/>
+              </w:rPr>
+              <w:t>Prioriteit</w:t>
+            </w:r>
+          </w:p>
+        </w:tc>
+        <w:tc>
+          <w:tcPr>
+            <w:tcW w:w="894" w:type="pct"/>
+          </w:tcPr>
+          <w:p>
+            <w:pPr>
+              <w:rPr>
+                <w:rFonts w:ascii="Calibri" w:hAnsi="Calibri"/>
+              </w:rPr>
+            </w:pPr>
+          </w:p>
+        </w:tc>
+        <w:tc>
+          <w:tcPr>
+            <w:tcW w:w="372" w:type="pct"/>
+            <w:shd w:val="clear" w:color="auto" w:fill="8EAADB" w:themeFill="accent1" w:themeFillTint="99"/>
+          </w:tcPr>
+          <w:p>
+            <w:pPr>
+              <w:rPr>
+                <w:rFonts w:ascii="Calibri" w:hAnsi="Calibri"/>
+                <w:b/>
+              </w:rPr>
+            </w:pPr>
+            <w:r>
+              <w:rPr>
+                <w:rFonts w:ascii="Calibri" w:hAnsi="Calibri"/>
+                <w:b/>
+              </w:rPr>
+              <w:t>Door</w:t>
+            </w:r>
+          </w:p>
+        </w:tc>
+        <w:tc>
+          <w:tcPr>
+            <w:tcW w:w="920" w:type="pct"/>
+          </w:tcPr>
+          <w:p>
+            <w:pPr>
+              <w:rPr>
+                <w:rFonts w:ascii="Calibri" w:hAnsi="Calibri"/>
+                <w:b/>
+              </w:rPr>
+            </w:pPr>
+          </w:p>
+        </w:tc>
+      </w:tr>
+    </w:tbl>
+    <w:p>
+      <w:pPr>
+        <w:rPr>
+          <w:rFonts w:ascii="Arial" w:hAnsi="Arial" w:cs="Arial"/>
+          <w:shd w:val="clear" w:color="auto" w:fill="FFFFFF"/>
+        </w:rPr>
+      </w:pPr>
+    </w:p>
+    <w:p/>
+    <w:p/>
+    <w:p/>
+    <w:p>
+      <w:r>
+        <w:br w:type="page"/>
+      </w:r>
+    </w:p>
+    <w:p>
+      <w:pPr>
+        <w:rPr>
+          <w:rFonts w:ascii="Arial" w:hAnsi="Arial" w:cs="Arial"/>
+          <w:b/>
+          <w:bCs/>
+          <w:shd w:val="clear" w:color="auto" w:fill="FFFFFF"/>
+        </w:rPr>
+      </w:pPr>
+      <w:r>
+        <w:rPr>
+          <w:rFonts w:ascii="Arial" w:hAnsi="Arial" w:cs="Arial"/>
+          <w:shd w:val="clear" w:color="auto" w:fill="FFFFFF"/>
+        </w:rPr>
+        <w:lastRenderedPageBreak/>
+        <w:t xml:space="preserve">De pagina die getest is </w:t>
+      </w:r>
+      <w:r>
+        <w:rPr>
+          <w:rFonts w:ascii="Arial" w:hAnsi="Arial" w:cs="Arial"/>
+          <w:b/>
+          <w:bCs/>
+          <w:shd w:val="clear" w:color="auto" w:fill="FFFFFF"/>
+        </w:rPr>
+        <w:t>…</w:t>
+      </w:r>
+      <w:r>
+        <w:rPr>
+          <w:rFonts w:ascii="Arial" w:hAnsi="Arial" w:cs="Arial"/>
+          <w:shd w:val="clear" w:color="auto" w:fill="FFFFFF"/>
+        </w:rPr>
+        <w:t xml:space="preserve"> : </w:t>
+      </w:r>
+    </w:p>
+    <w:p>
+      <w:pPr>
+        <w:rPr>
+          <w:rFonts w:ascii="Arial" w:hAnsi="Arial" w:cs="Arial"/>
+          <w:shd w:val="clear" w:color="auto" w:fill="FFFFFF"/>
+        </w:rPr>
+      </w:pPr>
+    </w:p>
+    <w:p>
+      <w:pPr>
+        <w:rPr>
+          <w:rFonts w:ascii="Arial" w:hAnsi="Arial" w:cs="Arial"/>
+          <w:shd w:val="clear" w:color="auto" w:fill="FFFFFF"/>
+        </w:rPr>
+      </w:pPr>
+      <w:r>
+        <w:rPr>
+          <w:rFonts w:ascii="Arial" w:hAnsi="Arial" w:cs="Arial"/>
+          <w:shd w:val="clear" w:color="auto" w:fill="FFFFFF"/>
+        </w:rPr>
+        <w:t xml:space="preserve">Om </w:t>
+      </w:r>
+      <w:r>
+        <w:rPr>
+          <w:rFonts w:ascii="Arial" w:hAnsi="Arial" w:cs="Arial"/>
+          <w:b/>
+          <w:bCs/>
+          <w:shd w:val="clear" w:color="auto" w:fill="FFFFFF"/>
+        </w:rPr>
+        <w:t xml:space="preserve">… </w:t>
+      </w:r>
+      <w:r>
+        <w:rPr>
+          <w:rFonts w:ascii="Arial" w:hAnsi="Arial" w:cs="Arial"/>
+          <w:shd w:val="clear" w:color="auto" w:fill="FFFFFF"/>
+        </w:rPr>
+        <w:t xml:space="preserve">te testen gaan we de gemaakte code doorlopen en testen of alle functionaliteiten werken en voldoen aan de eisen. Testen doen we door stap voor stap de functionaliteit door te lopen en kijken wat er volgens verwachting gaat en wat er niet volgens verwachting gaat. Als er een stukje van een functionaliteit niet voldoet aan de wensen en eisen wordt dat aan gepast zodat het wel het gewenste resultaat geeft. </w:t>
+      </w:r>
+    </w:p>
+    <w:p>
+      <w:pPr>
+        <w:rPr>
+          <w:rFonts w:ascii="Arial" w:hAnsi="Arial" w:cs="Arial"/>
+          <w:shd w:val="clear" w:color="auto" w:fill="FFFFFF"/>
+        </w:rPr>
+      </w:pPr>
+    </w:p>
+    <w:p>
+      <w:pPr>
+        <w:rPr>
+          <w:rFonts w:ascii="Arial" w:hAnsi="Arial" w:cs="Arial"/>
+          <w:shd w:val="clear" w:color="auto" w:fill="FFFFFF"/>
+        </w:rPr>
+      </w:pPr>
+      <w:r>
+        <w:rPr>
+          <w:rFonts w:ascii="Arial" w:hAnsi="Arial" w:cs="Arial"/>
+          <w:shd w:val="clear" w:color="auto" w:fill="FFFFFF"/>
+        </w:rPr>
+        <w:t xml:space="preserve">Het verwachte resultaat van </w:t>
+      </w:r>
+      <w:r>
+        <w:rPr>
+          <w:rFonts w:ascii="Arial" w:hAnsi="Arial" w:cs="Arial"/>
+          <w:b/>
+          <w:bCs/>
+          <w:shd w:val="clear" w:color="auto" w:fill="FFFFFF"/>
+        </w:rPr>
+        <w:t xml:space="preserve">… </w:t>
+      </w:r>
+      <w:r>
+        <w:rPr>
+          <w:rFonts w:ascii="Arial" w:hAnsi="Arial" w:cs="Arial"/>
+          <w:shd w:val="clear" w:color="auto" w:fill="FFFFFF"/>
+        </w:rPr>
+        <w:t xml:space="preserve">is: </w:t>
+      </w:r>
+    </w:p>
+    <w:p>
+      <w:pPr>
+        <w:rPr>
+          <w:rFonts w:ascii="Arial" w:hAnsi="Arial" w:cs="Arial"/>
+          <w:shd w:val="clear" w:color="auto" w:fill="FFFFFF"/>
+        </w:rPr>
+      </w:pPr>
+    </w:p>
+    <w:p>
+      <w:pPr>
+        <w:rPr>
+          <w:rFonts w:ascii="Arial" w:hAnsi="Arial" w:cs="Arial"/>
+          <w:shd w:val="clear" w:color="auto" w:fill="FFFFFF"/>
+        </w:rPr>
+      </w:pPr>
+      <w:r>
+        <w:rPr>
+          <w:rFonts w:ascii="Arial" w:hAnsi="Arial" w:cs="Arial"/>
+          <w:shd w:val="clear" w:color="auto" w:fill="FFFFFF"/>
+        </w:rPr>
+        <w:t xml:space="preserve">Het werkelijke resultaat van </w:t>
+      </w:r>
+      <w:r>
+        <w:rPr>
+          <w:rFonts w:ascii="Arial" w:hAnsi="Arial" w:cs="Arial"/>
+          <w:b/>
+          <w:bCs/>
+          <w:shd w:val="clear" w:color="auto" w:fill="FFFFFF"/>
+        </w:rPr>
+        <w:t xml:space="preserve">… </w:t>
+      </w:r>
+      <w:r>
+        <w:rPr>
+          <w:rFonts w:ascii="Arial" w:hAnsi="Arial" w:cs="Arial"/>
+          <w:shd w:val="clear" w:color="auto" w:fill="FFFFFF"/>
+        </w:rPr>
+        <w:t>is:</w:t>
+      </w:r>
+    </w:p>
+    <w:p>
+      <w:pPr>
+        <w:rPr>
+          <w:rFonts w:ascii="Arial" w:hAnsi="Arial" w:cs="Arial"/>
+          <w:shd w:val="clear" w:color="auto" w:fill="FFFFFF"/>
+        </w:rPr>
+      </w:pPr>
+    </w:p>
+    <w:p>
+      <w:pPr>
+        <w:rPr>
+          <w:rFonts w:ascii="Arial" w:hAnsi="Arial" w:cs="Arial"/>
+          <w:shd w:val="clear" w:color="auto" w:fill="FFFFFF"/>
+        </w:rPr>
+      </w:pPr>
+      <w:r>
+        <w:rPr>
+          <w:rFonts w:ascii="Arial" w:hAnsi="Arial" w:cs="Arial"/>
+          <w:shd w:val="clear" w:color="auto" w:fill="FFFFFF"/>
+        </w:rPr>
+        <w:t xml:space="preserve">Wat is er nodig om de aanpassingen te verbeteren: </w:t>
+      </w:r>
+    </w:p>
+    <w:p>
+      <w:pPr>
+        <w:rPr>
+          <w:rFonts w:ascii="Arial" w:hAnsi="Arial" w:cs="Arial"/>
+          <w:shd w:val="clear" w:color="auto" w:fill="FFFFFF"/>
+        </w:rPr>
+      </w:pPr>
+    </w:p>
+    <w:p>
+      <w:pPr>
+        <w:rPr>
+          <w:rFonts w:ascii="Arial" w:hAnsi="Arial" w:cs="Arial"/>
+          <w:shd w:val="clear" w:color="auto" w:fill="FFFFFF"/>
+        </w:rPr>
+      </w:pPr>
+      <w:r>
+        <w:rPr>
+          <w:rFonts w:ascii="Arial" w:hAnsi="Arial" w:cs="Arial"/>
+          <w:shd w:val="clear" w:color="auto" w:fill="FFFFFF"/>
+        </w:rPr>
+        <w:br w:type="page"/>
+      </w:r>
+    </w:p>
+    <w:tbl>
+      <w:tblPr>
+        <w:tblW w:w="5000" w:type="pct"/>
+        <w:tblInd w:w="108" w:type="dxa"/>
+        <w:tblBorders>
+          <w:top w:val="single" w:sz="4" w:space="0" w:color="auto"/>
+          <w:left w:val="single" w:sz="4" w:space="0" w:color="auto"/>
+          <w:bottom w:val="single" w:sz="4" w:space="0" w:color="auto"/>
+          <w:right w:val="single" w:sz="4" w:space="0" w:color="auto"/>
+          <w:insideH w:val="single" w:sz="4" w:space="0" w:color="auto"/>
+          <w:insideV w:val="single" w:sz="4" w:space="0" w:color="auto"/>
+        </w:tblBorders>
+        <w:tblLook w:val="01E0" w:firstRow="1" w:lastRow="1" w:firstColumn="1" w:lastColumn="1" w:noHBand="0" w:noVBand="0"/>
+      </w:tblPr>
+      <w:tblGrid>
+        <w:gridCol w:w="1925"/>
+        <w:gridCol w:w="672"/>
+        <w:gridCol w:w="1423"/>
+        <w:gridCol w:w="1077"/>
+        <w:gridCol w:w="1620"/>
+        <w:gridCol w:w="674"/>
+        <w:gridCol w:w="1671"/>
+      </w:tblGrid>
+      <w:tr>
+        <w:trPr>
+          <w:trHeight w:val="483"/>
+        </w:trPr>
+        <w:tc>
+          <w:tcPr>
+            <w:tcW w:w="1062" w:type="pct"/>
+            <w:shd w:val="clear" w:color="auto" w:fill="8EAADB" w:themeFill="accent1" w:themeFillTint="99"/>
+          </w:tcPr>
+          <w:p>
+            <w:pPr>
+              <w:rPr>
+                <w:rFonts w:ascii="Calibri" w:hAnsi="Calibri"/>
+                <w:b/>
+              </w:rPr>
+            </w:pPr>
+            <w:r>
+              <w:rPr>
+                <w:rFonts w:ascii="Calibri" w:hAnsi="Calibri"/>
+                <w:b/>
+              </w:rPr>
+              <w:lastRenderedPageBreak/>
+              <w:t>Functionaliteit</w:t>
+            </w:r>
+          </w:p>
+        </w:tc>
+        <w:tc>
+          <w:tcPr>
+            <w:tcW w:w="3938" w:type="pct"/>
+            <w:gridSpan w:val="6"/>
+            <w:shd w:val="clear" w:color="auto" w:fill="auto"/>
+          </w:tcPr>
+          <w:p>
+            <w:pPr>
+              <w:rPr>
+                <w:rFonts w:ascii="Calibri" w:hAnsi="Calibri"/>
+                <w:b/>
+              </w:rPr>
+            </w:pPr>
+          </w:p>
+        </w:tc>
+      </w:tr>
+      <w:tr>
+        <w:trPr>
+          <w:trHeight w:val="483"/>
+        </w:trPr>
+        <w:tc>
+          <w:tcPr>
+            <w:tcW w:w="1062" w:type="pct"/>
+            <w:shd w:val="clear" w:color="auto" w:fill="8EAADB" w:themeFill="accent1" w:themeFillTint="99"/>
+          </w:tcPr>
+          <w:p>
+            <w:pPr>
+              <w:rPr>
+                <w:rFonts w:ascii="Calibri" w:hAnsi="Calibri"/>
+              </w:rPr>
+            </w:pPr>
+            <w:r>
+              <w:rPr>
+                <w:rFonts w:ascii="Calibri" w:hAnsi="Calibri"/>
+                <w:b/>
+              </w:rPr>
+              <w:t>Scenario</w:t>
+            </w:r>
+          </w:p>
+        </w:tc>
+        <w:tc>
+          <w:tcPr>
+            <w:tcW w:w="3938" w:type="pct"/>
+            <w:gridSpan w:val="6"/>
+          </w:tcPr>
+          <w:p>
+            <w:pPr>
+              <w:rPr>
+                <w:rFonts w:ascii="Calibri" w:hAnsi="Calibri"/>
+              </w:rPr>
+            </w:pPr>
+          </w:p>
+        </w:tc>
+      </w:tr>
+      <w:tr>
+        <w:trPr>
+          <w:trHeight w:val="795"/>
+        </w:trPr>
+        <w:tc>
+          <w:tcPr>
+            <w:tcW w:w="1062" w:type="pct"/>
+            <w:shd w:val="clear" w:color="auto" w:fill="8EAADB" w:themeFill="accent1" w:themeFillTint="99"/>
+          </w:tcPr>
+          <w:p>
+            <w:pPr>
+              <w:rPr>
+                <w:rFonts w:ascii="Calibri" w:hAnsi="Calibri"/>
+                <w:b/>
+              </w:rPr>
+            </w:pPr>
+            <w:r>
+              <w:rPr>
+                <w:rFonts w:ascii="Calibri" w:hAnsi="Calibri"/>
+                <w:b/>
+              </w:rPr>
+              <w:t>Verwacht resultaat</w:t>
+            </w:r>
+          </w:p>
+        </w:tc>
+        <w:tc>
+          <w:tcPr>
+            <w:tcW w:w="3938" w:type="pct"/>
+            <w:gridSpan w:val="6"/>
+          </w:tcPr>
+          <w:p>
+            <w:pPr>
+              <w:rPr>
+                <w:rFonts w:ascii="Calibri" w:hAnsi="Calibri"/>
+              </w:rPr>
+            </w:pPr>
+          </w:p>
+        </w:tc>
+      </w:tr>
+      <w:tr>
+        <w:trPr>
+          <w:trHeight w:val="795"/>
+        </w:trPr>
+        <w:tc>
+          <w:tcPr>
+            <w:tcW w:w="1062" w:type="pct"/>
+            <w:shd w:val="clear" w:color="auto" w:fill="8EAADB" w:themeFill="accent1" w:themeFillTint="99"/>
+          </w:tcPr>
+          <w:p>
+            <w:pPr>
+              <w:rPr>
+                <w:rFonts w:ascii="Calibri" w:hAnsi="Calibri"/>
+              </w:rPr>
+            </w:pPr>
+            <w:r>
+              <w:rPr>
+                <w:rFonts w:ascii="Calibri" w:hAnsi="Calibri"/>
+                <w:b/>
+              </w:rPr>
+              <w:t>Werkelijk</w:t>
+            </w:r>
+            <w:r>
+              <w:rPr>
+                <w:rFonts w:ascii="Calibri" w:hAnsi="Calibri"/>
+              </w:rPr>
+              <w:t xml:space="preserve"> </w:t>
+            </w:r>
+            <w:r>
+              <w:rPr>
+                <w:rFonts w:ascii="Calibri" w:hAnsi="Calibri"/>
+                <w:b/>
+              </w:rPr>
+              <w:t>resultaat</w:t>
+            </w:r>
+          </w:p>
+        </w:tc>
+        <w:tc>
+          <w:tcPr>
+            <w:tcW w:w="3938" w:type="pct"/>
+            <w:gridSpan w:val="6"/>
+          </w:tcPr>
+          <w:p>
+            <w:pPr>
+              <w:spacing w:line="240" w:lineRule="auto"/>
+              <w:rPr>
+                <w:rFonts w:ascii="Calibri" w:hAnsi="Calibri"/>
+              </w:rPr>
+            </w:pPr>
+          </w:p>
+        </w:tc>
+      </w:tr>
+      <w:tr>
+        <w:trPr>
+          <w:trHeight w:val="752"/>
+        </w:trPr>
+        <w:tc>
+          <w:tcPr>
+            <w:tcW w:w="1062" w:type="pct"/>
+            <w:shd w:val="clear" w:color="auto" w:fill="8EAADB" w:themeFill="accent1" w:themeFillTint="99"/>
+            <w:tcMar>
+              <w:right w:w="0" w:type="dxa"/>
+            </w:tcMar>
+          </w:tcPr>
+          <w:p>
+            <w:pPr>
+              <w:rPr>
+                <w:rFonts w:ascii="Calibri" w:hAnsi="Calibri"/>
+              </w:rPr>
+            </w:pPr>
+            <w:r>
+              <w:rPr>
+                <w:rFonts w:ascii="Calibri" w:hAnsi="Calibri"/>
+                <w:b/>
+              </w:rPr>
+              <w:t>Aanpassingen</w:t>
+            </w:r>
+          </w:p>
+        </w:tc>
+        <w:tc>
+          <w:tcPr>
+            <w:tcW w:w="3938" w:type="pct"/>
+            <w:gridSpan w:val="6"/>
+          </w:tcPr>
+          <w:p>
+            <w:pPr>
+              <w:rPr>
+                <w:rFonts w:ascii="Calibri" w:hAnsi="Calibri"/>
+              </w:rPr>
+            </w:pPr>
+          </w:p>
+        </w:tc>
+      </w:tr>
+      <w:tr>
+        <w:trPr>
+          <w:trHeight w:val="483"/>
+        </w:trPr>
+        <w:tc>
+          <w:tcPr>
+            <w:tcW w:w="1062" w:type="pct"/>
+            <w:shd w:val="clear" w:color="auto" w:fill="8EAADB" w:themeFill="accent1" w:themeFillTint="99"/>
+          </w:tcPr>
+          <w:p>
+            <w:pPr>
+              <w:rPr>
+                <w:rFonts w:ascii="Calibri" w:hAnsi="Calibri"/>
+              </w:rPr>
+            </w:pPr>
+            <w:r>
+              <w:rPr>
+                <w:rFonts w:ascii="Calibri" w:hAnsi="Calibri"/>
+                <w:b/>
+              </w:rPr>
+              <w:t>Uitvoering</w:t>
+            </w:r>
+          </w:p>
+        </w:tc>
+        <w:tc>
+          <w:tcPr>
+            <w:tcW w:w="371" w:type="pct"/>
+            <w:shd w:val="clear" w:color="auto" w:fill="8EAADB" w:themeFill="accent1" w:themeFillTint="99"/>
+          </w:tcPr>
+          <w:p>
+            <w:pPr>
+              <w:spacing w:line="256" w:lineRule="auto"/>
+              <w:rPr>
+                <w:rFonts w:ascii="Calibri" w:hAnsi="Calibri"/>
+              </w:rPr>
+            </w:pPr>
+            <w:r>
+              <w:rPr>
+                <w:rFonts w:ascii="Calibri" w:hAnsi="Calibri"/>
+                <w:b/>
+              </w:rPr>
+              <w:t>Uren</w:t>
+            </w:r>
+          </w:p>
+        </w:tc>
+        <w:tc>
+          <w:tcPr>
+            <w:tcW w:w="785" w:type="pct"/>
+          </w:tcPr>
+          <w:p>
+            <w:pPr>
+              <w:spacing w:line="256" w:lineRule="auto"/>
+              <w:rPr>
+                <w:rFonts w:ascii="Calibri" w:hAnsi="Calibri"/>
+              </w:rPr>
+            </w:pPr>
+          </w:p>
+        </w:tc>
+        <w:tc>
+          <w:tcPr>
+            <w:tcW w:w="594" w:type="pct"/>
+            <w:shd w:val="clear" w:color="auto" w:fill="8EAADB" w:themeFill="accent1" w:themeFillTint="99"/>
+          </w:tcPr>
+          <w:p>
+            <w:pPr>
+              <w:rPr>
+                <w:rFonts w:ascii="Calibri" w:hAnsi="Calibri"/>
+              </w:rPr>
+            </w:pPr>
+            <w:r>
+              <w:rPr>
+                <w:rFonts w:ascii="Calibri" w:hAnsi="Calibri"/>
+                <w:b/>
+              </w:rPr>
+              <w:t>Prioriteit</w:t>
+            </w:r>
+          </w:p>
+        </w:tc>
+        <w:tc>
+          <w:tcPr>
+            <w:tcW w:w="894" w:type="pct"/>
+          </w:tcPr>
+          <w:p>
+            <w:pPr>
+              <w:rPr>
+                <w:rFonts w:ascii="Calibri" w:hAnsi="Calibri"/>
+              </w:rPr>
+            </w:pPr>
+          </w:p>
+        </w:tc>
+        <w:tc>
+          <w:tcPr>
+            <w:tcW w:w="372" w:type="pct"/>
+            <w:shd w:val="clear" w:color="auto" w:fill="8EAADB" w:themeFill="accent1" w:themeFillTint="99"/>
+          </w:tcPr>
+          <w:p>
+            <w:pPr>
+              <w:rPr>
+                <w:rFonts w:ascii="Calibri" w:hAnsi="Calibri"/>
+                <w:b/>
+              </w:rPr>
+            </w:pPr>
+            <w:r>
+              <w:rPr>
+                <w:rFonts w:ascii="Calibri" w:hAnsi="Calibri"/>
+                <w:b/>
+              </w:rPr>
+              <w:t>Door</w:t>
+            </w:r>
+          </w:p>
+        </w:tc>
+        <w:tc>
+          <w:tcPr>
+            <w:tcW w:w="920" w:type="pct"/>
+          </w:tcPr>
+          <w:p>
+            <w:pPr>
+              <w:rPr>
+                <w:rFonts w:ascii="Calibri" w:hAnsi="Calibri"/>
+                <w:b/>
+              </w:rPr>
+            </w:pPr>
+          </w:p>
+        </w:tc>
+      </w:tr>
+    </w:tbl>
+    <w:p>
+      <w:pPr>
+        <w:rPr>
+          <w:rFonts w:ascii="Arial" w:hAnsi="Arial" w:cs="Arial"/>
+          <w:shd w:val="clear" w:color="auto" w:fill="FFFFFF"/>
+        </w:rPr>
+      </w:pPr>
+    </w:p>
+    <w:p/>
+    <w:p/>
+    <w:p>
+      <w:r>
+        <w:br w:type="page"/>
+      </w:r>
+    </w:p>
+    <w:p>
+      <w:pPr>
+        <w:rPr>
+          <w:rFonts w:ascii="Arial" w:hAnsi="Arial" w:cs="Arial"/>
+          <w:b/>
+          <w:bCs/>
+          <w:shd w:val="clear" w:color="auto" w:fill="FFFFFF"/>
+        </w:rPr>
+      </w:pPr>
+      <w:r>
+        <w:rPr>
+          <w:rFonts w:ascii="Arial" w:hAnsi="Arial" w:cs="Arial"/>
+          <w:shd w:val="clear" w:color="auto" w:fill="FFFFFF"/>
+        </w:rPr>
+        <w:lastRenderedPageBreak/>
+        <w:t xml:space="preserve">De pagina die getest is </w:t>
+      </w:r>
+      <w:r>
+        <w:rPr>
+          <w:rFonts w:ascii="Arial" w:hAnsi="Arial" w:cs="Arial"/>
+          <w:b/>
+          <w:bCs/>
+          <w:shd w:val="clear" w:color="auto" w:fill="FFFFFF"/>
+        </w:rPr>
+        <w:t>…</w:t>
+      </w:r>
+      <w:r>
+        <w:rPr>
+          <w:rFonts w:ascii="Arial" w:hAnsi="Arial" w:cs="Arial"/>
+          <w:shd w:val="clear" w:color="auto" w:fill="FFFFFF"/>
+        </w:rPr>
+        <w:t xml:space="preserve"> : </w:t>
+      </w:r>
+    </w:p>
+    <w:p>
+      <w:pPr>
+        <w:rPr>
+          <w:rFonts w:ascii="Arial" w:hAnsi="Arial" w:cs="Arial"/>
+          <w:shd w:val="clear" w:color="auto" w:fill="FFFFFF"/>
+        </w:rPr>
+      </w:pPr>
+    </w:p>
+    <w:p>
+      <w:pPr>
+        <w:rPr>
+          <w:rFonts w:ascii="Arial" w:hAnsi="Arial" w:cs="Arial"/>
+          <w:shd w:val="clear" w:color="auto" w:fill="FFFFFF"/>
+        </w:rPr>
+      </w:pPr>
+      <w:r>
+        <w:rPr>
+          <w:rFonts w:ascii="Arial" w:hAnsi="Arial" w:cs="Arial"/>
+          <w:shd w:val="clear" w:color="auto" w:fill="FFFFFF"/>
+        </w:rPr>
+        <w:t xml:space="preserve">Om </w:t>
+      </w:r>
+      <w:r>
+        <w:rPr>
+          <w:rFonts w:ascii="Arial" w:hAnsi="Arial" w:cs="Arial"/>
+          <w:b/>
+          <w:bCs/>
+          <w:shd w:val="clear" w:color="auto" w:fill="FFFFFF"/>
+        </w:rPr>
+        <w:t xml:space="preserve">… </w:t>
+      </w:r>
+      <w:r>
+        <w:rPr>
+          <w:rFonts w:ascii="Arial" w:hAnsi="Arial" w:cs="Arial"/>
+          <w:shd w:val="clear" w:color="auto" w:fill="FFFFFF"/>
+        </w:rPr>
+        <w:t xml:space="preserve">te testen gaan we de gemaakte code doorlopen en testen of alle functionaliteiten werken en voldoen aan de eisen. Testen doen we door stap voor stap de functionaliteit door te lopen en kijken wat er volgens verwachting gaat en wat er niet volgens verwachting gaat. Als er een stukje van een functionaliteit niet voldoet aan de wensen en eisen wordt dat aan gepast zodat het wel het gewenste resultaat geeft. </w:t>
+      </w:r>
+    </w:p>
+    <w:p>
+      <w:pPr>
+        <w:rPr>
+          <w:rFonts w:ascii="Arial" w:hAnsi="Arial" w:cs="Arial"/>
+          <w:shd w:val="clear" w:color="auto" w:fill="FFFFFF"/>
+        </w:rPr>
+      </w:pPr>
+    </w:p>
+    <w:p>
+      <w:pPr>
+        <w:rPr>
+          <w:rFonts w:ascii="Arial" w:hAnsi="Arial" w:cs="Arial"/>
+          <w:shd w:val="clear" w:color="auto" w:fill="FFFFFF"/>
+        </w:rPr>
+      </w:pPr>
+      <w:r>
+        <w:rPr>
+          <w:rFonts w:ascii="Arial" w:hAnsi="Arial" w:cs="Arial"/>
+          <w:shd w:val="clear" w:color="auto" w:fill="FFFFFF"/>
+        </w:rPr>
+        <w:t xml:space="preserve">Het verwachte resultaat van </w:t>
+      </w:r>
+      <w:r>
+        <w:rPr>
+          <w:rFonts w:ascii="Arial" w:hAnsi="Arial" w:cs="Arial"/>
+          <w:b/>
+          <w:bCs/>
+          <w:shd w:val="clear" w:color="auto" w:fill="FFFFFF"/>
+        </w:rPr>
+        <w:t xml:space="preserve">… </w:t>
+      </w:r>
+      <w:r>
+        <w:rPr>
+          <w:rFonts w:ascii="Arial" w:hAnsi="Arial" w:cs="Arial"/>
+          <w:shd w:val="clear" w:color="auto" w:fill="FFFFFF"/>
+        </w:rPr>
+        <w:t xml:space="preserve">is: </w:t>
+      </w:r>
+    </w:p>
+    <w:p>
+      <w:pPr>
+        <w:rPr>
+          <w:rFonts w:ascii="Arial" w:hAnsi="Arial" w:cs="Arial"/>
+          <w:shd w:val="clear" w:color="auto" w:fill="FFFFFF"/>
+        </w:rPr>
+      </w:pPr>
+    </w:p>
+    <w:p>
+      <w:pPr>
+        <w:rPr>
+          <w:rFonts w:ascii="Arial" w:hAnsi="Arial" w:cs="Arial"/>
+          <w:shd w:val="clear" w:color="auto" w:fill="FFFFFF"/>
+        </w:rPr>
+      </w:pPr>
+      <w:r>
+        <w:rPr>
+          <w:rFonts w:ascii="Arial" w:hAnsi="Arial" w:cs="Arial"/>
+          <w:shd w:val="clear" w:color="auto" w:fill="FFFFFF"/>
+        </w:rPr>
+        <w:t xml:space="preserve">Het werkelijke resultaat van </w:t>
+      </w:r>
+      <w:r>
+        <w:rPr>
+          <w:rFonts w:ascii="Arial" w:hAnsi="Arial" w:cs="Arial"/>
+          <w:b/>
+          <w:bCs/>
+          <w:shd w:val="clear" w:color="auto" w:fill="FFFFFF"/>
+        </w:rPr>
+        <w:t xml:space="preserve">… </w:t>
+      </w:r>
+      <w:r>
+        <w:rPr>
+          <w:rFonts w:ascii="Arial" w:hAnsi="Arial" w:cs="Arial"/>
+          <w:shd w:val="clear" w:color="auto" w:fill="FFFFFF"/>
+        </w:rPr>
+        <w:t>is:</w:t>
+      </w:r>
+    </w:p>
+    <w:p>
+      <w:pPr>
+        <w:rPr>
+          <w:rFonts w:ascii="Arial" w:hAnsi="Arial" w:cs="Arial"/>
+          <w:shd w:val="clear" w:color="auto" w:fill="FFFFFF"/>
+        </w:rPr>
+      </w:pPr>
+    </w:p>
+    <w:p>
+      <w:pPr>
+        <w:rPr>
+          <w:rFonts w:ascii="Arial" w:hAnsi="Arial" w:cs="Arial"/>
+          <w:shd w:val="clear" w:color="auto" w:fill="FFFFFF"/>
+        </w:rPr>
+      </w:pPr>
+      <w:r>
+        <w:rPr>
+          <w:rFonts w:ascii="Arial" w:hAnsi="Arial" w:cs="Arial"/>
+          <w:shd w:val="clear" w:color="auto" w:fill="FFFFFF"/>
+        </w:rPr>
+        <w:t xml:space="preserve">Wat is er nodig om de aanpassingen te verbeteren: </w:t>
+      </w:r>
+    </w:p>
+    <w:p>
+      <w:pPr>
+        <w:rPr>
+          <w:rFonts w:ascii="Arial" w:hAnsi="Arial" w:cs="Arial"/>
+          <w:shd w:val="clear" w:color="auto" w:fill="FFFFFF"/>
+        </w:rPr>
+      </w:pPr>
+    </w:p>
+    <w:p>
+      <w:pPr>
+        <w:rPr>
+          <w:rFonts w:ascii="Arial" w:hAnsi="Arial" w:cs="Arial"/>
+          <w:shd w:val="clear" w:color="auto" w:fill="FFFFFF"/>
+        </w:rPr>
+      </w:pPr>
+      <w:r>
+        <w:rPr>
+          <w:rFonts w:ascii="Arial" w:hAnsi="Arial" w:cs="Arial"/>
+          <w:shd w:val="clear" w:color="auto" w:fill="FFFFFF"/>
+        </w:rPr>
+        <w:br w:type="page"/>
+      </w:r>
+    </w:p>
+    <w:tbl>
+      <w:tblPr>
+        <w:tblW w:w="5000" w:type="pct"/>
+        <w:tblInd w:w="108" w:type="dxa"/>
+        <w:tblBorders>
+          <w:top w:val="single" w:sz="4" w:space="0" w:color="auto"/>
+          <w:left w:val="single" w:sz="4" w:space="0" w:color="auto"/>
+          <w:bottom w:val="single" w:sz="4" w:space="0" w:color="auto"/>
+          <w:right w:val="single" w:sz="4" w:space="0" w:color="auto"/>
+          <w:insideH w:val="single" w:sz="4" w:space="0" w:color="auto"/>
+          <w:insideV w:val="single" w:sz="4" w:space="0" w:color="auto"/>
+        </w:tblBorders>
+        <w:tblLook w:val="01E0" w:firstRow="1" w:lastRow="1" w:firstColumn="1" w:lastColumn="1" w:noHBand="0" w:noVBand="0"/>
+      </w:tblPr>
+      <w:tblGrid>
+        <w:gridCol w:w="1925"/>
+        <w:gridCol w:w="672"/>
+        <w:gridCol w:w="1423"/>
+        <w:gridCol w:w="1077"/>
+        <w:gridCol w:w="1620"/>
+        <w:gridCol w:w="674"/>
+        <w:gridCol w:w="1671"/>
+      </w:tblGrid>
+      <w:tr>
+        <w:trPr>
+          <w:trHeight w:val="483"/>
+        </w:trPr>
+        <w:tc>
+          <w:tcPr>
+            <w:tcW w:w="1062" w:type="pct"/>
+            <w:shd w:val="clear" w:color="auto" w:fill="8EAADB" w:themeFill="accent1" w:themeFillTint="99"/>
+          </w:tcPr>
+          <w:p>
+            <w:pPr>
+              <w:rPr>
+                <w:rFonts w:ascii="Calibri" w:hAnsi="Calibri"/>
+                <w:b/>
+              </w:rPr>
+            </w:pPr>
+            <w:r>
+              <w:rPr>
+                <w:rFonts w:ascii="Calibri" w:hAnsi="Calibri"/>
+                <w:b/>
+              </w:rPr>
+              <w:lastRenderedPageBreak/>
+              <w:t>Functionaliteit</w:t>
+            </w:r>
+          </w:p>
+        </w:tc>
+        <w:tc>
+          <w:tcPr>
+            <w:tcW w:w="3938" w:type="pct"/>
+            <w:gridSpan w:val="6"/>
+            <w:shd w:val="clear" w:color="auto" w:fill="auto"/>
+          </w:tcPr>
+          <w:p>
+            <w:pPr>
+              <w:rPr>
+                <w:rFonts w:ascii="Calibri" w:hAnsi="Calibri"/>
+                <w:b/>
+              </w:rPr>
+            </w:pPr>
+          </w:p>
+        </w:tc>
+      </w:tr>
+      <w:tr>
+        <w:trPr>
+          <w:trHeight w:val="483"/>
+        </w:trPr>
+        <w:tc>
+          <w:tcPr>
+            <w:tcW w:w="1062" w:type="pct"/>
+            <w:shd w:val="clear" w:color="auto" w:fill="8EAADB" w:themeFill="accent1" w:themeFillTint="99"/>
+          </w:tcPr>
+          <w:p>
+            <w:pPr>
+              <w:rPr>
+                <w:rFonts w:ascii="Calibri" w:hAnsi="Calibri"/>
+              </w:rPr>
+            </w:pPr>
+            <w:r>
+              <w:rPr>
+                <w:rFonts w:ascii="Calibri" w:hAnsi="Calibri"/>
+                <w:b/>
+              </w:rPr>
+              <w:t>Scenario</w:t>
+            </w:r>
+          </w:p>
+        </w:tc>
+        <w:tc>
+          <w:tcPr>
+            <w:tcW w:w="3938" w:type="pct"/>
+            <w:gridSpan w:val="6"/>
+          </w:tcPr>
+          <w:p>
+            <w:pPr>
+              <w:rPr>
+                <w:rFonts w:ascii="Calibri" w:hAnsi="Calibri"/>
+              </w:rPr>
+            </w:pPr>
+          </w:p>
+        </w:tc>
+      </w:tr>
+      <w:tr>
+        <w:trPr>
+          <w:trHeight w:val="795"/>
+        </w:trPr>
+        <w:tc>
+          <w:tcPr>
+            <w:tcW w:w="1062" w:type="pct"/>
+            <w:shd w:val="clear" w:color="auto" w:fill="8EAADB" w:themeFill="accent1" w:themeFillTint="99"/>
+          </w:tcPr>
+          <w:p>
+            <w:pPr>
+              <w:rPr>
+                <w:rFonts w:ascii="Calibri" w:hAnsi="Calibri"/>
+                <w:b/>
+              </w:rPr>
+            </w:pPr>
+            <w:r>
+              <w:rPr>
+                <w:rFonts w:ascii="Calibri" w:hAnsi="Calibri"/>
+                <w:b/>
+              </w:rPr>
+              <w:t>Verwacht resultaat</w:t>
+            </w:r>
+          </w:p>
+        </w:tc>
+        <w:tc>
+          <w:tcPr>
+            <w:tcW w:w="3938" w:type="pct"/>
+            <w:gridSpan w:val="6"/>
+          </w:tcPr>
+          <w:p>
+            <w:pPr>
+              <w:rPr>
+                <w:rFonts w:ascii="Calibri" w:hAnsi="Calibri"/>
+              </w:rPr>
+            </w:pPr>
+          </w:p>
+        </w:tc>
+      </w:tr>
+      <w:tr>
+        <w:trPr>
+          <w:trHeight w:val="795"/>
+        </w:trPr>
+        <w:tc>
+          <w:tcPr>
+            <w:tcW w:w="1062" w:type="pct"/>
+            <w:shd w:val="clear" w:color="auto" w:fill="8EAADB" w:themeFill="accent1" w:themeFillTint="99"/>
+          </w:tcPr>
+          <w:p>
+            <w:pPr>
+              <w:rPr>
+                <w:rFonts w:ascii="Calibri" w:hAnsi="Calibri"/>
+              </w:rPr>
+            </w:pPr>
+            <w:r>
+              <w:rPr>
+                <w:rFonts w:ascii="Calibri" w:hAnsi="Calibri"/>
+                <w:b/>
+              </w:rPr>
+              <w:t>Werkelijk</w:t>
+            </w:r>
+            <w:r>
+              <w:rPr>
+                <w:rFonts w:ascii="Calibri" w:hAnsi="Calibri"/>
+              </w:rPr>
+              <w:t xml:space="preserve"> </w:t>
+            </w:r>
+            <w:r>
+              <w:rPr>
+                <w:rFonts w:ascii="Calibri" w:hAnsi="Calibri"/>
+                <w:b/>
+              </w:rPr>
+              <w:t>resultaat</w:t>
+            </w:r>
+          </w:p>
+        </w:tc>
+        <w:tc>
+          <w:tcPr>
+            <w:tcW w:w="3938" w:type="pct"/>
+            <w:gridSpan w:val="6"/>
+          </w:tcPr>
+          <w:p>
+            <w:pPr>
+              <w:spacing w:line="240" w:lineRule="auto"/>
+              <w:rPr>
+                <w:rFonts w:ascii="Calibri" w:hAnsi="Calibri"/>
+              </w:rPr>
+            </w:pPr>
+          </w:p>
+        </w:tc>
+      </w:tr>
+      <w:tr>
+        <w:trPr>
+          <w:trHeight w:val="752"/>
+        </w:trPr>
+        <w:tc>
+          <w:tcPr>
+            <w:tcW w:w="1062" w:type="pct"/>
+            <w:shd w:val="clear" w:color="auto" w:fill="8EAADB" w:themeFill="accent1" w:themeFillTint="99"/>
+            <w:tcMar>
+              <w:right w:w="0" w:type="dxa"/>
+            </w:tcMar>
+          </w:tcPr>
+          <w:p>
+            <w:pPr>
+              <w:rPr>
+                <w:rFonts w:ascii="Calibri" w:hAnsi="Calibri"/>
+              </w:rPr>
+            </w:pPr>
+            <w:r>
+              <w:rPr>
+                <w:rFonts w:ascii="Calibri" w:hAnsi="Calibri"/>
+                <w:b/>
+              </w:rPr>
+              <w:t>Aanpassingen</w:t>
+            </w:r>
+          </w:p>
+        </w:tc>
+        <w:tc>
+          <w:tcPr>
+            <w:tcW w:w="3938" w:type="pct"/>
+            <w:gridSpan w:val="6"/>
+          </w:tcPr>
+          <w:p>
+            <w:pPr>
+              <w:rPr>
+                <w:rFonts w:ascii="Calibri" w:hAnsi="Calibri"/>
+              </w:rPr>
+            </w:pPr>
+          </w:p>
+        </w:tc>
+      </w:tr>
+      <w:tr>
+        <w:trPr>
+          <w:trHeight w:val="483"/>
+        </w:trPr>
+        <w:tc>
+          <w:tcPr>
+            <w:tcW w:w="1062" w:type="pct"/>
+            <w:shd w:val="clear" w:color="auto" w:fill="8EAADB" w:themeFill="accent1" w:themeFillTint="99"/>
+          </w:tcPr>
+          <w:p>
+            <w:pPr>
+              <w:rPr>
+                <w:rFonts w:ascii="Calibri" w:hAnsi="Calibri"/>
+              </w:rPr>
+            </w:pPr>
+            <w:r>
+              <w:rPr>
+                <w:rFonts w:ascii="Calibri" w:hAnsi="Calibri"/>
+                <w:b/>
+              </w:rPr>
+              <w:t>Uitvoering</w:t>
+            </w:r>
+          </w:p>
+        </w:tc>
+        <w:tc>
+          <w:tcPr>
+            <w:tcW w:w="371" w:type="pct"/>
+            <w:shd w:val="clear" w:color="auto" w:fill="8EAADB" w:themeFill="accent1" w:themeFillTint="99"/>
+          </w:tcPr>
+          <w:p>
+            <w:pPr>
+              <w:spacing w:line="256" w:lineRule="auto"/>
+              <w:rPr>
+                <w:rFonts w:ascii="Calibri" w:hAnsi="Calibri"/>
+              </w:rPr>
+            </w:pPr>
+            <w:r>
+              <w:rPr>
+                <w:rFonts w:ascii="Calibri" w:hAnsi="Calibri"/>
+                <w:b/>
+              </w:rPr>
+              <w:t>Uren</w:t>
+            </w:r>
+          </w:p>
+        </w:tc>
+        <w:tc>
+          <w:tcPr>
+            <w:tcW w:w="785" w:type="pct"/>
+          </w:tcPr>
+          <w:p>
+            <w:pPr>
+              <w:spacing w:line="256" w:lineRule="auto"/>
+              <w:rPr>
+                <w:rFonts w:ascii="Calibri" w:hAnsi="Calibri"/>
+              </w:rPr>
+            </w:pPr>
+          </w:p>
+        </w:tc>
+        <w:tc>
+          <w:tcPr>
+            <w:tcW w:w="594" w:type="pct"/>
+            <w:shd w:val="clear" w:color="auto" w:fill="8EAADB" w:themeFill="accent1" w:themeFillTint="99"/>
+          </w:tcPr>
+          <w:p>
+            <w:pPr>
+              <w:rPr>
+                <w:rFonts w:ascii="Calibri" w:hAnsi="Calibri"/>
+              </w:rPr>
+            </w:pPr>
+            <w:r>
+              <w:rPr>
+                <w:rFonts w:ascii="Calibri" w:hAnsi="Calibri"/>
+                <w:b/>
+              </w:rPr>
+              <w:t>Prioriteit</w:t>
+            </w:r>
+          </w:p>
+        </w:tc>
+        <w:tc>
+          <w:tcPr>
+            <w:tcW w:w="894" w:type="pct"/>
+          </w:tcPr>
+          <w:p>
+            <w:pPr>
+              <w:rPr>
+                <w:rFonts w:ascii="Calibri" w:hAnsi="Calibri"/>
+              </w:rPr>
+            </w:pPr>
+          </w:p>
+        </w:tc>
+        <w:tc>
+          <w:tcPr>
+            <w:tcW w:w="372" w:type="pct"/>
+            <w:shd w:val="clear" w:color="auto" w:fill="8EAADB" w:themeFill="accent1" w:themeFillTint="99"/>
+          </w:tcPr>
+          <w:p>
+            <w:pPr>
+              <w:rPr>
+                <w:rFonts w:ascii="Calibri" w:hAnsi="Calibri"/>
+                <w:b/>
+              </w:rPr>
+            </w:pPr>
+            <w:r>
+              <w:rPr>
+                <w:rFonts w:ascii="Calibri" w:hAnsi="Calibri"/>
+                <w:b/>
+              </w:rPr>
+              <w:t>Door</w:t>
+            </w:r>
+          </w:p>
+        </w:tc>
+        <w:tc>
+          <w:tcPr>
+            <w:tcW w:w="920" w:type="pct"/>
+          </w:tcPr>
+          <w:p>
+            <w:pPr>
+              <w:rPr>
+                <w:rFonts w:ascii="Calibri" w:hAnsi="Calibri"/>
+                <w:b/>
+              </w:rPr>
+            </w:pPr>
+          </w:p>
+        </w:tc>
+      </w:tr>
+    </w:tbl>
+    <w:p>
+      <w:pPr>
+        <w:rPr>
+          <w:rFonts w:ascii="Arial" w:hAnsi="Arial" w:cs="Arial"/>
+          <w:shd w:val="clear" w:color="auto" w:fill="FFFFFF"/>
+        </w:rPr>
+      </w:pPr>
+    </w:p>
+    <w:p/>
+    <w:p/>
     <w:p/>
     <w:p/>
     <w:sectPr>
@@ -1636,7 +4891,7 @@
   <w:style w:type="paragraph" w:default="1" w:styleId="Standaard">
     <w:name w:val="Normal"/>
     <w:qFormat/>
-    <w:rsid w:val="00D4683B"/>
+    <w:rsid w:val="0059402A"/>
   </w:style>
   <w:style w:type="character" w:default="1" w:styleId="Standaardalinea-lettertype">
     <w:name w:val="Default Paragraph Font"/>

</xml_diff>

<commit_message>
testrapport update bioscopen actief inactief zetten
</commit_message>
<xml_diff>
--- a/Documentatie/Testrapport.docx
+++ b/Documentatie/Testrapport.docx
@@ -2689,14 +2689,7 @@
           <w:rFonts w:ascii="Arial" w:hAnsi="Arial" w:cs="Arial"/>
           <w:shd w:val="clear" w:color="auto" w:fill="FFFFFF"/>
         </w:rPr>
-        <w:t xml:space="preserve"> een bioscoop hebt toegevoegd kun je via het kopje ‘zalen’ zalen voor die bioscoop toevoegen. Je komt op een scherm terecht waar je het nummer van de zaal kunt invoeren, schermgroote, starttijd, eindtijd en de datum voor de tijdsloten om te kunnen reserveren. </w:t>
-      </w:r>
-      <w:r>
-        <w:rPr>
-          <w:rFonts w:ascii="Arial" w:hAnsi="Arial" w:cs="Arial"/>
-          <w:shd w:val="clear" w:color="auto" w:fill="FFFFFF"/>
-        </w:rPr>
-        <w:t xml:space="preserve">Als je weer terug gaat naar het kopje ‘zalen’ zie je de gegevens niet. </w:t>
+        <w:t xml:space="preserve"> een bioscoop hebt toegevoegd kun je via het kopje ‘zalen’ zalen voor die bioscoop toevoegen. Je komt op een scherm terecht waar je het nummer van de zaal kunt invoeren, schermgroote, starttijd, eindtijd en de datum voor de tijdsloten om te kunnen reserveren. Als je weer terug gaat naar het kopje ‘zalen’ zie je de gegevens niet. </w:t>
       </w:r>
     </w:p>
     <w:p>
@@ -3152,14 +3145,7 @@
                 <w:rFonts w:ascii="Arial" w:hAnsi="Arial" w:cs="Arial"/>
                 <w:shd w:val="clear" w:color="auto" w:fill="FFFFFF"/>
               </w:rPr>
-              <w:t xml:space="preserve"> code</w:t>
-            </w:r>
-            <w:r>
-              <w:rPr>
-                <w:rFonts w:ascii="Arial" w:hAnsi="Arial" w:cs="Arial"/>
-                <w:shd w:val="clear" w:color="auto" w:fill="FFFFFF"/>
-              </w:rPr>
-              <w:t xml:space="preserve"> veranderen zodat je de data wel kunt laten zien. </w:t>
+              <w:t xml:space="preserve"> code veranderen zodat je de data wel kunt laten zien. </w:t>
             </w:r>
           </w:p>
           <w:p>
@@ -3399,7 +3385,44 @@
           <w:bCs/>
           <w:shd w:val="clear" w:color="auto" w:fill="FFFFFF"/>
         </w:rPr>
-        <w:t xml:space="preserve">Bioscoop </w:t>
+        <w:t>Bioscoop tarieven</w:t>
+      </w:r>
+      <w:r>
+        <w:rPr>
+          <w:rFonts w:ascii="Arial" w:hAnsi="Arial" w:cs="Arial"/>
+          <w:shd w:val="clear" w:color="auto" w:fill="FFFFFF"/>
+        </w:rPr>
+        <w:t xml:space="preserve"> </w:t>
+      </w:r>
+      <w:r>
+        <w:rPr>
+          <w:rFonts w:ascii="Arial" w:hAnsi="Arial" w:cs="Arial"/>
+          <w:shd w:val="clear" w:color="auto" w:fill="FFFFFF"/>
+        </w:rPr>
+        <w:t xml:space="preserve">te testen gaan we de gemaakte code doorlopen en testen of alle functionaliteiten werken en voldoen aan de eisen. Testen doen we door stap voor stap de functionaliteit door te lopen en kijken wat er volgens verwachting gaat en wat er niet volgens verwachting gaat. Als er een stukje van een functionaliteit niet voldoet aan de wensen en eisen wordt dat aan gepast zodat het wel het gewenste resultaat geeft. </w:t>
+      </w:r>
+    </w:p>
+    <w:p>
+      <w:pPr>
+        <w:rPr>
+          <w:rFonts w:ascii="Arial" w:hAnsi="Arial" w:cs="Arial"/>
+          <w:shd w:val="clear" w:color="auto" w:fill="FFFFFF"/>
+        </w:rPr>
+      </w:pPr>
+    </w:p>
+    <w:p>
+      <w:pPr>
+        <w:rPr>
+          <w:rFonts w:ascii="Arial" w:hAnsi="Arial" w:cs="Arial"/>
+          <w:shd w:val="clear" w:color="auto" w:fill="FFFFFF"/>
+        </w:rPr>
+      </w:pPr>
+      <w:r>
+        <w:rPr>
+          <w:rFonts w:ascii="Arial" w:hAnsi="Arial" w:cs="Arial"/>
+          <w:shd w:val="clear" w:color="auto" w:fill="FFFFFF"/>
+        </w:rPr>
+        <w:t xml:space="preserve">Het verwachte resultaat van </w:t>
       </w:r>
       <w:r>
         <w:rPr>
@@ -3408,7 +3431,7 @@
           <w:bCs/>
           <w:shd w:val="clear" w:color="auto" w:fill="FFFFFF"/>
         </w:rPr>
-        <w:t>tarieven</w:t>
+        <w:t>Bioscoop tarieven</w:t>
       </w:r>
       <w:r>
         <w:rPr>
@@ -3422,30 +3445,111 @@
           <w:rFonts w:ascii="Arial" w:hAnsi="Arial" w:cs="Arial"/>
           <w:shd w:val="clear" w:color="auto" w:fill="FFFFFF"/>
         </w:rPr>
-        <w:t xml:space="preserve">te testen gaan we de gemaakte code doorlopen en testen of alle functionaliteiten werken en voldoen aan de eisen. Testen doen we door stap voor stap de functionaliteit door te lopen en kijken wat er volgens verwachting gaat en wat er niet volgens verwachting gaat. Als er een stukje van een functionaliteit niet voldoet aan de wensen en eisen wordt dat aan gepast zodat het wel het gewenste resultaat geeft. </w:t>
-      </w:r>
-    </w:p>
-    <w:p>
-      <w:pPr>
-        <w:rPr>
-          <w:rFonts w:ascii="Arial" w:hAnsi="Arial" w:cs="Arial"/>
-          <w:shd w:val="clear" w:color="auto" w:fill="FFFFFF"/>
-        </w:rPr>
-      </w:pPr>
-    </w:p>
-    <w:p>
-      <w:pPr>
-        <w:rPr>
-          <w:rFonts w:ascii="Arial" w:hAnsi="Arial" w:cs="Arial"/>
-          <w:shd w:val="clear" w:color="auto" w:fill="FFFFFF"/>
-        </w:rPr>
-      </w:pPr>
-      <w:r>
-        <w:rPr>
-          <w:rFonts w:ascii="Arial" w:hAnsi="Arial" w:cs="Arial"/>
-          <w:shd w:val="clear" w:color="auto" w:fill="FFFFFF"/>
-        </w:rPr>
-        <w:t xml:space="preserve">Het verwachte resultaat van </w:t>
+        <w:t xml:space="preserve">is: </w:t>
+      </w:r>
+    </w:p>
+    <w:p>
+      <w:pPr>
+        <w:rPr>
+          <w:rFonts w:ascii="Arial" w:hAnsi="Arial" w:cs="Arial"/>
+          <w:shd w:val="clear" w:color="auto" w:fill="FFFFFF"/>
+        </w:rPr>
+      </w:pPr>
+      <w:r>
+        <w:rPr>
+          <w:rFonts w:ascii="Arial" w:hAnsi="Arial" w:cs="Arial"/>
+          <w:shd w:val="clear" w:color="auto" w:fill="FFFFFF"/>
+        </w:rPr>
+        <w:t xml:space="preserve">Als je als bioscoop </w:t>
+      </w:r>
+      <w:proofErr w:type="spellStart"/>
+      <w:r>
+        <w:rPr>
+          <w:rFonts w:ascii="Arial" w:hAnsi="Arial" w:cs="Arial"/>
+          <w:shd w:val="clear" w:color="auto" w:fill="FFFFFF"/>
+        </w:rPr>
+        <w:t>admin</w:t>
+      </w:r>
+      <w:proofErr w:type="spellEnd"/>
+      <w:r>
+        <w:rPr>
+          <w:rFonts w:ascii="Arial" w:hAnsi="Arial" w:cs="Arial"/>
+          <w:shd w:val="clear" w:color="auto" w:fill="FFFFFF"/>
+        </w:rPr>
+        <w:t xml:space="preserve"> een bioscoop hebt toegevoegd kun je via het kopje ‘tarieven</w:t>
+      </w:r>
+      <w:r>
+        <w:rPr>
+          <w:rFonts w:ascii="Arial" w:hAnsi="Arial" w:cs="Arial"/>
+          <w:shd w:val="clear" w:color="auto" w:fill="FFFFFF"/>
+        </w:rPr>
+        <w:t>’ de tarieven</w:t>
+      </w:r>
+      <w:r>
+        <w:rPr>
+          <w:rFonts w:ascii="Arial" w:hAnsi="Arial" w:cs="Arial"/>
+          <w:shd w:val="clear" w:color="auto" w:fill="FFFFFF"/>
+        </w:rPr>
+        <w:t xml:space="preserve"> voor die bioscoop toevoegen. Je komt op een scherm terecht waar je </w:t>
+      </w:r>
+      <w:r>
+        <w:rPr>
+          <w:rFonts w:ascii="Arial" w:hAnsi="Arial" w:cs="Arial"/>
+          <w:shd w:val="clear" w:color="auto" w:fill="FFFFFF"/>
+        </w:rPr>
+        <w:t xml:space="preserve">de omschrijving en het tarief invult. </w:t>
+      </w:r>
+      <w:r>
+        <w:rPr>
+          <w:rFonts w:ascii="Arial" w:hAnsi="Arial" w:cs="Arial"/>
+          <w:shd w:val="clear" w:color="auto" w:fill="FFFFFF"/>
+        </w:rPr>
+        <w:t>Als je de gegevens hebt ingevuld zie je onder het kopt ‘</w:t>
+      </w:r>
+      <w:r>
+        <w:rPr>
+          <w:rFonts w:ascii="Arial" w:hAnsi="Arial" w:cs="Arial"/>
+          <w:shd w:val="clear" w:color="auto" w:fill="FFFFFF"/>
+        </w:rPr>
+        <w:t>tarieven’</w:t>
+      </w:r>
+      <w:r>
+        <w:rPr>
+          <w:rFonts w:ascii="Arial" w:hAnsi="Arial" w:cs="Arial"/>
+          <w:shd w:val="clear" w:color="auto" w:fill="FFFFFF"/>
+        </w:rPr>
+        <w:t xml:space="preserve"> de ingevulde gegevens.</w:t>
+      </w:r>
+    </w:p>
+    <w:p>
+      <w:pPr>
+        <w:rPr>
+          <w:rFonts w:ascii="Arial" w:hAnsi="Arial" w:cs="Arial"/>
+          <w:shd w:val="clear" w:color="auto" w:fill="FFFFFF"/>
+        </w:rPr>
+      </w:pPr>
+    </w:p>
+    <w:p>
+      <w:pPr>
+        <w:rPr>
+          <w:rFonts w:ascii="Arial" w:hAnsi="Arial" w:cs="Arial"/>
+          <w:shd w:val="clear" w:color="auto" w:fill="FFFFFF"/>
+        </w:rPr>
+      </w:pPr>
+    </w:p>
+    <w:p>
+      <w:pPr>
+        <w:rPr>
+          <w:rFonts w:ascii="Arial" w:hAnsi="Arial" w:cs="Arial"/>
+          <w:shd w:val="clear" w:color="auto" w:fill="FFFFFF"/>
+        </w:rPr>
+      </w:pPr>
+      <w:r>
+        <w:rPr>
+          <w:rFonts w:ascii="Arial" w:hAnsi="Arial" w:cs="Arial"/>
+          <w:shd w:val="clear" w:color="auto" w:fill="FFFFFF"/>
+        </w:rPr>
+        <w:t xml:space="preserve">Het werkelijke resultaat van </w:t>
       </w:r>
       <w:r>
         <w:rPr>
@@ -3454,159 +3558,7 @@
           <w:bCs/>
           <w:shd w:val="clear" w:color="auto" w:fill="FFFFFF"/>
         </w:rPr>
-        <w:t xml:space="preserve">Bioscoop </w:t>
-      </w:r>
-      <w:r>
-        <w:rPr>
-          <w:rFonts w:ascii="Arial" w:hAnsi="Arial" w:cs="Arial"/>
-          <w:b/>
-          <w:bCs/>
-          <w:shd w:val="clear" w:color="auto" w:fill="FFFFFF"/>
-        </w:rPr>
-        <w:t>tarieven</w:t>
-      </w:r>
-      <w:r>
-        <w:rPr>
-          <w:rFonts w:ascii="Arial" w:hAnsi="Arial" w:cs="Arial"/>
-          <w:shd w:val="clear" w:color="auto" w:fill="FFFFFF"/>
-        </w:rPr>
-        <w:t xml:space="preserve"> </w:t>
-      </w:r>
-      <w:r>
-        <w:rPr>
-          <w:rFonts w:ascii="Arial" w:hAnsi="Arial" w:cs="Arial"/>
-          <w:shd w:val="clear" w:color="auto" w:fill="FFFFFF"/>
-        </w:rPr>
-        <w:t xml:space="preserve">is: </w:t>
-      </w:r>
-    </w:p>
-    <w:p>
-      <w:pPr>
-        <w:rPr>
-          <w:rFonts w:ascii="Arial" w:hAnsi="Arial" w:cs="Arial"/>
-          <w:shd w:val="clear" w:color="auto" w:fill="FFFFFF"/>
-        </w:rPr>
-      </w:pPr>
-      <w:r>
-        <w:rPr>
-          <w:rFonts w:ascii="Arial" w:hAnsi="Arial" w:cs="Arial"/>
-          <w:shd w:val="clear" w:color="auto" w:fill="FFFFFF"/>
-        </w:rPr>
-        <w:t xml:space="preserve">Als je als bioscoop </w:t>
-      </w:r>
-      <w:proofErr w:type="spellStart"/>
-      <w:r>
-        <w:rPr>
-          <w:rFonts w:ascii="Arial" w:hAnsi="Arial" w:cs="Arial"/>
-          <w:shd w:val="clear" w:color="auto" w:fill="FFFFFF"/>
-        </w:rPr>
-        <w:t>admin</w:t>
-      </w:r>
-      <w:proofErr w:type="spellEnd"/>
-      <w:r>
-        <w:rPr>
-          <w:rFonts w:ascii="Arial" w:hAnsi="Arial" w:cs="Arial"/>
-          <w:shd w:val="clear" w:color="auto" w:fill="FFFFFF"/>
-        </w:rPr>
-        <w:t xml:space="preserve"> een bioscoop hebt toegevoegd kun je via het kopje ‘</w:t>
-      </w:r>
-      <w:r>
-        <w:rPr>
-          <w:rFonts w:ascii="Arial" w:hAnsi="Arial" w:cs="Arial"/>
-          <w:shd w:val="clear" w:color="auto" w:fill="FFFFFF"/>
-        </w:rPr>
-        <w:t>tarieven</w:t>
-      </w:r>
-      <w:r>
-        <w:rPr>
-          <w:rFonts w:ascii="Arial" w:hAnsi="Arial" w:cs="Arial"/>
-          <w:shd w:val="clear" w:color="auto" w:fill="FFFFFF"/>
-        </w:rPr>
-        <w:t>’ de tarieven</w:t>
-      </w:r>
-      <w:r>
-        <w:rPr>
-          <w:rFonts w:ascii="Arial" w:hAnsi="Arial" w:cs="Arial"/>
-          <w:shd w:val="clear" w:color="auto" w:fill="FFFFFF"/>
-        </w:rPr>
-        <w:t xml:space="preserve"> voor die bioscoop toevoegen. Je komt op een scherm terecht waar je </w:t>
-      </w:r>
-      <w:r>
-        <w:rPr>
-          <w:rFonts w:ascii="Arial" w:hAnsi="Arial" w:cs="Arial"/>
-          <w:shd w:val="clear" w:color="auto" w:fill="FFFFFF"/>
-        </w:rPr>
-        <w:t xml:space="preserve">de omschrijving en het tarief invult. </w:t>
-      </w:r>
-      <w:r>
-        <w:rPr>
-          <w:rFonts w:ascii="Arial" w:hAnsi="Arial" w:cs="Arial"/>
-          <w:shd w:val="clear" w:color="auto" w:fill="FFFFFF"/>
-        </w:rPr>
-        <w:t>Als je de gegevens hebt ingevuld zie je onder het kopt ‘</w:t>
-      </w:r>
-      <w:r>
-        <w:rPr>
-          <w:rFonts w:ascii="Arial" w:hAnsi="Arial" w:cs="Arial"/>
-          <w:shd w:val="clear" w:color="auto" w:fill="FFFFFF"/>
-        </w:rPr>
-        <w:t>tarieven’</w:t>
-      </w:r>
-      <w:r>
-        <w:rPr>
-          <w:rFonts w:ascii="Arial" w:hAnsi="Arial" w:cs="Arial"/>
-          <w:shd w:val="clear" w:color="auto" w:fill="FFFFFF"/>
-        </w:rPr>
-        <w:t xml:space="preserve"> de ingevulde gegevens.</w:t>
-      </w:r>
-    </w:p>
-    <w:p>
-      <w:pPr>
-        <w:rPr>
-          <w:rFonts w:ascii="Arial" w:hAnsi="Arial" w:cs="Arial"/>
-          <w:shd w:val="clear" w:color="auto" w:fill="FFFFFF"/>
-        </w:rPr>
-      </w:pPr>
-    </w:p>
-    <w:p>
-      <w:pPr>
-        <w:rPr>
-          <w:rFonts w:ascii="Arial" w:hAnsi="Arial" w:cs="Arial"/>
-          <w:shd w:val="clear" w:color="auto" w:fill="FFFFFF"/>
-        </w:rPr>
-      </w:pPr>
-    </w:p>
-    <w:p>
-      <w:pPr>
-        <w:rPr>
-          <w:rFonts w:ascii="Arial" w:hAnsi="Arial" w:cs="Arial"/>
-          <w:shd w:val="clear" w:color="auto" w:fill="FFFFFF"/>
-        </w:rPr>
-      </w:pPr>
-      <w:r>
-        <w:rPr>
-          <w:rFonts w:ascii="Arial" w:hAnsi="Arial" w:cs="Arial"/>
-          <w:shd w:val="clear" w:color="auto" w:fill="FFFFFF"/>
-        </w:rPr>
-        <w:t xml:space="preserve">Het werkelijke resultaat van </w:t>
-      </w:r>
-      <w:r>
-        <w:rPr>
-          <w:rFonts w:ascii="Arial" w:hAnsi="Arial" w:cs="Arial"/>
-          <w:b/>
-          <w:bCs/>
-          <w:shd w:val="clear" w:color="auto" w:fill="FFFFFF"/>
-        </w:rPr>
-        <w:t xml:space="preserve">Bioscoop </w:t>
-      </w:r>
-      <w:r>
-        <w:rPr>
-          <w:rFonts w:ascii="Arial" w:hAnsi="Arial" w:cs="Arial"/>
-          <w:b/>
-          <w:bCs/>
-          <w:shd w:val="clear" w:color="auto" w:fill="FFFFFF"/>
-        </w:rPr>
-        <w:t>tarieven</w:t>
+        <w:t>Bioscoop tarieven</w:t>
       </w:r>
       <w:r>
         <w:rPr>
@@ -3776,16 +3728,7 @@
                 <w:bCs/>
                 <w:shd w:val="clear" w:color="auto" w:fill="FFFFFF"/>
               </w:rPr>
-              <w:t xml:space="preserve">Bioscoop </w:t>
-            </w:r>
-            <w:r>
-              <w:rPr>
-                <w:rFonts w:ascii="Arial" w:hAnsi="Arial" w:cs="Arial"/>
-                <w:b/>
-                <w:bCs/>
-                <w:shd w:val="clear" w:color="auto" w:fill="FFFFFF"/>
-              </w:rPr>
-              <w:t>tarieven</w:t>
+              <w:t>Bioscoop tarieven</w:t>
             </w:r>
           </w:p>
         </w:tc>
@@ -4244,7 +4187,14 @@
           <w:shd w:val="clear" w:color="auto" w:fill="FFFFFF"/>
         </w:rPr>
         <w:lastRenderedPageBreak/>
-        <w:t xml:space="preserve">De pagina die getest is </w:t>
+        <w:t>De pagina die getest is</w:t>
+      </w:r>
+      <w:r>
+        <w:rPr>
+          <w:rFonts w:ascii="Arial" w:hAnsi="Arial" w:cs="Arial"/>
+          <w:shd w:val="clear" w:color="auto" w:fill="FFFFFF"/>
+        </w:rPr>
+        <w:t xml:space="preserve"> </w:t>
       </w:r>
       <w:r>
         <w:rPr>
@@ -4253,7 +4203,7 @@
           <w:bCs/>
           <w:shd w:val="clear" w:color="auto" w:fill="FFFFFF"/>
         </w:rPr>
-        <w:t>…</w:t>
+        <w:t>bioscopen actief inactief zetten</w:t>
       </w:r>
       <w:r>
         <w:rPr>
@@ -4292,7 +4242,14 @@
           <w:bCs/>
           <w:shd w:val="clear" w:color="auto" w:fill="FFFFFF"/>
         </w:rPr>
-        <w:t xml:space="preserve">… </w:t>
+        <w:t>bioscopen actief inactief zetten</w:t>
+      </w:r>
+      <w:r>
+        <w:rPr>
+          <w:rFonts w:ascii="Arial" w:hAnsi="Arial" w:cs="Arial"/>
+          <w:shd w:val="clear" w:color="auto" w:fill="FFFFFF"/>
+        </w:rPr>
+        <w:t xml:space="preserve"> </w:t>
       </w:r>
       <w:r>
         <w:rPr>
@@ -4331,7 +4288,14 @@
           <w:bCs/>
           <w:shd w:val="clear" w:color="auto" w:fill="FFFFFF"/>
         </w:rPr>
-        <w:t xml:space="preserve">… </w:t>
+        <w:t>bioscopen actief inactief zetten</w:t>
+      </w:r>
+      <w:r>
+        <w:rPr>
+          <w:rFonts w:ascii="Arial" w:hAnsi="Arial" w:cs="Arial"/>
+          <w:shd w:val="clear" w:color="auto" w:fill="FFFFFF"/>
+        </w:rPr>
+        <w:t xml:space="preserve"> </w:t>
       </w:r>
       <w:r>
         <w:rPr>
@@ -4339,6 +4303,37 @@
           <w:shd w:val="clear" w:color="auto" w:fill="FFFFFF"/>
         </w:rPr>
         <w:t xml:space="preserve">is: </w:t>
+      </w:r>
+    </w:p>
+    <w:p>
+      <w:pPr>
+        <w:rPr>
+          <w:rFonts w:ascii="Arial" w:hAnsi="Arial" w:cs="Arial"/>
+          <w:shd w:val="clear" w:color="auto" w:fill="FFFFFF"/>
+        </w:rPr>
+      </w:pPr>
+      <w:r>
+        <w:rPr>
+          <w:rFonts w:ascii="Arial" w:hAnsi="Arial" w:cs="Arial"/>
+          <w:shd w:val="clear" w:color="auto" w:fill="FFFFFF"/>
+        </w:rPr>
+        <w:t xml:space="preserve">Als je als Jack Jones / eigenaar bent ingelogd scrol je naar beneden naar de </w:t>
+      </w:r>
+      <w:proofErr w:type="spellStart"/>
+      <w:r>
+        <w:rPr>
+          <w:rFonts w:ascii="Arial" w:hAnsi="Arial" w:cs="Arial"/>
+          <w:shd w:val="clear" w:color="auto" w:fill="FFFFFF"/>
+        </w:rPr>
+        <w:t>footer</w:t>
+      </w:r>
+      <w:proofErr w:type="spellEnd"/>
+      <w:r>
+        <w:rPr>
+          <w:rFonts w:ascii="Arial" w:hAnsi="Arial" w:cs="Arial"/>
+          <w:shd w:val="clear" w:color="auto" w:fill="FFFFFF"/>
+        </w:rPr>
+        <w:t>. Daar zie je een linkje die beheer paneel heet als je daar op klikt kom je in het beheer paneel terecht. Als je in het beheer paneel op het kopje bioscopen klikt zie je de aangemelde bioscopen. Daarnaast kun je de bioscopen van inactief op actief zetten en andersom. Wanneer een bioscoop actief is kun je de bioscoop terug vinden op de bioscooppagina.</w:t>
       </w:r>
     </w:p>
     <w:p>
@@ -4370,7 +4365,14 @@
           <w:bCs/>
           <w:shd w:val="clear" w:color="auto" w:fill="FFFFFF"/>
         </w:rPr>
-        <w:t xml:space="preserve">… </w:t>
+        <w:t>bioscopen actief inactief zetten</w:t>
+      </w:r>
+      <w:r>
+        <w:rPr>
+          <w:rFonts w:ascii="Arial" w:hAnsi="Arial" w:cs="Arial"/>
+          <w:shd w:val="clear" w:color="auto" w:fill="FFFFFF"/>
+        </w:rPr>
+        <w:t xml:space="preserve"> </w:t>
       </w:r>
       <w:r>
         <w:rPr>
@@ -4387,6 +4389,45 @@
           <w:shd w:val="clear" w:color="auto" w:fill="FFFFFF"/>
         </w:rPr>
       </w:pPr>
+      <w:r>
+        <w:rPr>
+          <w:rFonts w:ascii="Arial" w:hAnsi="Arial" w:cs="Arial"/>
+          <w:shd w:val="clear" w:color="auto" w:fill="FFFFFF"/>
+        </w:rPr>
+        <w:t xml:space="preserve">Als je als Jack Jones / eigenaar bent ingelogd scrol je naar beneden naar de </w:t>
+      </w:r>
+      <w:proofErr w:type="spellStart"/>
+      <w:r>
+        <w:rPr>
+          <w:rFonts w:ascii="Arial" w:hAnsi="Arial" w:cs="Arial"/>
+          <w:shd w:val="clear" w:color="auto" w:fill="FFFFFF"/>
+        </w:rPr>
+        <w:t>footer</w:t>
+      </w:r>
+      <w:proofErr w:type="spellEnd"/>
+      <w:r>
+        <w:rPr>
+          <w:rFonts w:ascii="Arial" w:hAnsi="Arial" w:cs="Arial"/>
+          <w:shd w:val="clear" w:color="auto" w:fill="FFFFFF"/>
+        </w:rPr>
+        <w:t>. Daar zie je een linkje die beheer paneel heet als je daar op klikt kom je in het beheer paneel terecht. Als je in het beheer paneel op het kopje bioscopen klikt zie je de aangemelde bioscopen. Daarnaast kun je de bioscopen van inactief op actief zetten en andersom. Wanneer een bioscoop actief is kun je de bioscoop terug vinden op de bioscooppagina.</w:t>
+      </w:r>
+    </w:p>
+    <w:p>
+      <w:pPr>
+        <w:rPr>
+          <w:rFonts w:ascii="Arial" w:hAnsi="Arial" w:cs="Arial"/>
+          <w:shd w:val="clear" w:color="auto" w:fill="FFFFFF"/>
+        </w:rPr>
+      </w:pPr>
+    </w:p>
+    <w:p>
+      <w:pPr>
+        <w:rPr>
+          <w:rFonts w:ascii="Arial" w:hAnsi="Arial" w:cs="Arial"/>
+          <w:shd w:val="clear" w:color="auto" w:fill="FFFFFF"/>
+        </w:rPr>
+      </w:pPr>
     </w:p>
     <w:p>
       <w:pPr>
@@ -4401,6 +4442,21 @@
           <w:shd w:val="clear" w:color="auto" w:fill="FFFFFF"/>
         </w:rPr>
         <w:t xml:space="preserve">Wat is er nodig om de aanpassingen te verbeteren: </w:t>
+      </w:r>
+    </w:p>
+    <w:p>
+      <w:pPr>
+        <w:rPr>
+          <w:rFonts w:ascii="Arial" w:hAnsi="Arial" w:cs="Arial"/>
+          <w:shd w:val="clear" w:color="auto" w:fill="FFFFFF"/>
+        </w:rPr>
+      </w:pPr>
+      <w:r>
+        <w:rPr>
+          <w:rFonts w:ascii="Arial" w:hAnsi="Arial" w:cs="Arial"/>
+          <w:shd w:val="clear" w:color="auto" w:fill="FFFFFF"/>
+        </w:rPr>
+        <w:t>Er zijn geen aanpassingen nodig.</w:t>
       </w:r>
     </w:p>
     <w:p>
@@ -4488,6 +4544,15 @@
                 <w:b/>
               </w:rPr>
             </w:pPr>
+            <w:r>
+              <w:rPr>
+                <w:rFonts w:ascii="Arial" w:hAnsi="Arial" w:cs="Arial"/>
+                <w:b/>
+                <w:bCs/>
+                <w:shd w:val="clear" w:color="auto" w:fill="FFFFFF"/>
+              </w:rPr>
+              <w:t>bioscopen actief inactief zetten</w:t>
+            </w:r>
           </w:p>
         </w:tc>
       </w:tr>
@@ -4523,6 +4588,37 @@
           <w:p>
             <w:pPr>
               <w:rPr>
+                <w:rFonts w:ascii="Arial" w:hAnsi="Arial" w:cs="Arial"/>
+                <w:shd w:val="clear" w:color="auto" w:fill="FFFFFF"/>
+              </w:rPr>
+            </w:pPr>
+            <w:r>
+              <w:rPr>
+                <w:rFonts w:ascii="Arial" w:hAnsi="Arial" w:cs="Arial"/>
+                <w:shd w:val="clear" w:color="auto" w:fill="FFFFFF"/>
+              </w:rPr>
+              <w:t xml:space="preserve">Als je als Jack Jones / eigenaar bent ingelogd scrol je naar beneden naar de </w:t>
+            </w:r>
+            <w:proofErr w:type="spellStart"/>
+            <w:r>
+              <w:rPr>
+                <w:rFonts w:ascii="Arial" w:hAnsi="Arial" w:cs="Arial"/>
+                <w:shd w:val="clear" w:color="auto" w:fill="FFFFFF"/>
+              </w:rPr>
+              <w:t>footer</w:t>
+            </w:r>
+            <w:proofErr w:type="spellEnd"/>
+            <w:r>
+              <w:rPr>
+                <w:rFonts w:ascii="Arial" w:hAnsi="Arial" w:cs="Arial"/>
+                <w:shd w:val="clear" w:color="auto" w:fill="FFFFFF"/>
+              </w:rPr>
+              <w:t>. Daar zie je een linkje die beheer paneel heet als je daar op klikt kom je in het beheer paneel terecht. Als je in het beheer paneel op het kopje bioscopen klikt zie je de aangemelde bioscopen. Daarnaast kun je de bioscopen van inactief op actief zetten en andersom. Wanneer een bioscoop actief is kun je de bioscoop terug vinden op de bioscooppagina.</w:t>
+            </w:r>
+          </w:p>
+          <w:p>
+            <w:pPr>
+              <w:rPr>
                 <w:rFonts w:ascii="Calibri" w:hAnsi="Calibri"/>
               </w:rPr>
             </w:pPr>
@@ -4562,6 +4658,37 @@
           <w:p>
             <w:pPr>
               <w:rPr>
+                <w:rFonts w:ascii="Arial" w:hAnsi="Arial" w:cs="Arial"/>
+                <w:shd w:val="clear" w:color="auto" w:fill="FFFFFF"/>
+              </w:rPr>
+            </w:pPr>
+            <w:r>
+              <w:rPr>
+                <w:rFonts w:ascii="Arial" w:hAnsi="Arial" w:cs="Arial"/>
+                <w:shd w:val="clear" w:color="auto" w:fill="FFFFFF"/>
+              </w:rPr>
+              <w:t xml:space="preserve">Als je als Jack Jones / eigenaar bent ingelogd scrol je naar beneden naar de </w:t>
+            </w:r>
+            <w:proofErr w:type="spellStart"/>
+            <w:r>
+              <w:rPr>
+                <w:rFonts w:ascii="Arial" w:hAnsi="Arial" w:cs="Arial"/>
+                <w:shd w:val="clear" w:color="auto" w:fill="FFFFFF"/>
+              </w:rPr>
+              <w:t>footer</w:t>
+            </w:r>
+            <w:proofErr w:type="spellEnd"/>
+            <w:r>
+              <w:rPr>
+                <w:rFonts w:ascii="Arial" w:hAnsi="Arial" w:cs="Arial"/>
+                <w:shd w:val="clear" w:color="auto" w:fill="FFFFFF"/>
+              </w:rPr>
+              <w:t>. Daar zie je een linkje die beheer paneel heet als je daar op klikt kom je in het beheer paneel terecht. Als je in het beheer paneel op het kopje bioscopen klikt zie je de aangemelde bioscopen. Daarnaast kun je de bioscopen van inactief op actief zetten en andersom. Wanneer een bioscoop actief is kun je de bioscoop terug vinden op de bioscooppagina.</w:t>
+            </w:r>
+          </w:p>
+          <w:p>
+            <w:pPr>
+              <w:rPr>
                 <w:rFonts w:ascii="Calibri" w:hAnsi="Calibri"/>
               </w:rPr>
             </w:pPr>
@@ -4612,6 +4739,37 @@
           </w:tcPr>
           <w:p>
             <w:pPr>
+              <w:rPr>
+                <w:rFonts w:ascii="Arial" w:hAnsi="Arial" w:cs="Arial"/>
+                <w:shd w:val="clear" w:color="auto" w:fill="FFFFFF"/>
+              </w:rPr>
+            </w:pPr>
+            <w:r>
+              <w:rPr>
+                <w:rFonts w:ascii="Arial" w:hAnsi="Arial" w:cs="Arial"/>
+                <w:shd w:val="clear" w:color="auto" w:fill="FFFFFF"/>
+              </w:rPr>
+              <w:t xml:space="preserve">Als je als Jack Jones / eigenaar bent ingelogd scrol je naar beneden naar de </w:t>
+            </w:r>
+            <w:proofErr w:type="spellStart"/>
+            <w:r>
+              <w:rPr>
+                <w:rFonts w:ascii="Arial" w:hAnsi="Arial" w:cs="Arial"/>
+                <w:shd w:val="clear" w:color="auto" w:fill="FFFFFF"/>
+              </w:rPr>
+              <w:t>footer</w:t>
+            </w:r>
+            <w:proofErr w:type="spellEnd"/>
+            <w:r>
+              <w:rPr>
+                <w:rFonts w:ascii="Arial" w:hAnsi="Arial" w:cs="Arial"/>
+                <w:shd w:val="clear" w:color="auto" w:fill="FFFFFF"/>
+              </w:rPr>
+              <w:t>. Daar zie je een linkje die beheer paneel heet als je daar op klikt kom je in het beheer paneel terecht. Als je in het beheer paneel op het kopje bioscopen klikt zie je de aangemelde bioscopen. Daarnaast kun je de bioscopen van inactief op actief zetten en andersom. Wanneer een bioscoop actief is kun je de bioscoop terug vinden op de bioscooppagina.</w:t>
+            </w:r>
+          </w:p>
+          <w:p>
+            <w:pPr>
               <w:spacing w:line="240" w:lineRule="auto"/>
               <w:rPr>
                 <w:rFonts w:ascii="Calibri" w:hAnsi="Calibri"/>
@@ -4658,6 +4816,12 @@
                 <w:rFonts w:ascii="Calibri" w:hAnsi="Calibri"/>
               </w:rPr>
             </w:pPr>
+            <w:r>
+              <w:rPr>
+                <w:rFonts w:ascii="Calibri" w:hAnsi="Calibri"/>
+              </w:rPr>
+              <w:t>Er zijn geen aanpassingen nodig.</w:t>
+            </w:r>
           </w:p>
         </w:tc>
       </w:tr>
@@ -4717,6 +4881,12 @@
                 <w:rFonts w:ascii="Calibri" w:hAnsi="Calibri"/>
               </w:rPr>
             </w:pPr>
+            <w:r>
+              <w:rPr>
+                <w:rFonts w:ascii="Calibri" w:hAnsi="Calibri"/>
+              </w:rPr>
+              <w:t>-</w:t>
+            </w:r>
           </w:p>
         </w:tc>
         <w:tc>
@@ -4749,6 +4919,12 @@
                 <w:rFonts w:ascii="Calibri" w:hAnsi="Calibri"/>
               </w:rPr>
             </w:pPr>
+            <w:r>
+              <w:rPr>
+                <w:rFonts w:ascii="Calibri" w:hAnsi="Calibri"/>
+              </w:rPr>
+              <w:t>-</w:t>
+            </w:r>
           </w:p>
         </w:tc>
         <w:tc>
@@ -4783,6 +4959,13 @@
                 <w:b/>
               </w:rPr>
             </w:pPr>
+            <w:r>
+              <w:rPr>
+                <w:rFonts w:ascii="Calibri" w:hAnsi="Calibri"/>
+                <w:b/>
+              </w:rPr>
+              <w:t>-</w:t>
+            </w:r>
           </w:p>
         </w:tc>
       </w:tr>
@@ -4817,23 +5000,7 @@
           <w:shd w:val="clear" w:color="auto" w:fill="FFFFFF"/>
         </w:rPr>
         <w:lastRenderedPageBreak/>
-        <w:t xml:space="preserve">De pagina die getest is </w:t>
-      </w:r>
-      <w:r>
-        <w:rPr>
-          <w:rFonts w:ascii="Arial" w:hAnsi="Arial" w:cs="Arial"/>
-          <w:b/>
-          <w:bCs/>
-          <w:shd w:val="clear" w:color="auto" w:fill="FFFFFF"/>
-        </w:rPr>
-        <w:t>…</w:t>
-      </w:r>
-      <w:r>
-        <w:rPr>
-          <w:rFonts w:ascii="Arial" w:hAnsi="Arial" w:cs="Arial"/>
-          <w:shd w:val="clear" w:color="auto" w:fill="FFFFFF"/>
-        </w:rPr>
-        <w:t xml:space="preserve"> : </w:t>
+        <w:t xml:space="preserve">De pagina die getest is  : </w:t>
       </w:r>
     </w:p>
     <w:p>
@@ -5370,6 +5537,2295 @@
     </w:p>
     <w:p/>
     <w:p/>
+    <w:p/>
+    <w:p>
+      <w:r>
+        <w:br w:type="page"/>
+      </w:r>
+    </w:p>
+    <w:p>
+      <w:pPr>
+        <w:rPr>
+          <w:rFonts w:ascii="Arial" w:hAnsi="Arial" w:cs="Arial"/>
+          <w:b/>
+          <w:bCs/>
+          <w:shd w:val="clear" w:color="auto" w:fill="FFFFFF"/>
+        </w:rPr>
+      </w:pPr>
+      <w:r>
+        <w:rPr>
+          <w:rFonts w:ascii="Arial" w:hAnsi="Arial" w:cs="Arial"/>
+          <w:shd w:val="clear" w:color="auto" w:fill="FFFFFF"/>
+        </w:rPr>
+        <w:lastRenderedPageBreak/>
+        <w:t xml:space="preserve">De pagina die getest is </w:t>
+      </w:r>
+      <w:r>
+        <w:rPr>
+          <w:rFonts w:ascii="Arial" w:hAnsi="Arial" w:cs="Arial"/>
+          <w:b/>
+          <w:bCs/>
+          <w:shd w:val="clear" w:color="auto" w:fill="FFFFFF"/>
+        </w:rPr>
+        <w:t>…</w:t>
+      </w:r>
+      <w:r>
+        <w:rPr>
+          <w:rFonts w:ascii="Arial" w:hAnsi="Arial" w:cs="Arial"/>
+          <w:shd w:val="clear" w:color="auto" w:fill="FFFFFF"/>
+        </w:rPr>
+        <w:t xml:space="preserve"> : </w:t>
+      </w:r>
+    </w:p>
+    <w:p>
+      <w:pPr>
+        <w:rPr>
+          <w:rFonts w:ascii="Arial" w:hAnsi="Arial" w:cs="Arial"/>
+          <w:shd w:val="clear" w:color="auto" w:fill="FFFFFF"/>
+        </w:rPr>
+      </w:pPr>
+    </w:p>
+    <w:p>
+      <w:pPr>
+        <w:rPr>
+          <w:rFonts w:ascii="Arial" w:hAnsi="Arial" w:cs="Arial"/>
+          <w:shd w:val="clear" w:color="auto" w:fill="FFFFFF"/>
+        </w:rPr>
+      </w:pPr>
+      <w:r>
+        <w:rPr>
+          <w:rFonts w:ascii="Arial" w:hAnsi="Arial" w:cs="Arial"/>
+          <w:shd w:val="clear" w:color="auto" w:fill="FFFFFF"/>
+        </w:rPr>
+        <w:t xml:space="preserve">Om </w:t>
+      </w:r>
+      <w:r>
+        <w:rPr>
+          <w:rFonts w:ascii="Arial" w:hAnsi="Arial" w:cs="Arial"/>
+          <w:b/>
+          <w:bCs/>
+          <w:shd w:val="clear" w:color="auto" w:fill="FFFFFF"/>
+        </w:rPr>
+        <w:t xml:space="preserve">… </w:t>
+      </w:r>
+      <w:r>
+        <w:rPr>
+          <w:rFonts w:ascii="Arial" w:hAnsi="Arial" w:cs="Arial"/>
+          <w:shd w:val="clear" w:color="auto" w:fill="FFFFFF"/>
+        </w:rPr>
+        <w:t xml:space="preserve">te testen gaan we de gemaakte code doorlopen en testen of alle functionaliteiten werken en voldoen aan de eisen. Testen doen we door stap voor stap de functionaliteit door te lopen en kijken wat er volgens verwachting gaat en wat er niet volgens verwachting gaat. Als er een stukje van een functionaliteit niet voldoet aan de wensen en eisen wordt dat aan gepast zodat het wel het gewenste resultaat geeft. </w:t>
+      </w:r>
+    </w:p>
+    <w:p>
+      <w:pPr>
+        <w:rPr>
+          <w:rFonts w:ascii="Arial" w:hAnsi="Arial" w:cs="Arial"/>
+          <w:shd w:val="clear" w:color="auto" w:fill="FFFFFF"/>
+        </w:rPr>
+      </w:pPr>
+    </w:p>
+    <w:p>
+      <w:pPr>
+        <w:rPr>
+          <w:rFonts w:ascii="Arial" w:hAnsi="Arial" w:cs="Arial"/>
+          <w:shd w:val="clear" w:color="auto" w:fill="FFFFFF"/>
+        </w:rPr>
+      </w:pPr>
+      <w:r>
+        <w:rPr>
+          <w:rFonts w:ascii="Arial" w:hAnsi="Arial" w:cs="Arial"/>
+          <w:shd w:val="clear" w:color="auto" w:fill="FFFFFF"/>
+        </w:rPr>
+        <w:t xml:space="preserve">Het verwachte resultaat van </w:t>
+      </w:r>
+      <w:r>
+        <w:rPr>
+          <w:rFonts w:ascii="Arial" w:hAnsi="Arial" w:cs="Arial"/>
+          <w:b/>
+          <w:bCs/>
+          <w:shd w:val="clear" w:color="auto" w:fill="FFFFFF"/>
+        </w:rPr>
+        <w:t xml:space="preserve">… </w:t>
+      </w:r>
+      <w:r>
+        <w:rPr>
+          <w:rFonts w:ascii="Arial" w:hAnsi="Arial" w:cs="Arial"/>
+          <w:shd w:val="clear" w:color="auto" w:fill="FFFFFF"/>
+        </w:rPr>
+        <w:t xml:space="preserve">is: </w:t>
+      </w:r>
+    </w:p>
+    <w:p>
+      <w:pPr>
+        <w:rPr>
+          <w:rFonts w:ascii="Arial" w:hAnsi="Arial" w:cs="Arial"/>
+          <w:shd w:val="clear" w:color="auto" w:fill="FFFFFF"/>
+        </w:rPr>
+      </w:pPr>
+    </w:p>
+    <w:p>
+      <w:pPr>
+        <w:rPr>
+          <w:rFonts w:ascii="Arial" w:hAnsi="Arial" w:cs="Arial"/>
+          <w:shd w:val="clear" w:color="auto" w:fill="FFFFFF"/>
+        </w:rPr>
+      </w:pPr>
+      <w:r>
+        <w:rPr>
+          <w:rFonts w:ascii="Arial" w:hAnsi="Arial" w:cs="Arial"/>
+          <w:shd w:val="clear" w:color="auto" w:fill="FFFFFF"/>
+        </w:rPr>
+        <w:t xml:space="preserve">Het werkelijke resultaat van </w:t>
+      </w:r>
+      <w:r>
+        <w:rPr>
+          <w:rFonts w:ascii="Arial" w:hAnsi="Arial" w:cs="Arial"/>
+          <w:b/>
+          <w:bCs/>
+          <w:shd w:val="clear" w:color="auto" w:fill="FFFFFF"/>
+        </w:rPr>
+        <w:t xml:space="preserve">… </w:t>
+      </w:r>
+      <w:r>
+        <w:rPr>
+          <w:rFonts w:ascii="Arial" w:hAnsi="Arial" w:cs="Arial"/>
+          <w:shd w:val="clear" w:color="auto" w:fill="FFFFFF"/>
+        </w:rPr>
+        <w:t>is:</w:t>
+      </w:r>
+    </w:p>
+    <w:p>
+      <w:pPr>
+        <w:rPr>
+          <w:rFonts w:ascii="Arial" w:hAnsi="Arial" w:cs="Arial"/>
+          <w:shd w:val="clear" w:color="auto" w:fill="FFFFFF"/>
+        </w:rPr>
+      </w:pPr>
+    </w:p>
+    <w:p>
+      <w:pPr>
+        <w:rPr>
+          <w:rFonts w:ascii="Arial" w:hAnsi="Arial" w:cs="Arial"/>
+          <w:shd w:val="clear" w:color="auto" w:fill="FFFFFF"/>
+        </w:rPr>
+      </w:pPr>
+      <w:r>
+        <w:rPr>
+          <w:rFonts w:ascii="Arial" w:hAnsi="Arial" w:cs="Arial"/>
+          <w:shd w:val="clear" w:color="auto" w:fill="FFFFFF"/>
+        </w:rPr>
+        <w:t xml:space="preserve">Wat is er nodig om de aanpassingen te verbeteren: </w:t>
+      </w:r>
+    </w:p>
+    <w:p>
+      <w:pPr>
+        <w:rPr>
+          <w:rFonts w:ascii="Arial" w:hAnsi="Arial" w:cs="Arial"/>
+          <w:shd w:val="clear" w:color="auto" w:fill="FFFFFF"/>
+        </w:rPr>
+      </w:pPr>
+    </w:p>
+    <w:p>
+      <w:pPr>
+        <w:rPr>
+          <w:rFonts w:ascii="Arial" w:hAnsi="Arial" w:cs="Arial"/>
+          <w:shd w:val="clear" w:color="auto" w:fill="FFFFFF"/>
+        </w:rPr>
+      </w:pPr>
+      <w:r>
+        <w:rPr>
+          <w:rFonts w:ascii="Arial" w:hAnsi="Arial" w:cs="Arial"/>
+          <w:shd w:val="clear" w:color="auto" w:fill="FFFFFF"/>
+        </w:rPr>
+        <w:br w:type="page"/>
+      </w:r>
+    </w:p>
+    <w:tbl>
+      <w:tblPr>
+        <w:tblW w:w="5000" w:type="pct"/>
+        <w:tblInd w:w="108" w:type="dxa"/>
+        <w:tblBorders>
+          <w:top w:val="single" w:sz="4" w:space="0" w:color="auto"/>
+          <w:left w:val="single" w:sz="4" w:space="0" w:color="auto"/>
+          <w:bottom w:val="single" w:sz="4" w:space="0" w:color="auto"/>
+          <w:right w:val="single" w:sz="4" w:space="0" w:color="auto"/>
+          <w:insideH w:val="single" w:sz="4" w:space="0" w:color="auto"/>
+          <w:insideV w:val="single" w:sz="4" w:space="0" w:color="auto"/>
+        </w:tblBorders>
+        <w:tblLook w:val="01E0" w:firstRow="1" w:lastRow="1" w:firstColumn="1" w:lastColumn="1" w:noHBand="0" w:noVBand="0"/>
+      </w:tblPr>
+      <w:tblGrid>
+        <w:gridCol w:w="1925"/>
+        <w:gridCol w:w="672"/>
+        <w:gridCol w:w="1423"/>
+        <w:gridCol w:w="1077"/>
+        <w:gridCol w:w="1620"/>
+        <w:gridCol w:w="674"/>
+        <w:gridCol w:w="1671"/>
+      </w:tblGrid>
+      <w:tr>
+        <w:trPr>
+          <w:trHeight w:val="483"/>
+        </w:trPr>
+        <w:tc>
+          <w:tcPr>
+            <w:tcW w:w="1062" w:type="pct"/>
+            <w:shd w:val="clear" w:color="auto" w:fill="8EAADB" w:themeFill="accent1" w:themeFillTint="99"/>
+          </w:tcPr>
+          <w:p>
+            <w:pPr>
+              <w:rPr>
+                <w:rFonts w:ascii="Calibri" w:hAnsi="Calibri"/>
+                <w:b/>
+              </w:rPr>
+            </w:pPr>
+            <w:r>
+              <w:rPr>
+                <w:rFonts w:ascii="Calibri" w:hAnsi="Calibri"/>
+                <w:b/>
+              </w:rPr>
+              <w:lastRenderedPageBreak/>
+              <w:t>Functionaliteit</w:t>
+            </w:r>
+          </w:p>
+        </w:tc>
+        <w:tc>
+          <w:tcPr>
+            <w:tcW w:w="3938" w:type="pct"/>
+            <w:gridSpan w:val="6"/>
+            <w:shd w:val="clear" w:color="auto" w:fill="auto"/>
+          </w:tcPr>
+          <w:p>
+            <w:pPr>
+              <w:rPr>
+                <w:rFonts w:ascii="Calibri" w:hAnsi="Calibri"/>
+                <w:b/>
+              </w:rPr>
+            </w:pPr>
+          </w:p>
+        </w:tc>
+      </w:tr>
+      <w:tr>
+        <w:trPr>
+          <w:trHeight w:val="483"/>
+        </w:trPr>
+        <w:tc>
+          <w:tcPr>
+            <w:tcW w:w="1062" w:type="pct"/>
+            <w:shd w:val="clear" w:color="auto" w:fill="8EAADB" w:themeFill="accent1" w:themeFillTint="99"/>
+          </w:tcPr>
+          <w:p>
+            <w:pPr>
+              <w:rPr>
+                <w:rFonts w:ascii="Calibri" w:hAnsi="Calibri"/>
+              </w:rPr>
+            </w:pPr>
+            <w:r>
+              <w:rPr>
+                <w:rFonts w:ascii="Calibri" w:hAnsi="Calibri"/>
+                <w:b/>
+              </w:rPr>
+              <w:t>Scenario</w:t>
+            </w:r>
+          </w:p>
+        </w:tc>
+        <w:tc>
+          <w:tcPr>
+            <w:tcW w:w="3938" w:type="pct"/>
+            <w:gridSpan w:val="6"/>
+          </w:tcPr>
+          <w:p>
+            <w:pPr>
+              <w:rPr>
+                <w:rFonts w:ascii="Calibri" w:hAnsi="Calibri"/>
+              </w:rPr>
+            </w:pPr>
+          </w:p>
+        </w:tc>
+      </w:tr>
+      <w:tr>
+        <w:trPr>
+          <w:trHeight w:val="795"/>
+        </w:trPr>
+        <w:tc>
+          <w:tcPr>
+            <w:tcW w:w="1062" w:type="pct"/>
+            <w:shd w:val="clear" w:color="auto" w:fill="8EAADB" w:themeFill="accent1" w:themeFillTint="99"/>
+          </w:tcPr>
+          <w:p>
+            <w:pPr>
+              <w:rPr>
+                <w:rFonts w:ascii="Calibri" w:hAnsi="Calibri"/>
+                <w:b/>
+              </w:rPr>
+            </w:pPr>
+            <w:r>
+              <w:rPr>
+                <w:rFonts w:ascii="Calibri" w:hAnsi="Calibri"/>
+                <w:b/>
+              </w:rPr>
+              <w:t>Verwacht resultaat</w:t>
+            </w:r>
+          </w:p>
+        </w:tc>
+        <w:tc>
+          <w:tcPr>
+            <w:tcW w:w="3938" w:type="pct"/>
+            <w:gridSpan w:val="6"/>
+          </w:tcPr>
+          <w:p>
+            <w:pPr>
+              <w:rPr>
+                <w:rFonts w:ascii="Calibri" w:hAnsi="Calibri"/>
+              </w:rPr>
+            </w:pPr>
+          </w:p>
+        </w:tc>
+      </w:tr>
+      <w:tr>
+        <w:trPr>
+          <w:trHeight w:val="795"/>
+        </w:trPr>
+        <w:tc>
+          <w:tcPr>
+            <w:tcW w:w="1062" w:type="pct"/>
+            <w:shd w:val="clear" w:color="auto" w:fill="8EAADB" w:themeFill="accent1" w:themeFillTint="99"/>
+          </w:tcPr>
+          <w:p>
+            <w:pPr>
+              <w:rPr>
+                <w:rFonts w:ascii="Calibri" w:hAnsi="Calibri"/>
+              </w:rPr>
+            </w:pPr>
+            <w:r>
+              <w:rPr>
+                <w:rFonts w:ascii="Calibri" w:hAnsi="Calibri"/>
+                <w:b/>
+              </w:rPr>
+              <w:t>Werkelijk</w:t>
+            </w:r>
+            <w:r>
+              <w:rPr>
+                <w:rFonts w:ascii="Calibri" w:hAnsi="Calibri"/>
+              </w:rPr>
+              <w:t xml:space="preserve"> </w:t>
+            </w:r>
+            <w:r>
+              <w:rPr>
+                <w:rFonts w:ascii="Calibri" w:hAnsi="Calibri"/>
+                <w:b/>
+              </w:rPr>
+              <w:t>resultaat</w:t>
+            </w:r>
+          </w:p>
+        </w:tc>
+        <w:tc>
+          <w:tcPr>
+            <w:tcW w:w="3938" w:type="pct"/>
+            <w:gridSpan w:val="6"/>
+          </w:tcPr>
+          <w:p>
+            <w:pPr>
+              <w:spacing w:line="240" w:lineRule="auto"/>
+              <w:rPr>
+                <w:rFonts w:ascii="Calibri" w:hAnsi="Calibri"/>
+              </w:rPr>
+            </w:pPr>
+          </w:p>
+        </w:tc>
+      </w:tr>
+      <w:tr>
+        <w:trPr>
+          <w:trHeight w:val="752"/>
+        </w:trPr>
+        <w:tc>
+          <w:tcPr>
+            <w:tcW w:w="1062" w:type="pct"/>
+            <w:shd w:val="clear" w:color="auto" w:fill="8EAADB" w:themeFill="accent1" w:themeFillTint="99"/>
+            <w:tcMar>
+              <w:right w:w="0" w:type="dxa"/>
+            </w:tcMar>
+          </w:tcPr>
+          <w:p>
+            <w:pPr>
+              <w:rPr>
+                <w:rFonts w:ascii="Calibri" w:hAnsi="Calibri"/>
+              </w:rPr>
+            </w:pPr>
+            <w:r>
+              <w:rPr>
+                <w:rFonts w:ascii="Calibri" w:hAnsi="Calibri"/>
+                <w:b/>
+              </w:rPr>
+              <w:t>Aanpassingen</w:t>
+            </w:r>
+          </w:p>
+        </w:tc>
+        <w:tc>
+          <w:tcPr>
+            <w:tcW w:w="3938" w:type="pct"/>
+            <w:gridSpan w:val="6"/>
+          </w:tcPr>
+          <w:p>
+            <w:pPr>
+              <w:rPr>
+                <w:rFonts w:ascii="Calibri" w:hAnsi="Calibri"/>
+              </w:rPr>
+            </w:pPr>
+          </w:p>
+        </w:tc>
+      </w:tr>
+      <w:tr>
+        <w:trPr>
+          <w:trHeight w:val="483"/>
+        </w:trPr>
+        <w:tc>
+          <w:tcPr>
+            <w:tcW w:w="1062" w:type="pct"/>
+            <w:shd w:val="clear" w:color="auto" w:fill="8EAADB" w:themeFill="accent1" w:themeFillTint="99"/>
+          </w:tcPr>
+          <w:p>
+            <w:pPr>
+              <w:rPr>
+                <w:rFonts w:ascii="Calibri" w:hAnsi="Calibri"/>
+              </w:rPr>
+            </w:pPr>
+            <w:r>
+              <w:rPr>
+                <w:rFonts w:ascii="Calibri" w:hAnsi="Calibri"/>
+                <w:b/>
+              </w:rPr>
+              <w:t>Uitvoering</w:t>
+            </w:r>
+          </w:p>
+        </w:tc>
+        <w:tc>
+          <w:tcPr>
+            <w:tcW w:w="371" w:type="pct"/>
+            <w:shd w:val="clear" w:color="auto" w:fill="8EAADB" w:themeFill="accent1" w:themeFillTint="99"/>
+          </w:tcPr>
+          <w:p>
+            <w:pPr>
+              <w:spacing w:line="256" w:lineRule="auto"/>
+              <w:rPr>
+                <w:rFonts w:ascii="Calibri" w:hAnsi="Calibri"/>
+              </w:rPr>
+            </w:pPr>
+            <w:r>
+              <w:rPr>
+                <w:rFonts w:ascii="Calibri" w:hAnsi="Calibri"/>
+                <w:b/>
+              </w:rPr>
+              <w:t>Uren</w:t>
+            </w:r>
+          </w:p>
+        </w:tc>
+        <w:tc>
+          <w:tcPr>
+            <w:tcW w:w="785" w:type="pct"/>
+          </w:tcPr>
+          <w:p>
+            <w:pPr>
+              <w:spacing w:line="256" w:lineRule="auto"/>
+              <w:rPr>
+                <w:rFonts w:ascii="Calibri" w:hAnsi="Calibri"/>
+              </w:rPr>
+            </w:pPr>
+          </w:p>
+        </w:tc>
+        <w:tc>
+          <w:tcPr>
+            <w:tcW w:w="594" w:type="pct"/>
+            <w:shd w:val="clear" w:color="auto" w:fill="8EAADB" w:themeFill="accent1" w:themeFillTint="99"/>
+          </w:tcPr>
+          <w:p>
+            <w:pPr>
+              <w:rPr>
+                <w:rFonts w:ascii="Calibri" w:hAnsi="Calibri"/>
+              </w:rPr>
+            </w:pPr>
+            <w:r>
+              <w:rPr>
+                <w:rFonts w:ascii="Calibri" w:hAnsi="Calibri"/>
+                <w:b/>
+              </w:rPr>
+              <w:t>Prioriteit</w:t>
+            </w:r>
+          </w:p>
+        </w:tc>
+        <w:tc>
+          <w:tcPr>
+            <w:tcW w:w="894" w:type="pct"/>
+          </w:tcPr>
+          <w:p>
+            <w:pPr>
+              <w:rPr>
+                <w:rFonts w:ascii="Calibri" w:hAnsi="Calibri"/>
+              </w:rPr>
+            </w:pPr>
+          </w:p>
+        </w:tc>
+        <w:tc>
+          <w:tcPr>
+            <w:tcW w:w="372" w:type="pct"/>
+            <w:shd w:val="clear" w:color="auto" w:fill="8EAADB" w:themeFill="accent1" w:themeFillTint="99"/>
+          </w:tcPr>
+          <w:p>
+            <w:pPr>
+              <w:rPr>
+                <w:rFonts w:ascii="Calibri" w:hAnsi="Calibri"/>
+                <w:b/>
+              </w:rPr>
+            </w:pPr>
+            <w:r>
+              <w:rPr>
+                <w:rFonts w:ascii="Calibri" w:hAnsi="Calibri"/>
+                <w:b/>
+              </w:rPr>
+              <w:t>Door</w:t>
+            </w:r>
+          </w:p>
+        </w:tc>
+        <w:tc>
+          <w:tcPr>
+            <w:tcW w:w="920" w:type="pct"/>
+          </w:tcPr>
+          <w:p>
+            <w:pPr>
+              <w:rPr>
+                <w:rFonts w:ascii="Calibri" w:hAnsi="Calibri"/>
+                <w:b/>
+              </w:rPr>
+            </w:pPr>
+          </w:p>
+        </w:tc>
+      </w:tr>
+    </w:tbl>
+    <w:p>
+      <w:pPr>
+        <w:rPr>
+          <w:rFonts w:ascii="Arial" w:hAnsi="Arial" w:cs="Arial"/>
+          <w:shd w:val="clear" w:color="auto" w:fill="FFFFFF"/>
+        </w:rPr>
+      </w:pPr>
+    </w:p>
+    <w:p/>
+    <w:p>
+      <w:r>
+        <w:br w:type="page"/>
+      </w:r>
+    </w:p>
+    <w:p>
+      <w:pPr>
+        <w:rPr>
+          <w:rFonts w:ascii="Arial" w:hAnsi="Arial" w:cs="Arial"/>
+          <w:b/>
+          <w:bCs/>
+          <w:shd w:val="clear" w:color="auto" w:fill="FFFFFF"/>
+        </w:rPr>
+      </w:pPr>
+      <w:r>
+        <w:rPr>
+          <w:rFonts w:ascii="Arial" w:hAnsi="Arial" w:cs="Arial"/>
+          <w:shd w:val="clear" w:color="auto" w:fill="FFFFFF"/>
+        </w:rPr>
+        <w:lastRenderedPageBreak/>
+        <w:t xml:space="preserve">De pagina die getest is </w:t>
+      </w:r>
+      <w:r>
+        <w:rPr>
+          <w:rFonts w:ascii="Arial" w:hAnsi="Arial" w:cs="Arial"/>
+          <w:b/>
+          <w:bCs/>
+          <w:shd w:val="clear" w:color="auto" w:fill="FFFFFF"/>
+        </w:rPr>
+        <w:t>…</w:t>
+      </w:r>
+      <w:r>
+        <w:rPr>
+          <w:rFonts w:ascii="Arial" w:hAnsi="Arial" w:cs="Arial"/>
+          <w:shd w:val="clear" w:color="auto" w:fill="FFFFFF"/>
+        </w:rPr>
+        <w:t xml:space="preserve"> : </w:t>
+      </w:r>
+    </w:p>
+    <w:p>
+      <w:pPr>
+        <w:rPr>
+          <w:rFonts w:ascii="Arial" w:hAnsi="Arial" w:cs="Arial"/>
+          <w:shd w:val="clear" w:color="auto" w:fill="FFFFFF"/>
+        </w:rPr>
+      </w:pPr>
+    </w:p>
+    <w:p>
+      <w:pPr>
+        <w:rPr>
+          <w:rFonts w:ascii="Arial" w:hAnsi="Arial" w:cs="Arial"/>
+          <w:shd w:val="clear" w:color="auto" w:fill="FFFFFF"/>
+        </w:rPr>
+      </w:pPr>
+      <w:r>
+        <w:rPr>
+          <w:rFonts w:ascii="Arial" w:hAnsi="Arial" w:cs="Arial"/>
+          <w:shd w:val="clear" w:color="auto" w:fill="FFFFFF"/>
+        </w:rPr>
+        <w:t xml:space="preserve">Om </w:t>
+      </w:r>
+      <w:r>
+        <w:rPr>
+          <w:rFonts w:ascii="Arial" w:hAnsi="Arial" w:cs="Arial"/>
+          <w:b/>
+          <w:bCs/>
+          <w:shd w:val="clear" w:color="auto" w:fill="FFFFFF"/>
+        </w:rPr>
+        <w:t xml:space="preserve">… </w:t>
+      </w:r>
+      <w:r>
+        <w:rPr>
+          <w:rFonts w:ascii="Arial" w:hAnsi="Arial" w:cs="Arial"/>
+          <w:shd w:val="clear" w:color="auto" w:fill="FFFFFF"/>
+        </w:rPr>
+        <w:t xml:space="preserve">te testen gaan we de gemaakte code doorlopen en testen of alle functionaliteiten werken en voldoen aan de eisen. Testen doen we door stap voor stap de functionaliteit door te lopen en kijken wat er volgens verwachting gaat en wat er niet volgens verwachting gaat. Als er een stukje van een functionaliteit niet voldoet aan de wensen en eisen wordt dat aan gepast zodat het wel het gewenste resultaat geeft. </w:t>
+      </w:r>
+    </w:p>
+    <w:p>
+      <w:pPr>
+        <w:rPr>
+          <w:rFonts w:ascii="Arial" w:hAnsi="Arial" w:cs="Arial"/>
+          <w:shd w:val="clear" w:color="auto" w:fill="FFFFFF"/>
+        </w:rPr>
+      </w:pPr>
+    </w:p>
+    <w:p>
+      <w:pPr>
+        <w:rPr>
+          <w:rFonts w:ascii="Arial" w:hAnsi="Arial" w:cs="Arial"/>
+          <w:shd w:val="clear" w:color="auto" w:fill="FFFFFF"/>
+        </w:rPr>
+      </w:pPr>
+      <w:r>
+        <w:rPr>
+          <w:rFonts w:ascii="Arial" w:hAnsi="Arial" w:cs="Arial"/>
+          <w:shd w:val="clear" w:color="auto" w:fill="FFFFFF"/>
+        </w:rPr>
+        <w:t xml:space="preserve">Het verwachte resultaat van </w:t>
+      </w:r>
+      <w:r>
+        <w:rPr>
+          <w:rFonts w:ascii="Arial" w:hAnsi="Arial" w:cs="Arial"/>
+          <w:b/>
+          <w:bCs/>
+          <w:shd w:val="clear" w:color="auto" w:fill="FFFFFF"/>
+        </w:rPr>
+        <w:t xml:space="preserve">… </w:t>
+      </w:r>
+      <w:r>
+        <w:rPr>
+          <w:rFonts w:ascii="Arial" w:hAnsi="Arial" w:cs="Arial"/>
+          <w:shd w:val="clear" w:color="auto" w:fill="FFFFFF"/>
+        </w:rPr>
+        <w:t xml:space="preserve">is: </w:t>
+      </w:r>
+    </w:p>
+    <w:p>
+      <w:pPr>
+        <w:rPr>
+          <w:rFonts w:ascii="Arial" w:hAnsi="Arial" w:cs="Arial"/>
+          <w:shd w:val="clear" w:color="auto" w:fill="FFFFFF"/>
+        </w:rPr>
+      </w:pPr>
+    </w:p>
+    <w:p>
+      <w:pPr>
+        <w:rPr>
+          <w:rFonts w:ascii="Arial" w:hAnsi="Arial" w:cs="Arial"/>
+          <w:shd w:val="clear" w:color="auto" w:fill="FFFFFF"/>
+        </w:rPr>
+      </w:pPr>
+      <w:r>
+        <w:rPr>
+          <w:rFonts w:ascii="Arial" w:hAnsi="Arial" w:cs="Arial"/>
+          <w:shd w:val="clear" w:color="auto" w:fill="FFFFFF"/>
+        </w:rPr>
+        <w:t xml:space="preserve">Het werkelijke resultaat van </w:t>
+      </w:r>
+      <w:r>
+        <w:rPr>
+          <w:rFonts w:ascii="Arial" w:hAnsi="Arial" w:cs="Arial"/>
+          <w:b/>
+          <w:bCs/>
+          <w:shd w:val="clear" w:color="auto" w:fill="FFFFFF"/>
+        </w:rPr>
+        <w:t xml:space="preserve">… </w:t>
+      </w:r>
+      <w:r>
+        <w:rPr>
+          <w:rFonts w:ascii="Arial" w:hAnsi="Arial" w:cs="Arial"/>
+          <w:shd w:val="clear" w:color="auto" w:fill="FFFFFF"/>
+        </w:rPr>
+        <w:t>is:</w:t>
+      </w:r>
+    </w:p>
+    <w:p>
+      <w:pPr>
+        <w:rPr>
+          <w:rFonts w:ascii="Arial" w:hAnsi="Arial" w:cs="Arial"/>
+          <w:shd w:val="clear" w:color="auto" w:fill="FFFFFF"/>
+        </w:rPr>
+      </w:pPr>
+    </w:p>
+    <w:p>
+      <w:pPr>
+        <w:rPr>
+          <w:rFonts w:ascii="Arial" w:hAnsi="Arial" w:cs="Arial"/>
+          <w:shd w:val="clear" w:color="auto" w:fill="FFFFFF"/>
+        </w:rPr>
+      </w:pPr>
+      <w:r>
+        <w:rPr>
+          <w:rFonts w:ascii="Arial" w:hAnsi="Arial" w:cs="Arial"/>
+          <w:shd w:val="clear" w:color="auto" w:fill="FFFFFF"/>
+        </w:rPr>
+        <w:t xml:space="preserve">Wat is er nodig om de aanpassingen te verbeteren: </w:t>
+      </w:r>
+    </w:p>
+    <w:p>
+      <w:pPr>
+        <w:rPr>
+          <w:rFonts w:ascii="Arial" w:hAnsi="Arial" w:cs="Arial"/>
+          <w:shd w:val="clear" w:color="auto" w:fill="FFFFFF"/>
+        </w:rPr>
+      </w:pPr>
+    </w:p>
+    <w:p>
+      <w:pPr>
+        <w:rPr>
+          <w:rFonts w:ascii="Arial" w:hAnsi="Arial" w:cs="Arial"/>
+          <w:shd w:val="clear" w:color="auto" w:fill="FFFFFF"/>
+        </w:rPr>
+      </w:pPr>
+      <w:r>
+        <w:rPr>
+          <w:rFonts w:ascii="Arial" w:hAnsi="Arial" w:cs="Arial"/>
+          <w:shd w:val="clear" w:color="auto" w:fill="FFFFFF"/>
+        </w:rPr>
+        <w:br w:type="page"/>
+      </w:r>
+    </w:p>
+    <w:tbl>
+      <w:tblPr>
+        <w:tblW w:w="5000" w:type="pct"/>
+        <w:tblInd w:w="108" w:type="dxa"/>
+        <w:tblBorders>
+          <w:top w:val="single" w:sz="4" w:space="0" w:color="auto"/>
+          <w:left w:val="single" w:sz="4" w:space="0" w:color="auto"/>
+          <w:bottom w:val="single" w:sz="4" w:space="0" w:color="auto"/>
+          <w:right w:val="single" w:sz="4" w:space="0" w:color="auto"/>
+          <w:insideH w:val="single" w:sz="4" w:space="0" w:color="auto"/>
+          <w:insideV w:val="single" w:sz="4" w:space="0" w:color="auto"/>
+        </w:tblBorders>
+        <w:tblLook w:val="01E0" w:firstRow="1" w:lastRow="1" w:firstColumn="1" w:lastColumn="1" w:noHBand="0" w:noVBand="0"/>
+      </w:tblPr>
+      <w:tblGrid>
+        <w:gridCol w:w="1925"/>
+        <w:gridCol w:w="672"/>
+        <w:gridCol w:w="1423"/>
+        <w:gridCol w:w="1077"/>
+        <w:gridCol w:w="1620"/>
+        <w:gridCol w:w="674"/>
+        <w:gridCol w:w="1671"/>
+      </w:tblGrid>
+      <w:tr>
+        <w:trPr>
+          <w:trHeight w:val="483"/>
+        </w:trPr>
+        <w:tc>
+          <w:tcPr>
+            <w:tcW w:w="1062" w:type="pct"/>
+            <w:shd w:val="clear" w:color="auto" w:fill="8EAADB" w:themeFill="accent1" w:themeFillTint="99"/>
+          </w:tcPr>
+          <w:p>
+            <w:pPr>
+              <w:rPr>
+                <w:rFonts w:ascii="Calibri" w:hAnsi="Calibri"/>
+                <w:b/>
+              </w:rPr>
+            </w:pPr>
+            <w:r>
+              <w:rPr>
+                <w:rFonts w:ascii="Calibri" w:hAnsi="Calibri"/>
+                <w:b/>
+              </w:rPr>
+              <w:lastRenderedPageBreak/>
+              <w:t>Functionaliteit</w:t>
+            </w:r>
+          </w:p>
+        </w:tc>
+        <w:tc>
+          <w:tcPr>
+            <w:tcW w:w="3938" w:type="pct"/>
+            <w:gridSpan w:val="6"/>
+            <w:shd w:val="clear" w:color="auto" w:fill="auto"/>
+          </w:tcPr>
+          <w:p>
+            <w:pPr>
+              <w:rPr>
+                <w:rFonts w:ascii="Calibri" w:hAnsi="Calibri"/>
+                <w:b/>
+              </w:rPr>
+            </w:pPr>
+          </w:p>
+        </w:tc>
+      </w:tr>
+      <w:tr>
+        <w:trPr>
+          <w:trHeight w:val="483"/>
+        </w:trPr>
+        <w:tc>
+          <w:tcPr>
+            <w:tcW w:w="1062" w:type="pct"/>
+            <w:shd w:val="clear" w:color="auto" w:fill="8EAADB" w:themeFill="accent1" w:themeFillTint="99"/>
+          </w:tcPr>
+          <w:p>
+            <w:pPr>
+              <w:rPr>
+                <w:rFonts w:ascii="Calibri" w:hAnsi="Calibri"/>
+              </w:rPr>
+            </w:pPr>
+            <w:r>
+              <w:rPr>
+                <w:rFonts w:ascii="Calibri" w:hAnsi="Calibri"/>
+                <w:b/>
+              </w:rPr>
+              <w:t>Scenario</w:t>
+            </w:r>
+          </w:p>
+        </w:tc>
+        <w:tc>
+          <w:tcPr>
+            <w:tcW w:w="3938" w:type="pct"/>
+            <w:gridSpan w:val="6"/>
+          </w:tcPr>
+          <w:p>
+            <w:pPr>
+              <w:rPr>
+                <w:rFonts w:ascii="Calibri" w:hAnsi="Calibri"/>
+              </w:rPr>
+            </w:pPr>
+          </w:p>
+        </w:tc>
+      </w:tr>
+      <w:tr>
+        <w:trPr>
+          <w:trHeight w:val="795"/>
+        </w:trPr>
+        <w:tc>
+          <w:tcPr>
+            <w:tcW w:w="1062" w:type="pct"/>
+            <w:shd w:val="clear" w:color="auto" w:fill="8EAADB" w:themeFill="accent1" w:themeFillTint="99"/>
+          </w:tcPr>
+          <w:p>
+            <w:pPr>
+              <w:rPr>
+                <w:rFonts w:ascii="Calibri" w:hAnsi="Calibri"/>
+                <w:b/>
+              </w:rPr>
+            </w:pPr>
+            <w:r>
+              <w:rPr>
+                <w:rFonts w:ascii="Calibri" w:hAnsi="Calibri"/>
+                <w:b/>
+              </w:rPr>
+              <w:t>Verwacht resultaat</w:t>
+            </w:r>
+          </w:p>
+        </w:tc>
+        <w:tc>
+          <w:tcPr>
+            <w:tcW w:w="3938" w:type="pct"/>
+            <w:gridSpan w:val="6"/>
+          </w:tcPr>
+          <w:p>
+            <w:pPr>
+              <w:rPr>
+                <w:rFonts w:ascii="Calibri" w:hAnsi="Calibri"/>
+              </w:rPr>
+            </w:pPr>
+          </w:p>
+        </w:tc>
+      </w:tr>
+      <w:tr>
+        <w:trPr>
+          <w:trHeight w:val="795"/>
+        </w:trPr>
+        <w:tc>
+          <w:tcPr>
+            <w:tcW w:w="1062" w:type="pct"/>
+            <w:shd w:val="clear" w:color="auto" w:fill="8EAADB" w:themeFill="accent1" w:themeFillTint="99"/>
+          </w:tcPr>
+          <w:p>
+            <w:pPr>
+              <w:rPr>
+                <w:rFonts w:ascii="Calibri" w:hAnsi="Calibri"/>
+              </w:rPr>
+            </w:pPr>
+            <w:r>
+              <w:rPr>
+                <w:rFonts w:ascii="Calibri" w:hAnsi="Calibri"/>
+                <w:b/>
+              </w:rPr>
+              <w:t>Werkelijk</w:t>
+            </w:r>
+            <w:r>
+              <w:rPr>
+                <w:rFonts w:ascii="Calibri" w:hAnsi="Calibri"/>
+              </w:rPr>
+              <w:t xml:space="preserve"> </w:t>
+            </w:r>
+            <w:r>
+              <w:rPr>
+                <w:rFonts w:ascii="Calibri" w:hAnsi="Calibri"/>
+                <w:b/>
+              </w:rPr>
+              <w:t>resultaat</w:t>
+            </w:r>
+          </w:p>
+        </w:tc>
+        <w:tc>
+          <w:tcPr>
+            <w:tcW w:w="3938" w:type="pct"/>
+            <w:gridSpan w:val="6"/>
+          </w:tcPr>
+          <w:p>
+            <w:pPr>
+              <w:spacing w:line="240" w:lineRule="auto"/>
+              <w:rPr>
+                <w:rFonts w:ascii="Calibri" w:hAnsi="Calibri"/>
+              </w:rPr>
+            </w:pPr>
+          </w:p>
+        </w:tc>
+      </w:tr>
+      <w:tr>
+        <w:trPr>
+          <w:trHeight w:val="752"/>
+        </w:trPr>
+        <w:tc>
+          <w:tcPr>
+            <w:tcW w:w="1062" w:type="pct"/>
+            <w:shd w:val="clear" w:color="auto" w:fill="8EAADB" w:themeFill="accent1" w:themeFillTint="99"/>
+            <w:tcMar>
+              <w:right w:w="0" w:type="dxa"/>
+            </w:tcMar>
+          </w:tcPr>
+          <w:p>
+            <w:pPr>
+              <w:rPr>
+                <w:rFonts w:ascii="Calibri" w:hAnsi="Calibri"/>
+              </w:rPr>
+            </w:pPr>
+            <w:r>
+              <w:rPr>
+                <w:rFonts w:ascii="Calibri" w:hAnsi="Calibri"/>
+                <w:b/>
+              </w:rPr>
+              <w:t>Aanpassingen</w:t>
+            </w:r>
+          </w:p>
+        </w:tc>
+        <w:tc>
+          <w:tcPr>
+            <w:tcW w:w="3938" w:type="pct"/>
+            <w:gridSpan w:val="6"/>
+          </w:tcPr>
+          <w:p>
+            <w:pPr>
+              <w:rPr>
+                <w:rFonts w:ascii="Calibri" w:hAnsi="Calibri"/>
+              </w:rPr>
+            </w:pPr>
+          </w:p>
+        </w:tc>
+      </w:tr>
+      <w:tr>
+        <w:trPr>
+          <w:trHeight w:val="483"/>
+        </w:trPr>
+        <w:tc>
+          <w:tcPr>
+            <w:tcW w:w="1062" w:type="pct"/>
+            <w:shd w:val="clear" w:color="auto" w:fill="8EAADB" w:themeFill="accent1" w:themeFillTint="99"/>
+          </w:tcPr>
+          <w:p>
+            <w:pPr>
+              <w:rPr>
+                <w:rFonts w:ascii="Calibri" w:hAnsi="Calibri"/>
+              </w:rPr>
+            </w:pPr>
+            <w:r>
+              <w:rPr>
+                <w:rFonts w:ascii="Calibri" w:hAnsi="Calibri"/>
+                <w:b/>
+              </w:rPr>
+              <w:t>Uitvoering</w:t>
+            </w:r>
+          </w:p>
+        </w:tc>
+        <w:tc>
+          <w:tcPr>
+            <w:tcW w:w="371" w:type="pct"/>
+            <w:shd w:val="clear" w:color="auto" w:fill="8EAADB" w:themeFill="accent1" w:themeFillTint="99"/>
+          </w:tcPr>
+          <w:p>
+            <w:pPr>
+              <w:spacing w:line="256" w:lineRule="auto"/>
+              <w:rPr>
+                <w:rFonts w:ascii="Calibri" w:hAnsi="Calibri"/>
+              </w:rPr>
+            </w:pPr>
+            <w:r>
+              <w:rPr>
+                <w:rFonts w:ascii="Calibri" w:hAnsi="Calibri"/>
+                <w:b/>
+              </w:rPr>
+              <w:t>Uren</w:t>
+            </w:r>
+          </w:p>
+        </w:tc>
+        <w:tc>
+          <w:tcPr>
+            <w:tcW w:w="785" w:type="pct"/>
+          </w:tcPr>
+          <w:p>
+            <w:pPr>
+              <w:spacing w:line="256" w:lineRule="auto"/>
+              <w:rPr>
+                <w:rFonts w:ascii="Calibri" w:hAnsi="Calibri"/>
+              </w:rPr>
+            </w:pPr>
+          </w:p>
+        </w:tc>
+        <w:tc>
+          <w:tcPr>
+            <w:tcW w:w="594" w:type="pct"/>
+            <w:shd w:val="clear" w:color="auto" w:fill="8EAADB" w:themeFill="accent1" w:themeFillTint="99"/>
+          </w:tcPr>
+          <w:p>
+            <w:pPr>
+              <w:rPr>
+                <w:rFonts w:ascii="Calibri" w:hAnsi="Calibri"/>
+              </w:rPr>
+            </w:pPr>
+            <w:r>
+              <w:rPr>
+                <w:rFonts w:ascii="Calibri" w:hAnsi="Calibri"/>
+                <w:b/>
+              </w:rPr>
+              <w:t>Prioriteit</w:t>
+            </w:r>
+          </w:p>
+        </w:tc>
+        <w:tc>
+          <w:tcPr>
+            <w:tcW w:w="894" w:type="pct"/>
+          </w:tcPr>
+          <w:p>
+            <w:pPr>
+              <w:rPr>
+                <w:rFonts w:ascii="Calibri" w:hAnsi="Calibri"/>
+              </w:rPr>
+            </w:pPr>
+          </w:p>
+        </w:tc>
+        <w:tc>
+          <w:tcPr>
+            <w:tcW w:w="372" w:type="pct"/>
+            <w:shd w:val="clear" w:color="auto" w:fill="8EAADB" w:themeFill="accent1" w:themeFillTint="99"/>
+          </w:tcPr>
+          <w:p>
+            <w:pPr>
+              <w:rPr>
+                <w:rFonts w:ascii="Calibri" w:hAnsi="Calibri"/>
+                <w:b/>
+              </w:rPr>
+            </w:pPr>
+            <w:r>
+              <w:rPr>
+                <w:rFonts w:ascii="Calibri" w:hAnsi="Calibri"/>
+                <w:b/>
+              </w:rPr>
+              <w:t>Door</w:t>
+            </w:r>
+          </w:p>
+        </w:tc>
+        <w:tc>
+          <w:tcPr>
+            <w:tcW w:w="920" w:type="pct"/>
+          </w:tcPr>
+          <w:p>
+            <w:pPr>
+              <w:rPr>
+                <w:rFonts w:ascii="Calibri" w:hAnsi="Calibri"/>
+                <w:b/>
+              </w:rPr>
+            </w:pPr>
+          </w:p>
+        </w:tc>
+      </w:tr>
+    </w:tbl>
+    <w:p>
+      <w:pPr>
+        <w:rPr>
+          <w:rFonts w:ascii="Arial" w:hAnsi="Arial" w:cs="Arial"/>
+          <w:shd w:val="clear" w:color="auto" w:fill="FFFFFF"/>
+        </w:rPr>
+      </w:pPr>
+    </w:p>
+    <w:p/>
+    <w:p>
+      <w:r>
+        <w:br w:type="page"/>
+      </w:r>
+    </w:p>
+    <w:p>
+      <w:pPr>
+        <w:rPr>
+          <w:rFonts w:ascii="Arial" w:hAnsi="Arial" w:cs="Arial"/>
+          <w:b/>
+          <w:bCs/>
+          <w:shd w:val="clear" w:color="auto" w:fill="FFFFFF"/>
+        </w:rPr>
+      </w:pPr>
+      <w:r>
+        <w:rPr>
+          <w:rFonts w:ascii="Arial" w:hAnsi="Arial" w:cs="Arial"/>
+          <w:shd w:val="clear" w:color="auto" w:fill="FFFFFF"/>
+        </w:rPr>
+        <w:lastRenderedPageBreak/>
+        <w:t xml:space="preserve">De pagina die getest is </w:t>
+      </w:r>
+      <w:r>
+        <w:rPr>
+          <w:rFonts w:ascii="Arial" w:hAnsi="Arial" w:cs="Arial"/>
+          <w:b/>
+          <w:bCs/>
+          <w:shd w:val="clear" w:color="auto" w:fill="FFFFFF"/>
+        </w:rPr>
+        <w:t>…</w:t>
+      </w:r>
+      <w:r>
+        <w:rPr>
+          <w:rFonts w:ascii="Arial" w:hAnsi="Arial" w:cs="Arial"/>
+          <w:shd w:val="clear" w:color="auto" w:fill="FFFFFF"/>
+        </w:rPr>
+        <w:t xml:space="preserve"> : </w:t>
+      </w:r>
+    </w:p>
+    <w:p>
+      <w:pPr>
+        <w:rPr>
+          <w:rFonts w:ascii="Arial" w:hAnsi="Arial" w:cs="Arial"/>
+          <w:shd w:val="clear" w:color="auto" w:fill="FFFFFF"/>
+        </w:rPr>
+      </w:pPr>
+    </w:p>
+    <w:p>
+      <w:pPr>
+        <w:rPr>
+          <w:rFonts w:ascii="Arial" w:hAnsi="Arial" w:cs="Arial"/>
+          <w:shd w:val="clear" w:color="auto" w:fill="FFFFFF"/>
+        </w:rPr>
+      </w:pPr>
+      <w:r>
+        <w:rPr>
+          <w:rFonts w:ascii="Arial" w:hAnsi="Arial" w:cs="Arial"/>
+          <w:shd w:val="clear" w:color="auto" w:fill="FFFFFF"/>
+        </w:rPr>
+        <w:t xml:space="preserve">Om </w:t>
+      </w:r>
+      <w:r>
+        <w:rPr>
+          <w:rFonts w:ascii="Arial" w:hAnsi="Arial" w:cs="Arial"/>
+          <w:b/>
+          <w:bCs/>
+          <w:shd w:val="clear" w:color="auto" w:fill="FFFFFF"/>
+        </w:rPr>
+        <w:t xml:space="preserve">… </w:t>
+      </w:r>
+      <w:r>
+        <w:rPr>
+          <w:rFonts w:ascii="Arial" w:hAnsi="Arial" w:cs="Arial"/>
+          <w:shd w:val="clear" w:color="auto" w:fill="FFFFFF"/>
+        </w:rPr>
+        <w:t xml:space="preserve">te testen gaan we de gemaakte code doorlopen en testen of alle functionaliteiten werken en voldoen aan de eisen. Testen doen we door stap voor stap de functionaliteit door te lopen en kijken wat er volgens verwachting gaat en wat er niet volgens verwachting gaat. Als er een stukje van een functionaliteit niet voldoet aan de wensen en eisen wordt dat aan gepast zodat het wel het gewenste resultaat geeft. </w:t>
+      </w:r>
+    </w:p>
+    <w:p>
+      <w:pPr>
+        <w:rPr>
+          <w:rFonts w:ascii="Arial" w:hAnsi="Arial" w:cs="Arial"/>
+          <w:shd w:val="clear" w:color="auto" w:fill="FFFFFF"/>
+        </w:rPr>
+      </w:pPr>
+    </w:p>
+    <w:p>
+      <w:pPr>
+        <w:rPr>
+          <w:rFonts w:ascii="Arial" w:hAnsi="Arial" w:cs="Arial"/>
+          <w:shd w:val="clear" w:color="auto" w:fill="FFFFFF"/>
+        </w:rPr>
+      </w:pPr>
+      <w:r>
+        <w:rPr>
+          <w:rFonts w:ascii="Arial" w:hAnsi="Arial" w:cs="Arial"/>
+          <w:shd w:val="clear" w:color="auto" w:fill="FFFFFF"/>
+        </w:rPr>
+        <w:t xml:space="preserve">Het verwachte resultaat van </w:t>
+      </w:r>
+      <w:r>
+        <w:rPr>
+          <w:rFonts w:ascii="Arial" w:hAnsi="Arial" w:cs="Arial"/>
+          <w:b/>
+          <w:bCs/>
+          <w:shd w:val="clear" w:color="auto" w:fill="FFFFFF"/>
+        </w:rPr>
+        <w:t xml:space="preserve">… </w:t>
+      </w:r>
+      <w:r>
+        <w:rPr>
+          <w:rFonts w:ascii="Arial" w:hAnsi="Arial" w:cs="Arial"/>
+          <w:shd w:val="clear" w:color="auto" w:fill="FFFFFF"/>
+        </w:rPr>
+        <w:t xml:space="preserve">is: </w:t>
+      </w:r>
+    </w:p>
+    <w:p>
+      <w:pPr>
+        <w:rPr>
+          <w:rFonts w:ascii="Arial" w:hAnsi="Arial" w:cs="Arial"/>
+          <w:shd w:val="clear" w:color="auto" w:fill="FFFFFF"/>
+        </w:rPr>
+      </w:pPr>
+    </w:p>
+    <w:p>
+      <w:pPr>
+        <w:rPr>
+          <w:rFonts w:ascii="Arial" w:hAnsi="Arial" w:cs="Arial"/>
+          <w:shd w:val="clear" w:color="auto" w:fill="FFFFFF"/>
+        </w:rPr>
+      </w:pPr>
+      <w:r>
+        <w:rPr>
+          <w:rFonts w:ascii="Arial" w:hAnsi="Arial" w:cs="Arial"/>
+          <w:shd w:val="clear" w:color="auto" w:fill="FFFFFF"/>
+        </w:rPr>
+        <w:t xml:space="preserve">Het werkelijke resultaat van </w:t>
+      </w:r>
+      <w:r>
+        <w:rPr>
+          <w:rFonts w:ascii="Arial" w:hAnsi="Arial" w:cs="Arial"/>
+          <w:b/>
+          <w:bCs/>
+          <w:shd w:val="clear" w:color="auto" w:fill="FFFFFF"/>
+        </w:rPr>
+        <w:t xml:space="preserve">… </w:t>
+      </w:r>
+      <w:r>
+        <w:rPr>
+          <w:rFonts w:ascii="Arial" w:hAnsi="Arial" w:cs="Arial"/>
+          <w:shd w:val="clear" w:color="auto" w:fill="FFFFFF"/>
+        </w:rPr>
+        <w:t>is:</w:t>
+      </w:r>
+    </w:p>
+    <w:p>
+      <w:pPr>
+        <w:rPr>
+          <w:rFonts w:ascii="Arial" w:hAnsi="Arial" w:cs="Arial"/>
+          <w:shd w:val="clear" w:color="auto" w:fill="FFFFFF"/>
+        </w:rPr>
+      </w:pPr>
+    </w:p>
+    <w:p>
+      <w:pPr>
+        <w:rPr>
+          <w:rFonts w:ascii="Arial" w:hAnsi="Arial" w:cs="Arial"/>
+          <w:shd w:val="clear" w:color="auto" w:fill="FFFFFF"/>
+        </w:rPr>
+      </w:pPr>
+      <w:r>
+        <w:rPr>
+          <w:rFonts w:ascii="Arial" w:hAnsi="Arial" w:cs="Arial"/>
+          <w:shd w:val="clear" w:color="auto" w:fill="FFFFFF"/>
+        </w:rPr>
+        <w:t xml:space="preserve">Wat is er nodig om de aanpassingen te verbeteren: </w:t>
+      </w:r>
+    </w:p>
+    <w:p>
+      <w:pPr>
+        <w:rPr>
+          <w:rFonts w:ascii="Arial" w:hAnsi="Arial" w:cs="Arial"/>
+          <w:shd w:val="clear" w:color="auto" w:fill="FFFFFF"/>
+        </w:rPr>
+      </w:pPr>
+    </w:p>
+    <w:p>
+      <w:pPr>
+        <w:rPr>
+          <w:rFonts w:ascii="Arial" w:hAnsi="Arial" w:cs="Arial"/>
+          <w:shd w:val="clear" w:color="auto" w:fill="FFFFFF"/>
+        </w:rPr>
+      </w:pPr>
+      <w:r>
+        <w:rPr>
+          <w:rFonts w:ascii="Arial" w:hAnsi="Arial" w:cs="Arial"/>
+          <w:shd w:val="clear" w:color="auto" w:fill="FFFFFF"/>
+        </w:rPr>
+        <w:br w:type="page"/>
+      </w:r>
+    </w:p>
+    <w:tbl>
+      <w:tblPr>
+        <w:tblW w:w="5000" w:type="pct"/>
+        <w:tblInd w:w="108" w:type="dxa"/>
+        <w:tblBorders>
+          <w:top w:val="single" w:sz="4" w:space="0" w:color="auto"/>
+          <w:left w:val="single" w:sz="4" w:space="0" w:color="auto"/>
+          <w:bottom w:val="single" w:sz="4" w:space="0" w:color="auto"/>
+          <w:right w:val="single" w:sz="4" w:space="0" w:color="auto"/>
+          <w:insideH w:val="single" w:sz="4" w:space="0" w:color="auto"/>
+          <w:insideV w:val="single" w:sz="4" w:space="0" w:color="auto"/>
+        </w:tblBorders>
+        <w:tblLook w:val="01E0" w:firstRow="1" w:lastRow="1" w:firstColumn="1" w:lastColumn="1" w:noHBand="0" w:noVBand="0"/>
+      </w:tblPr>
+      <w:tblGrid>
+        <w:gridCol w:w="1925"/>
+        <w:gridCol w:w="672"/>
+        <w:gridCol w:w="1423"/>
+        <w:gridCol w:w="1077"/>
+        <w:gridCol w:w="1620"/>
+        <w:gridCol w:w="674"/>
+        <w:gridCol w:w="1671"/>
+      </w:tblGrid>
+      <w:tr>
+        <w:trPr>
+          <w:trHeight w:val="483"/>
+        </w:trPr>
+        <w:tc>
+          <w:tcPr>
+            <w:tcW w:w="1062" w:type="pct"/>
+            <w:shd w:val="clear" w:color="auto" w:fill="8EAADB" w:themeFill="accent1" w:themeFillTint="99"/>
+          </w:tcPr>
+          <w:p>
+            <w:pPr>
+              <w:rPr>
+                <w:rFonts w:ascii="Calibri" w:hAnsi="Calibri"/>
+                <w:b/>
+              </w:rPr>
+            </w:pPr>
+            <w:r>
+              <w:rPr>
+                <w:rFonts w:ascii="Calibri" w:hAnsi="Calibri"/>
+                <w:b/>
+              </w:rPr>
+              <w:lastRenderedPageBreak/>
+              <w:t>Functionaliteit</w:t>
+            </w:r>
+          </w:p>
+        </w:tc>
+        <w:tc>
+          <w:tcPr>
+            <w:tcW w:w="3938" w:type="pct"/>
+            <w:gridSpan w:val="6"/>
+            <w:shd w:val="clear" w:color="auto" w:fill="auto"/>
+          </w:tcPr>
+          <w:p>
+            <w:pPr>
+              <w:rPr>
+                <w:rFonts w:ascii="Calibri" w:hAnsi="Calibri"/>
+                <w:b/>
+              </w:rPr>
+            </w:pPr>
+          </w:p>
+        </w:tc>
+      </w:tr>
+      <w:tr>
+        <w:trPr>
+          <w:trHeight w:val="483"/>
+        </w:trPr>
+        <w:tc>
+          <w:tcPr>
+            <w:tcW w:w="1062" w:type="pct"/>
+            <w:shd w:val="clear" w:color="auto" w:fill="8EAADB" w:themeFill="accent1" w:themeFillTint="99"/>
+          </w:tcPr>
+          <w:p>
+            <w:pPr>
+              <w:rPr>
+                <w:rFonts w:ascii="Calibri" w:hAnsi="Calibri"/>
+              </w:rPr>
+            </w:pPr>
+            <w:r>
+              <w:rPr>
+                <w:rFonts w:ascii="Calibri" w:hAnsi="Calibri"/>
+                <w:b/>
+              </w:rPr>
+              <w:t>Scenario</w:t>
+            </w:r>
+          </w:p>
+        </w:tc>
+        <w:tc>
+          <w:tcPr>
+            <w:tcW w:w="3938" w:type="pct"/>
+            <w:gridSpan w:val="6"/>
+          </w:tcPr>
+          <w:p>
+            <w:pPr>
+              <w:rPr>
+                <w:rFonts w:ascii="Calibri" w:hAnsi="Calibri"/>
+              </w:rPr>
+            </w:pPr>
+          </w:p>
+        </w:tc>
+      </w:tr>
+      <w:tr>
+        <w:trPr>
+          <w:trHeight w:val="795"/>
+        </w:trPr>
+        <w:tc>
+          <w:tcPr>
+            <w:tcW w:w="1062" w:type="pct"/>
+            <w:shd w:val="clear" w:color="auto" w:fill="8EAADB" w:themeFill="accent1" w:themeFillTint="99"/>
+          </w:tcPr>
+          <w:p>
+            <w:pPr>
+              <w:rPr>
+                <w:rFonts w:ascii="Calibri" w:hAnsi="Calibri"/>
+                <w:b/>
+              </w:rPr>
+            </w:pPr>
+            <w:r>
+              <w:rPr>
+                <w:rFonts w:ascii="Calibri" w:hAnsi="Calibri"/>
+                <w:b/>
+              </w:rPr>
+              <w:t>Verwacht resultaat</w:t>
+            </w:r>
+          </w:p>
+        </w:tc>
+        <w:tc>
+          <w:tcPr>
+            <w:tcW w:w="3938" w:type="pct"/>
+            <w:gridSpan w:val="6"/>
+          </w:tcPr>
+          <w:p>
+            <w:pPr>
+              <w:rPr>
+                <w:rFonts w:ascii="Calibri" w:hAnsi="Calibri"/>
+              </w:rPr>
+            </w:pPr>
+          </w:p>
+        </w:tc>
+      </w:tr>
+      <w:tr>
+        <w:trPr>
+          <w:trHeight w:val="795"/>
+        </w:trPr>
+        <w:tc>
+          <w:tcPr>
+            <w:tcW w:w="1062" w:type="pct"/>
+            <w:shd w:val="clear" w:color="auto" w:fill="8EAADB" w:themeFill="accent1" w:themeFillTint="99"/>
+          </w:tcPr>
+          <w:p>
+            <w:pPr>
+              <w:rPr>
+                <w:rFonts w:ascii="Calibri" w:hAnsi="Calibri"/>
+              </w:rPr>
+            </w:pPr>
+            <w:r>
+              <w:rPr>
+                <w:rFonts w:ascii="Calibri" w:hAnsi="Calibri"/>
+                <w:b/>
+              </w:rPr>
+              <w:t>Werkelijk</w:t>
+            </w:r>
+            <w:r>
+              <w:rPr>
+                <w:rFonts w:ascii="Calibri" w:hAnsi="Calibri"/>
+              </w:rPr>
+              <w:t xml:space="preserve"> </w:t>
+            </w:r>
+            <w:r>
+              <w:rPr>
+                <w:rFonts w:ascii="Calibri" w:hAnsi="Calibri"/>
+                <w:b/>
+              </w:rPr>
+              <w:t>resultaat</w:t>
+            </w:r>
+          </w:p>
+        </w:tc>
+        <w:tc>
+          <w:tcPr>
+            <w:tcW w:w="3938" w:type="pct"/>
+            <w:gridSpan w:val="6"/>
+          </w:tcPr>
+          <w:p>
+            <w:pPr>
+              <w:spacing w:line="240" w:lineRule="auto"/>
+              <w:rPr>
+                <w:rFonts w:ascii="Calibri" w:hAnsi="Calibri"/>
+              </w:rPr>
+            </w:pPr>
+          </w:p>
+        </w:tc>
+      </w:tr>
+      <w:tr>
+        <w:trPr>
+          <w:trHeight w:val="752"/>
+        </w:trPr>
+        <w:tc>
+          <w:tcPr>
+            <w:tcW w:w="1062" w:type="pct"/>
+            <w:shd w:val="clear" w:color="auto" w:fill="8EAADB" w:themeFill="accent1" w:themeFillTint="99"/>
+            <w:tcMar>
+              <w:right w:w="0" w:type="dxa"/>
+            </w:tcMar>
+          </w:tcPr>
+          <w:p>
+            <w:pPr>
+              <w:rPr>
+                <w:rFonts w:ascii="Calibri" w:hAnsi="Calibri"/>
+              </w:rPr>
+            </w:pPr>
+            <w:r>
+              <w:rPr>
+                <w:rFonts w:ascii="Calibri" w:hAnsi="Calibri"/>
+                <w:b/>
+              </w:rPr>
+              <w:t>Aanpassingen</w:t>
+            </w:r>
+          </w:p>
+        </w:tc>
+        <w:tc>
+          <w:tcPr>
+            <w:tcW w:w="3938" w:type="pct"/>
+            <w:gridSpan w:val="6"/>
+          </w:tcPr>
+          <w:p>
+            <w:pPr>
+              <w:rPr>
+                <w:rFonts w:ascii="Calibri" w:hAnsi="Calibri"/>
+              </w:rPr>
+            </w:pPr>
+          </w:p>
+        </w:tc>
+      </w:tr>
+      <w:tr>
+        <w:trPr>
+          <w:trHeight w:val="483"/>
+        </w:trPr>
+        <w:tc>
+          <w:tcPr>
+            <w:tcW w:w="1062" w:type="pct"/>
+            <w:shd w:val="clear" w:color="auto" w:fill="8EAADB" w:themeFill="accent1" w:themeFillTint="99"/>
+          </w:tcPr>
+          <w:p>
+            <w:pPr>
+              <w:rPr>
+                <w:rFonts w:ascii="Calibri" w:hAnsi="Calibri"/>
+              </w:rPr>
+            </w:pPr>
+            <w:r>
+              <w:rPr>
+                <w:rFonts w:ascii="Calibri" w:hAnsi="Calibri"/>
+                <w:b/>
+              </w:rPr>
+              <w:t>Uitvoering</w:t>
+            </w:r>
+          </w:p>
+        </w:tc>
+        <w:tc>
+          <w:tcPr>
+            <w:tcW w:w="371" w:type="pct"/>
+            <w:shd w:val="clear" w:color="auto" w:fill="8EAADB" w:themeFill="accent1" w:themeFillTint="99"/>
+          </w:tcPr>
+          <w:p>
+            <w:pPr>
+              <w:spacing w:line="256" w:lineRule="auto"/>
+              <w:rPr>
+                <w:rFonts w:ascii="Calibri" w:hAnsi="Calibri"/>
+              </w:rPr>
+            </w:pPr>
+            <w:r>
+              <w:rPr>
+                <w:rFonts w:ascii="Calibri" w:hAnsi="Calibri"/>
+                <w:b/>
+              </w:rPr>
+              <w:t>Uren</w:t>
+            </w:r>
+          </w:p>
+        </w:tc>
+        <w:tc>
+          <w:tcPr>
+            <w:tcW w:w="785" w:type="pct"/>
+          </w:tcPr>
+          <w:p>
+            <w:pPr>
+              <w:spacing w:line="256" w:lineRule="auto"/>
+              <w:rPr>
+                <w:rFonts w:ascii="Calibri" w:hAnsi="Calibri"/>
+              </w:rPr>
+            </w:pPr>
+          </w:p>
+        </w:tc>
+        <w:tc>
+          <w:tcPr>
+            <w:tcW w:w="594" w:type="pct"/>
+            <w:shd w:val="clear" w:color="auto" w:fill="8EAADB" w:themeFill="accent1" w:themeFillTint="99"/>
+          </w:tcPr>
+          <w:p>
+            <w:pPr>
+              <w:rPr>
+                <w:rFonts w:ascii="Calibri" w:hAnsi="Calibri"/>
+              </w:rPr>
+            </w:pPr>
+            <w:r>
+              <w:rPr>
+                <w:rFonts w:ascii="Calibri" w:hAnsi="Calibri"/>
+                <w:b/>
+              </w:rPr>
+              <w:t>Prioriteit</w:t>
+            </w:r>
+          </w:p>
+        </w:tc>
+        <w:tc>
+          <w:tcPr>
+            <w:tcW w:w="894" w:type="pct"/>
+          </w:tcPr>
+          <w:p>
+            <w:pPr>
+              <w:rPr>
+                <w:rFonts w:ascii="Calibri" w:hAnsi="Calibri"/>
+              </w:rPr>
+            </w:pPr>
+          </w:p>
+        </w:tc>
+        <w:tc>
+          <w:tcPr>
+            <w:tcW w:w="372" w:type="pct"/>
+            <w:shd w:val="clear" w:color="auto" w:fill="8EAADB" w:themeFill="accent1" w:themeFillTint="99"/>
+          </w:tcPr>
+          <w:p>
+            <w:pPr>
+              <w:rPr>
+                <w:rFonts w:ascii="Calibri" w:hAnsi="Calibri"/>
+                <w:b/>
+              </w:rPr>
+            </w:pPr>
+            <w:r>
+              <w:rPr>
+                <w:rFonts w:ascii="Calibri" w:hAnsi="Calibri"/>
+                <w:b/>
+              </w:rPr>
+              <w:t>Door</w:t>
+            </w:r>
+          </w:p>
+        </w:tc>
+        <w:tc>
+          <w:tcPr>
+            <w:tcW w:w="920" w:type="pct"/>
+          </w:tcPr>
+          <w:p>
+            <w:pPr>
+              <w:rPr>
+                <w:rFonts w:ascii="Calibri" w:hAnsi="Calibri"/>
+                <w:b/>
+              </w:rPr>
+            </w:pPr>
+          </w:p>
+        </w:tc>
+      </w:tr>
+    </w:tbl>
+    <w:p>
+      <w:pPr>
+        <w:rPr>
+          <w:rFonts w:ascii="Arial" w:hAnsi="Arial" w:cs="Arial"/>
+          <w:shd w:val="clear" w:color="auto" w:fill="FFFFFF"/>
+        </w:rPr>
+      </w:pPr>
+    </w:p>
+    <w:p/>
+    <w:p/>
+    <w:p>
+      <w:r>
+        <w:br w:type="page"/>
+      </w:r>
+    </w:p>
+    <w:p>
+      <w:pPr>
+        <w:rPr>
+          <w:rFonts w:ascii="Arial" w:hAnsi="Arial" w:cs="Arial"/>
+          <w:b/>
+          <w:bCs/>
+          <w:shd w:val="clear" w:color="auto" w:fill="FFFFFF"/>
+        </w:rPr>
+      </w:pPr>
+      <w:r>
+        <w:rPr>
+          <w:rFonts w:ascii="Arial" w:hAnsi="Arial" w:cs="Arial"/>
+          <w:shd w:val="clear" w:color="auto" w:fill="FFFFFF"/>
+        </w:rPr>
+        <w:lastRenderedPageBreak/>
+        <w:t xml:space="preserve">De pagina die getest is </w:t>
+      </w:r>
+      <w:r>
+        <w:rPr>
+          <w:rFonts w:ascii="Arial" w:hAnsi="Arial" w:cs="Arial"/>
+          <w:b/>
+          <w:bCs/>
+          <w:shd w:val="clear" w:color="auto" w:fill="FFFFFF"/>
+        </w:rPr>
+        <w:t>…</w:t>
+      </w:r>
+      <w:r>
+        <w:rPr>
+          <w:rFonts w:ascii="Arial" w:hAnsi="Arial" w:cs="Arial"/>
+          <w:shd w:val="clear" w:color="auto" w:fill="FFFFFF"/>
+        </w:rPr>
+        <w:t xml:space="preserve"> : </w:t>
+      </w:r>
+    </w:p>
+    <w:p>
+      <w:pPr>
+        <w:rPr>
+          <w:rFonts w:ascii="Arial" w:hAnsi="Arial" w:cs="Arial"/>
+          <w:shd w:val="clear" w:color="auto" w:fill="FFFFFF"/>
+        </w:rPr>
+      </w:pPr>
+    </w:p>
+    <w:p>
+      <w:pPr>
+        <w:rPr>
+          <w:rFonts w:ascii="Arial" w:hAnsi="Arial" w:cs="Arial"/>
+          <w:shd w:val="clear" w:color="auto" w:fill="FFFFFF"/>
+        </w:rPr>
+      </w:pPr>
+      <w:r>
+        <w:rPr>
+          <w:rFonts w:ascii="Arial" w:hAnsi="Arial" w:cs="Arial"/>
+          <w:shd w:val="clear" w:color="auto" w:fill="FFFFFF"/>
+        </w:rPr>
+        <w:t xml:space="preserve">Om </w:t>
+      </w:r>
+      <w:r>
+        <w:rPr>
+          <w:rFonts w:ascii="Arial" w:hAnsi="Arial" w:cs="Arial"/>
+          <w:b/>
+          <w:bCs/>
+          <w:shd w:val="clear" w:color="auto" w:fill="FFFFFF"/>
+        </w:rPr>
+        <w:t xml:space="preserve">… </w:t>
+      </w:r>
+      <w:r>
+        <w:rPr>
+          <w:rFonts w:ascii="Arial" w:hAnsi="Arial" w:cs="Arial"/>
+          <w:shd w:val="clear" w:color="auto" w:fill="FFFFFF"/>
+        </w:rPr>
+        <w:t xml:space="preserve">te testen gaan we de gemaakte code doorlopen en testen of alle functionaliteiten werken en voldoen aan de eisen. Testen doen we door stap voor stap de functionaliteit door te lopen en kijken wat er volgens verwachting gaat en wat er niet volgens verwachting gaat. Als er een stukje van een functionaliteit niet voldoet aan de wensen en eisen wordt dat aan gepast zodat het wel het gewenste resultaat geeft. </w:t>
+      </w:r>
+    </w:p>
+    <w:p>
+      <w:pPr>
+        <w:rPr>
+          <w:rFonts w:ascii="Arial" w:hAnsi="Arial" w:cs="Arial"/>
+          <w:shd w:val="clear" w:color="auto" w:fill="FFFFFF"/>
+        </w:rPr>
+      </w:pPr>
+    </w:p>
+    <w:p>
+      <w:pPr>
+        <w:rPr>
+          <w:rFonts w:ascii="Arial" w:hAnsi="Arial" w:cs="Arial"/>
+          <w:shd w:val="clear" w:color="auto" w:fill="FFFFFF"/>
+        </w:rPr>
+      </w:pPr>
+      <w:r>
+        <w:rPr>
+          <w:rFonts w:ascii="Arial" w:hAnsi="Arial" w:cs="Arial"/>
+          <w:shd w:val="clear" w:color="auto" w:fill="FFFFFF"/>
+        </w:rPr>
+        <w:t xml:space="preserve">Het verwachte resultaat van </w:t>
+      </w:r>
+      <w:r>
+        <w:rPr>
+          <w:rFonts w:ascii="Arial" w:hAnsi="Arial" w:cs="Arial"/>
+          <w:b/>
+          <w:bCs/>
+          <w:shd w:val="clear" w:color="auto" w:fill="FFFFFF"/>
+        </w:rPr>
+        <w:t xml:space="preserve">… </w:t>
+      </w:r>
+      <w:r>
+        <w:rPr>
+          <w:rFonts w:ascii="Arial" w:hAnsi="Arial" w:cs="Arial"/>
+          <w:shd w:val="clear" w:color="auto" w:fill="FFFFFF"/>
+        </w:rPr>
+        <w:t xml:space="preserve">is: </w:t>
+      </w:r>
+    </w:p>
+    <w:p>
+      <w:pPr>
+        <w:rPr>
+          <w:rFonts w:ascii="Arial" w:hAnsi="Arial" w:cs="Arial"/>
+          <w:shd w:val="clear" w:color="auto" w:fill="FFFFFF"/>
+        </w:rPr>
+      </w:pPr>
+    </w:p>
+    <w:p>
+      <w:pPr>
+        <w:rPr>
+          <w:rFonts w:ascii="Arial" w:hAnsi="Arial" w:cs="Arial"/>
+          <w:shd w:val="clear" w:color="auto" w:fill="FFFFFF"/>
+        </w:rPr>
+      </w:pPr>
+      <w:r>
+        <w:rPr>
+          <w:rFonts w:ascii="Arial" w:hAnsi="Arial" w:cs="Arial"/>
+          <w:shd w:val="clear" w:color="auto" w:fill="FFFFFF"/>
+        </w:rPr>
+        <w:t xml:space="preserve">Het werkelijke resultaat van </w:t>
+      </w:r>
+      <w:r>
+        <w:rPr>
+          <w:rFonts w:ascii="Arial" w:hAnsi="Arial" w:cs="Arial"/>
+          <w:b/>
+          <w:bCs/>
+          <w:shd w:val="clear" w:color="auto" w:fill="FFFFFF"/>
+        </w:rPr>
+        <w:t xml:space="preserve">… </w:t>
+      </w:r>
+      <w:r>
+        <w:rPr>
+          <w:rFonts w:ascii="Arial" w:hAnsi="Arial" w:cs="Arial"/>
+          <w:shd w:val="clear" w:color="auto" w:fill="FFFFFF"/>
+        </w:rPr>
+        <w:t>is:</w:t>
+      </w:r>
+    </w:p>
+    <w:p>
+      <w:pPr>
+        <w:rPr>
+          <w:rFonts w:ascii="Arial" w:hAnsi="Arial" w:cs="Arial"/>
+          <w:shd w:val="clear" w:color="auto" w:fill="FFFFFF"/>
+        </w:rPr>
+      </w:pPr>
+    </w:p>
+    <w:p>
+      <w:pPr>
+        <w:rPr>
+          <w:rFonts w:ascii="Arial" w:hAnsi="Arial" w:cs="Arial"/>
+          <w:shd w:val="clear" w:color="auto" w:fill="FFFFFF"/>
+        </w:rPr>
+      </w:pPr>
+      <w:r>
+        <w:rPr>
+          <w:rFonts w:ascii="Arial" w:hAnsi="Arial" w:cs="Arial"/>
+          <w:shd w:val="clear" w:color="auto" w:fill="FFFFFF"/>
+        </w:rPr>
+        <w:t xml:space="preserve">Wat is er nodig om de aanpassingen te verbeteren: </w:t>
+      </w:r>
+    </w:p>
+    <w:p>
+      <w:pPr>
+        <w:rPr>
+          <w:rFonts w:ascii="Arial" w:hAnsi="Arial" w:cs="Arial"/>
+          <w:shd w:val="clear" w:color="auto" w:fill="FFFFFF"/>
+        </w:rPr>
+      </w:pPr>
+    </w:p>
+    <w:p>
+      <w:pPr>
+        <w:rPr>
+          <w:rFonts w:ascii="Arial" w:hAnsi="Arial" w:cs="Arial"/>
+          <w:shd w:val="clear" w:color="auto" w:fill="FFFFFF"/>
+        </w:rPr>
+      </w:pPr>
+      <w:r>
+        <w:rPr>
+          <w:rFonts w:ascii="Arial" w:hAnsi="Arial" w:cs="Arial"/>
+          <w:shd w:val="clear" w:color="auto" w:fill="FFFFFF"/>
+        </w:rPr>
+        <w:br w:type="page"/>
+      </w:r>
+    </w:p>
+    <w:tbl>
+      <w:tblPr>
+        <w:tblW w:w="5000" w:type="pct"/>
+        <w:tblInd w:w="108" w:type="dxa"/>
+        <w:tblBorders>
+          <w:top w:val="single" w:sz="4" w:space="0" w:color="auto"/>
+          <w:left w:val="single" w:sz="4" w:space="0" w:color="auto"/>
+          <w:bottom w:val="single" w:sz="4" w:space="0" w:color="auto"/>
+          <w:right w:val="single" w:sz="4" w:space="0" w:color="auto"/>
+          <w:insideH w:val="single" w:sz="4" w:space="0" w:color="auto"/>
+          <w:insideV w:val="single" w:sz="4" w:space="0" w:color="auto"/>
+        </w:tblBorders>
+        <w:tblLook w:val="01E0" w:firstRow="1" w:lastRow="1" w:firstColumn="1" w:lastColumn="1" w:noHBand="0" w:noVBand="0"/>
+      </w:tblPr>
+      <w:tblGrid>
+        <w:gridCol w:w="1925"/>
+        <w:gridCol w:w="672"/>
+        <w:gridCol w:w="1423"/>
+        <w:gridCol w:w="1077"/>
+        <w:gridCol w:w="1620"/>
+        <w:gridCol w:w="674"/>
+        <w:gridCol w:w="1671"/>
+      </w:tblGrid>
+      <w:tr>
+        <w:trPr>
+          <w:trHeight w:val="483"/>
+        </w:trPr>
+        <w:tc>
+          <w:tcPr>
+            <w:tcW w:w="1062" w:type="pct"/>
+            <w:shd w:val="clear" w:color="auto" w:fill="8EAADB" w:themeFill="accent1" w:themeFillTint="99"/>
+          </w:tcPr>
+          <w:p>
+            <w:pPr>
+              <w:rPr>
+                <w:rFonts w:ascii="Calibri" w:hAnsi="Calibri"/>
+                <w:b/>
+              </w:rPr>
+            </w:pPr>
+            <w:r>
+              <w:rPr>
+                <w:rFonts w:ascii="Calibri" w:hAnsi="Calibri"/>
+                <w:b/>
+              </w:rPr>
+              <w:lastRenderedPageBreak/>
+              <w:t>Functionaliteit</w:t>
+            </w:r>
+          </w:p>
+        </w:tc>
+        <w:tc>
+          <w:tcPr>
+            <w:tcW w:w="3938" w:type="pct"/>
+            <w:gridSpan w:val="6"/>
+            <w:shd w:val="clear" w:color="auto" w:fill="auto"/>
+          </w:tcPr>
+          <w:p>
+            <w:pPr>
+              <w:rPr>
+                <w:rFonts w:ascii="Calibri" w:hAnsi="Calibri"/>
+                <w:b/>
+              </w:rPr>
+            </w:pPr>
+          </w:p>
+        </w:tc>
+      </w:tr>
+      <w:tr>
+        <w:trPr>
+          <w:trHeight w:val="483"/>
+        </w:trPr>
+        <w:tc>
+          <w:tcPr>
+            <w:tcW w:w="1062" w:type="pct"/>
+            <w:shd w:val="clear" w:color="auto" w:fill="8EAADB" w:themeFill="accent1" w:themeFillTint="99"/>
+          </w:tcPr>
+          <w:p>
+            <w:pPr>
+              <w:rPr>
+                <w:rFonts w:ascii="Calibri" w:hAnsi="Calibri"/>
+              </w:rPr>
+            </w:pPr>
+            <w:r>
+              <w:rPr>
+                <w:rFonts w:ascii="Calibri" w:hAnsi="Calibri"/>
+                <w:b/>
+              </w:rPr>
+              <w:t>Scenario</w:t>
+            </w:r>
+          </w:p>
+        </w:tc>
+        <w:tc>
+          <w:tcPr>
+            <w:tcW w:w="3938" w:type="pct"/>
+            <w:gridSpan w:val="6"/>
+          </w:tcPr>
+          <w:p>
+            <w:pPr>
+              <w:rPr>
+                <w:rFonts w:ascii="Calibri" w:hAnsi="Calibri"/>
+              </w:rPr>
+            </w:pPr>
+          </w:p>
+        </w:tc>
+      </w:tr>
+      <w:tr>
+        <w:trPr>
+          <w:trHeight w:val="795"/>
+        </w:trPr>
+        <w:tc>
+          <w:tcPr>
+            <w:tcW w:w="1062" w:type="pct"/>
+            <w:shd w:val="clear" w:color="auto" w:fill="8EAADB" w:themeFill="accent1" w:themeFillTint="99"/>
+          </w:tcPr>
+          <w:p>
+            <w:pPr>
+              <w:rPr>
+                <w:rFonts w:ascii="Calibri" w:hAnsi="Calibri"/>
+                <w:b/>
+              </w:rPr>
+            </w:pPr>
+            <w:r>
+              <w:rPr>
+                <w:rFonts w:ascii="Calibri" w:hAnsi="Calibri"/>
+                <w:b/>
+              </w:rPr>
+              <w:t>Verwacht resultaat</w:t>
+            </w:r>
+          </w:p>
+        </w:tc>
+        <w:tc>
+          <w:tcPr>
+            <w:tcW w:w="3938" w:type="pct"/>
+            <w:gridSpan w:val="6"/>
+          </w:tcPr>
+          <w:p>
+            <w:pPr>
+              <w:rPr>
+                <w:rFonts w:ascii="Calibri" w:hAnsi="Calibri"/>
+              </w:rPr>
+            </w:pPr>
+          </w:p>
+        </w:tc>
+      </w:tr>
+      <w:tr>
+        <w:trPr>
+          <w:trHeight w:val="795"/>
+        </w:trPr>
+        <w:tc>
+          <w:tcPr>
+            <w:tcW w:w="1062" w:type="pct"/>
+            <w:shd w:val="clear" w:color="auto" w:fill="8EAADB" w:themeFill="accent1" w:themeFillTint="99"/>
+          </w:tcPr>
+          <w:p>
+            <w:pPr>
+              <w:rPr>
+                <w:rFonts w:ascii="Calibri" w:hAnsi="Calibri"/>
+              </w:rPr>
+            </w:pPr>
+            <w:r>
+              <w:rPr>
+                <w:rFonts w:ascii="Calibri" w:hAnsi="Calibri"/>
+                <w:b/>
+              </w:rPr>
+              <w:t>Werkelijk</w:t>
+            </w:r>
+            <w:r>
+              <w:rPr>
+                <w:rFonts w:ascii="Calibri" w:hAnsi="Calibri"/>
+              </w:rPr>
+              <w:t xml:space="preserve"> </w:t>
+            </w:r>
+            <w:r>
+              <w:rPr>
+                <w:rFonts w:ascii="Calibri" w:hAnsi="Calibri"/>
+                <w:b/>
+              </w:rPr>
+              <w:t>resultaat</w:t>
+            </w:r>
+          </w:p>
+        </w:tc>
+        <w:tc>
+          <w:tcPr>
+            <w:tcW w:w="3938" w:type="pct"/>
+            <w:gridSpan w:val="6"/>
+          </w:tcPr>
+          <w:p>
+            <w:pPr>
+              <w:spacing w:line="240" w:lineRule="auto"/>
+              <w:rPr>
+                <w:rFonts w:ascii="Calibri" w:hAnsi="Calibri"/>
+              </w:rPr>
+            </w:pPr>
+          </w:p>
+        </w:tc>
+      </w:tr>
+      <w:tr>
+        <w:trPr>
+          <w:trHeight w:val="752"/>
+        </w:trPr>
+        <w:tc>
+          <w:tcPr>
+            <w:tcW w:w="1062" w:type="pct"/>
+            <w:shd w:val="clear" w:color="auto" w:fill="8EAADB" w:themeFill="accent1" w:themeFillTint="99"/>
+            <w:tcMar>
+              <w:right w:w="0" w:type="dxa"/>
+            </w:tcMar>
+          </w:tcPr>
+          <w:p>
+            <w:pPr>
+              <w:rPr>
+                <w:rFonts w:ascii="Calibri" w:hAnsi="Calibri"/>
+              </w:rPr>
+            </w:pPr>
+            <w:r>
+              <w:rPr>
+                <w:rFonts w:ascii="Calibri" w:hAnsi="Calibri"/>
+                <w:b/>
+              </w:rPr>
+              <w:t>Aanpassingen</w:t>
+            </w:r>
+          </w:p>
+        </w:tc>
+        <w:tc>
+          <w:tcPr>
+            <w:tcW w:w="3938" w:type="pct"/>
+            <w:gridSpan w:val="6"/>
+          </w:tcPr>
+          <w:p>
+            <w:pPr>
+              <w:rPr>
+                <w:rFonts w:ascii="Calibri" w:hAnsi="Calibri"/>
+              </w:rPr>
+            </w:pPr>
+          </w:p>
+        </w:tc>
+      </w:tr>
+      <w:tr>
+        <w:trPr>
+          <w:trHeight w:val="483"/>
+        </w:trPr>
+        <w:tc>
+          <w:tcPr>
+            <w:tcW w:w="1062" w:type="pct"/>
+            <w:shd w:val="clear" w:color="auto" w:fill="8EAADB" w:themeFill="accent1" w:themeFillTint="99"/>
+          </w:tcPr>
+          <w:p>
+            <w:pPr>
+              <w:rPr>
+                <w:rFonts w:ascii="Calibri" w:hAnsi="Calibri"/>
+              </w:rPr>
+            </w:pPr>
+            <w:r>
+              <w:rPr>
+                <w:rFonts w:ascii="Calibri" w:hAnsi="Calibri"/>
+                <w:b/>
+              </w:rPr>
+              <w:t>Uitvoering</w:t>
+            </w:r>
+          </w:p>
+        </w:tc>
+        <w:tc>
+          <w:tcPr>
+            <w:tcW w:w="371" w:type="pct"/>
+            <w:shd w:val="clear" w:color="auto" w:fill="8EAADB" w:themeFill="accent1" w:themeFillTint="99"/>
+          </w:tcPr>
+          <w:p>
+            <w:pPr>
+              <w:spacing w:line="256" w:lineRule="auto"/>
+              <w:rPr>
+                <w:rFonts w:ascii="Calibri" w:hAnsi="Calibri"/>
+              </w:rPr>
+            </w:pPr>
+            <w:r>
+              <w:rPr>
+                <w:rFonts w:ascii="Calibri" w:hAnsi="Calibri"/>
+                <w:b/>
+              </w:rPr>
+              <w:t>Uren</w:t>
+            </w:r>
+          </w:p>
+        </w:tc>
+        <w:tc>
+          <w:tcPr>
+            <w:tcW w:w="785" w:type="pct"/>
+          </w:tcPr>
+          <w:p>
+            <w:pPr>
+              <w:spacing w:line="256" w:lineRule="auto"/>
+              <w:rPr>
+                <w:rFonts w:ascii="Calibri" w:hAnsi="Calibri"/>
+              </w:rPr>
+            </w:pPr>
+          </w:p>
+        </w:tc>
+        <w:tc>
+          <w:tcPr>
+            <w:tcW w:w="594" w:type="pct"/>
+            <w:shd w:val="clear" w:color="auto" w:fill="8EAADB" w:themeFill="accent1" w:themeFillTint="99"/>
+          </w:tcPr>
+          <w:p>
+            <w:pPr>
+              <w:rPr>
+                <w:rFonts w:ascii="Calibri" w:hAnsi="Calibri"/>
+              </w:rPr>
+            </w:pPr>
+            <w:r>
+              <w:rPr>
+                <w:rFonts w:ascii="Calibri" w:hAnsi="Calibri"/>
+                <w:b/>
+              </w:rPr>
+              <w:t>Prioriteit</w:t>
+            </w:r>
+          </w:p>
+        </w:tc>
+        <w:tc>
+          <w:tcPr>
+            <w:tcW w:w="894" w:type="pct"/>
+          </w:tcPr>
+          <w:p>
+            <w:pPr>
+              <w:rPr>
+                <w:rFonts w:ascii="Calibri" w:hAnsi="Calibri"/>
+              </w:rPr>
+            </w:pPr>
+          </w:p>
+        </w:tc>
+        <w:tc>
+          <w:tcPr>
+            <w:tcW w:w="372" w:type="pct"/>
+            <w:shd w:val="clear" w:color="auto" w:fill="8EAADB" w:themeFill="accent1" w:themeFillTint="99"/>
+          </w:tcPr>
+          <w:p>
+            <w:pPr>
+              <w:rPr>
+                <w:rFonts w:ascii="Calibri" w:hAnsi="Calibri"/>
+                <w:b/>
+              </w:rPr>
+            </w:pPr>
+            <w:r>
+              <w:rPr>
+                <w:rFonts w:ascii="Calibri" w:hAnsi="Calibri"/>
+                <w:b/>
+              </w:rPr>
+              <w:t>Door</w:t>
+            </w:r>
+          </w:p>
+        </w:tc>
+        <w:tc>
+          <w:tcPr>
+            <w:tcW w:w="920" w:type="pct"/>
+          </w:tcPr>
+          <w:p>
+            <w:pPr>
+              <w:rPr>
+                <w:rFonts w:ascii="Calibri" w:hAnsi="Calibri"/>
+                <w:b/>
+              </w:rPr>
+            </w:pPr>
+          </w:p>
+        </w:tc>
+      </w:tr>
+    </w:tbl>
+    <w:p>
+      <w:pPr>
+        <w:rPr>
+          <w:rFonts w:ascii="Arial" w:hAnsi="Arial" w:cs="Arial"/>
+          <w:shd w:val="clear" w:color="auto" w:fill="FFFFFF"/>
+        </w:rPr>
+      </w:pPr>
+    </w:p>
     <w:p/>
     <w:p/>
     <w:sectPr>

</xml_diff>

<commit_message>
Alle functionaliteiten staan in het testrapport
</commit_message>
<xml_diff>
--- a/Documentatie/Testrapport.docx
+++ b/Documentatie/Testrapport.docx
@@ -5520,21 +5520,7 @@
                 <w:rFonts w:ascii="Arial" w:hAnsi="Arial" w:cs="Arial"/>
                 <w:shd w:val="clear" w:color="auto" w:fill="FFFFFF"/>
               </w:rPr>
-              <w:t>Als je als klant een bioscoop aanklikt en een van de beschikbare tijdsloten klikt. Je wordt dan doorgestuurd naar de reserveringspagina. Daar vul je wat persoonlijke gegevens in en daarna met hoeveel mensen je gaat komen ook kun je eventueel een taart bij bestellen</w:t>
-            </w:r>
-            <w:r>
-              <w:rPr>
-                <w:rFonts w:ascii="Arial" w:hAnsi="Arial" w:cs="Arial"/>
-                <w:shd w:val="clear" w:color="auto" w:fill="FFFFFF"/>
-              </w:rPr>
-              <w:t xml:space="preserve"> als de bioscoop eigenaar dit bij zijn tarieven heeft toegevoegd</w:t>
-            </w:r>
-            <w:r>
-              <w:rPr>
-                <w:rFonts w:ascii="Arial" w:hAnsi="Arial" w:cs="Arial"/>
-                <w:shd w:val="clear" w:color="auto" w:fill="FFFFFF"/>
-              </w:rPr>
-              <w:t>. Tijdens het invullen van het aantal mensen krijg je gelijk te zien wat het in totaal gaat kosten. Als je daar klaar mee bent klik je op volgende daar na zie je dat je pre-order succesvol is gelukt. En krijg je in je mail de factuur toegestuurd.</w:t>
+              <w:t>Als je als klant een bioscoop aanklikt en een van de beschikbare tijdsloten klikt. Je wordt dan doorgestuurd naar de reserveringspagina. Daar vul je wat persoonlijke gegevens in en daarna met hoeveel mensen je gaat komen ook kun je eventueel een taart bij bestellen als de bioscoop eigenaar dit bij zijn tarieven heeft toegevoegd. Tijdens het invullen van het aantal mensen krijg je gelijk te zien wat het in totaal gaat kosten. Als je daar klaar mee bent klik je op volgende daar na zie je dat je pre-order succesvol is gelukt. En krijg je in je mail de factuur toegestuurd.</w:t>
             </w:r>
           </w:p>
           <w:p>
@@ -5777,7 +5763,14 @@
           <w:shd w:val="clear" w:color="auto" w:fill="FFFFFF"/>
         </w:rPr>
         <w:lastRenderedPageBreak/>
-        <w:t xml:space="preserve">De pagina die getest is </w:t>
+        <w:t>De pagina die getest is</w:t>
+      </w:r>
+      <w:r>
+        <w:rPr>
+          <w:rFonts w:ascii="Arial" w:hAnsi="Arial" w:cs="Arial"/>
+          <w:shd w:val="clear" w:color="auto" w:fill="FFFFFF"/>
+        </w:rPr>
+        <w:t xml:space="preserve"> </w:t>
       </w:r>
       <w:r>
         <w:rPr>
@@ -5786,7 +5779,7 @@
           <w:bCs/>
           <w:shd w:val="clear" w:color="auto" w:fill="FFFFFF"/>
         </w:rPr>
-        <w:t>…</w:t>
+        <w:t>foto upload</w:t>
       </w:r>
       <w:r>
         <w:rPr>
@@ -5825,37 +5818,7 @@
           <w:bCs/>
           <w:shd w:val="clear" w:color="auto" w:fill="FFFFFF"/>
         </w:rPr>
-        <w:t xml:space="preserve">… </w:t>
-      </w:r>
-      <w:r>
-        <w:rPr>
-          <w:rFonts w:ascii="Arial" w:hAnsi="Arial" w:cs="Arial"/>
-          <w:shd w:val="clear" w:color="auto" w:fill="FFFFFF"/>
-        </w:rPr>
-        <w:t xml:space="preserve">te testen gaan we de gemaakte code doorlopen en testen of alle functionaliteiten werken en voldoen aan de eisen. Testen doen we door stap voor stap de functionaliteit door te lopen en kijken wat er volgens verwachting gaat en wat er niet volgens verwachting gaat. Als er een stukje van een functionaliteit niet voldoet aan de wensen en eisen wordt dat aan gepast zodat het wel het gewenste resultaat geeft. </w:t>
-      </w:r>
-    </w:p>
-    <w:p>
-      <w:pPr>
-        <w:rPr>
-          <w:rFonts w:ascii="Arial" w:hAnsi="Arial" w:cs="Arial"/>
-          <w:shd w:val="clear" w:color="auto" w:fill="FFFFFF"/>
-        </w:rPr>
-      </w:pPr>
-    </w:p>
-    <w:p>
-      <w:pPr>
-        <w:rPr>
-          <w:rFonts w:ascii="Arial" w:hAnsi="Arial" w:cs="Arial"/>
-          <w:shd w:val="clear" w:color="auto" w:fill="FFFFFF"/>
-        </w:rPr>
-      </w:pPr>
-      <w:r>
-        <w:rPr>
-          <w:rFonts w:ascii="Arial" w:hAnsi="Arial" w:cs="Arial"/>
-          <w:shd w:val="clear" w:color="auto" w:fill="FFFFFF"/>
-        </w:rPr>
-        <w:t xml:space="preserve">Het verwachte resultaat van </w:t>
+        <w:t>foto upload</w:t>
       </w:r>
       <w:r>
         <w:rPr>
@@ -5864,37 +5827,37 @@
           <w:bCs/>
           <w:shd w:val="clear" w:color="auto" w:fill="FFFFFF"/>
         </w:rPr>
-        <w:t xml:space="preserve">… </w:t>
-      </w:r>
-      <w:r>
-        <w:rPr>
-          <w:rFonts w:ascii="Arial" w:hAnsi="Arial" w:cs="Arial"/>
-          <w:shd w:val="clear" w:color="auto" w:fill="FFFFFF"/>
-        </w:rPr>
-        <w:t xml:space="preserve">is: </w:t>
-      </w:r>
-    </w:p>
-    <w:p>
-      <w:pPr>
-        <w:rPr>
-          <w:rFonts w:ascii="Arial" w:hAnsi="Arial" w:cs="Arial"/>
-          <w:shd w:val="clear" w:color="auto" w:fill="FFFFFF"/>
-        </w:rPr>
-      </w:pPr>
-    </w:p>
-    <w:p>
-      <w:pPr>
-        <w:rPr>
-          <w:rFonts w:ascii="Arial" w:hAnsi="Arial" w:cs="Arial"/>
-          <w:shd w:val="clear" w:color="auto" w:fill="FFFFFF"/>
-        </w:rPr>
-      </w:pPr>
-      <w:r>
-        <w:rPr>
-          <w:rFonts w:ascii="Arial" w:hAnsi="Arial" w:cs="Arial"/>
-          <w:shd w:val="clear" w:color="auto" w:fill="FFFFFF"/>
-        </w:rPr>
-        <w:t xml:space="preserve">Het werkelijke resultaat van </w:t>
+        <w:t xml:space="preserve"> </w:t>
+      </w:r>
+      <w:r>
+        <w:rPr>
+          <w:rFonts w:ascii="Arial" w:hAnsi="Arial" w:cs="Arial"/>
+          <w:shd w:val="clear" w:color="auto" w:fill="FFFFFF"/>
+        </w:rPr>
+        <w:t xml:space="preserve">te testen gaan we de gemaakte code doorlopen en testen of alle functionaliteiten werken en voldoen aan de eisen. Testen doen we door stap voor stap de functionaliteit door te lopen en kijken wat er volgens verwachting gaat en wat er niet volgens verwachting gaat. Als er een stukje van een functionaliteit niet voldoet aan de wensen en eisen wordt dat aan gepast zodat het wel het gewenste resultaat geeft. </w:t>
+      </w:r>
+    </w:p>
+    <w:p>
+      <w:pPr>
+        <w:rPr>
+          <w:rFonts w:ascii="Arial" w:hAnsi="Arial" w:cs="Arial"/>
+          <w:shd w:val="clear" w:color="auto" w:fill="FFFFFF"/>
+        </w:rPr>
+      </w:pPr>
+    </w:p>
+    <w:p>
+      <w:pPr>
+        <w:rPr>
+          <w:rFonts w:ascii="Arial" w:hAnsi="Arial" w:cs="Arial"/>
+          <w:shd w:val="clear" w:color="auto" w:fill="FFFFFF"/>
+        </w:rPr>
+      </w:pPr>
+      <w:r>
+        <w:rPr>
+          <w:rFonts w:ascii="Arial" w:hAnsi="Arial" w:cs="Arial"/>
+          <w:shd w:val="clear" w:color="auto" w:fill="FFFFFF"/>
+        </w:rPr>
+        <w:t xml:space="preserve">Het verwachte resultaat van </w:t>
       </w:r>
       <w:r>
         <w:rPr>
@@ -5903,7 +5866,79 @@
           <w:bCs/>
           <w:shd w:val="clear" w:color="auto" w:fill="FFFFFF"/>
         </w:rPr>
-        <w:t xml:space="preserve">… </w:t>
+        <w:t>foto upload</w:t>
+      </w:r>
+      <w:r>
+        <w:rPr>
+          <w:rFonts w:ascii="Arial" w:hAnsi="Arial" w:cs="Arial"/>
+          <w:b/>
+          <w:bCs/>
+          <w:shd w:val="clear" w:color="auto" w:fill="FFFFFF"/>
+        </w:rPr>
+        <w:t xml:space="preserve"> </w:t>
+      </w:r>
+      <w:r>
+        <w:rPr>
+          <w:rFonts w:ascii="Arial" w:hAnsi="Arial" w:cs="Arial"/>
+          <w:shd w:val="clear" w:color="auto" w:fill="FFFFFF"/>
+        </w:rPr>
+        <w:t xml:space="preserve">is: </w:t>
+      </w:r>
+    </w:p>
+    <w:p>
+      <w:pPr>
+        <w:rPr>
+          <w:rFonts w:ascii="Arial" w:hAnsi="Arial" w:cs="Arial"/>
+          <w:shd w:val="clear" w:color="auto" w:fill="FFFFFF"/>
+        </w:rPr>
+      </w:pPr>
+      <w:r>
+        <w:rPr>
+          <w:rFonts w:ascii="Arial" w:hAnsi="Arial" w:cs="Arial"/>
+          <w:shd w:val="clear" w:color="auto" w:fill="FFFFFF"/>
+        </w:rPr>
+        <w:t>Als bioscoop eigenaar log je in en ga je naar het beheer paneel. Je klikt onderaan op de naam en je ziet dat er een kopje is met bioscoop pagina. Als je daar op klikt kun je de bioscoop pagina aanpassen en er andere content op zetten. Bovenaan zie je bioscoop thumbnail waar je een foto kun toevoegen van de bioscoop. Als je op opslaan klikt en je terug naar de bioscoop pagina gaat zie je bij de aangeboden bioscopen met de daarbij toegevoegde foto.</w:t>
+      </w:r>
+    </w:p>
+    <w:p>
+      <w:pPr>
+        <w:rPr>
+          <w:rFonts w:ascii="Arial" w:hAnsi="Arial" w:cs="Arial"/>
+          <w:shd w:val="clear" w:color="auto" w:fill="FFFFFF"/>
+        </w:rPr>
+      </w:pPr>
+    </w:p>
+    <w:p>
+      <w:pPr>
+        <w:rPr>
+          <w:rFonts w:ascii="Arial" w:hAnsi="Arial" w:cs="Arial"/>
+          <w:shd w:val="clear" w:color="auto" w:fill="FFFFFF"/>
+        </w:rPr>
+      </w:pPr>
+      <w:r>
+        <w:rPr>
+          <w:rFonts w:ascii="Arial" w:hAnsi="Arial" w:cs="Arial"/>
+          <w:shd w:val="clear" w:color="auto" w:fill="FFFFFF"/>
+        </w:rPr>
+        <w:t xml:space="preserve">Het werkelijke resultaat van </w:t>
+      </w:r>
+      <w:r>
+        <w:rPr>
+          <w:rFonts w:ascii="Arial" w:hAnsi="Arial" w:cs="Arial"/>
+          <w:b/>
+          <w:bCs/>
+          <w:shd w:val="clear" w:color="auto" w:fill="FFFFFF"/>
+        </w:rPr>
+        <w:t>foto upload</w:t>
+      </w:r>
+      <w:r>
+        <w:rPr>
+          <w:rFonts w:ascii="Arial" w:hAnsi="Arial" w:cs="Arial"/>
+          <w:b/>
+          <w:bCs/>
+          <w:shd w:val="clear" w:color="auto" w:fill="FFFFFF"/>
+        </w:rPr>
+        <w:t xml:space="preserve"> </w:t>
       </w:r>
       <w:r>
         <w:rPr>
@@ -5920,6 +5955,29 @@
           <w:shd w:val="clear" w:color="auto" w:fill="FFFFFF"/>
         </w:rPr>
       </w:pPr>
+      <w:r>
+        <w:rPr>
+          <w:rFonts w:ascii="Arial" w:hAnsi="Arial" w:cs="Arial"/>
+          <w:shd w:val="clear" w:color="auto" w:fill="FFFFFF"/>
+        </w:rPr>
+        <w:t>Als bioscoop eigenaar log je in en ga je naar het beheer paneel. Je klikt onderaan op de naam en je ziet dat er een kopje is met bioscoop pagina. Als je daar op klikt kun je de bioscoop pagina aanpassen en er andere content op zetten. Bovenaan zie je bioscoop thumbnail waar je een foto kun toevoegen van de bioscoop. Als je op opslaan klikt en je terug naar de bioscoop pagina gaat zie je bij de aangeboden bioscopen met de daarbij toegevoegde foto.</w:t>
+      </w:r>
+    </w:p>
+    <w:p>
+      <w:pPr>
+        <w:rPr>
+          <w:rFonts w:ascii="Arial" w:hAnsi="Arial" w:cs="Arial"/>
+          <w:shd w:val="clear" w:color="auto" w:fill="FFFFFF"/>
+        </w:rPr>
+      </w:pPr>
+    </w:p>
+    <w:p>
+      <w:pPr>
+        <w:rPr>
+          <w:rFonts w:ascii="Arial" w:hAnsi="Arial" w:cs="Arial"/>
+          <w:shd w:val="clear" w:color="auto" w:fill="FFFFFF"/>
+        </w:rPr>
+      </w:pPr>
     </w:p>
     <w:p>
       <w:pPr>
@@ -5935,6 +5993,27 @@
         </w:rPr>
         <w:t xml:space="preserve">Wat is er nodig om de aanpassingen te verbeteren: </w:t>
       </w:r>
+    </w:p>
+    <w:p>
+      <w:pPr>
+        <w:rPr>
+          <w:rFonts w:ascii="Calibri" w:hAnsi="Calibri"/>
+        </w:rPr>
+      </w:pPr>
+      <w:r>
+        <w:rPr>
+          <w:rFonts w:ascii="Calibri" w:hAnsi="Calibri"/>
+        </w:rPr>
+        <w:t xml:space="preserve">Er zijn geen aanpassingen nodig. </w:t>
+      </w:r>
+    </w:p>
+    <w:p>
+      <w:pPr>
+        <w:rPr>
+          <w:rFonts w:ascii="Arial" w:hAnsi="Arial" w:cs="Arial"/>
+          <w:shd w:val="clear" w:color="auto" w:fill="FFFFFF"/>
+        </w:rPr>
+      </w:pPr>
     </w:p>
     <w:p>
       <w:pPr>
@@ -6021,6 +6100,15 @@
                 <w:b/>
               </w:rPr>
             </w:pPr>
+            <w:r>
+              <w:rPr>
+                <w:rFonts w:ascii="Arial" w:hAnsi="Arial" w:cs="Arial"/>
+                <w:b/>
+                <w:bCs/>
+                <w:shd w:val="clear" w:color="auto" w:fill="FFFFFF"/>
+              </w:rPr>
+              <w:t>foto upload</w:t>
+            </w:r>
           </w:p>
         </w:tc>
       </w:tr>
@@ -6056,6 +6144,21 @@
           <w:p>
             <w:pPr>
               <w:rPr>
+                <w:rFonts w:ascii="Arial" w:hAnsi="Arial" w:cs="Arial"/>
+                <w:shd w:val="clear" w:color="auto" w:fill="FFFFFF"/>
+              </w:rPr>
+            </w:pPr>
+            <w:r>
+              <w:rPr>
+                <w:rFonts w:ascii="Arial" w:hAnsi="Arial" w:cs="Arial"/>
+                <w:shd w:val="clear" w:color="auto" w:fill="FFFFFF"/>
+              </w:rPr>
+              <w:t>Als bioscoop eigenaar log je in en ga je naar het beheer paneel. Je klikt onderaan op de naam en je ziet dat er een kopje is met bioscoop pagina. Als je daar op klikt kun je de bioscoop pagina aanpassen en er andere content op zetten. Bovenaan zie je bioscoop thumbnail waar je een foto kun toevoegen van de bioscoop. Als je op opslaan klikt en je terug naar de bioscoop pagina gaat zie je bij de aangeboden bioscopen met de daarbij toegevoegde foto.</w:t>
+            </w:r>
+          </w:p>
+          <w:p>
+            <w:pPr>
+              <w:rPr>
                 <w:rFonts w:ascii="Calibri" w:hAnsi="Calibri"/>
               </w:rPr>
             </w:pPr>
@@ -6095,6 +6198,21 @@
           <w:p>
             <w:pPr>
               <w:rPr>
+                <w:rFonts w:ascii="Arial" w:hAnsi="Arial" w:cs="Arial"/>
+                <w:shd w:val="clear" w:color="auto" w:fill="FFFFFF"/>
+              </w:rPr>
+            </w:pPr>
+            <w:r>
+              <w:rPr>
+                <w:rFonts w:ascii="Arial" w:hAnsi="Arial" w:cs="Arial"/>
+                <w:shd w:val="clear" w:color="auto" w:fill="FFFFFF"/>
+              </w:rPr>
+              <w:t>Als bioscoop eigenaar log je in en ga je naar het beheer paneel. Je klikt onderaan op de naam en je ziet dat er een kopje is met bioscoop pagina. Als je daar op klikt kun je de bioscoop pagina aanpassen en er andere content op zetten. Bovenaan zie je bioscoop thumbnail waar je een foto kun toevoegen van de bioscoop. Als je op opslaan klikt en je terug naar de bioscoop pagina gaat zie je bij de aangeboden bioscopen met de daarbij toegevoegde foto.</w:t>
+            </w:r>
+          </w:p>
+          <w:p>
+            <w:pPr>
+              <w:rPr>
                 <w:rFonts w:ascii="Calibri" w:hAnsi="Calibri"/>
               </w:rPr>
             </w:pPr>
@@ -6145,6 +6263,21 @@
           </w:tcPr>
           <w:p>
             <w:pPr>
+              <w:rPr>
+                <w:rFonts w:ascii="Arial" w:hAnsi="Arial" w:cs="Arial"/>
+                <w:shd w:val="clear" w:color="auto" w:fill="FFFFFF"/>
+              </w:rPr>
+            </w:pPr>
+            <w:r>
+              <w:rPr>
+                <w:rFonts w:ascii="Arial" w:hAnsi="Arial" w:cs="Arial"/>
+                <w:shd w:val="clear" w:color="auto" w:fill="FFFFFF"/>
+              </w:rPr>
+              <w:t>Als bioscoop eigenaar log je in en ga je naar het beheer paneel. Je klikt onderaan op de naam en je ziet dat er een kopje is met bioscoop pagina. Als je daar op klikt kun je de bioscoop pagina aanpassen en er andere content op zetten. Bovenaan zie je bioscoop thumbnail waar je een foto kun toevoegen van de bioscoop. Als je op opslaan klikt en je terug naar de bioscoop pagina gaat zie je bij de aangeboden bioscopen met de daarbij toegevoegde foto.</w:t>
+            </w:r>
+          </w:p>
+          <w:p>
+            <w:pPr>
               <w:spacing w:line="240" w:lineRule="auto"/>
               <w:rPr>
                 <w:rFonts w:ascii="Calibri" w:hAnsi="Calibri"/>
@@ -6191,6 +6324,12 @@
                 <w:rFonts w:ascii="Calibri" w:hAnsi="Calibri"/>
               </w:rPr>
             </w:pPr>
+            <w:r>
+              <w:rPr>
+                <w:rFonts w:ascii="Calibri" w:hAnsi="Calibri"/>
+              </w:rPr>
+              <w:t xml:space="preserve">Er zijn geen aanpassingen nodig. </w:t>
+            </w:r>
           </w:p>
         </w:tc>
       </w:tr>
@@ -6250,6 +6389,12 @@
                 <w:rFonts w:ascii="Calibri" w:hAnsi="Calibri"/>
               </w:rPr>
             </w:pPr>
+            <w:r>
+              <w:rPr>
+                <w:rFonts w:ascii="Calibri" w:hAnsi="Calibri"/>
+              </w:rPr>
+              <w:t>-</w:t>
+            </w:r>
           </w:p>
         </w:tc>
         <w:tc>
@@ -6282,6 +6427,12 @@
                 <w:rFonts w:ascii="Calibri" w:hAnsi="Calibri"/>
               </w:rPr>
             </w:pPr>
+            <w:r>
+              <w:rPr>
+                <w:rFonts w:ascii="Calibri" w:hAnsi="Calibri"/>
+              </w:rPr>
+              <w:t>-</w:t>
+            </w:r>
           </w:p>
         </w:tc>
         <w:tc>
@@ -6316,6 +6467,13 @@
                 <w:b/>
               </w:rPr>
             </w:pPr>
+            <w:r>
+              <w:rPr>
+                <w:rFonts w:ascii="Calibri" w:hAnsi="Calibri"/>
+                <w:b/>
+              </w:rPr>
+              <w:t>-</w:t>
+            </w:r>
           </w:p>
         </w:tc>
       </w:tr>
@@ -6349,7 +6507,14 @@
           <w:shd w:val="clear" w:color="auto" w:fill="FFFFFF"/>
         </w:rPr>
         <w:lastRenderedPageBreak/>
-        <w:t xml:space="preserve">De pagina die getest is </w:t>
+        <w:t>De pagina die getest is</w:t>
+      </w:r>
+      <w:r>
+        <w:rPr>
+          <w:rFonts w:ascii="Arial" w:hAnsi="Arial" w:cs="Arial"/>
+          <w:shd w:val="clear" w:color="auto" w:fill="FFFFFF"/>
+        </w:rPr>
+        <w:t xml:space="preserve"> </w:t>
       </w:r>
       <w:r>
         <w:rPr>
@@ -6358,7 +6523,7 @@
           <w:bCs/>
           <w:shd w:val="clear" w:color="auto" w:fill="FFFFFF"/>
         </w:rPr>
-        <w:t>…</w:t>
+        <w:t>homepage bewerken</w:t>
       </w:r>
       <w:r>
         <w:rPr>
@@ -6397,7 +6562,14 @@
           <w:bCs/>
           <w:shd w:val="clear" w:color="auto" w:fill="FFFFFF"/>
         </w:rPr>
-        <w:t xml:space="preserve">… </w:t>
+        <w:t>homepage bewerken</w:t>
+      </w:r>
+      <w:r>
+        <w:rPr>
+          <w:rFonts w:ascii="Arial" w:hAnsi="Arial" w:cs="Arial"/>
+          <w:shd w:val="clear" w:color="auto" w:fill="FFFFFF"/>
+        </w:rPr>
+        <w:t xml:space="preserve"> </w:t>
       </w:r>
       <w:r>
         <w:rPr>
@@ -6436,7 +6608,14 @@
           <w:bCs/>
           <w:shd w:val="clear" w:color="auto" w:fill="FFFFFF"/>
         </w:rPr>
-        <w:t xml:space="preserve">… </w:t>
+        <w:t>homepage bewerken</w:t>
+      </w:r>
+      <w:r>
+        <w:rPr>
+          <w:rFonts w:ascii="Arial" w:hAnsi="Arial" w:cs="Arial"/>
+          <w:shd w:val="clear" w:color="auto" w:fill="FFFFFF"/>
+        </w:rPr>
+        <w:t xml:space="preserve"> </w:t>
       </w:r>
       <w:r>
         <w:rPr>
@@ -6445,6 +6624,89 @@
         </w:rPr>
         <w:t xml:space="preserve">is: </w:t>
       </w:r>
+    </w:p>
+    <w:p>
+      <w:pPr>
+        <w:rPr>
+          <w:rFonts w:ascii="Arial" w:hAnsi="Arial" w:cs="Arial"/>
+          <w:shd w:val="clear" w:color="auto" w:fill="FFFFFF"/>
+        </w:rPr>
+      </w:pPr>
+      <w:r>
+        <w:rPr>
+          <w:rFonts w:ascii="Arial" w:hAnsi="Arial" w:cs="Arial"/>
+          <w:shd w:val="clear" w:color="auto" w:fill="FFFFFF"/>
+        </w:rPr>
+        <w:t xml:space="preserve">Als je als jack </w:t>
+      </w:r>
+      <w:proofErr w:type="spellStart"/>
+      <w:r>
+        <w:rPr>
+          <w:rFonts w:ascii="Arial" w:hAnsi="Arial" w:cs="Arial"/>
+          <w:shd w:val="clear" w:color="auto" w:fill="FFFFFF"/>
+        </w:rPr>
+        <w:t>jones</w:t>
+      </w:r>
+      <w:proofErr w:type="spellEnd"/>
+      <w:r>
+        <w:rPr>
+          <w:rFonts w:ascii="Arial" w:hAnsi="Arial" w:cs="Arial"/>
+          <w:shd w:val="clear" w:color="auto" w:fill="FFFFFF"/>
+        </w:rPr>
+        <w:t xml:space="preserve"> eigenaar </w:t>
+      </w:r>
+      <w:proofErr w:type="spellStart"/>
+      <w:r>
+        <w:rPr>
+          <w:rFonts w:ascii="Arial" w:hAnsi="Arial" w:cs="Arial"/>
+          <w:shd w:val="clear" w:color="auto" w:fill="FFFFFF"/>
+        </w:rPr>
+        <w:t>inlogd</w:t>
+      </w:r>
+      <w:proofErr w:type="spellEnd"/>
+      <w:r>
+        <w:rPr>
+          <w:rFonts w:ascii="Arial" w:hAnsi="Arial" w:cs="Arial"/>
+          <w:shd w:val="clear" w:color="auto" w:fill="FFFFFF"/>
+        </w:rPr>
+        <w:t xml:space="preserve">, druk je op beheer paneel. </w:t>
+      </w:r>
+      <w:r>
+        <w:rPr>
+          <w:rFonts w:ascii="Arial" w:hAnsi="Arial" w:cs="Arial"/>
+          <w:shd w:val="clear" w:color="auto" w:fill="FFFFFF"/>
+        </w:rPr>
+        <w:t xml:space="preserve">Zie je links een linkje die bewerk homepagina heet. Als je daar op klikt krijg en wat velden te zien waar je informatie kunt invullen. Op deze pagina kun je de homepagina helemaal naar eigen wensen aanpassen. </w:t>
+      </w:r>
+      <w:r>
+        <w:rPr>
+          <w:rFonts w:ascii="Arial" w:hAnsi="Arial" w:cs="Arial"/>
+          <w:shd w:val="clear" w:color="auto" w:fill="FFFFFF"/>
+        </w:rPr>
+        <w:t xml:space="preserve">Als je op opslaan druk krijg je in de velden je aangepaste informatie weer te zien. Als je terug gaat naar de </w:t>
+      </w:r>
+      <w:r>
+        <w:rPr>
+          <w:rFonts w:ascii="Arial" w:hAnsi="Arial" w:cs="Arial"/>
+          <w:shd w:val="clear" w:color="auto" w:fill="FFFFFF"/>
+        </w:rPr>
+        <w:t>homepagina</w:t>
+      </w:r>
+      <w:r>
+        <w:rPr>
+          <w:rFonts w:ascii="Arial" w:hAnsi="Arial" w:cs="Arial"/>
+          <w:shd w:val="clear" w:color="auto" w:fill="FFFFFF"/>
+        </w:rPr>
+        <w:t xml:space="preserve"> zie je direct de aanpassingen.</w:t>
+      </w:r>
+    </w:p>
+    <w:p>
+      <w:pPr>
+        <w:rPr>
+          <w:rFonts w:ascii="Arial" w:hAnsi="Arial" w:cs="Arial"/>
+          <w:shd w:val="clear" w:color="auto" w:fill="FFFFFF"/>
+        </w:rPr>
+      </w:pPr>
     </w:p>
     <w:p>
       <w:pPr>
@@ -6475,7 +6737,14 @@
           <w:bCs/>
           <w:shd w:val="clear" w:color="auto" w:fill="FFFFFF"/>
         </w:rPr>
-        <w:t xml:space="preserve">… </w:t>
+        <w:t>homepage bewerken</w:t>
+      </w:r>
+      <w:r>
+        <w:rPr>
+          <w:rFonts w:ascii="Arial" w:hAnsi="Arial" w:cs="Arial"/>
+          <w:shd w:val="clear" w:color="auto" w:fill="FFFFFF"/>
+        </w:rPr>
+        <w:t xml:space="preserve"> </w:t>
       </w:r>
       <w:r>
         <w:rPr>
@@ -6492,6 +6761,53 @@
           <w:shd w:val="clear" w:color="auto" w:fill="FFFFFF"/>
         </w:rPr>
       </w:pPr>
+      <w:r>
+        <w:rPr>
+          <w:rFonts w:ascii="Arial" w:hAnsi="Arial" w:cs="Arial"/>
+          <w:shd w:val="clear" w:color="auto" w:fill="FFFFFF"/>
+        </w:rPr>
+        <w:t xml:space="preserve">Als je als jack </w:t>
+      </w:r>
+      <w:proofErr w:type="spellStart"/>
+      <w:r>
+        <w:rPr>
+          <w:rFonts w:ascii="Arial" w:hAnsi="Arial" w:cs="Arial"/>
+          <w:shd w:val="clear" w:color="auto" w:fill="FFFFFF"/>
+        </w:rPr>
+        <w:t>jones</w:t>
+      </w:r>
+      <w:proofErr w:type="spellEnd"/>
+      <w:r>
+        <w:rPr>
+          <w:rFonts w:ascii="Arial" w:hAnsi="Arial" w:cs="Arial"/>
+          <w:shd w:val="clear" w:color="auto" w:fill="FFFFFF"/>
+        </w:rPr>
+        <w:t xml:space="preserve"> eigenaar </w:t>
+      </w:r>
+      <w:proofErr w:type="spellStart"/>
+      <w:r>
+        <w:rPr>
+          <w:rFonts w:ascii="Arial" w:hAnsi="Arial" w:cs="Arial"/>
+          <w:shd w:val="clear" w:color="auto" w:fill="FFFFFF"/>
+        </w:rPr>
+        <w:t>inlogd</w:t>
+      </w:r>
+      <w:proofErr w:type="spellEnd"/>
+      <w:r>
+        <w:rPr>
+          <w:rFonts w:ascii="Arial" w:hAnsi="Arial" w:cs="Arial"/>
+          <w:shd w:val="clear" w:color="auto" w:fill="FFFFFF"/>
+        </w:rPr>
+        <w:t>, druk je op beheer paneel. Zie je links een linkje die bewerk homepagina heet. Als je daar op klikt krijg en wat velden te zien waar je informatie kunt invullen. Op deze pagina kun je de homepagina helemaal naar eigen wensen aanpassen. Als je op opslaan druk krijg je in de velden je aangepaste informatie weer te zien. Als je terug gaat naar de homepagina zie je direct de aanpassingen.</w:t>
+      </w:r>
+    </w:p>
+    <w:p>
+      <w:pPr>
+        <w:rPr>
+          <w:rFonts w:ascii="Arial" w:hAnsi="Arial" w:cs="Arial"/>
+          <w:shd w:val="clear" w:color="auto" w:fill="FFFFFF"/>
+        </w:rPr>
+      </w:pPr>
     </w:p>
     <w:p>
       <w:pPr>
@@ -6507,6 +6823,27 @@
         </w:rPr>
         <w:t xml:space="preserve">Wat is er nodig om de aanpassingen te verbeteren: </w:t>
       </w:r>
+    </w:p>
+    <w:p>
+      <w:pPr>
+        <w:rPr>
+          <w:rFonts w:ascii="Calibri" w:hAnsi="Calibri"/>
+        </w:rPr>
+      </w:pPr>
+      <w:r>
+        <w:rPr>
+          <w:rFonts w:ascii="Calibri" w:hAnsi="Calibri"/>
+        </w:rPr>
+        <w:t>Er zijn geen aanpassingen nodig.</w:t>
+      </w:r>
+    </w:p>
+    <w:p>
+      <w:pPr>
+        <w:rPr>
+          <w:rFonts w:ascii="Arial" w:hAnsi="Arial" w:cs="Arial"/>
+          <w:shd w:val="clear" w:color="auto" w:fill="FFFFFF"/>
+        </w:rPr>
+      </w:pPr>
     </w:p>
     <w:p>
       <w:pPr>
@@ -6593,6 +6930,15 @@
                 <w:b/>
               </w:rPr>
             </w:pPr>
+            <w:r>
+              <w:rPr>
+                <w:rFonts w:ascii="Arial" w:hAnsi="Arial" w:cs="Arial"/>
+                <w:b/>
+                <w:bCs/>
+                <w:shd w:val="clear" w:color="auto" w:fill="FFFFFF"/>
+              </w:rPr>
+              <w:t>homepage bewerken</w:t>
+            </w:r>
           </w:p>
         </w:tc>
       </w:tr>
@@ -6628,6 +6974,53 @@
           <w:p>
             <w:pPr>
               <w:rPr>
+                <w:rFonts w:ascii="Arial" w:hAnsi="Arial" w:cs="Arial"/>
+                <w:shd w:val="clear" w:color="auto" w:fill="FFFFFF"/>
+              </w:rPr>
+            </w:pPr>
+            <w:r>
+              <w:rPr>
+                <w:rFonts w:ascii="Arial" w:hAnsi="Arial" w:cs="Arial"/>
+                <w:shd w:val="clear" w:color="auto" w:fill="FFFFFF"/>
+              </w:rPr>
+              <w:t xml:space="preserve">Als je als jack </w:t>
+            </w:r>
+            <w:proofErr w:type="spellStart"/>
+            <w:r>
+              <w:rPr>
+                <w:rFonts w:ascii="Arial" w:hAnsi="Arial" w:cs="Arial"/>
+                <w:shd w:val="clear" w:color="auto" w:fill="FFFFFF"/>
+              </w:rPr>
+              <w:t>jones</w:t>
+            </w:r>
+            <w:proofErr w:type="spellEnd"/>
+            <w:r>
+              <w:rPr>
+                <w:rFonts w:ascii="Arial" w:hAnsi="Arial" w:cs="Arial"/>
+                <w:shd w:val="clear" w:color="auto" w:fill="FFFFFF"/>
+              </w:rPr>
+              <w:t xml:space="preserve"> eigenaar </w:t>
+            </w:r>
+            <w:proofErr w:type="spellStart"/>
+            <w:r>
+              <w:rPr>
+                <w:rFonts w:ascii="Arial" w:hAnsi="Arial" w:cs="Arial"/>
+                <w:shd w:val="clear" w:color="auto" w:fill="FFFFFF"/>
+              </w:rPr>
+              <w:t>inlogd</w:t>
+            </w:r>
+            <w:proofErr w:type="spellEnd"/>
+            <w:r>
+              <w:rPr>
+                <w:rFonts w:ascii="Arial" w:hAnsi="Arial" w:cs="Arial"/>
+                <w:shd w:val="clear" w:color="auto" w:fill="FFFFFF"/>
+              </w:rPr>
+              <w:t>, druk je op beheer paneel. Zie je links een linkje die bewerk homepagina heet. Als je daar op klikt krijg en wat velden te zien waar je informatie kunt invullen. Op deze pagina kun je de homepagina helemaal naar eigen wensen aanpassen. Als je op opslaan druk krijg je in de velden je aangepaste informatie weer te zien. Als je terug gaat naar de homepagina zie je direct de aanpassingen.</w:t>
+            </w:r>
+          </w:p>
+          <w:p>
+            <w:pPr>
+              <w:rPr>
                 <w:rFonts w:ascii="Calibri" w:hAnsi="Calibri"/>
               </w:rPr>
             </w:pPr>
@@ -6667,6 +7060,53 @@
           <w:p>
             <w:pPr>
               <w:rPr>
+                <w:rFonts w:ascii="Arial" w:hAnsi="Arial" w:cs="Arial"/>
+                <w:shd w:val="clear" w:color="auto" w:fill="FFFFFF"/>
+              </w:rPr>
+            </w:pPr>
+            <w:r>
+              <w:rPr>
+                <w:rFonts w:ascii="Arial" w:hAnsi="Arial" w:cs="Arial"/>
+                <w:shd w:val="clear" w:color="auto" w:fill="FFFFFF"/>
+              </w:rPr>
+              <w:t xml:space="preserve">Als je als jack </w:t>
+            </w:r>
+            <w:proofErr w:type="spellStart"/>
+            <w:r>
+              <w:rPr>
+                <w:rFonts w:ascii="Arial" w:hAnsi="Arial" w:cs="Arial"/>
+                <w:shd w:val="clear" w:color="auto" w:fill="FFFFFF"/>
+              </w:rPr>
+              <w:t>jones</w:t>
+            </w:r>
+            <w:proofErr w:type="spellEnd"/>
+            <w:r>
+              <w:rPr>
+                <w:rFonts w:ascii="Arial" w:hAnsi="Arial" w:cs="Arial"/>
+                <w:shd w:val="clear" w:color="auto" w:fill="FFFFFF"/>
+              </w:rPr>
+              <w:t xml:space="preserve"> eigenaar </w:t>
+            </w:r>
+            <w:proofErr w:type="spellStart"/>
+            <w:r>
+              <w:rPr>
+                <w:rFonts w:ascii="Arial" w:hAnsi="Arial" w:cs="Arial"/>
+                <w:shd w:val="clear" w:color="auto" w:fill="FFFFFF"/>
+              </w:rPr>
+              <w:t>inlogd</w:t>
+            </w:r>
+            <w:proofErr w:type="spellEnd"/>
+            <w:r>
+              <w:rPr>
+                <w:rFonts w:ascii="Arial" w:hAnsi="Arial" w:cs="Arial"/>
+                <w:shd w:val="clear" w:color="auto" w:fill="FFFFFF"/>
+              </w:rPr>
+              <w:t>, druk je op beheer paneel. Zie je links een linkje die bewerk homepagina heet. Als je daar op klikt krijg en wat velden te zien waar je informatie kunt invullen. Op deze pagina kun je de homepagina helemaal naar eigen wensen aanpassen. Als je op opslaan druk krijg je in de velden je aangepaste informatie weer te zien. Als je terug gaat naar de homepagina zie je direct de aanpassingen.</w:t>
+            </w:r>
+          </w:p>
+          <w:p>
+            <w:pPr>
+              <w:rPr>
                 <w:rFonts w:ascii="Calibri" w:hAnsi="Calibri"/>
               </w:rPr>
             </w:pPr>
@@ -6717,6 +7157,53 @@
           </w:tcPr>
           <w:p>
             <w:pPr>
+              <w:rPr>
+                <w:rFonts w:ascii="Arial" w:hAnsi="Arial" w:cs="Arial"/>
+                <w:shd w:val="clear" w:color="auto" w:fill="FFFFFF"/>
+              </w:rPr>
+            </w:pPr>
+            <w:r>
+              <w:rPr>
+                <w:rFonts w:ascii="Arial" w:hAnsi="Arial" w:cs="Arial"/>
+                <w:shd w:val="clear" w:color="auto" w:fill="FFFFFF"/>
+              </w:rPr>
+              <w:t xml:space="preserve">Als je als jack </w:t>
+            </w:r>
+            <w:proofErr w:type="spellStart"/>
+            <w:r>
+              <w:rPr>
+                <w:rFonts w:ascii="Arial" w:hAnsi="Arial" w:cs="Arial"/>
+                <w:shd w:val="clear" w:color="auto" w:fill="FFFFFF"/>
+              </w:rPr>
+              <w:t>jones</w:t>
+            </w:r>
+            <w:proofErr w:type="spellEnd"/>
+            <w:r>
+              <w:rPr>
+                <w:rFonts w:ascii="Arial" w:hAnsi="Arial" w:cs="Arial"/>
+                <w:shd w:val="clear" w:color="auto" w:fill="FFFFFF"/>
+              </w:rPr>
+              <w:t xml:space="preserve"> eigenaar </w:t>
+            </w:r>
+            <w:proofErr w:type="spellStart"/>
+            <w:r>
+              <w:rPr>
+                <w:rFonts w:ascii="Arial" w:hAnsi="Arial" w:cs="Arial"/>
+                <w:shd w:val="clear" w:color="auto" w:fill="FFFFFF"/>
+              </w:rPr>
+              <w:t>inlogd</w:t>
+            </w:r>
+            <w:proofErr w:type="spellEnd"/>
+            <w:r>
+              <w:rPr>
+                <w:rFonts w:ascii="Arial" w:hAnsi="Arial" w:cs="Arial"/>
+                <w:shd w:val="clear" w:color="auto" w:fill="FFFFFF"/>
+              </w:rPr>
+              <w:t>, druk je op beheer paneel. Zie je links een linkje die bewerk homepagina heet. Als je daar op klikt krijg en wat velden te zien waar je informatie kunt invullen. Op deze pagina kun je de homepagina helemaal naar eigen wensen aanpassen. Als je op opslaan druk krijg je in de velden je aangepaste informatie weer te zien. Als je terug gaat naar de homepagina zie je direct de aanpassingen.</w:t>
+            </w:r>
+          </w:p>
+          <w:p>
+            <w:pPr>
               <w:spacing w:line="240" w:lineRule="auto"/>
               <w:rPr>
                 <w:rFonts w:ascii="Calibri" w:hAnsi="Calibri"/>
@@ -6763,6 +7250,12 @@
                 <w:rFonts w:ascii="Calibri" w:hAnsi="Calibri"/>
               </w:rPr>
             </w:pPr>
+            <w:r>
+              <w:rPr>
+                <w:rFonts w:ascii="Calibri" w:hAnsi="Calibri"/>
+              </w:rPr>
+              <w:t>Er zijn geen aanpassingen nodig.</w:t>
+            </w:r>
           </w:p>
         </w:tc>
       </w:tr>
@@ -6822,6 +7315,12 @@
                 <w:rFonts w:ascii="Calibri" w:hAnsi="Calibri"/>
               </w:rPr>
             </w:pPr>
+            <w:r>
+              <w:rPr>
+                <w:rFonts w:ascii="Calibri" w:hAnsi="Calibri"/>
+              </w:rPr>
+              <w:t>-</w:t>
+            </w:r>
           </w:p>
         </w:tc>
         <w:tc>
@@ -6854,6 +7353,12 @@
                 <w:rFonts w:ascii="Calibri" w:hAnsi="Calibri"/>
               </w:rPr>
             </w:pPr>
+            <w:r>
+              <w:rPr>
+                <w:rFonts w:ascii="Calibri" w:hAnsi="Calibri"/>
+              </w:rPr>
+              <w:t>-</w:t>
+            </w:r>
           </w:p>
         </w:tc>
         <w:tc>
@@ -6888,6 +7393,13 @@
                 <w:b/>
               </w:rPr>
             </w:pPr>
+            <w:r>
+              <w:rPr>
+                <w:rFonts w:ascii="Calibri" w:hAnsi="Calibri"/>
+                <w:b/>
+              </w:rPr>
+              <w:t>-</w:t>
+            </w:r>
           </w:p>
         </w:tc>
       </w:tr>
@@ -6923,6 +7435,7 @@
         <w:lastRenderedPageBreak/>
         <w:t xml:space="preserve">De pagina die getest is </w:t>
       </w:r>
+      <w:proofErr w:type="spellStart"/>
       <w:r>
         <w:rPr>
           <w:rFonts w:ascii="Arial" w:hAnsi="Arial" w:cs="Arial"/>
@@ -6930,38 +7443,9 @@
           <w:bCs/>
           <w:shd w:val="clear" w:color="auto" w:fill="FFFFFF"/>
         </w:rPr>
-        <w:t>…</w:t>
-      </w:r>
-      <w:r>
-        <w:rPr>
-          <w:rFonts w:ascii="Arial" w:hAnsi="Arial" w:cs="Arial"/>
-          <w:shd w:val="clear" w:color="auto" w:fill="FFFFFF"/>
-        </w:rPr>
-        <w:t xml:space="preserve"> : </w:t>
-      </w:r>
-    </w:p>
-    <w:p>
-      <w:pPr>
-        <w:rPr>
-          <w:rFonts w:ascii="Arial" w:hAnsi="Arial" w:cs="Arial"/>
-          <w:shd w:val="clear" w:color="auto" w:fill="FFFFFF"/>
-        </w:rPr>
-      </w:pPr>
-    </w:p>
-    <w:p>
-      <w:pPr>
-        <w:rPr>
-          <w:rFonts w:ascii="Arial" w:hAnsi="Arial" w:cs="Arial"/>
-          <w:shd w:val="clear" w:color="auto" w:fill="FFFFFF"/>
-        </w:rPr>
-      </w:pPr>
-      <w:r>
-        <w:rPr>
-          <w:rFonts w:ascii="Arial" w:hAnsi="Arial" w:cs="Arial"/>
-          <w:shd w:val="clear" w:color="auto" w:fill="FFFFFF"/>
-        </w:rPr>
-        <w:t xml:space="preserve">Om </w:t>
-      </w:r>
+        <w:t>About</w:t>
+      </w:r>
+      <w:proofErr w:type="spellEnd"/>
       <w:r>
         <w:rPr>
           <w:rFonts w:ascii="Arial" w:hAnsi="Arial" w:cs="Arial"/>
@@ -6969,38 +7453,9 @@
           <w:bCs/>
           <w:shd w:val="clear" w:color="auto" w:fill="FFFFFF"/>
         </w:rPr>
-        <w:t xml:space="preserve">… </w:t>
-      </w:r>
-      <w:r>
-        <w:rPr>
-          <w:rFonts w:ascii="Arial" w:hAnsi="Arial" w:cs="Arial"/>
-          <w:shd w:val="clear" w:color="auto" w:fill="FFFFFF"/>
-        </w:rPr>
-        <w:t xml:space="preserve">te testen gaan we de gemaakte code doorlopen en testen of alle functionaliteiten werken en voldoen aan de eisen. Testen doen we door stap voor stap de functionaliteit door te lopen en kijken wat er volgens verwachting gaat en wat er niet volgens verwachting gaat. Als er een stukje van een functionaliteit niet voldoet aan de wensen en eisen wordt dat aan gepast zodat het wel het gewenste resultaat geeft. </w:t>
-      </w:r>
-    </w:p>
-    <w:p>
-      <w:pPr>
-        <w:rPr>
-          <w:rFonts w:ascii="Arial" w:hAnsi="Arial" w:cs="Arial"/>
-          <w:shd w:val="clear" w:color="auto" w:fill="FFFFFF"/>
-        </w:rPr>
-      </w:pPr>
-    </w:p>
-    <w:p>
-      <w:pPr>
-        <w:rPr>
-          <w:rFonts w:ascii="Arial" w:hAnsi="Arial" w:cs="Arial"/>
-          <w:shd w:val="clear" w:color="auto" w:fill="FFFFFF"/>
-        </w:rPr>
-      </w:pPr>
-      <w:r>
-        <w:rPr>
-          <w:rFonts w:ascii="Arial" w:hAnsi="Arial" w:cs="Arial"/>
-          <w:shd w:val="clear" w:color="auto" w:fill="FFFFFF"/>
-        </w:rPr>
-        <w:t xml:space="preserve">Het verwachte resultaat van </w:t>
-      </w:r>
+        <w:t xml:space="preserve"> </w:t>
+      </w:r>
+      <w:proofErr w:type="spellStart"/>
       <w:r>
         <w:rPr>
           <w:rFonts w:ascii="Arial" w:hAnsi="Arial" w:cs="Arial"/>
@@ -7008,38 +7463,9 @@
           <w:bCs/>
           <w:shd w:val="clear" w:color="auto" w:fill="FFFFFF"/>
         </w:rPr>
-        <w:t xml:space="preserve">… </w:t>
-      </w:r>
-      <w:r>
-        <w:rPr>
-          <w:rFonts w:ascii="Arial" w:hAnsi="Arial" w:cs="Arial"/>
-          <w:shd w:val="clear" w:color="auto" w:fill="FFFFFF"/>
-        </w:rPr>
-        <w:t xml:space="preserve">is: </w:t>
-      </w:r>
-    </w:p>
-    <w:p>
-      <w:pPr>
-        <w:rPr>
-          <w:rFonts w:ascii="Arial" w:hAnsi="Arial" w:cs="Arial"/>
-          <w:shd w:val="clear" w:color="auto" w:fill="FFFFFF"/>
-        </w:rPr>
-      </w:pPr>
-    </w:p>
-    <w:p>
-      <w:pPr>
-        <w:rPr>
-          <w:rFonts w:ascii="Arial" w:hAnsi="Arial" w:cs="Arial"/>
-          <w:shd w:val="clear" w:color="auto" w:fill="FFFFFF"/>
-        </w:rPr>
-      </w:pPr>
-      <w:r>
-        <w:rPr>
-          <w:rFonts w:ascii="Arial" w:hAnsi="Arial" w:cs="Arial"/>
-          <w:shd w:val="clear" w:color="auto" w:fill="FFFFFF"/>
-        </w:rPr>
-        <w:t xml:space="preserve">Het werkelijke resultaat van </w:t>
-      </w:r>
+        <w:t>us</w:t>
+      </w:r>
+      <w:proofErr w:type="spellEnd"/>
       <w:r>
         <w:rPr>
           <w:rFonts w:ascii="Arial" w:hAnsi="Arial" w:cs="Arial"/>
@@ -7047,7 +7473,395 @@
           <w:bCs/>
           <w:shd w:val="clear" w:color="auto" w:fill="FFFFFF"/>
         </w:rPr>
-        <w:t xml:space="preserve">… </w:t>
+        <w:t xml:space="preserve"> bewerken</w:t>
+      </w:r>
+      <w:r>
+        <w:rPr>
+          <w:rFonts w:ascii="Arial" w:hAnsi="Arial" w:cs="Arial"/>
+          <w:shd w:val="clear" w:color="auto" w:fill="FFFFFF"/>
+        </w:rPr>
+        <w:t xml:space="preserve"> : </w:t>
+      </w:r>
+    </w:p>
+    <w:p>
+      <w:pPr>
+        <w:rPr>
+          <w:rFonts w:ascii="Arial" w:hAnsi="Arial" w:cs="Arial"/>
+          <w:shd w:val="clear" w:color="auto" w:fill="FFFFFF"/>
+        </w:rPr>
+      </w:pPr>
+    </w:p>
+    <w:p>
+      <w:pPr>
+        <w:rPr>
+          <w:rFonts w:ascii="Arial" w:hAnsi="Arial" w:cs="Arial"/>
+          <w:shd w:val="clear" w:color="auto" w:fill="FFFFFF"/>
+        </w:rPr>
+      </w:pPr>
+      <w:r>
+        <w:rPr>
+          <w:rFonts w:ascii="Arial" w:hAnsi="Arial" w:cs="Arial"/>
+          <w:shd w:val="clear" w:color="auto" w:fill="FFFFFF"/>
+        </w:rPr>
+        <w:t xml:space="preserve">Om </w:t>
+      </w:r>
+      <w:proofErr w:type="spellStart"/>
+      <w:r>
+        <w:rPr>
+          <w:rFonts w:ascii="Arial" w:hAnsi="Arial" w:cs="Arial"/>
+          <w:b/>
+          <w:bCs/>
+          <w:shd w:val="clear" w:color="auto" w:fill="FFFFFF"/>
+        </w:rPr>
+        <w:t>About</w:t>
+      </w:r>
+      <w:proofErr w:type="spellEnd"/>
+      <w:r>
+        <w:rPr>
+          <w:rFonts w:ascii="Arial" w:hAnsi="Arial" w:cs="Arial"/>
+          <w:b/>
+          <w:bCs/>
+          <w:shd w:val="clear" w:color="auto" w:fill="FFFFFF"/>
+        </w:rPr>
+        <w:t xml:space="preserve"> </w:t>
+      </w:r>
+      <w:proofErr w:type="spellStart"/>
+      <w:r>
+        <w:rPr>
+          <w:rFonts w:ascii="Arial" w:hAnsi="Arial" w:cs="Arial"/>
+          <w:b/>
+          <w:bCs/>
+          <w:shd w:val="clear" w:color="auto" w:fill="FFFFFF"/>
+        </w:rPr>
+        <w:t>us</w:t>
+      </w:r>
+      <w:proofErr w:type="spellEnd"/>
+      <w:r>
+        <w:rPr>
+          <w:rFonts w:ascii="Arial" w:hAnsi="Arial" w:cs="Arial"/>
+          <w:b/>
+          <w:bCs/>
+          <w:shd w:val="clear" w:color="auto" w:fill="FFFFFF"/>
+        </w:rPr>
+        <w:t xml:space="preserve"> bewerken</w:t>
+      </w:r>
+      <w:r>
+        <w:rPr>
+          <w:rFonts w:ascii="Arial" w:hAnsi="Arial" w:cs="Arial"/>
+          <w:shd w:val="clear" w:color="auto" w:fill="FFFFFF"/>
+        </w:rPr>
+        <w:t xml:space="preserve"> </w:t>
+      </w:r>
+      <w:r>
+        <w:rPr>
+          <w:rFonts w:ascii="Arial" w:hAnsi="Arial" w:cs="Arial"/>
+          <w:shd w:val="clear" w:color="auto" w:fill="FFFFFF"/>
+        </w:rPr>
+        <w:t xml:space="preserve">te testen gaan we de gemaakte code doorlopen en testen of alle functionaliteiten werken en voldoen aan de eisen. Testen doen we door stap voor stap de functionaliteit door te lopen en kijken wat er volgens verwachting gaat en wat er niet volgens verwachting gaat. Als er een stukje van een functionaliteit niet voldoet aan de wensen en eisen wordt dat aan gepast zodat het wel het gewenste resultaat geeft. </w:t>
+      </w:r>
+    </w:p>
+    <w:p>
+      <w:pPr>
+        <w:rPr>
+          <w:rFonts w:ascii="Arial" w:hAnsi="Arial" w:cs="Arial"/>
+          <w:shd w:val="clear" w:color="auto" w:fill="FFFFFF"/>
+        </w:rPr>
+      </w:pPr>
+    </w:p>
+    <w:p>
+      <w:pPr>
+        <w:rPr>
+          <w:rFonts w:ascii="Arial" w:hAnsi="Arial" w:cs="Arial"/>
+          <w:shd w:val="clear" w:color="auto" w:fill="FFFFFF"/>
+        </w:rPr>
+      </w:pPr>
+      <w:r>
+        <w:rPr>
+          <w:rFonts w:ascii="Arial" w:hAnsi="Arial" w:cs="Arial"/>
+          <w:shd w:val="clear" w:color="auto" w:fill="FFFFFF"/>
+        </w:rPr>
+        <w:t xml:space="preserve">Het verwachte resultaat van </w:t>
+      </w:r>
+      <w:proofErr w:type="spellStart"/>
+      <w:r>
+        <w:rPr>
+          <w:rFonts w:ascii="Arial" w:hAnsi="Arial" w:cs="Arial"/>
+          <w:b/>
+          <w:bCs/>
+          <w:shd w:val="clear" w:color="auto" w:fill="FFFFFF"/>
+        </w:rPr>
+        <w:t>About</w:t>
+      </w:r>
+      <w:proofErr w:type="spellEnd"/>
+      <w:r>
+        <w:rPr>
+          <w:rFonts w:ascii="Arial" w:hAnsi="Arial" w:cs="Arial"/>
+          <w:b/>
+          <w:bCs/>
+          <w:shd w:val="clear" w:color="auto" w:fill="FFFFFF"/>
+        </w:rPr>
+        <w:t xml:space="preserve"> </w:t>
+      </w:r>
+      <w:proofErr w:type="spellStart"/>
+      <w:r>
+        <w:rPr>
+          <w:rFonts w:ascii="Arial" w:hAnsi="Arial" w:cs="Arial"/>
+          <w:b/>
+          <w:bCs/>
+          <w:shd w:val="clear" w:color="auto" w:fill="FFFFFF"/>
+        </w:rPr>
+        <w:t>us</w:t>
+      </w:r>
+      <w:proofErr w:type="spellEnd"/>
+      <w:r>
+        <w:rPr>
+          <w:rFonts w:ascii="Arial" w:hAnsi="Arial" w:cs="Arial"/>
+          <w:b/>
+          <w:bCs/>
+          <w:shd w:val="clear" w:color="auto" w:fill="FFFFFF"/>
+        </w:rPr>
+        <w:t xml:space="preserve"> bewerken</w:t>
+      </w:r>
+      <w:r>
+        <w:rPr>
+          <w:rFonts w:ascii="Arial" w:hAnsi="Arial" w:cs="Arial"/>
+          <w:shd w:val="clear" w:color="auto" w:fill="FFFFFF"/>
+        </w:rPr>
+        <w:t xml:space="preserve"> </w:t>
+      </w:r>
+      <w:r>
+        <w:rPr>
+          <w:rFonts w:ascii="Arial" w:hAnsi="Arial" w:cs="Arial"/>
+          <w:shd w:val="clear" w:color="auto" w:fill="FFFFFF"/>
+        </w:rPr>
+        <w:t xml:space="preserve">is: </w:t>
+      </w:r>
+    </w:p>
+    <w:p>
+      <w:pPr>
+        <w:rPr>
+          <w:rFonts w:ascii="Arial" w:hAnsi="Arial" w:cs="Arial"/>
+          <w:shd w:val="clear" w:color="auto" w:fill="FFFFFF"/>
+        </w:rPr>
+      </w:pPr>
+      <w:r>
+        <w:rPr>
+          <w:rFonts w:ascii="Arial" w:hAnsi="Arial" w:cs="Arial"/>
+          <w:shd w:val="clear" w:color="auto" w:fill="FFFFFF"/>
+        </w:rPr>
+        <w:t xml:space="preserve">Als je als jack </w:t>
+      </w:r>
+      <w:proofErr w:type="spellStart"/>
+      <w:r>
+        <w:rPr>
+          <w:rFonts w:ascii="Arial" w:hAnsi="Arial" w:cs="Arial"/>
+          <w:shd w:val="clear" w:color="auto" w:fill="FFFFFF"/>
+        </w:rPr>
+        <w:t>jones</w:t>
+      </w:r>
+      <w:proofErr w:type="spellEnd"/>
+      <w:r>
+        <w:rPr>
+          <w:rFonts w:ascii="Arial" w:hAnsi="Arial" w:cs="Arial"/>
+          <w:shd w:val="clear" w:color="auto" w:fill="FFFFFF"/>
+        </w:rPr>
+        <w:t xml:space="preserve"> eigenaar </w:t>
+      </w:r>
+      <w:proofErr w:type="spellStart"/>
+      <w:r>
+        <w:rPr>
+          <w:rFonts w:ascii="Arial" w:hAnsi="Arial" w:cs="Arial"/>
+          <w:shd w:val="clear" w:color="auto" w:fill="FFFFFF"/>
+        </w:rPr>
+        <w:t>inlogd</w:t>
+      </w:r>
+      <w:proofErr w:type="spellEnd"/>
+      <w:r>
+        <w:rPr>
+          <w:rFonts w:ascii="Arial" w:hAnsi="Arial" w:cs="Arial"/>
+          <w:shd w:val="clear" w:color="auto" w:fill="FFFFFF"/>
+        </w:rPr>
+        <w:t xml:space="preserve">, druk je op beheer paneel. Zie je links een linkje die </w:t>
+      </w:r>
+      <w:proofErr w:type="spellStart"/>
+      <w:r>
+        <w:rPr>
+          <w:rFonts w:ascii="Arial" w:hAnsi="Arial" w:cs="Arial"/>
+          <w:shd w:val="clear" w:color="auto" w:fill="FFFFFF"/>
+        </w:rPr>
+        <w:t>about</w:t>
+      </w:r>
+      <w:proofErr w:type="spellEnd"/>
+      <w:r>
+        <w:rPr>
+          <w:rFonts w:ascii="Arial" w:hAnsi="Arial" w:cs="Arial"/>
+          <w:shd w:val="clear" w:color="auto" w:fill="FFFFFF"/>
+        </w:rPr>
+        <w:t xml:space="preserve"> </w:t>
+      </w:r>
+      <w:proofErr w:type="spellStart"/>
+      <w:r>
+        <w:rPr>
+          <w:rFonts w:ascii="Arial" w:hAnsi="Arial" w:cs="Arial"/>
+          <w:shd w:val="clear" w:color="auto" w:fill="FFFFFF"/>
+        </w:rPr>
+        <w:t>us</w:t>
+      </w:r>
+      <w:proofErr w:type="spellEnd"/>
+      <w:r>
+        <w:rPr>
+          <w:rFonts w:ascii="Arial" w:hAnsi="Arial" w:cs="Arial"/>
+          <w:shd w:val="clear" w:color="auto" w:fill="FFFFFF"/>
+        </w:rPr>
+        <w:t xml:space="preserve"> heet. Als je daar op klikt krijg en wat velden te zien waar je informatie kunt invullen. Op deze pagina kun je de </w:t>
+      </w:r>
+      <w:proofErr w:type="spellStart"/>
+      <w:r>
+        <w:rPr>
+          <w:rFonts w:ascii="Arial" w:hAnsi="Arial" w:cs="Arial"/>
+          <w:shd w:val="clear" w:color="auto" w:fill="FFFFFF"/>
+        </w:rPr>
+        <w:t>about</w:t>
+      </w:r>
+      <w:proofErr w:type="spellEnd"/>
+      <w:r>
+        <w:rPr>
+          <w:rFonts w:ascii="Arial" w:hAnsi="Arial" w:cs="Arial"/>
+          <w:shd w:val="clear" w:color="auto" w:fill="FFFFFF"/>
+        </w:rPr>
+        <w:t xml:space="preserve"> </w:t>
+      </w:r>
+      <w:proofErr w:type="spellStart"/>
+      <w:r>
+        <w:rPr>
+          <w:rFonts w:ascii="Arial" w:hAnsi="Arial" w:cs="Arial"/>
+          <w:shd w:val="clear" w:color="auto" w:fill="FFFFFF"/>
+        </w:rPr>
+        <w:t>us</w:t>
+      </w:r>
+      <w:proofErr w:type="spellEnd"/>
+      <w:r>
+        <w:rPr>
+          <w:rFonts w:ascii="Arial" w:hAnsi="Arial" w:cs="Arial"/>
+          <w:shd w:val="clear" w:color="auto" w:fill="FFFFFF"/>
+        </w:rPr>
+        <w:t xml:space="preserve"> pagina</w:t>
+      </w:r>
+      <w:r>
+        <w:rPr>
+          <w:rFonts w:ascii="Arial" w:hAnsi="Arial" w:cs="Arial"/>
+          <w:shd w:val="clear" w:color="auto" w:fill="FFFFFF"/>
+        </w:rPr>
+        <w:t xml:space="preserve"> helemaal naar eigen wensen aanpassen. Als je op opslaan druk </w:t>
+      </w:r>
+      <w:r>
+        <w:rPr>
+          <w:rFonts w:ascii="Arial" w:hAnsi="Arial" w:cs="Arial"/>
+          <w:shd w:val="clear" w:color="auto" w:fill="FFFFFF"/>
+        </w:rPr>
+        <w:t xml:space="preserve">krijg je in de velden je aangepaste informatie weer te zien. Als je terug gaat naar de </w:t>
+      </w:r>
+      <w:proofErr w:type="spellStart"/>
+      <w:r>
+        <w:rPr>
+          <w:rFonts w:ascii="Arial" w:hAnsi="Arial" w:cs="Arial"/>
+          <w:shd w:val="clear" w:color="auto" w:fill="FFFFFF"/>
+        </w:rPr>
+        <w:t>about</w:t>
+      </w:r>
+      <w:proofErr w:type="spellEnd"/>
+      <w:r>
+        <w:rPr>
+          <w:rFonts w:ascii="Arial" w:hAnsi="Arial" w:cs="Arial"/>
+          <w:shd w:val="clear" w:color="auto" w:fill="FFFFFF"/>
+        </w:rPr>
+        <w:t xml:space="preserve"> </w:t>
+      </w:r>
+      <w:proofErr w:type="spellStart"/>
+      <w:r>
+        <w:rPr>
+          <w:rFonts w:ascii="Arial" w:hAnsi="Arial" w:cs="Arial"/>
+          <w:shd w:val="clear" w:color="auto" w:fill="FFFFFF"/>
+        </w:rPr>
+        <w:t>us</w:t>
+      </w:r>
+      <w:proofErr w:type="spellEnd"/>
+      <w:r>
+        <w:rPr>
+          <w:rFonts w:ascii="Arial" w:hAnsi="Arial" w:cs="Arial"/>
+          <w:shd w:val="clear" w:color="auto" w:fill="FFFFFF"/>
+        </w:rPr>
+        <w:t xml:space="preserve"> pagina zie je direct de aanpassingen.</w:t>
+      </w:r>
+    </w:p>
+    <w:p>
+      <w:pPr>
+        <w:rPr>
+          <w:rFonts w:ascii="Arial" w:hAnsi="Arial" w:cs="Arial"/>
+          <w:shd w:val="clear" w:color="auto" w:fill="FFFFFF"/>
+        </w:rPr>
+      </w:pPr>
+    </w:p>
+    <w:p>
+      <w:pPr>
+        <w:rPr>
+          <w:rFonts w:ascii="Arial" w:hAnsi="Arial" w:cs="Arial"/>
+          <w:shd w:val="clear" w:color="auto" w:fill="FFFFFF"/>
+        </w:rPr>
+      </w:pPr>
+      <w:r>
+        <w:rPr>
+          <w:rFonts w:ascii="Arial" w:hAnsi="Arial" w:cs="Arial"/>
+          <w:shd w:val="clear" w:color="auto" w:fill="FFFFFF"/>
+        </w:rPr>
+        <w:t xml:space="preserve">Het werkelijke resultaat van </w:t>
+      </w:r>
+      <w:proofErr w:type="spellStart"/>
+      <w:r>
+        <w:rPr>
+          <w:rFonts w:ascii="Arial" w:hAnsi="Arial" w:cs="Arial"/>
+          <w:b/>
+          <w:bCs/>
+          <w:shd w:val="clear" w:color="auto" w:fill="FFFFFF"/>
+        </w:rPr>
+        <w:t>About</w:t>
+      </w:r>
+      <w:proofErr w:type="spellEnd"/>
+      <w:r>
+        <w:rPr>
+          <w:rFonts w:ascii="Arial" w:hAnsi="Arial" w:cs="Arial"/>
+          <w:b/>
+          <w:bCs/>
+          <w:shd w:val="clear" w:color="auto" w:fill="FFFFFF"/>
+        </w:rPr>
+        <w:t xml:space="preserve"> </w:t>
+      </w:r>
+      <w:proofErr w:type="spellStart"/>
+      <w:r>
+        <w:rPr>
+          <w:rFonts w:ascii="Arial" w:hAnsi="Arial" w:cs="Arial"/>
+          <w:b/>
+          <w:bCs/>
+          <w:shd w:val="clear" w:color="auto" w:fill="FFFFFF"/>
+        </w:rPr>
+        <w:t>us</w:t>
+      </w:r>
+      <w:proofErr w:type="spellEnd"/>
+      <w:r>
+        <w:rPr>
+          <w:rFonts w:ascii="Arial" w:hAnsi="Arial" w:cs="Arial"/>
+          <w:b/>
+          <w:bCs/>
+          <w:shd w:val="clear" w:color="auto" w:fill="FFFFFF"/>
+        </w:rPr>
+        <w:t xml:space="preserve"> bewerken</w:t>
+      </w:r>
+      <w:r>
+        <w:rPr>
+          <w:rFonts w:ascii="Arial" w:hAnsi="Arial" w:cs="Arial"/>
+          <w:shd w:val="clear" w:color="auto" w:fill="FFFFFF"/>
+        </w:rPr>
+        <w:t xml:space="preserve"> </w:t>
       </w:r>
       <w:r>
         <w:rPr>
@@ -7064,6 +7878,149 @@
           <w:shd w:val="clear" w:color="auto" w:fill="FFFFFF"/>
         </w:rPr>
       </w:pPr>
+      <w:r>
+        <w:rPr>
+          <w:rFonts w:ascii="Arial" w:hAnsi="Arial" w:cs="Arial"/>
+          <w:shd w:val="clear" w:color="auto" w:fill="FFFFFF"/>
+        </w:rPr>
+        <w:t xml:space="preserve">Als je als jack </w:t>
+      </w:r>
+      <w:proofErr w:type="spellStart"/>
+      <w:r>
+        <w:rPr>
+          <w:rFonts w:ascii="Arial" w:hAnsi="Arial" w:cs="Arial"/>
+          <w:shd w:val="clear" w:color="auto" w:fill="FFFFFF"/>
+        </w:rPr>
+        <w:t>jones</w:t>
+      </w:r>
+      <w:proofErr w:type="spellEnd"/>
+      <w:r>
+        <w:rPr>
+          <w:rFonts w:ascii="Arial" w:hAnsi="Arial" w:cs="Arial"/>
+          <w:shd w:val="clear" w:color="auto" w:fill="FFFFFF"/>
+        </w:rPr>
+        <w:t xml:space="preserve"> eigenaar </w:t>
+      </w:r>
+      <w:proofErr w:type="spellStart"/>
+      <w:r>
+        <w:rPr>
+          <w:rFonts w:ascii="Arial" w:hAnsi="Arial" w:cs="Arial"/>
+          <w:shd w:val="clear" w:color="auto" w:fill="FFFFFF"/>
+        </w:rPr>
+        <w:t>inlogd</w:t>
+      </w:r>
+      <w:proofErr w:type="spellEnd"/>
+      <w:r>
+        <w:rPr>
+          <w:rFonts w:ascii="Arial" w:hAnsi="Arial" w:cs="Arial"/>
+          <w:shd w:val="clear" w:color="auto" w:fill="FFFFFF"/>
+        </w:rPr>
+        <w:t xml:space="preserve">, druk je op beheer paneel. Zie je links een linkje die </w:t>
+      </w:r>
+      <w:proofErr w:type="spellStart"/>
+      <w:r>
+        <w:rPr>
+          <w:rFonts w:ascii="Arial" w:hAnsi="Arial" w:cs="Arial"/>
+          <w:shd w:val="clear" w:color="auto" w:fill="FFFFFF"/>
+        </w:rPr>
+        <w:t>about</w:t>
+      </w:r>
+      <w:proofErr w:type="spellEnd"/>
+      <w:r>
+        <w:rPr>
+          <w:rFonts w:ascii="Arial" w:hAnsi="Arial" w:cs="Arial"/>
+          <w:shd w:val="clear" w:color="auto" w:fill="FFFFFF"/>
+        </w:rPr>
+        <w:t xml:space="preserve"> </w:t>
+      </w:r>
+      <w:proofErr w:type="spellStart"/>
+      <w:r>
+        <w:rPr>
+          <w:rFonts w:ascii="Arial" w:hAnsi="Arial" w:cs="Arial"/>
+          <w:shd w:val="clear" w:color="auto" w:fill="FFFFFF"/>
+        </w:rPr>
+        <w:t>us</w:t>
+      </w:r>
+      <w:proofErr w:type="spellEnd"/>
+      <w:r>
+        <w:rPr>
+          <w:rFonts w:ascii="Arial" w:hAnsi="Arial" w:cs="Arial"/>
+          <w:shd w:val="clear" w:color="auto" w:fill="FFFFFF"/>
+        </w:rPr>
+        <w:t xml:space="preserve"> heet. Als je daar op klikt krijg en wat velden te zien waar je informatie kunt invullen. Op deze pagina kun je de </w:t>
+      </w:r>
+      <w:proofErr w:type="spellStart"/>
+      <w:r>
+        <w:rPr>
+          <w:rFonts w:ascii="Arial" w:hAnsi="Arial" w:cs="Arial"/>
+          <w:shd w:val="clear" w:color="auto" w:fill="FFFFFF"/>
+        </w:rPr>
+        <w:t>about</w:t>
+      </w:r>
+      <w:proofErr w:type="spellEnd"/>
+      <w:r>
+        <w:rPr>
+          <w:rFonts w:ascii="Arial" w:hAnsi="Arial" w:cs="Arial"/>
+          <w:shd w:val="clear" w:color="auto" w:fill="FFFFFF"/>
+        </w:rPr>
+        <w:t xml:space="preserve"> </w:t>
+      </w:r>
+      <w:proofErr w:type="spellStart"/>
+      <w:r>
+        <w:rPr>
+          <w:rFonts w:ascii="Arial" w:hAnsi="Arial" w:cs="Arial"/>
+          <w:shd w:val="clear" w:color="auto" w:fill="FFFFFF"/>
+        </w:rPr>
+        <w:t>us</w:t>
+      </w:r>
+      <w:proofErr w:type="spellEnd"/>
+      <w:r>
+        <w:rPr>
+          <w:rFonts w:ascii="Arial" w:hAnsi="Arial" w:cs="Arial"/>
+          <w:shd w:val="clear" w:color="auto" w:fill="FFFFFF"/>
+        </w:rPr>
+        <w:t xml:space="preserve"> pagina helemaal naar eigen wensen aanpassen. Als je op opslaan druk krijg je in de velden je aangepaste informatie weer te zien. Als je terug gaat naar de </w:t>
+      </w:r>
+      <w:proofErr w:type="spellStart"/>
+      <w:r>
+        <w:rPr>
+          <w:rFonts w:ascii="Arial" w:hAnsi="Arial" w:cs="Arial"/>
+          <w:shd w:val="clear" w:color="auto" w:fill="FFFFFF"/>
+        </w:rPr>
+        <w:t>about</w:t>
+      </w:r>
+      <w:proofErr w:type="spellEnd"/>
+      <w:r>
+        <w:rPr>
+          <w:rFonts w:ascii="Arial" w:hAnsi="Arial" w:cs="Arial"/>
+          <w:shd w:val="clear" w:color="auto" w:fill="FFFFFF"/>
+        </w:rPr>
+        <w:t xml:space="preserve"> </w:t>
+      </w:r>
+      <w:proofErr w:type="spellStart"/>
+      <w:r>
+        <w:rPr>
+          <w:rFonts w:ascii="Arial" w:hAnsi="Arial" w:cs="Arial"/>
+          <w:shd w:val="clear" w:color="auto" w:fill="FFFFFF"/>
+        </w:rPr>
+        <w:t>us</w:t>
+      </w:r>
+      <w:proofErr w:type="spellEnd"/>
+      <w:r>
+        <w:rPr>
+          <w:rFonts w:ascii="Arial" w:hAnsi="Arial" w:cs="Arial"/>
+          <w:shd w:val="clear" w:color="auto" w:fill="FFFFFF"/>
+        </w:rPr>
+        <w:t xml:space="preserve"> pagina zie je direct de aanpassingen.</w:t>
+      </w:r>
+    </w:p>
+    <w:p>
+      <w:pPr>
+        <w:rPr>
+          <w:rFonts w:ascii="Arial" w:hAnsi="Arial" w:cs="Arial"/>
+          <w:shd w:val="clear" w:color="auto" w:fill="FFFFFF"/>
+        </w:rPr>
+      </w:pPr>
     </w:p>
     <w:p>
       <w:pPr>
@@ -7078,6 +8035,20 @@
           <w:shd w:val="clear" w:color="auto" w:fill="FFFFFF"/>
         </w:rPr>
         <w:t xml:space="preserve">Wat is er nodig om de aanpassingen te verbeteren: </w:t>
+      </w:r>
+    </w:p>
+    <w:p>
+      <w:pPr>
+        <w:rPr>
+          <w:rFonts w:ascii="Arial" w:hAnsi="Arial" w:cs="Arial"/>
+          <w:shd w:val="clear" w:color="auto" w:fill="FFFFFF"/>
+        </w:rPr>
+      </w:pPr>
+      <w:r>
+        <w:rPr>
+          <w:rFonts w:ascii="Calibri" w:hAnsi="Calibri"/>
+        </w:rPr>
+        <w:t>Er zijn geen aanpassingen nodig.</w:t>
       </w:r>
     </w:p>
     <w:p>
@@ -7165,6 +8136,46 @@
                 <w:b/>
               </w:rPr>
             </w:pPr>
+            <w:proofErr w:type="spellStart"/>
+            <w:r>
+              <w:rPr>
+                <w:rFonts w:ascii="Arial" w:hAnsi="Arial" w:cs="Arial"/>
+                <w:b/>
+                <w:bCs/>
+                <w:shd w:val="clear" w:color="auto" w:fill="FFFFFF"/>
+              </w:rPr>
+              <w:t>About</w:t>
+            </w:r>
+            <w:proofErr w:type="spellEnd"/>
+            <w:r>
+              <w:rPr>
+                <w:rFonts w:ascii="Arial" w:hAnsi="Arial" w:cs="Arial"/>
+                <w:b/>
+                <w:bCs/>
+                <w:shd w:val="clear" w:color="auto" w:fill="FFFFFF"/>
+              </w:rPr>
+              <w:t xml:space="preserve"> </w:t>
+            </w:r>
+            <w:proofErr w:type="spellStart"/>
+            <w:r>
+              <w:rPr>
+                <w:rFonts w:ascii="Arial" w:hAnsi="Arial" w:cs="Arial"/>
+                <w:b/>
+                <w:bCs/>
+                <w:shd w:val="clear" w:color="auto" w:fill="FFFFFF"/>
+              </w:rPr>
+              <w:t>us</w:t>
+            </w:r>
+            <w:proofErr w:type="spellEnd"/>
+            <w:r>
+              <w:rPr>
+                <w:rFonts w:ascii="Arial" w:hAnsi="Arial" w:cs="Arial"/>
+                <w:b/>
+                <w:bCs/>
+                <w:shd w:val="clear" w:color="auto" w:fill="FFFFFF"/>
+              </w:rPr>
+              <w:t xml:space="preserve"> bewerken</w:t>
+            </w:r>
           </w:p>
         </w:tc>
       </w:tr>
@@ -7200,6 +8211,149 @@
           <w:p>
             <w:pPr>
               <w:rPr>
+                <w:rFonts w:ascii="Arial" w:hAnsi="Arial" w:cs="Arial"/>
+                <w:shd w:val="clear" w:color="auto" w:fill="FFFFFF"/>
+              </w:rPr>
+            </w:pPr>
+            <w:r>
+              <w:rPr>
+                <w:rFonts w:ascii="Arial" w:hAnsi="Arial" w:cs="Arial"/>
+                <w:shd w:val="clear" w:color="auto" w:fill="FFFFFF"/>
+              </w:rPr>
+              <w:t xml:space="preserve">Als je als jack </w:t>
+            </w:r>
+            <w:proofErr w:type="spellStart"/>
+            <w:r>
+              <w:rPr>
+                <w:rFonts w:ascii="Arial" w:hAnsi="Arial" w:cs="Arial"/>
+                <w:shd w:val="clear" w:color="auto" w:fill="FFFFFF"/>
+              </w:rPr>
+              <w:t>jones</w:t>
+            </w:r>
+            <w:proofErr w:type="spellEnd"/>
+            <w:r>
+              <w:rPr>
+                <w:rFonts w:ascii="Arial" w:hAnsi="Arial" w:cs="Arial"/>
+                <w:shd w:val="clear" w:color="auto" w:fill="FFFFFF"/>
+              </w:rPr>
+              <w:t xml:space="preserve"> eigenaar </w:t>
+            </w:r>
+            <w:proofErr w:type="spellStart"/>
+            <w:r>
+              <w:rPr>
+                <w:rFonts w:ascii="Arial" w:hAnsi="Arial" w:cs="Arial"/>
+                <w:shd w:val="clear" w:color="auto" w:fill="FFFFFF"/>
+              </w:rPr>
+              <w:t>inlogd</w:t>
+            </w:r>
+            <w:proofErr w:type="spellEnd"/>
+            <w:r>
+              <w:rPr>
+                <w:rFonts w:ascii="Arial" w:hAnsi="Arial" w:cs="Arial"/>
+                <w:shd w:val="clear" w:color="auto" w:fill="FFFFFF"/>
+              </w:rPr>
+              <w:t xml:space="preserve">, druk je op beheer paneel. Zie je links een linkje die </w:t>
+            </w:r>
+            <w:proofErr w:type="spellStart"/>
+            <w:r>
+              <w:rPr>
+                <w:rFonts w:ascii="Arial" w:hAnsi="Arial" w:cs="Arial"/>
+                <w:shd w:val="clear" w:color="auto" w:fill="FFFFFF"/>
+              </w:rPr>
+              <w:t>about</w:t>
+            </w:r>
+            <w:proofErr w:type="spellEnd"/>
+            <w:r>
+              <w:rPr>
+                <w:rFonts w:ascii="Arial" w:hAnsi="Arial" w:cs="Arial"/>
+                <w:shd w:val="clear" w:color="auto" w:fill="FFFFFF"/>
+              </w:rPr>
+              <w:t xml:space="preserve"> </w:t>
+            </w:r>
+            <w:proofErr w:type="spellStart"/>
+            <w:r>
+              <w:rPr>
+                <w:rFonts w:ascii="Arial" w:hAnsi="Arial" w:cs="Arial"/>
+                <w:shd w:val="clear" w:color="auto" w:fill="FFFFFF"/>
+              </w:rPr>
+              <w:t>us</w:t>
+            </w:r>
+            <w:proofErr w:type="spellEnd"/>
+            <w:r>
+              <w:rPr>
+                <w:rFonts w:ascii="Arial" w:hAnsi="Arial" w:cs="Arial"/>
+                <w:shd w:val="clear" w:color="auto" w:fill="FFFFFF"/>
+              </w:rPr>
+              <w:t xml:space="preserve"> heet. Als je daar op klikt krijg en wat velden te zien waar je informatie kunt invullen. Op deze pagina kun je de </w:t>
+            </w:r>
+            <w:proofErr w:type="spellStart"/>
+            <w:r>
+              <w:rPr>
+                <w:rFonts w:ascii="Arial" w:hAnsi="Arial" w:cs="Arial"/>
+                <w:shd w:val="clear" w:color="auto" w:fill="FFFFFF"/>
+              </w:rPr>
+              <w:t>about</w:t>
+            </w:r>
+            <w:proofErr w:type="spellEnd"/>
+            <w:r>
+              <w:rPr>
+                <w:rFonts w:ascii="Arial" w:hAnsi="Arial" w:cs="Arial"/>
+                <w:shd w:val="clear" w:color="auto" w:fill="FFFFFF"/>
+              </w:rPr>
+              <w:t xml:space="preserve"> </w:t>
+            </w:r>
+            <w:proofErr w:type="spellStart"/>
+            <w:r>
+              <w:rPr>
+                <w:rFonts w:ascii="Arial" w:hAnsi="Arial" w:cs="Arial"/>
+                <w:shd w:val="clear" w:color="auto" w:fill="FFFFFF"/>
+              </w:rPr>
+              <w:t>us</w:t>
+            </w:r>
+            <w:proofErr w:type="spellEnd"/>
+            <w:r>
+              <w:rPr>
+                <w:rFonts w:ascii="Arial" w:hAnsi="Arial" w:cs="Arial"/>
+                <w:shd w:val="clear" w:color="auto" w:fill="FFFFFF"/>
+              </w:rPr>
+              <w:t xml:space="preserve"> pagina helemaal naar eigen wensen aanpassen. Als je op opslaan druk krijg je in de velden je aangepaste informatie weer te zien. Als je terug gaat naar de </w:t>
+            </w:r>
+            <w:proofErr w:type="spellStart"/>
+            <w:r>
+              <w:rPr>
+                <w:rFonts w:ascii="Arial" w:hAnsi="Arial" w:cs="Arial"/>
+                <w:shd w:val="clear" w:color="auto" w:fill="FFFFFF"/>
+              </w:rPr>
+              <w:t>about</w:t>
+            </w:r>
+            <w:proofErr w:type="spellEnd"/>
+            <w:r>
+              <w:rPr>
+                <w:rFonts w:ascii="Arial" w:hAnsi="Arial" w:cs="Arial"/>
+                <w:shd w:val="clear" w:color="auto" w:fill="FFFFFF"/>
+              </w:rPr>
+              <w:t xml:space="preserve"> </w:t>
+            </w:r>
+            <w:proofErr w:type="spellStart"/>
+            <w:r>
+              <w:rPr>
+                <w:rFonts w:ascii="Arial" w:hAnsi="Arial" w:cs="Arial"/>
+                <w:shd w:val="clear" w:color="auto" w:fill="FFFFFF"/>
+              </w:rPr>
+              <w:t>us</w:t>
+            </w:r>
+            <w:proofErr w:type="spellEnd"/>
+            <w:r>
+              <w:rPr>
+                <w:rFonts w:ascii="Arial" w:hAnsi="Arial" w:cs="Arial"/>
+                <w:shd w:val="clear" w:color="auto" w:fill="FFFFFF"/>
+              </w:rPr>
+              <w:t xml:space="preserve"> pagina zie je direct de aanpassingen.</w:t>
+            </w:r>
+          </w:p>
+          <w:p>
+            <w:pPr>
+              <w:rPr>
                 <w:rFonts w:ascii="Calibri" w:hAnsi="Calibri"/>
               </w:rPr>
             </w:pPr>
@@ -7239,6 +8393,149 @@
           <w:p>
             <w:pPr>
               <w:rPr>
+                <w:rFonts w:ascii="Arial" w:hAnsi="Arial" w:cs="Arial"/>
+                <w:shd w:val="clear" w:color="auto" w:fill="FFFFFF"/>
+              </w:rPr>
+            </w:pPr>
+            <w:r>
+              <w:rPr>
+                <w:rFonts w:ascii="Arial" w:hAnsi="Arial" w:cs="Arial"/>
+                <w:shd w:val="clear" w:color="auto" w:fill="FFFFFF"/>
+              </w:rPr>
+              <w:t xml:space="preserve">Als je als jack </w:t>
+            </w:r>
+            <w:proofErr w:type="spellStart"/>
+            <w:r>
+              <w:rPr>
+                <w:rFonts w:ascii="Arial" w:hAnsi="Arial" w:cs="Arial"/>
+                <w:shd w:val="clear" w:color="auto" w:fill="FFFFFF"/>
+              </w:rPr>
+              <w:t>jones</w:t>
+            </w:r>
+            <w:proofErr w:type="spellEnd"/>
+            <w:r>
+              <w:rPr>
+                <w:rFonts w:ascii="Arial" w:hAnsi="Arial" w:cs="Arial"/>
+                <w:shd w:val="clear" w:color="auto" w:fill="FFFFFF"/>
+              </w:rPr>
+              <w:t xml:space="preserve"> eigenaar </w:t>
+            </w:r>
+            <w:proofErr w:type="spellStart"/>
+            <w:r>
+              <w:rPr>
+                <w:rFonts w:ascii="Arial" w:hAnsi="Arial" w:cs="Arial"/>
+                <w:shd w:val="clear" w:color="auto" w:fill="FFFFFF"/>
+              </w:rPr>
+              <w:t>inlogd</w:t>
+            </w:r>
+            <w:proofErr w:type="spellEnd"/>
+            <w:r>
+              <w:rPr>
+                <w:rFonts w:ascii="Arial" w:hAnsi="Arial" w:cs="Arial"/>
+                <w:shd w:val="clear" w:color="auto" w:fill="FFFFFF"/>
+              </w:rPr>
+              <w:t xml:space="preserve">, druk je op beheer paneel. Zie je links een linkje die </w:t>
+            </w:r>
+            <w:proofErr w:type="spellStart"/>
+            <w:r>
+              <w:rPr>
+                <w:rFonts w:ascii="Arial" w:hAnsi="Arial" w:cs="Arial"/>
+                <w:shd w:val="clear" w:color="auto" w:fill="FFFFFF"/>
+              </w:rPr>
+              <w:t>about</w:t>
+            </w:r>
+            <w:proofErr w:type="spellEnd"/>
+            <w:r>
+              <w:rPr>
+                <w:rFonts w:ascii="Arial" w:hAnsi="Arial" w:cs="Arial"/>
+                <w:shd w:val="clear" w:color="auto" w:fill="FFFFFF"/>
+              </w:rPr>
+              <w:t xml:space="preserve"> </w:t>
+            </w:r>
+            <w:proofErr w:type="spellStart"/>
+            <w:r>
+              <w:rPr>
+                <w:rFonts w:ascii="Arial" w:hAnsi="Arial" w:cs="Arial"/>
+                <w:shd w:val="clear" w:color="auto" w:fill="FFFFFF"/>
+              </w:rPr>
+              <w:t>us</w:t>
+            </w:r>
+            <w:proofErr w:type="spellEnd"/>
+            <w:r>
+              <w:rPr>
+                <w:rFonts w:ascii="Arial" w:hAnsi="Arial" w:cs="Arial"/>
+                <w:shd w:val="clear" w:color="auto" w:fill="FFFFFF"/>
+              </w:rPr>
+              <w:t xml:space="preserve"> heet. Als je daar op klikt krijg en wat velden te zien waar je informatie kunt invullen. Op deze pagina kun je de </w:t>
+            </w:r>
+            <w:proofErr w:type="spellStart"/>
+            <w:r>
+              <w:rPr>
+                <w:rFonts w:ascii="Arial" w:hAnsi="Arial" w:cs="Arial"/>
+                <w:shd w:val="clear" w:color="auto" w:fill="FFFFFF"/>
+              </w:rPr>
+              <w:t>about</w:t>
+            </w:r>
+            <w:proofErr w:type="spellEnd"/>
+            <w:r>
+              <w:rPr>
+                <w:rFonts w:ascii="Arial" w:hAnsi="Arial" w:cs="Arial"/>
+                <w:shd w:val="clear" w:color="auto" w:fill="FFFFFF"/>
+              </w:rPr>
+              <w:t xml:space="preserve"> </w:t>
+            </w:r>
+            <w:proofErr w:type="spellStart"/>
+            <w:r>
+              <w:rPr>
+                <w:rFonts w:ascii="Arial" w:hAnsi="Arial" w:cs="Arial"/>
+                <w:shd w:val="clear" w:color="auto" w:fill="FFFFFF"/>
+              </w:rPr>
+              <w:t>us</w:t>
+            </w:r>
+            <w:proofErr w:type="spellEnd"/>
+            <w:r>
+              <w:rPr>
+                <w:rFonts w:ascii="Arial" w:hAnsi="Arial" w:cs="Arial"/>
+                <w:shd w:val="clear" w:color="auto" w:fill="FFFFFF"/>
+              </w:rPr>
+              <w:t xml:space="preserve"> pagina helemaal naar eigen wensen aanpassen. Als je op opslaan druk krijg je in de velden je aangepaste informatie weer te zien. Als je terug gaat naar de </w:t>
+            </w:r>
+            <w:proofErr w:type="spellStart"/>
+            <w:r>
+              <w:rPr>
+                <w:rFonts w:ascii="Arial" w:hAnsi="Arial" w:cs="Arial"/>
+                <w:shd w:val="clear" w:color="auto" w:fill="FFFFFF"/>
+              </w:rPr>
+              <w:t>about</w:t>
+            </w:r>
+            <w:proofErr w:type="spellEnd"/>
+            <w:r>
+              <w:rPr>
+                <w:rFonts w:ascii="Arial" w:hAnsi="Arial" w:cs="Arial"/>
+                <w:shd w:val="clear" w:color="auto" w:fill="FFFFFF"/>
+              </w:rPr>
+              <w:t xml:space="preserve"> </w:t>
+            </w:r>
+            <w:proofErr w:type="spellStart"/>
+            <w:r>
+              <w:rPr>
+                <w:rFonts w:ascii="Arial" w:hAnsi="Arial" w:cs="Arial"/>
+                <w:shd w:val="clear" w:color="auto" w:fill="FFFFFF"/>
+              </w:rPr>
+              <w:t>us</w:t>
+            </w:r>
+            <w:proofErr w:type="spellEnd"/>
+            <w:r>
+              <w:rPr>
+                <w:rFonts w:ascii="Arial" w:hAnsi="Arial" w:cs="Arial"/>
+                <w:shd w:val="clear" w:color="auto" w:fill="FFFFFF"/>
+              </w:rPr>
+              <w:t xml:space="preserve"> pagina zie je direct de aanpassingen.</w:t>
+            </w:r>
+          </w:p>
+          <w:p>
+            <w:pPr>
+              <w:rPr>
                 <w:rFonts w:ascii="Calibri" w:hAnsi="Calibri"/>
               </w:rPr>
             </w:pPr>
@@ -7289,6 +8586,149 @@
           </w:tcPr>
           <w:p>
             <w:pPr>
+              <w:rPr>
+                <w:rFonts w:ascii="Arial" w:hAnsi="Arial" w:cs="Arial"/>
+                <w:shd w:val="clear" w:color="auto" w:fill="FFFFFF"/>
+              </w:rPr>
+            </w:pPr>
+            <w:r>
+              <w:rPr>
+                <w:rFonts w:ascii="Arial" w:hAnsi="Arial" w:cs="Arial"/>
+                <w:shd w:val="clear" w:color="auto" w:fill="FFFFFF"/>
+              </w:rPr>
+              <w:t xml:space="preserve">Als je als jack </w:t>
+            </w:r>
+            <w:proofErr w:type="spellStart"/>
+            <w:r>
+              <w:rPr>
+                <w:rFonts w:ascii="Arial" w:hAnsi="Arial" w:cs="Arial"/>
+                <w:shd w:val="clear" w:color="auto" w:fill="FFFFFF"/>
+              </w:rPr>
+              <w:t>jones</w:t>
+            </w:r>
+            <w:proofErr w:type="spellEnd"/>
+            <w:r>
+              <w:rPr>
+                <w:rFonts w:ascii="Arial" w:hAnsi="Arial" w:cs="Arial"/>
+                <w:shd w:val="clear" w:color="auto" w:fill="FFFFFF"/>
+              </w:rPr>
+              <w:t xml:space="preserve"> eigenaar </w:t>
+            </w:r>
+            <w:proofErr w:type="spellStart"/>
+            <w:r>
+              <w:rPr>
+                <w:rFonts w:ascii="Arial" w:hAnsi="Arial" w:cs="Arial"/>
+                <w:shd w:val="clear" w:color="auto" w:fill="FFFFFF"/>
+              </w:rPr>
+              <w:t>inlogd</w:t>
+            </w:r>
+            <w:proofErr w:type="spellEnd"/>
+            <w:r>
+              <w:rPr>
+                <w:rFonts w:ascii="Arial" w:hAnsi="Arial" w:cs="Arial"/>
+                <w:shd w:val="clear" w:color="auto" w:fill="FFFFFF"/>
+              </w:rPr>
+              <w:t xml:space="preserve">, druk je op beheer paneel. Zie je links een linkje die </w:t>
+            </w:r>
+            <w:proofErr w:type="spellStart"/>
+            <w:r>
+              <w:rPr>
+                <w:rFonts w:ascii="Arial" w:hAnsi="Arial" w:cs="Arial"/>
+                <w:shd w:val="clear" w:color="auto" w:fill="FFFFFF"/>
+              </w:rPr>
+              <w:t>about</w:t>
+            </w:r>
+            <w:proofErr w:type="spellEnd"/>
+            <w:r>
+              <w:rPr>
+                <w:rFonts w:ascii="Arial" w:hAnsi="Arial" w:cs="Arial"/>
+                <w:shd w:val="clear" w:color="auto" w:fill="FFFFFF"/>
+              </w:rPr>
+              <w:t xml:space="preserve"> </w:t>
+            </w:r>
+            <w:proofErr w:type="spellStart"/>
+            <w:r>
+              <w:rPr>
+                <w:rFonts w:ascii="Arial" w:hAnsi="Arial" w:cs="Arial"/>
+                <w:shd w:val="clear" w:color="auto" w:fill="FFFFFF"/>
+              </w:rPr>
+              <w:t>us</w:t>
+            </w:r>
+            <w:proofErr w:type="spellEnd"/>
+            <w:r>
+              <w:rPr>
+                <w:rFonts w:ascii="Arial" w:hAnsi="Arial" w:cs="Arial"/>
+                <w:shd w:val="clear" w:color="auto" w:fill="FFFFFF"/>
+              </w:rPr>
+              <w:t xml:space="preserve"> heet. Als je daar op klikt krijg en wat velden te zien waar je informatie kunt invullen. Op deze pagina kun je de </w:t>
+            </w:r>
+            <w:proofErr w:type="spellStart"/>
+            <w:r>
+              <w:rPr>
+                <w:rFonts w:ascii="Arial" w:hAnsi="Arial" w:cs="Arial"/>
+                <w:shd w:val="clear" w:color="auto" w:fill="FFFFFF"/>
+              </w:rPr>
+              <w:t>about</w:t>
+            </w:r>
+            <w:proofErr w:type="spellEnd"/>
+            <w:r>
+              <w:rPr>
+                <w:rFonts w:ascii="Arial" w:hAnsi="Arial" w:cs="Arial"/>
+                <w:shd w:val="clear" w:color="auto" w:fill="FFFFFF"/>
+              </w:rPr>
+              <w:t xml:space="preserve"> </w:t>
+            </w:r>
+            <w:proofErr w:type="spellStart"/>
+            <w:r>
+              <w:rPr>
+                <w:rFonts w:ascii="Arial" w:hAnsi="Arial" w:cs="Arial"/>
+                <w:shd w:val="clear" w:color="auto" w:fill="FFFFFF"/>
+              </w:rPr>
+              <w:t>us</w:t>
+            </w:r>
+            <w:proofErr w:type="spellEnd"/>
+            <w:r>
+              <w:rPr>
+                <w:rFonts w:ascii="Arial" w:hAnsi="Arial" w:cs="Arial"/>
+                <w:shd w:val="clear" w:color="auto" w:fill="FFFFFF"/>
+              </w:rPr>
+              <w:t xml:space="preserve"> pagina helemaal naar eigen wensen aanpassen. Als je op opslaan druk krijg je in de velden je aangepaste informatie weer te zien. Als je terug gaat naar de </w:t>
+            </w:r>
+            <w:proofErr w:type="spellStart"/>
+            <w:r>
+              <w:rPr>
+                <w:rFonts w:ascii="Arial" w:hAnsi="Arial" w:cs="Arial"/>
+                <w:shd w:val="clear" w:color="auto" w:fill="FFFFFF"/>
+              </w:rPr>
+              <w:t>about</w:t>
+            </w:r>
+            <w:proofErr w:type="spellEnd"/>
+            <w:r>
+              <w:rPr>
+                <w:rFonts w:ascii="Arial" w:hAnsi="Arial" w:cs="Arial"/>
+                <w:shd w:val="clear" w:color="auto" w:fill="FFFFFF"/>
+              </w:rPr>
+              <w:t xml:space="preserve"> </w:t>
+            </w:r>
+            <w:proofErr w:type="spellStart"/>
+            <w:r>
+              <w:rPr>
+                <w:rFonts w:ascii="Arial" w:hAnsi="Arial" w:cs="Arial"/>
+                <w:shd w:val="clear" w:color="auto" w:fill="FFFFFF"/>
+              </w:rPr>
+              <w:t>us</w:t>
+            </w:r>
+            <w:proofErr w:type="spellEnd"/>
+            <w:r>
+              <w:rPr>
+                <w:rFonts w:ascii="Arial" w:hAnsi="Arial" w:cs="Arial"/>
+                <w:shd w:val="clear" w:color="auto" w:fill="FFFFFF"/>
+              </w:rPr>
+              <w:t xml:space="preserve"> pagina zie je direct de aanpassingen.</w:t>
+            </w:r>
+          </w:p>
+          <w:p>
+            <w:pPr>
               <w:spacing w:line="240" w:lineRule="auto"/>
               <w:rPr>
                 <w:rFonts w:ascii="Calibri" w:hAnsi="Calibri"/>
@@ -7335,6 +8775,12 @@
                 <w:rFonts w:ascii="Calibri" w:hAnsi="Calibri"/>
               </w:rPr>
             </w:pPr>
+            <w:r>
+              <w:rPr>
+                <w:rFonts w:ascii="Calibri" w:hAnsi="Calibri"/>
+              </w:rPr>
+              <w:t>Er zijn geen aanpassingen nodig.</w:t>
+            </w:r>
           </w:p>
         </w:tc>
       </w:tr>
@@ -7394,6 +8840,12 @@
                 <w:rFonts w:ascii="Calibri" w:hAnsi="Calibri"/>
               </w:rPr>
             </w:pPr>
+            <w:r>
+              <w:rPr>
+                <w:rFonts w:ascii="Calibri" w:hAnsi="Calibri"/>
+              </w:rPr>
+              <w:t>-</w:t>
+            </w:r>
           </w:p>
         </w:tc>
         <w:tc>
@@ -7426,6 +8878,12 @@
                 <w:rFonts w:ascii="Calibri" w:hAnsi="Calibri"/>
               </w:rPr>
             </w:pPr>
+            <w:r>
+              <w:rPr>
+                <w:rFonts w:ascii="Calibri" w:hAnsi="Calibri"/>
+              </w:rPr>
+              <w:t>-</w:t>
+            </w:r>
           </w:p>
         </w:tc>
         <w:tc>
@@ -7460,6 +8918,13 @@
                 <w:b/>
               </w:rPr>
             </w:pPr>
+            <w:r>
+              <w:rPr>
+                <w:rFonts w:ascii="Calibri" w:hAnsi="Calibri"/>
+                <w:b/>
+              </w:rPr>
+              <w:t>-</w:t>
+            </w:r>
           </w:p>
         </w:tc>
       </w:tr>
@@ -7494,7 +8959,14 @@
           <w:shd w:val="clear" w:color="auto" w:fill="FFFFFF"/>
         </w:rPr>
         <w:lastRenderedPageBreak/>
-        <w:t xml:space="preserve">De pagina die getest is </w:t>
+        <w:t>De pagina die getest i</w:t>
+      </w:r>
+      <w:r>
+        <w:rPr>
+          <w:rFonts w:ascii="Arial" w:hAnsi="Arial" w:cs="Arial"/>
+          <w:shd w:val="clear" w:color="auto" w:fill="FFFFFF"/>
+        </w:rPr>
+        <w:t xml:space="preserve">s </w:t>
       </w:r>
       <w:r>
         <w:rPr>
@@ -7503,37 +8975,7 @@
           <w:bCs/>
           <w:shd w:val="clear" w:color="auto" w:fill="FFFFFF"/>
         </w:rPr>
-        <w:t>…</w:t>
-      </w:r>
-      <w:r>
-        <w:rPr>
-          <w:rFonts w:ascii="Arial" w:hAnsi="Arial" w:cs="Arial"/>
-          <w:shd w:val="clear" w:color="auto" w:fill="FFFFFF"/>
-        </w:rPr>
-        <w:t xml:space="preserve"> : </w:t>
-      </w:r>
-    </w:p>
-    <w:p>
-      <w:pPr>
-        <w:rPr>
-          <w:rFonts w:ascii="Arial" w:hAnsi="Arial" w:cs="Arial"/>
-          <w:shd w:val="clear" w:color="auto" w:fill="FFFFFF"/>
-        </w:rPr>
-      </w:pPr>
-    </w:p>
-    <w:p>
-      <w:pPr>
-        <w:rPr>
-          <w:rFonts w:ascii="Arial" w:hAnsi="Arial" w:cs="Arial"/>
-          <w:shd w:val="clear" w:color="auto" w:fill="FFFFFF"/>
-        </w:rPr>
-      </w:pPr>
-      <w:r>
-        <w:rPr>
-          <w:rFonts w:ascii="Arial" w:hAnsi="Arial" w:cs="Arial"/>
-          <w:shd w:val="clear" w:color="auto" w:fill="FFFFFF"/>
-        </w:rPr>
-        <w:t xml:space="preserve">Om </w:t>
+        <w:t>Reserveringen</w:t>
       </w:r>
       <w:r>
         <w:rPr>
@@ -7542,37 +8984,37 @@
           <w:bCs/>
           <w:shd w:val="clear" w:color="auto" w:fill="FFFFFF"/>
         </w:rPr>
-        <w:t xml:space="preserve">… </w:t>
-      </w:r>
-      <w:r>
-        <w:rPr>
-          <w:rFonts w:ascii="Arial" w:hAnsi="Arial" w:cs="Arial"/>
-          <w:shd w:val="clear" w:color="auto" w:fill="FFFFFF"/>
-        </w:rPr>
-        <w:t xml:space="preserve">te testen gaan we de gemaakte code doorlopen en testen of alle functionaliteiten werken en voldoen aan de eisen. Testen doen we door stap voor stap de functionaliteit door te lopen en kijken wat er volgens verwachting gaat en wat er niet volgens verwachting gaat. Als er een stukje van een functionaliteit niet voldoet aan de wensen en eisen wordt dat aan gepast zodat het wel het gewenste resultaat geeft. </w:t>
-      </w:r>
-    </w:p>
-    <w:p>
-      <w:pPr>
-        <w:rPr>
-          <w:rFonts w:ascii="Arial" w:hAnsi="Arial" w:cs="Arial"/>
-          <w:shd w:val="clear" w:color="auto" w:fill="FFFFFF"/>
-        </w:rPr>
-      </w:pPr>
-    </w:p>
-    <w:p>
-      <w:pPr>
-        <w:rPr>
-          <w:rFonts w:ascii="Arial" w:hAnsi="Arial" w:cs="Arial"/>
-          <w:shd w:val="clear" w:color="auto" w:fill="FFFFFF"/>
-        </w:rPr>
-      </w:pPr>
-      <w:r>
-        <w:rPr>
-          <w:rFonts w:ascii="Arial" w:hAnsi="Arial" w:cs="Arial"/>
-          <w:shd w:val="clear" w:color="auto" w:fill="FFFFFF"/>
-        </w:rPr>
-        <w:t xml:space="preserve">Het verwachte resultaat van </w:t>
+        <w:t xml:space="preserve"> inzien</w:t>
+      </w:r>
+      <w:r>
+        <w:rPr>
+          <w:rFonts w:ascii="Arial" w:hAnsi="Arial" w:cs="Arial"/>
+          <w:shd w:val="clear" w:color="auto" w:fill="FFFFFF"/>
+        </w:rPr>
+        <w:t xml:space="preserve"> : </w:t>
+      </w:r>
+    </w:p>
+    <w:p>
+      <w:pPr>
+        <w:rPr>
+          <w:rFonts w:ascii="Arial" w:hAnsi="Arial" w:cs="Arial"/>
+          <w:shd w:val="clear" w:color="auto" w:fill="FFFFFF"/>
+        </w:rPr>
+      </w:pPr>
+    </w:p>
+    <w:p>
+      <w:pPr>
+        <w:rPr>
+          <w:rFonts w:ascii="Arial" w:hAnsi="Arial" w:cs="Arial"/>
+          <w:shd w:val="clear" w:color="auto" w:fill="FFFFFF"/>
+        </w:rPr>
+      </w:pPr>
+      <w:r>
+        <w:rPr>
+          <w:rFonts w:ascii="Arial" w:hAnsi="Arial" w:cs="Arial"/>
+          <w:shd w:val="clear" w:color="auto" w:fill="FFFFFF"/>
+        </w:rPr>
+        <w:t xml:space="preserve">Om </w:t>
       </w:r>
       <w:r>
         <w:rPr>
@@ -7581,37 +9023,44 @@
           <w:bCs/>
           <w:shd w:val="clear" w:color="auto" w:fill="FFFFFF"/>
         </w:rPr>
-        <w:t xml:space="preserve">… </w:t>
-      </w:r>
-      <w:r>
-        <w:rPr>
-          <w:rFonts w:ascii="Arial" w:hAnsi="Arial" w:cs="Arial"/>
-          <w:shd w:val="clear" w:color="auto" w:fill="FFFFFF"/>
-        </w:rPr>
-        <w:t xml:space="preserve">is: </w:t>
-      </w:r>
-    </w:p>
-    <w:p>
-      <w:pPr>
-        <w:rPr>
-          <w:rFonts w:ascii="Arial" w:hAnsi="Arial" w:cs="Arial"/>
-          <w:shd w:val="clear" w:color="auto" w:fill="FFFFFF"/>
-        </w:rPr>
-      </w:pPr>
-    </w:p>
-    <w:p>
-      <w:pPr>
-        <w:rPr>
-          <w:rFonts w:ascii="Arial" w:hAnsi="Arial" w:cs="Arial"/>
-          <w:shd w:val="clear" w:color="auto" w:fill="FFFFFF"/>
-        </w:rPr>
-      </w:pPr>
-      <w:r>
-        <w:rPr>
-          <w:rFonts w:ascii="Arial" w:hAnsi="Arial" w:cs="Arial"/>
-          <w:shd w:val="clear" w:color="auto" w:fill="FFFFFF"/>
-        </w:rPr>
-        <w:t xml:space="preserve">Het werkelijke resultaat van </w:t>
+        <w:t>Reserveringen inzien</w:t>
+      </w:r>
+      <w:r>
+        <w:rPr>
+          <w:rFonts w:ascii="Arial" w:hAnsi="Arial" w:cs="Arial"/>
+          <w:shd w:val="clear" w:color="auto" w:fill="FFFFFF"/>
+        </w:rPr>
+        <w:t xml:space="preserve"> </w:t>
+      </w:r>
+      <w:r>
+        <w:rPr>
+          <w:rFonts w:ascii="Arial" w:hAnsi="Arial" w:cs="Arial"/>
+          <w:shd w:val="clear" w:color="auto" w:fill="FFFFFF"/>
+        </w:rPr>
+        <w:t xml:space="preserve">te testen gaan we de gemaakte code doorlopen en testen of alle functionaliteiten werken en voldoen aan de eisen. Testen doen we door stap voor stap de functionaliteit door te lopen en kijken wat er volgens verwachting gaat en wat er niet volgens verwachting gaat. Als er een stukje van een functionaliteit niet voldoet aan de wensen en eisen wordt dat aan gepast zodat het wel het gewenste resultaat geeft. </w:t>
+      </w:r>
+    </w:p>
+    <w:p>
+      <w:pPr>
+        <w:rPr>
+          <w:rFonts w:ascii="Arial" w:hAnsi="Arial" w:cs="Arial"/>
+          <w:shd w:val="clear" w:color="auto" w:fill="FFFFFF"/>
+        </w:rPr>
+      </w:pPr>
+    </w:p>
+    <w:p>
+      <w:pPr>
+        <w:rPr>
+          <w:rFonts w:ascii="Arial" w:hAnsi="Arial" w:cs="Arial"/>
+          <w:shd w:val="clear" w:color="auto" w:fill="FFFFFF"/>
+        </w:rPr>
+      </w:pPr>
+      <w:r>
+        <w:rPr>
+          <w:rFonts w:ascii="Arial" w:hAnsi="Arial" w:cs="Arial"/>
+          <w:shd w:val="clear" w:color="auto" w:fill="FFFFFF"/>
+        </w:rPr>
+        <w:t xml:space="preserve">Het verwachte resultaat van </w:t>
       </w:r>
       <w:r>
         <w:rPr>
@@ -7620,7 +9069,123 @@
           <w:bCs/>
           <w:shd w:val="clear" w:color="auto" w:fill="FFFFFF"/>
         </w:rPr>
-        <w:t xml:space="preserve">… </w:t>
+        <w:t>Reserveringen inzien</w:t>
+      </w:r>
+      <w:r>
+        <w:rPr>
+          <w:rFonts w:ascii="Arial" w:hAnsi="Arial" w:cs="Arial"/>
+          <w:shd w:val="clear" w:color="auto" w:fill="FFFFFF"/>
+        </w:rPr>
+        <w:t xml:space="preserve"> </w:t>
+      </w:r>
+      <w:r>
+        <w:rPr>
+          <w:rFonts w:ascii="Arial" w:hAnsi="Arial" w:cs="Arial"/>
+          <w:shd w:val="clear" w:color="auto" w:fill="FFFFFF"/>
+        </w:rPr>
+        <w:t xml:space="preserve">is: </w:t>
+      </w:r>
+    </w:p>
+    <w:p>
+      <w:pPr>
+        <w:rPr>
+          <w:rFonts w:ascii="Arial" w:hAnsi="Arial" w:cs="Arial"/>
+          <w:shd w:val="clear" w:color="auto" w:fill="FFFFFF"/>
+        </w:rPr>
+      </w:pPr>
+      <w:r>
+        <w:rPr>
+          <w:rFonts w:ascii="Arial" w:hAnsi="Arial" w:cs="Arial"/>
+          <w:shd w:val="clear" w:color="auto" w:fill="FFFFFF"/>
+        </w:rPr>
+        <w:t xml:space="preserve">Als een klant een reservering heeft gemaakt kun je hem terug vinden in het beheer paneel.  Als je als jack </w:t>
+      </w:r>
+      <w:proofErr w:type="spellStart"/>
+      <w:r>
+        <w:rPr>
+          <w:rFonts w:ascii="Arial" w:hAnsi="Arial" w:cs="Arial"/>
+          <w:shd w:val="clear" w:color="auto" w:fill="FFFFFF"/>
+        </w:rPr>
+        <w:t>jones</w:t>
+      </w:r>
+      <w:proofErr w:type="spellEnd"/>
+      <w:r>
+        <w:rPr>
+          <w:rFonts w:ascii="Arial" w:hAnsi="Arial" w:cs="Arial"/>
+          <w:shd w:val="clear" w:color="auto" w:fill="FFFFFF"/>
+        </w:rPr>
+        <w:t xml:space="preserve"> eigenaar </w:t>
+      </w:r>
+      <w:proofErr w:type="spellStart"/>
+      <w:r>
+        <w:rPr>
+          <w:rFonts w:ascii="Arial" w:hAnsi="Arial" w:cs="Arial"/>
+          <w:shd w:val="clear" w:color="auto" w:fill="FFFFFF"/>
+        </w:rPr>
+        <w:t>inlogd</w:t>
+      </w:r>
+      <w:proofErr w:type="spellEnd"/>
+      <w:r>
+        <w:rPr>
+          <w:rFonts w:ascii="Arial" w:hAnsi="Arial" w:cs="Arial"/>
+          <w:shd w:val="clear" w:color="auto" w:fill="FFFFFF"/>
+        </w:rPr>
+        <w:t xml:space="preserve"> vind je alle reservering en een factuur erbij wat de klant heeft gereserveerd. Ook ziet hij de status van de reservering. Als je als bioscoop eigenaar </w:t>
+      </w:r>
+      <w:proofErr w:type="spellStart"/>
+      <w:r>
+        <w:rPr>
+          <w:rFonts w:ascii="Arial" w:hAnsi="Arial" w:cs="Arial"/>
+          <w:shd w:val="clear" w:color="auto" w:fill="FFFFFF"/>
+        </w:rPr>
+        <w:t>inlogd</w:t>
+      </w:r>
+      <w:proofErr w:type="spellEnd"/>
+      <w:r>
+        <w:rPr>
+          <w:rFonts w:ascii="Arial" w:hAnsi="Arial" w:cs="Arial"/>
+          <w:shd w:val="clear" w:color="auto" w:fill="FFFFFF"/>
+        </w:rPr>
+        <w:t xml:space="preserve"> zie je hoeveel reserveringen er bij jou zijn als bioscoop zijn gemaakt.</w:t>
+      </w:r>
+    </w:p>
+    <w:p>
+      <w:pPr>
+        <w:rPr>
+          <w:rFonts w:ascii="Arial" w:hAnsi="Arial" w:cs="Arial"/>
+          <w:shd w:val="clear" w:color="auto" w:fill="FFFFFF"/>
+        </w:rPr>
+      </w:pPr>
+    </w:p>
+    <w:p>
+      <w:pPr>
+        <w:rPr>
+          <w:rFonts w:ascii="Arial" w:hAnsi="Arial" w:cs="Arial"/>
+          <w:shd w:val="clear" w:color="auto" w:fill="FFFFFF"/>
+        </w:rPr>
+      </w:pPr>
+      <w:r>
+        <w:rPr>
+          <w:rFonts w:ascii="Arial" w:hAnsi="Arial" w:cs="Arial"/>
+          <w:shd w:val="clear" w:color="auto" w:fill="FFFFFF"/>
+        </w:rPr>
+        <w:t xml:space="preserve">Het werkelijke resultaat van </w:t>
+      </w:r>
+      <w:r>
+        <w:rPr>
+          <w:rFonts w:ascii="Arial" w:hAnsi="Arial" w:cs="Arial"/>
+          <w:b/>
+          <w:bCs/>
+          <w:shd w:val="clear" w:color="auto" w:fill="FFFFFF"/>
+        </w:rPr>
+        <w:t>Reserveringen inzien</w:t>
+      </w:r>
+      <w:r>
+        <w:rPr>
+          <w:rFonts w:ascii="Arial" w:hAnsi="Arial" w:cs="Arial"/>
+          <w:shd w:val="clear" w:color="auto" w:fill="FFFFFF"/>
+        </w:rPr>
+        <w:t xml:space="preserve"> </w:t>
       </w:r>
       <w:r>
         <w:rPr>
@@ -7637,6 +9202,69 @@
           <w:shd w:val="clear" w:color="auto" w:fill="FFFFFF"/>
         </w:rPr>
       </w:pPr>
+      <w:r>
+        <w:rPr>
+          <w:rFonts w:ascii="Arial" w:hAnsi="Arial" w:cs="Arial"/>
+          <w:shd w:val="clear" w:color="auto" w:fill="FFFFFF"/>
+        </w:rPr>
+        <w:t xml:space="preserve">Als een klant een reservering heeft gemaakt kun je hem terug vinden in het beheer paneel.  Als je als jack </w:t>
+      </w:r>
+      <w:proofErr w:type="spellStart"/>
+      <w:r>
+        <w:rPr>
+          <w:rFonts w:ascii="Arial" w:hAnsi="Arial" w:cs="Arial"/>
+          <w:shd w:val="clear" w:color="auto" w:fill="FFFFFF"/>
+        </w:rPr>
+        <w:t>jones</w:t>
+      </w:r>
+      <w:proofErr w:type="spellEnd"/>
+      <w:r>
+        <w:rPr>
+          <w:rFonts w:ascii="Arial" w:hAnsi="Arial" w:cs="Arial"/>
+          <w:shd w:val="clear" w:color="auto" w:fill="FFFFFF"/>
+        </w:rPr>
+        <w:t xml:space="preserve"> eigenaar </w:t>
+      </w:r>
+      <w:proofErr w:type="spellStart"/>
+      <w:r>
+        <w:rPr>
+          <w:rFonts w:ascii="Arial" w:hAnsi="Arial" w:cs="Arial"/>
+          <w:shd w:val="clear" w:color="auto" w:fill="FFFFFF"/>
+        </w:rPr>
+        <w:t>inlogd</w:t>
+      </w:r>
+      <w:proofErr w:type="spellEnd"/>
+      <w:r>
+        <w:rPr>
+          <w:rFonts w:ascii="Arial" w:hAnsi="Arial" w:cs="Arial"/>
+          <w:shd w:val="clear" w:color="auto" w:fill="FFFFFF"/>
+        </w:rPr>
+        <w:t xml:space="preserve"> vind je alle reservering en een factuur erbij wat de klant heeft gereserveerd. Ook ziet hij de status van de reservering. Als je als bioscoop eigenaar </w:t>
+      </w:r>
+      <w:proofErr w:type="spellStart"/>
+      <w:r>
+        <w:rPr>
+          <w:rFonts w:ascii="Arial" w:hAnsi="Arial" w:cs="Arial"/>
+          <w:shd w:val="clear" w:color="auto" w:fill="FFFFFF"/>
+        </w:rPr>
+        <w:t>inlogd</w:t>
+      </w:r>
+      <w:proofErr w:type="spellEnd"/>
+      <w:r>
+        <w:rPr>
+          <w:rFonts w:ascii="Arial" w:hAnsi="Arial" w:cs="Arial"/>
+          <w:shd w:val="clear" w:color="auto" w:fill="FFFFFF"/>
+        </w:rPr>
+        <w:t xml:space="preserve"> zie je hoeveel reserveringen er bij jou zijn als bioscoop zijn gemaakt.</w:t>
+      </w:r>
+    </w:p>
+    <w:p>
+      <w:pPr>
+        <w:rPr>
+          <w:rFonts w:ascii="Arial" w:hAnsi="Arial" w:cs="Arial"/>
+          <w:shd w:val="clear" w:color="auto" w:fill="FFFFFF"/>
+        </w:rPr>
+      </w:pPr>
     </w:p>
     <w:p>
       <w:pPr>
@@ -7651,6 +9279,21 @@
           <w:shd w:val="clear" w:color="auto" w:fill="FFFFFF"/>
         </w:rPr>
         <w:t xml:space="preserve">Wat is er nodig om de aanpassingen te verbeteren: </w:t>
+      </w:r>
+    </w:p>
+    <w:p>
+      <w:pPr>
+        <w:rPr>
+          <w:rFonts w:ascii="Arial" w:hAnsi="Arial" w:cs="Arial"/>
+          <w:shd w:val="clear" w:color="auto" w:fill="FFFFFF"/>
+        </w:rPr>
+      </w:pPr>
+      <w:r>
+        <w:rPr>
+          <w:rFonts w:ascii="Arial" w:hAnsi="Arial" w:cs="Arial"/>
+          <w:shd w:val="clear" w:color="auto" w:fill="FFFFFF"/>
+        </w:rPr>
+        <w:t>Er zijn geen verandering nodig.</w:t>
       </w:r>
     </w:p>
     <w:p>
@@ -7738,6 +9381,15 @@
                 <w:b/>
               </w:rPr>
             </w:pPr>
+            <w:r>
+              <w:rPr>
+                <w:rFonts w:ascii="Arial" w:hAnsi="Arial" w:cs="Arial"/>
+                <w:b/>
+                <w:bCs/>
+                <w:shd w:val="clear" w:color="auto" w:fill="FFFFFF"/>
+              </w:rPr>
+              <w:t>Reserveringen inzien</w:t>
+            </w:r>
           </w:p>
         </w:tc>
       </w:tr>
@@ -7773,6 +9425,69 @@
           <w:p>
             <w:pPr>
               <w:rPr>
+                <w:rFonts w:ascii="Arial" w:hAnsi="Arial" w:cs="Arial"/>
+                <w:shd w:val="clear" w:color="auto" w:fill="FFFFFF"/>
+              </w:rPr>
+            </w:pPr>
+            <w:r>
+              <w:rPr>
+                <w:rFonts w:ascii="Arial" w:hAnsi="Arial" w:cs="Arial"/>
+                <w:shd w:val="clear" w:color="auto" w:fill="FFFFFF"/>
+              </w:rPr>
+              <w:t xml:space="preserve">Als een klant een reservering heeft gemaakt kun je hem terug vinden in het beheer paneel.  Als je als jack </w:t>
+            </w:r>
+            <w:proofErr w:type="spellStart"/>
+            <w:r>
+              <w:rPr>
+                <w:rFonts w:ascii="Arial" w:hAnsi="Arial" w:cs="Arial"/>
+                <w:shd w:val="clear" w:color="auto" w:fill="FFFFFF"/>
+              </w:rPr>
+              <w:t>jones</w:t>
+            </w:r>
+            <w:proofErr w:type="spellEnd"/>
+            <w:r>
+              <w:rPr>
+                <w:rFonts w:ascii="Arial" w:hAnsi="Arial" w:cs="Arial"/>
+                <w:shd w:val="clear" w:color="auto" w:fill="FFFFFF"/>
+              </w:rPr>
+              <w:t xml:space="preserve"> eigenaar </w:t>
+            </w:r>
+            <w:proofErr w:type="spellStart"/>
+            <w:r>
+              <w:rPr>
+                <w:rFonts w:ascii="Arial" w:hAnsi="Arial" w:cs="Arial"/>
+                <w:shd w:val="clear" w:color="auto" w:fill="FFFFFF"/>
+              </w:rPr>
+              <w:t>inlogd</w:t>
+            </w:r>
+            <w:proofErr w:type="spellEnd"/>
+            <w:r>
+              <w:rPr>
+                <w:rFonts w:ascii="Arial" w:hAnsi="Arial" w:cs="Arial"/>
+                <w:shd w:val="clear" w:color="auto" w:fill="FFFFFF"/>
+              </w:rPr>
+              <w:t xml:space="preserve"> vind je alle reservering en een factuur erbij wat de klant heeft gereserveerd. Ook ziet hij de status van de reservering. Als je als bioscoop eigenaar </w:t>
+            </w:r>
+            <w:proofErr w:type="spellStart"/>
+            <w:r>
+              <w:rPr>
+                <w:rFonts w:ascii="Arial" w:hAnsi="Arial" w:cs="Arial"/>
+                <w:shd w:val="clear" w:color="auto" w:fill="FFFFFF"/>
+              </w:rPr>
+              <w:t>inlogd</w:t>
+            </w:r>
+            <w:proofErr w:type="spellEnd"/>
+            <w:r>
+              <w:rPr>
+                <w:rFonts w:ascii="Arial" w:hAnsi="Arial" w:cs="Arial"/>
+                <w:shd w:val="clear" w:color="auto" w:fill="FFFFFF"/>
+              </w:rPr>
+              <w:t xml:space="preserve"> zie je hoeveel reserveringen er bij jou zijn als bioscoop zijn gemaakt.</w:t>
+            </w:r>
+          </w:p>
+          <w:p>
+            <w:pPr>
+              <w:rPr>
                 <w:rFonts w:ascii="Calibri" w:hAnsi="Calibri"/>
               </w:rPr>
             </w:pPr>
@@ -7812,6 +9527,69 @@
           <w:p>
             <w:pPr>
               <w:rPr>
+                <w:rFonts w:ascii="Arial" w:hAnsi="Arial" w:cs="Arial"/>
+                <w:shd w:val="clear" w:color="auto" w:fill="FFFFFF"/>
+              </w:rPr>
+            </w:pPr>
+            <w:r>
+              <w:rPr>
+                <w:rFonts w:ascii="Arial" w:hAnsi="Arial" w:cs="Arial"/>
+                <w:shd w:val="clear" w:color="auto" w:fill="FFFFFF"/>
+              </w:rPr>
+              <w:t xml:space="preserve">Als een klant een reservering heeft gemaakt kun je hem terug vinden in het beheer paneel.  Als je als jack </w:t>
+            </w:r>
+            <w:proofErr w:type="spellStart"/>
+            <w:r>
+              <w:rPr>
+                <w:rFonts w:ascii="Arial" w:hAnsi="Arial" w:cs="Arial"/>
+                <w:shd w:val="clear" w:color="auto" w:fill="FFFFFF"/>
+              </w:rPr>
+              <w:t>jones</w:t>
+            </w:r>
+            <w:proofErr w:type="spellEnd"/>
+            <w:r>
+              <w:rPr>
+                <w:rFonts w:ascii="Arial" w:hAnsi="Arial" w:cs="Arial"/>
+                <w:shd w:val="clear" w:color="auto" w:fill="FFFFFF"/>
+              </w:rPr>
+              <w:t xml:space="preserve"> eigenaar </w:t>
+            </w:r>
+            <w:proofErr w:type="spellStart"/>
+            <w:r>
+              <w:rPr>
+                <w:rFonts w:ascii="Arial" w:hAnsi="Arial" w:cs="Arial"/>
+                <w:shd w:val="clear" w:color="auto" w:fill="FFFFFF"/>
+              </w:rPr>
+              <w:t>inlogd</w:t>
+            </w:r>
+            <w:proofErr w:type="spellEnd"/>
+            <w:r>
+              <w:rPr>
+                <w:rFonts w:ascii="Arial" w:hAnsi="Arial" w:cs="Arial"/>
+                <w:shd w:val="clear" w:color="auto" w:fill="FFFFFF"/>
+              </w:rPr>
+              <w:t xml:space="preserve"> vind je alle reservering en een factuur erbij wat de klant heeft gereserveerd. Ook ziet hij de status van de reservering. Als je als bioscoop eigenaar </w:t>
+            </w:r>
+            <w:proofErr w:type="spellStart"/>
+            <w:r>
+              <w:rPr>
+                <w:rFonts w:ascii="Arial" w:hAnsi="Arial" w:cs="Arial"/>
+                <w:shd w:val="clear" w:color="auto" w:fill="FFFFFF"/>
+              </w:rPr>
+              <w:t>inlogd</w:t>
+            </w:r>
+            <w:proofErr w:type="spellEnd"/>
+            <w:r>
+              <w:rPr>
+                <w:rFonts w:ascii="Arial" w:hAnsi="Arial" w:cs="Arial"/>
+                <w:shd w:val="clear" w:color="auto" w:fill="FFFFFF"/>
+              </w:rPr>
+              <w:t xml:space="preserve"> zie je hoeveel reserveringen er bij jou zijn als bioscoop zijn gemaakt.</w:t>
+            </w:r>
+          </w:p>
+          <w:p>
+            <w:pPr>
+              <w:rPr>
                 <w:rFonts w:ascii="Calibri" w:hAnsi="Calibri"/>
               </w:rPr>
             </w:pPr>
@@ -7862,6 +9640,69 @@
           </w:tcPr>
           <w:p>
             <w:pPr>
+              <w:rPr>
+                <w:rFonts w:ascii="Arial" w:hAnsi="Arial" w:cs="Arial"/>
+                <w:shd w:val="clear" w:color="auto" w:fill="FFFFFF"/>
+              </w:rPr>
+            </w:pPr>
+            <w:r>
+              <w:rPr>
+                <w:rFonts w:ascii="Arial" w:hAnsi="Arial" w:cs="Arial"/>
+                <w:shd w:val="clear" w:color="auto" w:fill="FFFFFF"/>
+              </w:rPr>
+              <w:t xml:space="preserve">Als een klant een reservering heeft gemaakt kun je hem terug vinden in het beheer paneel.  Als je als jack </w:t>
+            </w:r>
+            <w:proofErr w:type="spellStart"/>
+            <w:r>
+              <w:rPr>
+                <w:rFonts w:ascii="Arial" w:hAnsi="Arial" w:cs="Arial"/>
+                <w:shd w:val="clear" w:color="auto" w:fill="FFFFFF"/>
+              </w:rPr>
+              <w:t>jones</w:t>
+            </w:r>
+            <w:proofErr w:type="spellEnd"/>
+            <w:r>
+              <w:rPr>
+                <w:rFonts w:ascii="Arial" w:hAnsi="Arial" w:cs="Arial"/>
+                <w:shd w:val="clear" w:color="auto" w:fill="FFFFFF"/>
+              </w:rPr>
+              <w:t xml:space="preserve"> eigenaar </w:t>
+            </w:r>
+            <w:proofErr w:type="spellStart"/>
+            <w:r>
+              <w:rPr>
+                <w:rFonts w:ascii="Arial" w:hAnsi="Arial" w:cs="Arial"/>
+                <w:shd w:val="clear" w:color="auto" w:fill="FFFFFF"/>
+              </w:rPr>
+              <w:t>inlogd</w:t>
+            </w:r>
+            <w:proofErr w:type="spellEnd"/>
+            <w:r>
+              <w:rPr>
+                <w:rFonts w:ascii="Arial" w:hAnsi="Arial" w:cs="Arial"/>
+                <w:shd w:val="clear" w:color="auto" w:fill="FFFFFF"/>
+              </w:rPr>
+              <w:t xml:space="preserve"> vind je alle reservering en een factuur erbij wat de klant heeft gereserveerd. Ook ziet hij de status van de reservering. Als je als bioscoop eigenaar </w:t>
+            </w:r>
+            <w:proofErr w:type="spellStart"/>
+            <w:r>
+              <w:rPr>
+                <w:rFonts w:ascii="Arial" w:hAnsi="Arial" w:cs="Arial"/>
+                <w:shd w:val="clear" w:color="auto" w:fill="FFFFFF"/>
+              </w:rPr>
+              <w:t>inlogd</w:t>
+            </w:r>
+            <w:proofErr w:type="spellEnd"/>
+            <w:r>
+              <w:rPr>
+                <w:rFonts w:ascii="Arial" w:hAnsi="Arial" w:cs="Arial"/>
+                <w:shd w:val="clear" w:color="auto" w:fill="FFFFFF"/>
+              </w:rPr>
+              <w:t xml:space="preserve"> zie je hoeveel reserveringen er bij jou zijn als bioscoop zijn gemaakt.</w:t>
+            </w:r>
+          </w:p>
+          <w:p>
+            <w:pPr>
               <w:spacing w:line="240" w:lineRule="auto"/>
               <w:rPr>
                 <w:rFonts w:ascii="Calibri" w:hAnsi="Calibri"/>
@@ -7905,6 +9746,21 @@
           <w:p>
             <w:pPr>
               <w:rPr>
+                <w:rFonts w:ascii="Arial" w:hAnsi="Arial" w:cs="Arial"/>
+                <w:shd w:val="clear" w:color="auto" w:fill="FFFFFF"/>
+              </w:rPr>
+            </w:pPr>
+            <w:r>
+              <w:rPr>
+                <w:rFonts w:ascii="Arial" w:hAnsi="Arial" w:cs="Arial"/>
+                <w:shd w:val="clear" w:color="auto" w:fill="FFFFFF"/>
+              </w:rPr>
+              <w:t>Er zijn geen verandering nodig.</w:t>
+            </w:r>
+          </w:p>
+          <w:p>
+            <w:pPr>
+              <w:rPr>
                 <w:rFonts w:ascii="Calibri" w:hAnsi="Calibri"/>
               </w:rPr>
             </w:pPr>
@@ -7967,6 +9823,12 @@
                 <w:rFonts w:ascii="Calibri" w:hAnsi="Calibri"/>
               </w:rPr>
             </w:pPr>
+            <w:r>
+              <w:rPr>
+                <w:rFonts w:ascii="Calibri" w:hAnsi="Calibri"/>
+              </w:rPr>
+              <w:t>-</w:t>
+            </w:r>
           </w:p>
         </w:tc>
         <w:tc>
@@ -7999,6 +9861,12 @@
                 <w:rFonts w:ascii="Calibri" w:hAnsi="Calibri"/>
               </w:rPr>
             </w:pPr>
+            <w:r>
+              <w:rPr>
+                <w:rFonts w:ascii="Calibri" w:hAnsi="Calibri"/>
+              </w:rPr>
+              <w:t>-</w:t>
+            </w:r>
           </w:p>
         </w:tc>
         <w:tc>
@@ -8033,6 +9901,13 @@
                 <w:b/>
               </w:rPr>
             </w:pPr>
+            <w:r>
+              <w:rPr>
+                <w:rFonts w:ascii="Calibri" w:hAnsi="Calibri"/>
+                <w:b/>
+              </w:rPr>
+              <w:t>-</w:t>
+            </w:r>
           </w:p>
         </w:tc>
       </w:tr>
@@ -8046,7 +9921,1320 @@
       </w:pPr>
     </w:p>
     <w:p/>
+    <w:p>
+      <w:r>
+        <w:br w:type="page"/>
+      </w:r>
+    </w:p>
+    <w:p>
+      <w:pPr>
+        <w:rPr>
+          <w:rFonts w:ascii="Arial" w:hAnsi="Arial" w:cs="Arial"/>
+          <w:b/>
+          <w:bCs/>
+          <w:shd w:val="clear" w:color="auto" w:fill="FFFFFF"/>
+        </w:rPr>
+      </w:pPr>
+      <w:r>
+        <w:rPr>
+          <w:rFonts w:ascii="Arial" w:hAnsi="Arial" w:cs="Arial"/>
+          <w:shd w:val="clear" w:color="auto" w:fill="FFFFFF"/>
+        </w:rPr>
+        <w:lastRenderedPageBreak/>
+        <w:t>De pagina die getest is</w:t>
+      </w:r>
+      <w:r>
+        <w:rPr>
+          <w:rFonts w:ascii="Arial" w:hAnsi="Arial" w:cs="Arial"/>
+          <w:shd w:val="clear" w:color="auto" w:fill="FFFFFF"/>
+        </w:rPr>
+        <w:t xml:space="preserve"> </w:t>
+      </w:r>
+      <w:r>
+        <w:rPr>
+          <w:rFonts w:ascii="Arial" w:hAnsi="Arial" w:cs="Arial"/>
+          <w:b/>
+          <w:bCs/>
+          <w:shd w:val="clear" w:color="auto" w:fill="FFFFFF"/>
+        </w:rPr>
+        <w:t>Factuur</w:t>
+      </w:r>
+      <w:r>
+        <w:rPr>
+          <w:rFonts w:ascii="Arial" w:hAnsi="Arial" w:cs="Arial"/>
+          <w:shd w:val="clear" w:color="auto" w:fill="FFFFFF"/>
+        </w:rPr>
+        <w:t xml:space="preserve"> : </w:t>
+      </w:r>
+    </w:p>
+    <w:p>
+      <w:pPr>
+        <w:rPr>
+          <w:rFonts w:ascii="Arial" w:hAnsi="Arial" w:cs="Arial"/>
+          <w:shd w:val="clear" w:color="auto" w:fill="FFFFFF"/>
+        </w:rPr>
+      </w:pPr>
+    </w:p>
+    <w:p>
+      <w:pPr>
+        <w:rPr>
+          <w:rFonts w:ascii="Arial" w:hAnsi="Arial" w:cs="Arial"/>
+          <w:shd w:val="clear" w:color="auto" w:fill="FFFFFF"/>
+        </w:rPr>
+      </w:pPr>
+      <w:r>
+        <w:rPr>
+          <w:rFonts w:ascii="Arial" w:hAnsi="Arial" w:cs="Arial"/>
+          <w:shd w:val="clear" w:color="auto" w:fill="FFFFFF"/>
+        </w:rPr>
+        <w:t>Om</w:t>
+      </w:r>
+      <w:r>
+        <w:rPr>
+          <w:rFonts w:ascii="Arial" w:hAnsi="Arial" w:cs="Arial"/>
+          <w:shd w:val="clear" w:color="auto" w:fill="FFFFFF"/>
+        </w:rPr>
+        <w:t xml:space="preserve"> </w:t>
+      </w:r>
+      <w:r>
+        <w:rPr>
+          <w:rFonts w:ascii="Arial" w:hAnsi="Arial" w:cs="Arial"/>
+          <w:b/>
+          <w:bCs/>
+          <w:shd w:val="clear" w:color="auto" w:fill="FFFFFF"/>
+        </w:rPr>
+        <w:t>Factuur</w:t>
+      </w:r>
+      <w:r>
+        <w:rPr>
+          <w:rFonts w:ascii="Arial" w:hAnsi="Arial" w:cs="Arial"/>
+          <w:b/>
+          <w:bCs/>
+          <w:shd w:val="clear" w:color="auto" w:fill="FFFFFF"/>
+        </w:rPr>
+        <w:t xml:space="preserve"> </w:t>
+      </w:r>
+      <w:r>
+        <w:rPr>
+          <w:rFonts w:ascii="Arial" w:hAnsi="Arial" w:cs="Arial"/>
+          <w:shd w:val="clear" w:color="auto" w:fill="FFFFFF"/>
+        </w:rPr>
+        <w:t xml:space="preserve">te testen gaan we de gemaakte code doorlopen en testen of alle functionaliteiten werken en voldoen aan de eisen. Testen doen we door stap voor stap de functionaliteit door te lopen en kijken wat er volgens verwachting gaat en wat er niet volgens verwachting gaat. Als er een stukje van een functionaliteit niet voldoet aan de wensen en eisen wordt dat aan gepast zodat het wel het gewenste resultaat geeft. </w:t>
+      </w:r>
+    </w:p>
+    <w:p>
+      <w:pPr>
+        <w:rPr>
+          <w:rFonts w:ascii="Arial" w:hAnsi="Arial" w:cs="Arial"/>
+          <w:shd w:val="clear" w:color="auto" w:fill="FFFFFF"/>
+        </w:rPr>
+      </w:pPr>
+    </w:p>
+    <w:p>
+      <w:pPr>
+        <w:rPr>
+          <w:rFonts w:ascii="Arial" w:hAnsi="Arial" w:cs="Arial"/>
+          <w:shd w:val="clear" w:color="auto" w:fill="FFFFFF"/>
+        </w:rPr>
+      </w:pPr>
+      <w:r>
+        <w:rPr>
+          <w:rFonts w:ascii="Arial" w:hAnsi="Arial" w:cs="Arial"/>
+          <w:shd w:val="clear" w:color="auto" w:fill="FFFFFF"/>
+        </w:rPr>
+        <w:t xml:space="preserve">Het verwachte resultaat van </w:t>
+      </w:r>
+      <w:r>
+        <w:rPr>
+          <w:rFonts w:ascii="Arial" w:hAnsi="Arial" w:cs="Arial"/>
+          <w:b/>
+          <w:bCs/>
+          <w:shd w:val="clear" w:color="auto" w:fill="FFFFFF"/>
+        </w:rPr>
+        <w:t>Factuur</w:t>
+      </w:r>
+      <w:r>
+        <w:rPr>
+          <w:rFonts w:ascii="Arial" w:hAnsi="Arial" w:cs="Arial"/>
+          <w:shd w:val="clear" w:color="auto" w:fill="FFFFFF"/>
+        </w:rPr>
+        <w:t xml:space="preserve"> </w:t>
+      </w:r>
+      <w:r>
+        <w:rPr>
+          <w:rFonts w:ascii="Arial" w:hAnsi="Arial" w:cs="Arial"/>
+          <w:shd w:val="clear" w:color="auto" w:fill="FFFFFF"/>
+        </w:rPr>
+        <w:t xml:space="preserve">is: </w:t>
+      </w:r>
+    </w:p>
+    <w:p>
+      <w:pPr>
+        <w:rPr>
+          <w:rFonts w:ascii="Arial" w:hAnsi="Arial" w:cs="Arial"/>
+          <w:shd w:val="clear" w:color="auto" w:fill="FFFFFF"/>
+        </w:rPr>
+      </w:pPr>
+      <w:r>
+        <w:rPr>
+          <w:rFonts w:ascii="Arial" w:hAnsi="Arial" w:cs="Arial"/>
+          <w:shd w:val="clear" w:color="auto" w:fill="FFFFFF"/>
+        </w:rPr>
+        <w:t xml:space="preserve">Als je als klant een reservering maakt bij een bioscoop krijg je een factuur te zien waar alle gegevens van de gemaakte reservering staan en de gegevens van de gekozen bioscoop. Als je alle gegevens hebt ingevuld op de reserveringspagina en op volgende klikt veranderd de knop naar klik voor mijn reservering. Als je daar op klikt krijg je het factuur te zien van jou reservering. </w:t>
+      </w:r>
+    </w:p>
+    <w:p>
+      <w:pPr>
+        <w:rPr>
+          <w:rFonts w:ascii="Arial" w:hAnsi="Arial" w:cs="Arial"/>
+          <w:shd w:val="clear" w:color="auto" w:fill="FFFFFF"/>
+        </w:rPr>
+      </w:pPr>
+    </w:p>
+    <w:p>
+      <w:pPr>
+        <w:rPr>
+          <w:rFonts w:ascii="Arial" w:hAnsi="Arial" w:cs="Arial"/>
+          <w:shd w:val="clear" w:color="auto" w:fill="FFFFFF"/>
+        </w:rPr>
+      </w:pPr>
+      <w:r>
+        <w:rPr>
+          <w:rFonts w:ascii="Arial" w:hAnsi="Arial" w:cs="Arial"/>
+          <w:shd w:val="clear" w:color="auto" w:fill="FFFFFF"/>
+        </w:rPr>
+        <w:t xml:space="preserve">Het werkelijke resultaat van </w:t>
+      </w:r>
+      <w:r>
+        <w:rPr>
+          <w:rFonts w:ascii="Arial" w:hAnsi="Arial" w:cs="Arial"/>
+          <w:b/>
+          <w:bCs/>
+          <w:shd w:val="clear" w:color="auto" w:fill="FFFFFF"/>
+        </w:rPr>
+        <w:t>Factuur</w:t>
+      </w:r>
+      <w:r>
+        <w:rPr>
+          <w:rFonts w:ascii="Arial" w:hAnsi="Arial" w:cs="Arial"/>
+          <w:shd w:val="clear" w:color="auto" w:fill="FFFFFF"/>
+        </w:rPr>
+        <w:t xml:space="preserve"> </w:t>
+      </w:r>
+      <w:r>
+        <w:rPr>
+          <w:rFonts w:ascii="Arial" w:hAnsi="Arial" w:cs="Arial"/>
+          <w:shd w:val="clear" w:color="auto" w:fill="FFFFFF"/>
+        </w:rPr>
+        <w:t>is:</w:t>
+      </w:r>
+    </w:p>
+    <w:p>
+      <w:pPr>
+        <w:rPr>
+          <w:rFonts w:ascii="Arial" w:hAnsi="Arial" w:cs="Arial"/>
+          <w:shd w:val="clear" w:color="auto" w:fill="FFFFFF"/>
+        </w:rPr>
+      </w:pPr>
+      <w:r>
+        <w:rPr>
+          <w:rFonts w:ascii="Arial" w:hAnsi="Arial" w:cs="Arial"/>
+          <w:shd w:val="clear" w:color="auto" w:fill="FFFFFF"/>
+        </w:rPr>
+        <w:t xml:space="preserve">Als je als klant een reservering maakt bij een bioscoop krijg je een factuur te zien waar alle gegevens van de gemaakte reservering staan en de gegevens van de gekozen bioscoop. Als je alle gegevens hebt ingevuld op de reserveringspagina en op volgende klikt veranderd de knop naar klik voor mijn reservering. Als je daar op klikt krijg je het factuur te zien van jou reservering. </w:t>
+      </w:r>
+    </w:p>
+    <w:p>
+      <w:pPr>
+        <w:rPr>
+          <w:rFonts w:ascii="Arial" w:hAnsi="Arial" w:cs="Arial"/>
+          <w:shd w:val="clear" w:color="auto" w:fill="FFFFFF"/>
+        </w:rPr>
+      </w:pPr>
+    </w:p>
+    <w:p>
+      <w:pPr>
+        <w:rPr>
+          <w:rFonts w:ascii="Arial" w:hAnsi="Arial" w:cs="Arial"/>
+          <w:shd w:val="clear" w:color="auto" w:fill="FFFFFF"/>
+        </w:rPr>
+      </w:pPr>
+      <w:r>
+        <w:rPr>
+          <w:rFonts w:ascii="Arial" w:hAnsi="Arial" w:cs="Arial"/>
+          <w:shd w:val="clear" w:color="auto" w:fill="FFFFFF"/>
+        </w:rPr>
+        <w:t xml:space="preserve">Wat is er nodig om de aanpassingen te verbeteren: </w:t>
+      </w:r>
+    </w:p>
+    <w:p>
+      <w:pPr>
+        <w:rPr>
+          <w:rFonts w:ascii="Arial" w:hAnsi="Arial" w:cs="Arial"/>
+          <w:shd w:val="clear" w:color="auto" w:fill="FFFFFF"/>
+        </w:rPr>
+      </w:pPr>
+      <w:r>
+        <w:rPr>
+          <w:rFonts w:ascii="Arial" w:hAnsi="Arial" w:cs="Arial"/>
+          <w:shd w:val="clear" w:color="auto" w:fill="FFFFFF"/>
+        </w:rPr>
+        <w:t>Er zijn geen aanpassingen nodig.</w:t>
+      </w:r>
+    </w:p>
+    <w:p>
+      <w:pPr>
+        <w:rPr>
+          <w:rFonts w:ascii="Arial" w:hAnsi="Arial" w:cs="Arial"/>
+          <w:shd w:val="clear" w:color="auto" w:fill="FFFFFF"/>
+        </w:rPr>
+      </w:pPr>
+    </w:p>
+    <w:p>
+      <w:pPr>
+        <w:rPr>
+          <w:rFonts w:ascii="Arial" w:hAnsi="Arial" w:cs="Arial"/>
+          <w:shd w:val="clear" w:color="auto" w:fill="FFFFFF"/>
+        </w:rPr>
+      </w:pPr>
+      <w:r>
+        <w:rPr>
+          <w:rFonts w:ascii="Arial" w:hAnsi="Arial" w:cs="Arial"/>
+          <w:shd w:val="clear" w:color="auto" w:fill="FFFFFF"/>
+        </w:rPr>
+        <w:br w:type="page"/>
+      </w:r>
+    </w:p>
+    <w:tbl>
+      <w:tblPr>
+        <w:tblW w:w="5000" w:type="pct"/>
+        <w:tblInd w:w="108" w:type="dxa"/>
+        <w:tblBorders>
+          <w:top w:val="single" w:sz="4" w:space="0" w:color="auto"/>
+          <w:left w:val="single" w:sz="4" w:space="0" w:color="auto"/>
+          <w:bottom w:val="single" w:sz="4" w:space="0" w:color="auto"/>
+          <w:right w:val="single" w:sz="4" w:space="0" w:color="auto"/>
+          <w:insideH w:val="single" w:sz="4" w:space="0" w:color="auto"/>
+          <w:insideV w:val="single" w:sz="4" w:space="0" w:color="auto"/>
+        </w:tblBorders>
+        <w:tblLook w:val="01E0" w:firstRow="1" w:lastRow="1" w:firstColumn="1" w:lastColumn="1" w:noHBand="0" w:noVBand="0"/>
+      </w:tblPr>
+      <w:tblGrid>
+        <w:gridCol w:w="1925"/>
+        <w:gridCol w:w="672"/>
+        <w:gridCol w:w="1423"/>
+        <w:gridCol w:w="1077"/>
+        <w:gridCol w:w="1620"/>
+        <w:gridCol w:w="674"/>
+        <w:gridCol w:w="1671"/>
+      </w:tblGrid>
+      <w:tr>
+        <w:trPr>
+          <w:trHeight w:val="483"/>
+        </w:trPr>
+        <w:tc>
+          <w:tcPr>
+            <w:tcW w:w="1062" w:type="pct"/>
+            <w:shd w:val="clear" w:color="auto" w:fill="8EAADB" w:themeFill="accent1" w:themeFillTint="99"/>
+          </w:tcPr>
+          <w:p>
+            <w:pPr>
+              <w:rPr>
+                <w:rFonts w:ascii="Calibri" w:hAnsi="Calibri"/>
+                <w:b/>
+              </w:rPr>
+            </w:pPr>
+            <w:r>
+              <w:rPr>
+                <w:rFonts w:ascii="Calibri" w:hAnsi="Calibri"/>
+                <w:b/>
+              </w:rPr>
+              <w:lastRenderedPageBreak/>
+              <w:t>Functionaliteit</w:t>
+            </w:r>
+          </w:p>
+        </w:tc>
+        <w:tc>
+          <w:tcPr>
+            <w:tcW w:w="3938" w:type="pct"/>
+            <w:gridSpan w:val="6"/>
+            <w:shd w:val="clear" w:color="auto" w:fill="auto"/>
+          </w:tcPr>
+          <w:p>
+            <w:pPr>
+              <w:rPr>
+                <w:rFonts w:ascii="Calibri" w:hAnsi="Calibri"/>
+                <w:b/>
+              </w:rPr>
+            </w:pPr>
+            <w:r>
+              <w:rPr>
+                <w:rFonts w:ascii="Arial" w:hAnsi="Arial" w:cs="Arial"/>
+                <w:b/>
+                <w:bCs/>
+                <w:shd w:val="clear" w:color="auto" w:fill="FFFFFF"/>
+              </w:rPr>
+              <w:t>Factuur</w:t>
+            </w:r>
+          </w:p>
+        </w:tc>
+      </w:tr>
+      <w:tr>
+        <w:trPr>
+          <w:trHeight w:val="483"/>
+        </w:trPr>
+        <w:tc>
+          <w:tcPr>
+            <w:tcW w:w="1062" w:type="pct"/>
+            <w:shd w:val="clear" w:color="auto" w:fill="8EAADB" w:themeFill="accent1" w:themeFillTint="99"/>
+          </w:tcPr>
+          <w:p>
+            <w:pPr>
+              <w:rPr>
+                <w:rFonts w:ascii="Calibri" w:hAnsi="Calibri"/>
+              </w:rPr>
+            </w:pPr>
+            <w:r>
+              <w:rPr>
+                <w:rFonts w:ascii="Calibri" w:hAnsi="Calibri"/>
+                <w:b/>
+              </w:rPr>
+              <w:t>Scenario</w:t>
+            </w:r>
+          </w:p>
+        </w:tc>
+        <w:tc>
+          <w:tcPr>
+            <w:tcW w:w="3938" w:type="pct"/>
+            <w:gridSpan w:val="6"/>
+          </w:tcPr>
+          <w:p>
+            <w:pPr>
+              <w:rPr>
+                <w:rFonts w:ascii="Arial" w:hAnsi="Arial" w:cs="Arial"/>
+                <w:shd w:val="clear" w:color="auto" w:fill="FFFFFF"/>
+              </w:rPr>
+            </w:pPr>
+            <w:r>
+              <w:rPr>
+                <w:rFonts w:ascii="Arial" w:hAnsi="Arial" w:cs="Arial"/>
+                <w:shd w:val="clear" w:color="auto" w:fill="FFFFFF"/>
+              </w:rPr>
+              <w:t xml:space="preserve">Als je als klant een reservering maakt bij een bioscoop krijg je een factuur te zien waar alle gegevens van de gemaakte reservering staan en de gegevens van de gekozen bioscoop. Als je alle gegevens hebt ingevuld op de reserveringspagina en op volgende klikt veranderd de knop naar klik voor mijn reservering. Als je daar op klikt krijg je het factuur te zien van jou reservering. </w:t>
+            </w:r>
+          </w:p>
+          <w:p>
+            <w:pPr>
+              <w:rPr>
+                <w:rFonts w:ascii="Calibri" w:hAnsi="Calibri"/>
+              </w:rPr>
+            </w:pPr>
+          </w:p>
+        </w:tc>
+      </w:tr>
+      <w:tr>
+        <w:trPr>
+          <w:trHeight w:val="795"/>
+        </w:trPr>
+        <w:tc>
+          <w:tcPr>
+            <w:tcW w:w="1062" w:type="pct"/>
+            <w:shd w:val="clear" w:color="auto" w:fill="8EAADB" w:themeFill="accent1" w:themeFillTint="99"/>
+          </w:tcPr>
+          <w:p>
+            <w:pPr>
+              <w:rPr>
+                <w:rFonts w:ascii="Calibri" w:hAnsi="Calibri"/>
+                <w:b/>
+              </w:rPr>
+            </w:pPr>
+            <w:r>
+              <w:rPr>
+                <w:rFonts w:ascii="Calibri" w:hAnsi="Calibri"/>
+                <w:b/>
+              </w:rPr>
+              <w:t>Verwacht resultaat</w:t>
+            </w:r>
+          </w:p>
+        </w:tc>
+        <w:tc>
+          <w:tcPr>
+            <w:tcW w:w="3938" w:type="pct"/>
+            <w:gridSpan w:val="6"/>
+          </w:tcPr>
+          <w:p>
+            <w:pPr>
+              <w:rPr>
+                <w:rFonts w:ascii="Arial" w:hAnsi="Arial" w:cs="Arial"/>
+                <w:shd w:val="clear" w:color="auto" w:fill="FFFFFF"/>
+              </w:rPr>
+            </w:pPr>
+            <w:r>
+              <w:rPr>
+                <w:rFonts w:ascii="Arial" w:hAnsi="Arial" w:cs="Arial"/>
+                <w:shd w:val="clear" w:color="auto" w:fill="FFFFFF"/>
+              </w:rPr>
+              <w:t xml:space="preserve">Als je als klant een reservering maakt bij een bioscoop krijg je een factuur te zien waar alle gegevens van de gemaakte reservering staan en de gegevens van de gekozen bioscoop. Als je alle gegevens hebt ingevuld op de reserveringspagina en op volgende klikt veranderd de knop naar klik voor mijn reservering. Als je daar op klikt krijg je het factuur te zien van jou reservering. </w:t>
+            </w:r>
+          </w:p>
+          <w:p>
+            <w:pPr>
+              <w:rPr>
+                <w:rFonts w:ascii="Calibri" w:hAnsi="Calibri"/>
+              </w:rPr>
+            </w:pPr>
+          </w:p>
+        </w:tc>
+      </w:tr>
+      <w:tr>
+        <w:trPr>
+          <w:trHeight w:val="795"/>
+        </w:trPr>
+        <w:tc>
+          <w:tcPr>
+            <w:tcW w:w="1062" w:type="pct"/>
+            <w:shd w:val="clear" w:color="auto" w:fill="8EAADB" w:themeFill="accent1" w:themeFillTint="99"/>
+          </w:tcPr>
+          <w:p>
+            <w:pPr>
+              <w:rPr>
+                <w:rFonts w:ascii="Calibri" w:hAnsi="Calibri"/>
+              </w:rPr>
+            </w:pPr>
+            <w:r>
+              <w:rPr>
+                <w:rFonts w:ascii="Calibri" w:hAnsi="Calibri"/>
+                <w:b/>
+              </w:rPr>
+              <w:t>Werkelijk</w:t>
+            </w:r>
+            <w:r>
+              <w:rPr>
+                <w:rFonts w:ascii="Calibri" w:hAnsi="Calibri"/>
+              </w:rPr>
+              <w:t xml:space="preserve"> </w:t>
+            </w:r>
+            <w:r>
+              <w:rPr>
+                <w:rFonts w:ascii="Calibri" w:hAnsi="Calibri"/>
+                <w:b/>
+              </w:rPr>
+              <w:t>resultaat</w:t>
+            </w:r>
+          </w:p>
+        </w:tc>
+        <w:tc>
+          <w:tcPr>
+            <w:tcW w:w="3938" w:type="pct"/>
+            <w:gridSpan w:val="6"/>
+          </w:tcPr>
+          <w:p>
+            <w:pPr>
+              <w:rPr>
+                <w:rFonts w:ascii="Arial" w:hAnsi="Arial" w:cs="Arial"/>
+                <w:shd w:val="clear" w:color="auto" w:fill="FFFFFF"/>
+              </w:rPr>
+            </w:pPr>
+            <w:r>
+              <w:rPr>
+                <w:rFonts w:ascii="Arial" w:hAnsi="Arial" w:cs="Arial"/>
+                <w:shd w:val="clear" w:color="auto" w:fill="FFFFFF"/>
+              </w:rPr>
+              <w:t xml:space="preserve">Als je als klant een reservering maakt bij een bioscoop krijg je een factuur te zien waar alle gegevens van de gemaakte reservering staan en de gegevens van de gekozen bioscoop. Als je alle gegevens hebt ingevuld op de reserveringspagina en op volgende klikt veranderd de knop naar klik voor mijn reservering. Als je daar op klikt krijg je het factuur te zien van jou reservering. </w:t>
+            </w:r>
+          </w:p>
+          <w:p>
+            <w:pPr>
+              <w:spacing w:line="240" w:lineRule="auto"/>
+              <w:rPr>
+                <w:rFonts w:ascii="Calibri" w:hAnsi="Calibri"/>
+              </w:rPr>
+            </w:pPr>
+          </w:p>
+        </w:tc>
+      </w:tr>
+      <w:tr>
+        <w:trPr>
+          <w:trHeight w:val="752"/>
+        </w:trPr>
+        <w:tc>
+          <w:tcPr>
+            <w:tcW w:w="1062" w:type="pct"/>
+            <w:shd w:val="clear" w:color="auto" w:fill="8EAADB" w:themeFill="accent1" w:themeFillTint="99"/>
+            <w:tcMar>
+              <w:right w:w="0" w:type="dxa"/>
+            </w:tcMar>
+          </w:tcPr>
+          <w:p>
+            <w:pPr>
+              <w:rPr>
+                <w:rFonts w:ascii="Calibri" w:hAnsi="Calibri"/>
+              </w:rPr>
+            </w:pPr>
+            <w:r>
+              <w:rPr>
+                <w:rFonts w:ascii="Calibri" w:hAnsi="Calibri"/>
+                <w:b/>
+              </w:rPr>
+              <w:t>Aanpassingen</w:t>
+            </w:r>
+          </w:p>
+        </w:tc>
+        <w:tc>
+          <w:tcPr>
+            <w:tcW w:w="3938" w:type="pct"/>
+            <w:gridSpan w:val="6"/>
+          </w:tcPr>
+          <w:p>
+            <w:pPr>
+              <w:rPr>
+                <w:rFonts w:ascii="Arial" w:hAnsi="Arial" w:cs="Arial"/>
+                <w:shd w:val="clear" w:color="auto" w:fill="FFFFFF"/>
+              </w:rPr>
+            </w:pPr>
+            <w:r>
+              <w:rPr>
+                <w:rFonts w:ascii="Arial" w:hAnsi="Arial" w:cs="Arial"/>
+                <w:shd w:val="clear" w:color="auto" w:fill="FFFFFF"/>
+              </w:rPr>
+              <w:t>Er zijn geen aanpassingen nodig.</w:t>
+            </w:r>
+          </w:p>
+        </w:tc>
+      </w:tr>
+      <w:tr>
+        <w:trPr>
+          <w:trHeight w:val="483"/>
+        </w:trPr>
+        <w:tc>
+          <w:tcPr>
+            <w:tcW w:w="1062" w:type="pct"/>
+            <w:shd w:val="clear" w:color="auto" w:fill="8EAADB" w:themeFill="accent1" w:themeFillTint="99"/>
+          </w:tcPr>
+          <w:p>
+            <w:pPr>
+              <w:rPr>
+                <w:rFonts w:ascii="Calibri" w:hAnsi="Calibri"/>
+              </w:rPr>
+            </w:pPr>
+            <w:r>
+              <w:rPr>
+                <w:rFonts w:ascii="Calibri" w:hAnsi="Calibri"/>
+                <w:b/>
+              </w:rPr>
+              <w:t>Uitvoering</w:t>
+            </w:r>
+          </w:p>
+        </w:tc>
+        <w:tc>
+          <w:tcPr>
+            <w:tcW w:w="371" w:type="pct"/>
+            <w:shd w:val="clear" w:color="auto" w:fill="8EAADB" w:themeFill="accent1" w:themeFillTint="99"/>
+          </w:tcPr>
+          <w:p>
+            <w:pPr>
+              <w:spacing w:line="256" w:lineRule="auto"/>
+              <w:rPr>
+                <w:rFonts w:ascii="Calibri" w:hAnsi="Calibri"/>
+              </w:rPr>
+            </w:pPr>
+            <w:r>
+              <w:rPr>
+                <w:rFonts w:ascii="Calibri" w:hAnsi="Calibri"/>
+                <w:b/>
+              </w:rPr>
+              <w:t>Uren</w:t>
+            </w:r>
+          </w:p>
+        </w:tc>
+        <w:tc>
+          <w:tcPr>
+            <w:tcW w:w="785" w:type="pct"/>
+          </w:tcPr>
+          <w:p>
+            <w:pPr>
+              <w:spacing w:line="256" w:lineRule="auto"/>
+              <w:rPr>
+                <w:rFonts w:ascii="Calibri" w:hAnsi="Calibri"/>
+              </w:rPr>
+            </w:pPr>
+            <w:r>
+              <w:rPr>
+                <w:rFonts w:ascii="Calibri" w:hAnsi="Calibri"/>
+              </w:rPr>
+              <w:t>-</w:t>
+            </w:r>
+          </w:p>
+        </w:tc>
+        <w:tc>
+          <w:tcPr>
+            <w:tcW w:w="594" w:type="pct"/>
+            <w:shd w:val="clear" w:color="auto" w:fill="8EAADB" w:themeFill="accent1" w:themeFillTint="99"/>
+          </w:tcPr>
+          <w:p>
+            <w:pPr>
+              <w:rPr>
+                <w:rFonts w:ascii="Calibri" w:hAnsi="Calibri"/>
+              </w:rPr>
+            </w:pPr>
+            <w:r>
+              <w:rPr>
+                <w:rFonts w:ascii="Calibri" w:hAnsi="Calibri"/>
+                <w:b/>
+              </w:rPr>
+              <w:t>Prioriteit</w:t>
+            </w:r>
+          </w:p>
+        </w:tc>
+        <w:tc>
+          <w:tcPr>
+            <w:tcW w:w="894" w:type="pct"/>
+          </w:tcPr>
+          <w:p>
+            <w:pPr>
+              <w:rPr>
+                <w:rFonts w:ascii="Calibri" w:hAnsi="Calibri"/>
+              </w:rPr>
+            </w:pPr>
+            <w:r>
+              <w:rPr>
+                <w:rFonts w:ascii="Calibri" w:hAnsi="Calibri"/>
+              </w:rPr>
+              <w:t>-</w:t>
+            </w:r>
+          </w:p>
+        </w:tc>
+        <w:tc>
+          <w:tcPr>
+            <w:tcW w:w="372" w:type="pct"/>
+            <w:shd w:val="clear" w:color="auto" w:fill="8EAADB" w:themeFill="accent1" w:themeFillTint="99"/>
+          </w:tcPr>
+          <w:p>
+            <w:pPr>
+              <w:rPr>
+                <w:rFonts w:ascii="Calibri" w:hAnsi="Calibri"/>
+                <w:b/>
+              </w:rPr>
+            </w:pPr>
+            <w:r>
+              <w:rPr>
+                <w:rFonts w:ascii="Calibri" w:hAnsi="Calibri"/>
+                <w:b/>
+              </w:rPr>
+              <w:t>Door</w:t>
+            </w:r>
+          </w:p>
+        </w:tc>
+        <w:tc>
+          <w:tcPr>
+            <w:tcW w:w="920" w:type="pct"/>
+          </w:tcPr>
+          <w:p>
+            <w:pPr>
+              <w:rPr>
+                <w:rFonts w:ascii="Calibri" w:hAnsi="Calibri"/>
+                <w:b/>
+              </w:rPr>
+            </w:pPr>
+            <w:r>
+              <w:rPr>
+                <w:rFonts w:ascii="Calibri" w:hAnsi="Calibri"/>
+                <w:b/>
+              </w:rPr>
+              <w:t>-</w:t>
+            </w:r>
+          </w:p>
+        </w:tc>
+      </w:tr>
+    </w:tbl>
+    <w:p>
+      <w:pPr>
+        <w:rPr>
+          <w:rFonts w:ascii="Arial" w:hAnsi="Arial" w:cs="Arial"/>
+          <w:shd w:val="clear" w:color="auto" w:fill="FFFFFF"/>
+        </w:rPr>
+      </w:pPr>
+    </w:p>
     <w:p/>
+    <w:p/>
+    <w:p>
+      <w:r>
+        <w:br w:type="page"/>
+      </w:r>
+    </w:p>
+    <w:p>
+      <w:pPr>
+        <w:rPr>
+          <w:rFonts w:ascii="Arial" w:hAnsi="Arial" w:cs="Arial"/>
+          <w:b/>
+          <w:bCs/>
+          <w:shd w:val="clear" w:color="auto" w:fill="FFFFFF"/>
+        </w:rPr>
+      </w:pPr>
+      <w:r>
+        <w:rPr>
+          <w:rFonts w:ascii="Arial" w:hAnsi="Arial" w:cs="Arial"/>
+          <w:shd w:val="clear" w:color="auto" w:fill="FFFFFF"/>
+        </w:rPr>
+        <w:lastRenderedPageBreak/>
+        <w:t xml:space="preserve">De pagina die getest is </w:t>
+      </w:r>
+      <w:r>
+        <w:rPr>
+          <w:rFonts w:ascii="Arial" w:hAnsi="Arial" w:cs="Arial"/>
+          <w:b/>
+          <w:bCs/>
+          <w:shd w:val="clear" w:color="auto" w:fill="FFFFFF"/>
+        </w:rPr>
+        <w:t>…</w:t>
+      </w:r>
+      <w:r>
+        <w:rPr>
+          <w:rFonts w:ascii="Arial" w:hAnsi="Arial" w:cs="Arial"/>
+          <w:shd w:val="clear" w:color="auto" w:fill="FFFFFF"/>
+        </w:rPr>
+        <w:t xml:space="preserve"> : </w:t>
+      </w:r>
+    </w:p>
+    <w:p>
+      <w:pPr>
+        <w:rPr>
+          <w:rFonts w:ascii="Arial" w:hAnsi="Arial" w:cs="Arial"/>
+          <w:shd w:val="clear" w:color="auto" w:fill="FFFFFF"/>
+        </w:rPr>
+      </w:pPr>
+    </w:p>
+    <w:p>
+      <w:pPr>
+        <w:rPr>
+          <w:rFonts w:ascii="Arial" w:hAnsi="Arial" w:cs="Arial"/>
+          <w:shd w:val="clear" w:color="auto" w:fill="FFFFFF"/>
+        </w:rPr>
+      </w:pPr>
+      <w:r>
+        <w:rPr>
+          <w:rFonts w:ascii="Arial" w:hAnsi="Arial" w:cs="Arial"/>
+          <w:shd w:val="clear" w:color="auto" w:fill="FFFFFF"/>
+        </w:rPr>
+        <w:t xml:space="preserve">Om </w:t>
+      </w:r>
+      <w:r>
+        <w:rPr>
+          <w:rFonts w:ascii="Arial" w:hAnsi="Arial" w:cs="Arial"/>
+          <w:b/>
+          <w:bCs/>
+          <w:shd w:val="clear" w:color="auto" w:fill="FFFFFF"/>
+        </w:rPr>
+        <w:t xml:space="preserve">… </w:t>
+      </w:r>
+      <w:r>
+        <w:rPr>
+          <w:rFonts w:ascii="Arial" w:hAnsi="Arial" w:cs="Arial"/>
+          <w:shd w:val="clear" w:color="auto" w:fill="FFFFFF"/>
+        </w:rPr>
+        <w:t xml:space="preserve">te testen gaan we de gemaakte code doorlopen en testen of alle functionaliteiten werken en voldoen aan de eisen. Testen doen we door stap voor stap de functionaliteit door te lopen en kijken wat er volgens verwachting gaat en wat er niet volgens verwachting gaat. Als er een stukje van een functionaliteit niet voldoet aan de wensen en eisen wordt dat aan gepast zodat het wel het gewenste resultaat geeft. </w:t>
+      </w:r>
+    </w:p>
+    <w:p>
+      <w:pPr>
+        <w:rPr>
+          <w:rFonts w:ascii="Arial" w:hAnsi="Arial" w:cs="Arial"/>
+          <w:shd w:val="clear" w:color="auto" w:fill="FFFFFF"/>
+        </w:rPr>
+      </w:pPr>
+    </w:p>
+    <w:p>
+      <w:pPr>
+        <w:rPr>
+          <w:rFonts w:ascii="Arial" w:hAnsi="Arial" w:cs="Arial"/>
+          <w:shd w:val="clear" w:color="auto" w:fill="FFFFFF"/>
+        </w:rPr>
+      </w:pPr>
+      <w:r>
+        <w:rPr>
+          <w:rFonts w:ascii="Arial" w:hAnsi="Arial" w:cs="Arial"/>
+          <w:shd w:val="clear" w:color="auto" w:fill="FFFFFF"/>
+        </w:rPr>
+        <w:t xml:space="preserve">Het verwachte resultaat van </w:t>
+      </w:r>
+      <w:r>
+        <w:rPr>
+          <w:rFonts w:ascii="Arial" w:hAnsi="Arial" w:cs="Arial"/>
+          <w:b/>
+          <w:bCs/>
+          <w:shd w:val="clear" w:color="auto" w:fill="FFFFFF"/>
+        </w:rPr>
+        <w:t xml:space="preserve">… </w:t>
+      </w:r>
+      <w:r>
+        <w:rPr>
+          <w:rFonts w:ascii="Arial" w:hAnsi="Arial" w:cs="Arial"/>
+          <w:shd w:val="clear" w:color="auto" w:fill="FFFFFF"/>
+        </w:rPr>
+        <w:t xml:space="preserve">is: </w:t>
+      </w:r>
+    </w:p>
+    <w:p>
+      <w:pPr>
+        <w:rPr>
+          <w:rFonts w:ascii="Arial" w:hAnsi="Arial" w:cs="Arial"/>
+          <w:shd w:val="clear" w:color="auto" w:fill="FFFFFF"/>
+        </w:rPr>
+      </w:pPr>
+    </w:p>
+    <w:p>
+      <w:pPr>
+        <w:rPr>
+          <w:rFonts w:ascii="Arial" w:hAnsi="Arial" w:cs="Arial"/>
+          <w:shd w:val="clear" w:color="auto" w:fill="FFFFFF"/>
+        </w:rPr>
+      </w:pPr>
+      <w:r>
+        <w:rPr>
+          <w:rFonts w:ascii="Arial" w:hAnsi="Arial" w:cs="Arial"/>
+          <w:shd w:val="clear" w:color="auto" w:fill="FFFFFF"/>
+        </w:rPr>
+        <w:t xml:space="preserve">Het werkelijke resultaat van </w:t>
+      </w:r>
+      <w:r>
+        <w:rPr>
+          <w:rFonts w:ascii="Arial" w:hAnsi="Arial" w:cs="Arial"/>
+          <w:b/>
+          <w:bCs/>
+          <w:shd w:val="clear" w:color="auto" w:fill="FFFFFF"/>
+        </w:rPr>
+        <w:t xml:space="preserve">… </w:t>
+      </w:r>
+      <w:r>
+        <w:rPr>
+          <w:rFonts w:ascii="Arial" w:hAnsi="Arial" w:cs="Arial"/>
+          <w:shd w:val="clear" w:color="auto" w:fill="FFFFFF"/>
+        </w:rPr>
+        <w:t>is:</w:t>
+      </w:r>
+    </w:p>
+    <w:p>
+      <w:pPr>
+        <w:rPr>
+          <w:rFonts w:ascii="Arial" w:hAnsi="Arial" w:cs="Arial"/>
+          <w:shd w:val="clear" w:color="auto" w:fill="FFFFFF"/>
+        </w:rPr>
+      </w:pPr>
+    </w:p>
+    <w:p>
+      <w:pPr>
+        <w:rPr>
+          <w:rFonts w:ascii="Arial" w:hAnsi="Arial" w:cs="Arial"/>
+          <w:shd w:val="clear" w:color="auto" w:fill="FFFFFF"/>
+        </w:rPr>
+      </w:pPr>
+      <w:r>
+        <w:rPr>
+          <w:rFonts w:ascii="Arial" w:hAnsi="Arial" w:cs="Arial"/>
+          <w:shd w:val="clear" w:color="auto" w:fill="FFFFFF"/>
+        </w:rPr>
+        <w:t xml:space="preserve">Wat is er nodig om de aanpassingen te verbeteren: </w:t>
+      </w:r>
+    </w:p>
+    <w:p>
+      <w:pPr>
+        <w:rPr>
+          <w:rFonts w:ascii="Arial" w:hAnsi="Arial" w:cs="Arial"/>
+          <w:shd w:val="clear" w:color="auto" w:fill="FFFFFF"/>
+        </w:rPr>
+      </w:pPr>
+    </w:p>
+    <w:p>
+      <w:pPr>
+        <w:rPr>
+          <w:rFonts w:ascii="Arial" w:hAnsi="Arial" w:cs="Arial"/>
+          <w:shd w:val="clear" w:color="auto" w:fill="FFFFFF"/>
+        </w:rPr>
+      </w:pPr>
+      <w:r>
+        <w:rPr>
+          <w:rFonts w:ascii="Arial" w:hAnsi="Arial" w:cs="Arial"/>
+          <w:shd w:val="clear" w:color="auto" w:fill="FFFFFF"/>
+        </w:rPr>
+        <w:br w:type="page"/>
+      </w:r>
+    </w:p>
+    <w:tbl>
+      <w:tblPr>
+        <w:tblW w:w="5000" w:type="pct"/>
+        <w:tblInd w:w="108" w:type="dxa"/>
+        <w:tblBorders>
+          <w:top w:val="single" w:sz="4" w:space="0" w:color="auto"/>
+          <w:left w:val="single" w:sz="4" w:space="0" w:color="auto"/>
+          <w:bottom w:val="single" w:sz="4" w:space="0" w:color="auto"/>
+          <w:right w:val="single" w:sz="4" w:space="0" w:color="auto"/>
+          <w:insideH w:val="single" w:sz="4" w:space="0" w:color="auto"/>
+          <w:insideV w:val="single" w:sz="4" w:space="0" w:color="auto"/>
+        </w:tblBorders>
+        <w:tblLook w:val="01E0" w:firstRow="1" w:lastRow="1" w:firstColumn="1" w:lastColumn="1" w:noHBand="0" w:noVBand="0"/>
+      </w:tblPr>
+      <w:tblGrid>
+        <w:gridCol w:w="1925"/>
+        <w:gridCol w:w="672"/>
+        <w:gridCol w:w="1423"/>
+        <w:gridCol w:w="1077"/>
+        <w:gridCol w:w="1620"/>
+        <w:gridCol w:w="674"/>
+        <w:gridCol w:w="1671"/>
+      </w:tblGrid>
+      <w:tr>
+        <w:trPr>
+          <w:trHeight w:val="483"/>
+        </w:trPr>
+        <w:tc>
+          <w:tcPr>
+            <w:tcW w:w="1062" w:type="pct"/>
+            <w:shd w:val="clear" w:color="auto" w:fill="8EAADB" w:themeFill="accent1" w:themeFillTint="99"/>
+          </w:tcPr>
+          <w:p>
+            <w:pPr>
+              <w:rPr>
+                <w:rFonts w:ascii="Calibri" w:hAnsi="Calibri"/>
+                <w:b/>
+              </w:rPr>
+            </w:pPr>
+            <w:r>
+              <w:rPr>
+                <w:rFonts w:ascii="Calibri" w:hAnsi="Calibri"/>
+                <w:b/>
+              </w:rPr>
+              <w:lastRenderedPageBreak/>
+              <w:t>Functionaliteit</w:t>
+            </w:r>
+          </w:p>
+        </w:tc>
+        <w:tc>
+          <w:tcPr>
+            <w:tcW w:w="3938" w:type="pct"/>
+            <w:gridSpan w:val="6"/>
+            <w:shd w:val="clear" w:color="auto" w:fill="auto"/>
+          </w:tcPr>
+          <w:p>
+            <w:pPr>
+              <w:rPr>
+                <w:rFonts w:ascii="Calibri" w:hAnsi="Calibri"/>
+                <w:b/>
+              </w:rPr>
+            </w:pPr>
+          </w:p>
+        </w:tc>
+      </w:tr>
+      <w:tr>
+        <w:trPr>
+          <w:trHeight w:val="483"/>
+        </w:trPr>
+        <w:tc>
+          <w:tcPr>
+            <w:tcW w:w="1062" w:type="pct"/>
+            <w:shd w:val="clear" w:color="auto" w:fill="8EAADB" w:themeFill="accent1" w:themeFillTint="99"/>
+          </w:tcPr>
+          <w:p>
+            <w:pPr>
+              <w:rPr>
+                <w:rFonts w:ascii="Calibri" w:hAnsi="Calibri"/>
+              </w:rPr>
+            </w:pPr>
+            <w:r>
+              <w:rPr>
+                <w:rFonts w:ascii="Calibri" w:hAnsi="Calibri"/>
+                <w:b/>
+              </w:rPr>
+              <w:t>Scenario</w:t>
+            </w:r>
+          </w:p>
+        </w:tc>
+        <w:tc>
+          <w:tcPr>
+            <w:tcW w:w="3938" w:type="pct"/>
+            <w:gridSpan w:val="6"/>
+          </w:tcPr>
+          <w:p>
+            <w:pPr>
+              <w:rPr>
+                <w:rFonts w:ascii="Calibri" w:hAnsi="Calibri"/>
+              </w:rPr>
+            </w:pPr>
+          </w:p>
+        </w:tc>
+      </w:tr>
+      <w:tr>
+        <w:trPr>
+          <w:trHeight w:val="795"/>
+        </w:trPr>
+        <w:tc>
+          <w:tcPr>
+            <w:tcW w:w="1062" w:type="pct"/>
+            <w:shd w:val="clear" w:color="auto" w:fill="8EAADB" w:themeFill="accent1" w:themeFillTint="99"/>
+          </w:tcPr>
+          <w:p>
+            <w:pPr>
+              <w:rPr>
+                <w:rFonts w:ascii="Calibri" w:hAnsi="Calibri"/>
+                <w:b/>
+              </w:rPr>
+            </w:pPr>
+            <w:r>
+              <w:rPr>
+                <w:rFonts w:ascii="Calibri" w:hAnsi="Calibri"/>
+                <w:b/>
+              </w:rPr>
+              <w:t>Verwacht resultaat</w:t>
+            </w:r>
+          </w:p>
+        </w:tc>
+        <w:tc>
+          <w:tcPr>
+            <w:tcW w:w="3938" w:type="pct"/>
+            <w:gridSpan w:val="6"/>
+          </w:tcPr>
+          <w:p>
+            <w:pPr>
+              <w:rPr>
+                <w:rFonts w:ascii="Calibri" w:hAnsi="Calibri"/>
+              </w:rPr>
+            </w:pPr>
+          </w:p>
+        </w:tc>
+      </w:tr>
+      <w:tr>
+        <w:trPr>
+          <w:trHeight w:val="795"/>
+        </w:trPr>
+        <w:tc>
+          <w:tcPr>
+            <w:tcW w:w="1062" w:type="pct"/>
+            <w:shd w:val="clear" w:color="auto" w:fill="8EAADB" w:themeFill="accent1" w:themeFillTint="99"/>
+          </w:tcPr>
+          <w:p>
+            <w:pPr>
+              <w:rPr>
+                <w:rFonts w:ascii="Calibri" w:hAnsi="Calibri"/>
+              </w:rPr>
+            </w:pPr>
+            <w:r>
+              <w:rPr>
+                <w:rFonts w:ascii="Calibri" w:hAnsi="Calibri"/>
+                <w:b/>
+              </w:rPr>
+              <w:t>Werkelijk</w:t>
+            </w:r>
+            <w:r>
+              <w:rPr>
+                <w:rFonts w:ascii="Calibri" w:hAnsi="Calibri"/>
+              </w:rPr>
+              <w:t xml:space="preserve"> </w:t>
+            </w:r>
+            <w:r>
+              <w:rPr>
+                <w:rFonts w:ascii="Calibri" w:hAnsi="Calibri"/>
+                <w:b/>
+              </w:rPr>
+              <w:t>resultaat</w:t>
+            </w:r>
+          </w:p>
+        </w:tc>
+        <w:tc>
+          <w:tcPr>
+            <w:tcW w:w="3938" w:type="pct"/>
+            <w:gridSpan w:val="6"/>
+          </w:tcPr>
+          <w:p>
+            <w:pPr>
+              <w:spacing w:line="240" w:lineRule="auto"/>
+              <w:rPr>
+                <w:rFonts w:ascii="Calibri" w:hAnsi="Calibri"/>
+              </w:rPr>
+            </w:pPr>
+          </w:p>
+        </w:tc>
+      </w:tr>
+      <w:tr>
+        <w:trPr>
+          <w:trHeight w:val="752"/>
+        </w:trPr>
+        <w:tc>
+          <w:tcPr>
+            <w:tcW w:w="1062" w:type="pct"/>
+            <w:shd w:val="clear" w:color="auto" w:fill="8EAADB" w:themeFill="accent1" w:themeFillTint="99"/>
+            <w:tcMar>
+              <w:right w:w="0" w:type="dxa"/>
+            </w:tcMar>
+          </w:tcPr>
+          <w:p>
+            <w:pPr>
+              <w:rPr>
+                <w:rFonts w:ascii="Calibri" w:hAnsi="Calibri"/>
+              </w:rPr>
+            </w:pPr>
+            <w:r>
+              <w:rPr>
+                <w:rFonts w:ascii="Calibri" w:hAnsi="Calibri"/>
+                <w:b/>
+              </w:rPr>
+              <w:t>Aanpassingen</w:t>
+            </w:r>
+          </w:p>
+        </w:tc>
+        <w:tc>
+          <w:tcPr>
+            <w:tcW w:w="3938" w:type="pct"/>
+            <w:gridSpan w:val="6"/>
+          </w:tcPr>
+          <w:p>
+            <w:pPr>
+              <w:rPr>
+                <w:rFonts w:ascii="Calibri" w:hAnsi="Calibri"/>
+              </w:rPr>
+            </w:pPr>
+          </w:p>
+        </w:tc>
+      </w:tr>
+      <w:tr>
+        <w:trPr>
+          <w:trHeight w:val="483"/>
+        </w:trPr>
+        <w:tc>
+          <w:tcPr>
+            <w:tcW w:w="1062" w:type="pct"/>
+            <w:shd w:val="clear" w:color="auto" w:fill="8EAADB" w:themeFill="accent1" w:themeFillTint="99"/>
+          </w:tcPr>
+          <w:p>
+            <w:pPr>
+              <w:rPr>
+                <w:rFonts w:ascii="Calibri" w:hAnsi="Calibri"/>
+              </w:rPr>
+            </w:pPr>
+            <w:r>
+              <w:rPr>
+                <w:rFonts w:ascii="Calibri" w:hAnsi="Calibri"/>
+                <w:b/>
+              </w:rPr>
+              <w:t>Uitvoering</w:t>
+            </w:r>
+          </w:p>
+        </w:tc>
+        <w:tc>
+          <w:tcPr>
+            <w:tcW w:w="371" w:type="pct"/>
+            <w:shd w:val="clear" w:color="auto" w:fill="8EAADB" w:themeFill="accent1" w:themeFillTint="99"/>
+          </w:tcPr>
+          <w:p>
+            <w:pPr>
+              <w:spacing w:line="256" w:lineRule="auto"/>
+              <w:rPr>
+                <w:rFonts w:ascii="Calibri" w:hAnsi="Calibri"/>
+              </w:rPr>
+            </w:pPr>
+            <w:r>
+              <w:rPr>
+                <w:rFonts w:ascii="Calibri" w:hAnsi="Calibri"/>
+                <w:b/>
+              </w:rPr>
+              <w:t>Uren</w:t>
+            </w:r>
+          </w:p>
+        </w:tc>
+        <w:tc>
+          <w:tcPr>
+            <w:tcW w:w="785" w:type="pct"/>
+          </w:tcPr>
+          <w:p>
+            <w:pPr>
+              <w:spacing w:line="256" w:lineRule="auto"/>
+              <w:rPr>
+                <w:rFonts w:ascii="Calibri" w:hAnsi="Calibri"/>
+              </w:rPr>
+            </w:pPr>
+          </w:p>
+        </w:tc>
+        <w:tc>
+          <w:tcPr>
+            <w:tcW w:w="594" w:type="pct"/>
+            <w:shd w:val="clear" w:color="auto" w:fill="8EAADB" w:themeFill="accent1" w:themeFillTint="99"/>
+          </w:tcPr>
+          <w:p>
+            <w:pPr>
+              <w:rPr>
+                <w:rFonts w:ascii="Calibri" w:hAnsi="Calibri"/>
+              </w:rPr>
+            </w:pPr>
+            <w:r>
+              <w:rPr>
+                <w:rFonts w:ascii="Calibri" w:hAnsi="Calibri"/>
+                <w:b/>
+              </w:rPr>
+              <w:t>Prioriteit</w:t>
+            </w:r>
+          </w:p>
+        </w:tc>
+        <w:tc>
+          <w:tcPr>
+            <w:tcW w:w="894" w:type="pct"/>
+          </w:tcPr>
+          <w:p>
+            <w:pPr>
+              <w:rPr>
+                <w:rFonts w:ascii="Calibri" w:hAnsi="Calibri"/>
+              </w:rPr>
+            </w:pPr>
+          </w:p>
+        </w:tc>
+        <w:tc>
+          <w:tcPr>
+            <w:tcW w:w="372" w:type="pct"/>
+            <w:shd w:val="clear" w:color="auto" w:fill="8EAADB" w:themeFill="accent1" w:themeFillTint="99"/>
+          </w:tcPr>
+          <w:p>
+            <w:pPr>
+              <w:rPr>
+                <w:rFonts w:ascii="Calibri" w:hAnsi="Calibri"/>
+                <w:b/>
+              </w:rPr>
+            </w:pPr>
+            <w:r>
+              <w:rPr>
+                <w:rFonts w:ascii="Calibri" w:hAnsi="Calibri"/>
+                <w:b/>
+              </w:rPr>
+              <w:t>Door</w:t>
+            </w:r>
+          </w:p>
+        </w:tc>
+        <w:tc>
+          <w:tcPr>
+            <w:tcW w:w="920" w:type="pct"/>
+          </w:tcPr>
+          <w:p>
+            <w:pPr>
+              <w:rPr>
+                <w:rFonts w:ascii="Calibri" w:hAnsi="Calibri"/>
+                <w:b/>
+              </w:rPr>
+            </w:pPr>
+          </w:p>
+        </w:tc>
+      </w:tr>
+    </w:tbl>
+    <w:p>
+      <w:pPr>
+        <w:rPr>
+          <w:rFonts w:ascii="Arial" w:hAnsi="Arial" w:cs="Arial"/>
+          <w:shd w:val="clear" w:color="auto" w:fill="FFFFFF"/>
+        </w:rPr>
+      </w:pPr>
+    </w:p>
+    <w:p/>
+    <w:p/>
+    <w:p>
+      <w:r>
+        <w:br w:type="page"/>
+      </w:r>
+    </w:p>
     <w:sectPr>
       <w:pgSz w:w="11906" w:h="16838"/>
       <w:pgMar w:top="1417" w:right="1417" w:bottom="1417" w:left="1417" w:header="708" w:footer="708" w:gutter="0"/>

</xml_diff>